<commit_message>
added diagram for stakeholders
</commit_message>
<xml_diff>
--- a/hw2/requirements_elicitation.docx
+++ b/hw2/requirements_elicitation.docx
@@ -10,7 +10,6 @@
           <w:b/>
           <w:sz w:val="32"/>
           <w:szCs w:val="32"/>
-          <w:lang/>
         </w:rPr>
       </w:pPr>
       <w:bookmarkStart w:id="0" w:name="Съдържание"/>
@@ -20,39 +19,8 @@
           <w:b/>
           <w:sz w:val="32"/>
           <w:szCs w:val="32"/>
-          <w:lang/>
-        </w:rPr>
-        <w:t>С</w:t>
-      </w:r>
-      <w:r>
-        <w:rPr>
-          <w:rFonts w:ascii="Times New Roman" w:hAnsi="Times New Roman" w:cs="Times New Roman"/>
-          <w:b/>
-          <w:sz w:val="32"/>
-          <w:szCs w:val="32"/>
-          <w:lang/>
-        </w:rPr>
-        <w:t>ъдържа</w:t>
-      </w:r>
-      <w:r>
-        <w:rPr>
-          <w:rFonts w:ascii="Times New Roman" w:hAnsi="Times New Roman" w:cs="Times New Roman"/>
-          <w:b/>
-          <w:sz w:val="32"/>
-          <w:szCs w:val="32"/>
-          <w:lang/>
-        </w:rPr>
-        <w:t>н</w:t>
-      </w:r>
-      <w:r>
-        <w:rPr>
-          <w:rFonts w:ascii="Times New Roman" w:hAnsi="Times New Roman" w:cs="Times New Roman"/>
-          <w:b/>
-          <w:sz w:val="32"/>
-          <w:szCs w:val="32"/>
-          <w:lang/>
-        </w:rPr>
-        <w:t>ие</w:t>
+        </w:rPr>
+        <w:t>Съдържание</w:t>
       </w:r>
     </w:p>
     <w:bookmarkEnd w:id="0"/>
@@ -84,13 +52,6 @@
           <w:lang w:val="bg-BG"/>
         </w:rPr>
         <w:instrText xml:space="preserve"> HYPERLINK  \l "Съдържание" </w:instrText>
-      </w:r>
-      <w:r>
-        <w:rPr>
-          <w:rFonts w:ascii="Times New Roman" w:hAnsi="Times New Roman" w:cs="Times New Roman"/>
-          <w:szCs w:val="24"/>
-          <w:lang w:val="bg-BG"/>
-        </w:rPr>
       </w:r>
       <w:r>
         <w:rPr>
@@ -379,13 +340,6 @@
           <w:szCs w:val="24"/>
           <w:lang w:val="bg-BG"/>
         </w:rPr>
-      </w:r>
-      <w:r>
-        <w:rPr>
-          <w:rFonts w:ascii="Times New Roman" w:hAnsi="Times New Roman" w:cs="Times New Roman"/>
-          <w:szCs w:val="24"/>
-          <w:lang w:val="bg-BG"/>
-        </w:rPr>
         <w:fldChar w:fldCharType="separate"/>
       </w:r>
       <w:r>
@@ -473,7 +427,6 @@
           <w:bCs/>
           <w:sz w:val="32"/>
           <w:szCs w:val="32"/>
-          <w:lang/>
         </w:rPr>
       </w:pPr>
       <w:bookmarkStart w:id="1" w:name="Задание"/>
@@ -484,7 +437,6 @@
           <w:bCs/>
           <w:sz w:val="32"/>
           <w:szCs w:val="32"/>
-          <w:lang/>
         </w:rPr>
         <w:t>Задание</w:t>
       </w:r>
@@ -494,13 +446,11 @@
       <w:pPr>
         <w:rPr>
           <w:rFonts w:ascii="Times New Roman" w:hAnsi="Times New Roman" w:cs="Times New Roman"/>
-          <w:lang/>
-        </w:rPr>
-      </w:pPr>
-      <w:r>
-        <w:rPr>
-          <w:rFonts w:ascii="Times New Roman" w:hAnsi="Times New Roman" w:cs="Times New Roman"/>
-          <w:lang/>
+        </w:rPr>
+      </w:pPr>
+      <w:r>
+        <w:rPr>
+          <w:rFonts w:ascii="Times New Roman" w:hAnsi="Times New Roman" w:cs="Times New Roman"/>
         </w:rPr>
         <w:t>Кратко описание на идеята за проект.</w:t>
       </w:r>
@@ -509,13 +459,11 @@
       <w:pPr>
         <w:rPr>
           <w:rFonts w:ascii="Times New Roman" w:hAnsi="Times New Roman" w:cs="Times New Roman"/>
-          <w:lang/>
-        </w:rPr>
-      </w:pPr>
-      <w:r>
-        <w:rPr>
-          <w:rFonts w:ascii="Times New Roman" w:hAnsi="Times New Roman" w:cs="Times New Roman"/>
-          <w:lang/>
+        </w:rPr>
+      </w:pPr>
+      <w:r>
+        <w:rPr>
+          <w:rFonts w:ascii="Times New Roman" w:hAnsi="Times New Roman" w:cs="Times New Roman"/>
         </w:rPr>
         <w:t>Описание на заинтересованите лица/организации и тяхната връзка с разработваната система</w:t>
       </w:r>
@@ -524,35 +472,24 @@
       <w:pPr>
         <w:rPr>
           <w:rFonts w:ascii="Times New Roman" w:hAnsi="Times New Roman" w:cs="Times New Roman"/>
-          <w:lang/>
-        </w:rPr>
-      </w:pPr>
-      <w:r>
-        <w:rPr>
-          <w:rFonts w:ascii="Times New Roman" w:hAnsi="Times New Roman" w:cs="Times New Roman"/>
-          <w:lang/>
-        </w:rPr>
-        <w:t xml:space="preserve">Описание на всички приложени техники за извличане на изискванията на зададената система, както и съответните </w:t>
-      </w:r>
-      <w:r>
-        <w:rPr>
-          <w:rFonts w:ascii="Times New Roman" w:hAnsi="Times New Roman" w:cs="Times New Roman"/>
-          <w:lang/>
-        </w:rPr>
-        <w:t>създадени материали:</w:t>
-      </w:r>
-    </w:p>
-    <w:p>
-      <w:pPr>
-        <w:rPr>
-          <w:rFonts w:ascii="Times New Roman" w:hAnsi="Times New Roman" w:cs="Times New Roman"/>
-          <w:lang/>
-        </w:rPr>
-      </w:pPr>
-      <w:r>
-        <w:rPr>
-          <w:rFonts w:ascii="Times New Roman" w:hAnsi="Times New Roman" w:cs="Times New Roman"/>
-          <w:lang/>
+        </w:rPr>
+      </w:pPr>
+      <w:r>
+        <w:rPr>
+          <w:rFonts w:ascii="Times New Roman" w:hAnsi="Times New Roman" w:cs="Times New Roman"/>
+        </w:rPr>
+        <w:t>Описание на всички приложени техники за извличане на изискванията на зададената система, както и съответните създадени материали:</w:t>
+      </w:r>
+    </w:p>
+    <w:p>
+      <w:pPr>
+        <w:rPr>
+          <w:rFonts w:ascii="Times New Roman" w:hAnsi="Times New Roman" w:cs="Times New Roman"/>
+        </w:rPr>
+      </w:pPr>
+      <w:r>
+        <w:rPr>
+          <w:rFonts w:ascii="Times New Roman" w:hAnsi="Times New Roman" w:cs="Times New Roman"/>
         </w:rPr>
         <w:t xml:space="preserve"> -         Мозъчна атака (brainstorm):  протокол;</w:t>
       </w:r>
@@ -561,13 +498,11 @@
       <w:pPr>
         <w:rPr>
           <w:rFonts w:ascii="Times New Roman" w:hAnsi="Times New Roman" w:cs="Times New Roman"/>
-          <w:lang/>
-        </w:rPr>
-      </w:pPr>
-      <w:r>
-        <w:rPr>
-          <w:rFonts w:ascii="Times New Roman" w:hAnsi="Times New Roman" w:cs="Times New Roman"/>
-          <w:lang/>
+        </w:rPr>
+      </w:pPr>
+      <w:r>
+        <w:rPr>
+          <w:rFonts w:ascii="Times New Roman" w:hAnsi="Times New Roman" w:cs="Times New Roman"/>
         </w:rPr>
         <w:t>-          Интервюта: въпросник и събраните отговори на въпросника; описание на заинтересованите лица, които са интервюирани;</w:t>
       </w:r>
@@ -576,13 +511,11 @@
       <w:pPr>
         <w:rPr>
           <w:rFonts w:ascii="Times New Roman" w:hAnsi="Times New Roman" w:cs="Times New Roman"/>
-          <w:lang/>
-        </w:rPr>
-      </w:pPr>
-      <w:r>
-        <w:rPr>
-          <w:rFonts w:ascii="Times New Roman" w:hAnsi="Times New Roman" w:cs="Times New Roman"/>
-          <w:lang/>
+        </w:rPr>
+      </w:pPr>
+      <w:r>
+        <w:rPr>
+          <w:rFonts w:ascii="Times New Roman" w:hAnsi="Times New Roman" w:cs="Times New Roman"/>
         </w:rPr>
         <w:t>-          Работни срещи: протокол;</w:t>
       </w:r>
@@ -591,35 +524,24 @@
       <w:pPr>
         <w:rPr>
           <w:rFonts w:ascii="Times New Roman" w:hAnsi="Times New Roman" w:cs="Times New Roman"/>
-          <w:lang/>
-        </w:rPr>
-      </w:pPr>
-      <w:r>
-        <w:rPr>
-          <w:rFonts w:ascii="Times New Roman" w:hAnsi="Times New Roman" w:cs="Times New Roman"/>
-          <w:lang/>
-        </w:rPr>
-        <w:t xml:space="preserve">-          Етнография: </w:t>
-      </w:r>
-      <w:r>
-        <w:rPr>
-          <w:rFonts w:ascii="Times New Roman" w:hAnsi="Times New Roman" w:cs="Times New Roman"/>
-          <w:lang/>
-        </w:rPr>
-        <w:t>описание на наблюдението</w:t>
-      </w:r>
-    </w:p>
-    <w:p>
-      <w:pPr>
-        <w:rPr>
-          <w:rFonts w:ascii="Times New Roman" w:hAnsi="Times New Roman" w:cs="Times New Roman"/>
-          <w:lang/>
-        </w:rPr>
-      </w:pPr>
-      <w:r>
-        <w:rPr>
-          <w:rFonts w:ascii="Times New Roman" w:hAnsi="Times New Roman" w:cs="Times New Roman"/>
-          <w:lang/>
+        </w:rPr>
+      </w:pPr>
+      <w:r>
+        <w:rPr>
+          <w:rFonts w:ascii="Times New Roman" w:hAnsi="Times New Roman" w:cs="Times New Roman"/>
+        </w:rPr>
+        <w:t>-          Етнография: описание на наблюдението</w:t>
+      </w:r>
+    </w:p>
+    <w:p>
+      <w:pPr>
+        <w:rPr>
+          <w:rFonts w:ascii="Times New Roman" w:hAnsi="Times New Roman" w:cs="Times New Roman"/>
+        </w:rPr>
+      </w:pPr>
+      <w:r>
+        <w:rPr>
+          <w:rFonts w:ascii="Times New Roman" w:hAnsi="Times New Roman" w:cs="Times New Roman"/>
         </w:rPr>
         <w:t>-          Други използвани техники (ако има такива).като прототипи и сценарии</w:t>
       </w:r>
@@ -628,7 +550,6 @@
       <w:pPr>
         <w:rPr>
           <w:rFonts w:ascii="Times New Roman" w:hAnsi="Times New Roman" w:cs="Times New Roman"/>
-          <w:lang/>
         </w:rPr>
       </w:pPr>
     </w:p>
@@ -639,7 +560,6 @@
           <w:rFonts w:ascii="Times New Roman" w:hAnsi="Times New Roman" w:cs="Times New Roman"/>
           <w:sz w:val="32"/>
           <w:szCs w:val="32"/>
-          <w:lang/>
         </w:rPr>
       </w:pPr>
       <w:bookmarkStart w:id="2" w:name="ГрафикНаДейностите"/>
@@ -650,7 +570,6 @@
           <w:bCs/>
           <w:sz w:val="32"/>
           <w:szCs w:val="32"/>
-          <w:lang/>
         </w:rPr>
         <w:t>График на дейностите</w:t>
       </w:r>
@@ -662,11 +581,12 @@
         <w:tblLook w:val="04A0" w:firstRow="1" w:lastRow="0" w:firstColumn="1" w:lastColumn="0" w:noHBand="0" w:noVBand="1"/>
       </w:tblPr>
       <w:tblGrid>
-        <w:gridCol w:w="2037"/>
-        <w:gridCol w:w="2037"/>
-        <w:gridCol w:w="2038"/>
-        <w:gridCol w:w="2038"/>
-        <w:gridCol w:w="2038"/>
+        <w:gridCol w:w="1589"/>
+        <w:gridCol w:w="1402"/>
+        <w:gridCol w:w="1801"/>
+        <w:gridCol w:w="1801"/>
+        <w:gridCol w:w="1715"/>
+        <w:gridCol w:w="1880"/>
       </w:tblGrid>
       <w:tr>
         <w:tc>
@@ -693,6 +613,7 @@
         <w:tc>
           <w:tcPr>
             <w:tcW w:w="2037" w:type="dxa"/>
+            <w:gridSpan w:val="2"/>
           </w:tcPr>
           <w:p>
             <w:pPr>
@@ -795,6 +716,7 @@
         <w:tc>
           <w:tcPr>
             <w:tcW w:w="2037" w:type="dxa"/>
+            <w:gridSpan w:val="2"/>
           </w:tcPr>
           <w:p>
             <w:pPr>
@@ -897,6 +819,7 @@
         <w:tc>
           <w:tcPr>
             <w:tcW w:w="2037" w:type="dxa"/>
+            <w:gridSpan w:val="2"/>
           </w:tcPr>
           <w:p>
             <w:pPr>
@@ -922,7 +845,6 @@
             <w:pPr>
               <w:rPr>
                 <w:rFonts w:ascii="Times New Roman" w:hAnsi="Times New Roman" w:cs="Times New Roman"/>
-                <w:lang/>
               </w:rPr>
             </w:pPr>
             <w:r>
@@ -942,7 +864,6 @@
             <w:pPr>
               <w:rPr>
                 <w:rFonts w:ascii="Times New Roman" w:hAnsi="Times New Roman" w:cs="Times New Roman"/>
-                <w:lang/>
               </w:rPr>
             </w:pPr>
             <w:r>
@@ -962,7 +883,6 @@
             <w:pPr>
               <w:rPr>
                 <w:rFonts w:ascii="Times New Roman" w:hAnsi="Times New Roman" w:cs="Times New Roman"/>
-                <w:lang/>
               </w:rPr>
             </w:pPr>
             <w:r>
@@ -984,14 +904,7 @@
                 <w:rFonts w:ascii="Times New Roman" w:hAnsi="Times New Roman" w:cs="Times New Roman"/>
                 <w:lang w:val="bg-BG"/>
               </w:rPr>
-              <w:t xml:space="preserve"> за събиране на </w:t>
-            </w:r>
-            <w:r>
-              <w:rPr>
-                <w:rFonts w:ascii="Times New Roman" w:hAnsi="Times New Roman" w:cs="Times New Roman"/>
-                <w:lang w:val="bg-BG"/>
-              </w:rPr>
-              <w:t>изисквания</w:t>
+              <w:t xml:space="preserve"> за събиране на изисквания</w:t>
             </w:r>
           </w:p>
         </w:tc>
@@ -1005,7 +918,6 @@
             <w:pPr>
               <w:rPr>
                 <w:rFonts w:ascii="Times New Roman" w:hAnsi="Times New Roman" w:cs="Times New Roman"/>
-                <w:lang/>
               </w:rPr>
             </w:pPr>
           </w:p>
@@ -1013,12 +925,12 @@
         <w:tc>
           <w:tcPr>
             <w:tcW w:w="2037" w:type="dxa"/>
+            <w:gridSpan w:val="2"/>
           </w:tcPr>
           <w:p>
             <w:pPr>
               <w:rPr>
                 <w:rFonts w:ascii="Times New Roman" w:hAnsi="Times New Roman" w:cs="Times New Roman"/>
-                <w:lang/>
               </w:rPr>
             </w:pPr>
           </w:p>
@@ -1031,7 +943,6 @@
             <w:pPr>
               <w:rPr>
                 <w:rFonts w:ascii="Times New Roman" w:hAnsi="Times New Roman" w:cs="Times New Roman"/>
-                <w:lang/>
               </w:rPr>
             </w:pPr>
             <w:r>
@@ -1051,7 +962,6 @@
             <w:pPr>
               <w:rPr>
                 <w:rFonts w:ascii="Times New Roman" w:hAnsi="Times New Roman" w:cs="Times New Roman"/>
-                <w:lang/>
               </w:rPr>
             </w:pPr>
           </w:p>
@@ -1064,7 +974,6 @@
             <w:pPr>
               <w:rPr>
                 <w:rFonts w:ascii="Times New Roman" w:hAnsi="Times New Roman" w:cs="Times New Roman"/>
-                <w:lang/>
               </w:rPr>
             </w:pPr>
           </w:p>
@@ -1079,7 +988,6 @@
             <w:pPr>
               <w:rPr>
                 <w:rFonts w:ascii="Times New Roman" w:hAnsi="Times New Roman" w:cs="Times New Roman"/>
-                <w:lang/>
               </w:rPr>
             </w:pPr>
           </w:p>
@@ -1087,12 +995,12 @@
         <w:tc>
           <w:tcPr>
             <w:tcW w:w="2037" w:type="dxa"/>
+            <w:gridSpan w:val="2"/>
           </w:tcPr>
           <w:p>
             <w:pPr>
               <w:rPr>
                 <w:rFonts w:ascii="Times New Roman" w:hAnsi="Times New Roman" w:cs="Times New Roman"/>
-                <w:lang/>
               </w:rPr>
             </w:pPr>
           </w:p>
@@ -1105,7 +1013,6 @@
             <w:pPr>
               <w:rPr>
                 <w:rFonts w:ascii="Times New Roman" w:hAnsi="Times New Roman" w:cs="Times New Roman"/>
-                <w:lang/>
               </w:rPr>
             </w:pPr>
             <w:r>
@@ -1125,7 +1032,6 @@
             <w:pPr>
               <w:rPr>
                 <w:rFonts w:ascii="Times New Roman" w:hAnsi="Times New Roman" w:cs="Times New Roman"/>
-                <w:lang/>
               </w:rPr>
             </w:pPr>
           </w:p>
@@ -1138,7 +1044,6 @@
             <w:pPr>
               <w:rPr>
                 <w:rFonts w:ascii="Times New Roman" w:hAnsi="Times New Roman" w:cs="Times New Roman"/>
-                <w:lang/>
               </w:rPr>
             </w:pPr>
           </w:p>
@@ -1153,7 +1058,6 @@
             <w:pPr>
               <w:rPr>
                 <w:rFonts w:ascii="Times New Roman" w:hAnsi="Times New Roman" w:cs="Times New Roman"/>
-                <w:lang/>
               </w:rPr>
             </w:pPr>
           </w:p>
@@ -1161,12 +1065,12 @@
         <w:tc>
           <w:tcPr>
             <w:tcW w:w="2037" w:type="dxa"/>
+            <w:gridSpan w:val="2"/>
           </w:tcPr>
           <w:p>
             <w:pPr>
               <w:rPr>
                 <w:rFonts w:ascii="Times New Roman" w:hAnsi="Times New Roman" w:cs="Times New Roman"/>
-                <w:lang/>
               </w:rPr>
             </w:pPr>
           </w:p>
@@ -1179,7 +1083,6 @@
             <w:pPr>
               <w:rPr>
                 <w:rFonts w:ascii="Times New Roman" w:hAnsi="Times New Roman" w:cs="Times New Roman"/>
-                <w:lang/>
               </w:rPr>
             </w:pPr>
             <w:r>
@@ -1207,7 +1110,6 @@
             <w:pPr>
               <w:rPr>
                 <w:rFonts w:ascii="Times New Roman" w:hAnsi="Times New Roman" w:cs="Times New Roman"/>
-                <w:lang/>
               </w:rPr>
             </w:pPr>
           </w:p>
@@ -1220,7 +1122,6 @@
             <w:pPr>
               <w:rPr>
                 <w:rFonts w:ascii="Times New Roman" w:hAnsi="Times New Roman" w:cs="Times New Roman"/>
-                <w:lang/>
               </w:rPr>
             </w:pPr>
           </w:p>
@@ -1235,7 +1136,6 @@
             <w:pPr>
               <w:rPr>
                 <w:rFonts w:ascii="Times New Roman" w:hAnsi="Times New Roman" w:cs="Times New Roman"/>
-                <w:lang/>
               </w:rPr>
             </w:pPr>
           </w:p>
@@ -1243,12 +1143,12 @@
         <w:tc>
           <w:tcPr>
             <w:tcW w:w="2037" w:type="dxa"/>
+            <w:gridSpan w:val="2"/>
           </w:tcPr>
           <w:p>
             <w:pPr>
               <w:rPr>
                 <w:rFonts w:ascii="Times New Roman" w:hAnsi="Times New Roman" w:cs="Times New Roman"/>
-                <w:lang/>
               </w:rPr>
             </w:pPr>
           </w:p>
@@ -1261,7 +1161,6 @@
             <w:pPr>
               <w:rPr>
                 <w:rFonts w:ascii="Times New Roman" w:hAnsi="Times New Roman" w:cs="Times New Roman"/>
-                <w:lang/>
               </w:rPr>
             </w:pPr>
             <w:r>
@@ -1281,7 +1180,6 @@
             <w:pPr>
               <w:rPr>
                 <w:rFonts w:ascii="Times New Roman" w:hAnsi="Times New Roman" w:cs="Times New Roman"/>
-                <w:lang/>
               </w:rPr>
             </w:pPr>
           </w:p>
@@ -1294,7 +1192,6 @@
             <w:pPr>
               <w:rPr>
                 <w:rFonts w:ascii="Times New Roman" w:hAnsi="Times New Roman" w:cs="Times New Roman"/>
-                <w:lang/>
               </w:rPr>
             </w:pPr>
           </w:p>
@@ -1309,7 +1206,6 @@
             <w:pPr>
               <w:rPr>
                 <w:rFonts w:ascii="Times New Roman" w:hAnsi="Times New Roman" w:cs="Times New Roman"/>
-                <w:lang/>
               </w:rPr>
             </w:pPr>
           </w:p>
@@ -1322,7 +1218,6 @@
             <w:pPr>
               <w:rPr>
                 <w:rFonts w:ascii="Times New Roman" w:hAnsi="Times New Roman" w:cs="Times New Roman"/>
-                <w:lang/>
               </w:rPr>
             </w:pPr>
           </w:p>
@@ -1335,7 +1230,6 @@
             <w:pPr>
               <w:rPr>
                 <w:rFonts w:ascii="Times New Roman" w:hAnsi="Times New Roman" w:cs="Times New Roman"/>
-                <w:lang/>
               </w:rPr>
             </w:pPr>
             <w:r>
@@ -1355,7 +1249,6 @@
             <w:pPr>
               <w:rPr>
                 <w:rFonts w:ascii="Times New Roman" w:hAnsi="Times New Roman" w:cs="Times New Roman"/>
-                <w:lang/>
               </w:rPr>
             </w:pPr>
           </w:p>
@@ -1363,12 +1256,12 @@
         <w:tc>
           <w:tcPr>
             <w:tcW w:w="2038" w:type="dxa"/>
+            <w:gridSpan w:val="2"/>
           </w:tcPr>
           <w:p>
             <w:pPr>
               <w:rPr>
                 <w:rFonts w:ascii="Times New Roman" w:hAnsi="Times New Roman" w:cs="Times New Roman"/>
-                <w:lang/>
               </w:rPr>
             </w:pPr>
           </w:p>
@@ -1379,7 +1272,6 @@
       <w:pPr>
         <w:rPr>
           <w:rFonts w:ascii="Times New Roman" w:hAnsi="Times New Roman" w:cs="Times New Roman"/>
-          <w:lang/>
         </w:rPr>
       </w:pPr>
     </w:p>
@@ -1392,7 +1284,6 @@
           <w:bCs/>
           <w:sz w:val="32"/>
           <w:szCs w:val="32"/>
-          <w:lang/>
         </w:rPr>
       </w:pPr>
       <w:bookmarkStart w:id="3" w:name="ОписаниеНаИдеятаЗаПроект"/>
@@ -1403,7 +1294,6 @@
           <w:bCs/>
           <w:sz w:val="32"/>
           <w:szCs w:val="32"/>
-          <w:lang/>
         </w:rPr>
         <w:t>Описание на идеята з</w:t>
       </w:r>
@@ -1414,7 +1304,6 @@
           <w:bCs/>
           <w:sz w:val="32"/>
           <w:szCs w:val="32"/>
-          <w:lang/>
         </w:rPr>
         <w:t>а проект</w:t>
       </w:r>
@@ -1424,7 +1313,6 @@
       <w:pPr>
         <w:rPr>
           <w:rFonts w:ascii="Times New Roman" w:hAnsi="Times New Roman" w:cs="Times New Roman"/>
-          <w:lang/>
         </w:rPr>
       </w:pPr>
       <w:r>
@@ -1437,7 +1325,6 @@
       <w:r>
         <w:rPr>
           <w:rFonts w:ascii="Times New Roman" w:hAnsi="Times New Roman" w:cs="Times New Roman"/>
-          <w:lang/>
         </w:rPr>
         <w:t xml:space="preserve"> се налага да пътува</w:t>
       </w:r>
@@ -1451,7 +1338,6 @@
       <w:r>
         <w:rPr>
           <w:rFonts w:ascii="Times New Roman" w:hAnsi="Times New Roman" w:cs="Times New Roman"/>
-          <w:lang/>
         </w:rPr>
         <w:t xml:space="preserve">заради бизнес </w:t>
       </w:r>
@@ -1472,21 +1358,18 @@
       <w:r>
         <w:rPr>
           <w:rFonts w:ascii="Times New Roman" w:hAnsi="Times New Roman" w:cs="Times New Roman"/>
-          <w:lang/>
         </w:rPr>
         <w:t>ътуванията са незаменима част от живота. За да протече пътуването ни максимално д</w:t>
       </w:r>
       <w:r>
         <w:rPr>
           <w:rFonts w:ascii="Times New Roman" w:hAnsi="Times New Roman" w:cs="Times New Roman"/>
-          <w:lang/>
         </w:rPr>
         <w:t>обре и без непредвидени</w:t>
       </w:r>
       <w:r>
         <w:rPr>
           <w:rFonts w:ascii="Times New Roman" w:hAnsi="Times New Roman" w:cs="Times New Roman"/>
-          <w:lang/>
         </w:rPr>
         <w:t xml:space="preserve"> усложнения</w:t>
       </w:r>
@@ -1500,16 +1383,8 @@
       <w:r>
         <w:rPr>
           <w:rFonts w:ascii="Times New Roman" w:hAnsi="Times New Roman" w:cs="Times New Roman"/>
-          <w:lang/>
-        </w:rPr>
-        <w:t xml:space="preserve"> е добре</w:t>
-      </w:r>
-      <w:r>
-        <w:rPr>
-          <w:rFonts w:ascii="Times New Roman" w:hAnsi="Times New Roman" w:cs="Times New Roman"/>
-          <w:lang/>
-        </w:rPr>
-        <w:t xml:space="preserve"> всичко да бъде</w:t>
+        </w:rPr>
+        <w:t xml:space="preserve"> е добре всичко да бъде</w:t>
       </w:r>
       <w:r>
         <w:rPr>
@@ -1521,23 +1396,8 @@
       <w:r>
         <w:rPr>
           <w:rFonts w:ascii="Times New Roman" w:hAnsi="Times New Roman" w:cs="Times New Roman"/>
-          <w:lang/>
-        </w:rPr>
-        <w:t xml:space="preserve"> планирано</w:t>
-      </w:r>
-      <w:r>
-        <w:rPr>
-          <w:rFonts w:ascii="Times New Roman" w:hAnsi="Times New Roman" w:cs="Times New Roman"/>
-          <w:lang/>
-        </w:rPr>
-        <w:t>. От събирането на багажа и резервирането на с</w:t>
-      </w:r>
-      <w:r>
-        <w:rPr>
-          <w:rFonts w:ascii="Times New Roman" w:hAnsi="Times New Roman" w:cs="Times New Roman"/>
-          <w:lang/>
-        </w:rPr>
-        <w:t xml:space="preserve">тая до преглеждането на маршрути и правенето на застраховка – всяко </w:t>
+        </w:rPr>
+        <w:t xml:space="preserve"> планирано. От събирането на багажа и резервирането на стая до преглеждането на маршрути и правенето на застраховка – всяко </w:t>
       </w:r>
       <w:r>
         <w:rPr>
@@ -1549,7 +1409,6 @@
       <w:r>
         <w:rPr>
           <w:rFonts w:ascii="Times New Roman" w:hAnsi="Times New Roman" w:cs="Times New Roman"/>
-          <w:lang/>
         </w:rPr>
         <w:t xml:space="preserve">изисква </w:t>
       </w:r>
@@ -1563,7 +1422,6 @@
       <w:r>
         <w:rPr>
           <w:rFonts w:ascii="Times New Roman" w:hAnsi="Times New Roman" w:cs="Times New Roman"/>
-          <w:lang/>
         </w:rPr>
         <w:t>.</w:t>
       </w:r>
@@ -1577,30 +1435,14 @@
       <w:r>
         <w:rPr>
           <w:rFonts w:ascii="Times New Roman" w:hAnsi="Times New Roman" w:cs="Times New Roman"/>
-          <w:lang/>
         </w:rPr>
         <w:t xml:space="preserve"> помага на всеки пътуващ</w:t>
       </w:r>
       <w:r>
         <w:rPr>
           <w:rFonts w:ascii="Times New Roman" w:hAnsi="Times New Roman" w:cs="Times New Roman"/>
-          <w:lang/>
-        </w:rPr>
-        <w:t xml:space="preserve"> </w:t>
-      </w:r>
-      <w:r>
-        <w:rPr>
-          <w:rFonts w:ascii="Times New Roman" w:hAnsi="Times New Roman" w:cs="Times New Roman"/>
-          <w:lang/>
-        </w:rPr>
-        <w:t xml:space="preserve"> да огранизира пътуването си лесно и удобно</w:t>
-      </w:r>
-      <w:r>
-        <w:rPr>
-          <w:rFonts w:ascii="Times New Roman" w:hAnsi="Times New Roman" w:cs="Times New Roman"/>
-          <w:lang/>
-        </w:rPr>
-        <w:t xml:space="preserve">. Системата ще </w:t>
+        </w:rPr>
+        <w:t xml:space="preserve">  да огранизира пътуването си лесно и удобно. Системата ще </w:t>
       </w:r>
       <w:r>
         <w:rPr>
@@ -1612,16 +1454,8 @@
       <w:r>
         <w:rPr>
           <w:rFonts w:ascii="Times New Roman" w:hAnsi="Times New Roman" w:cs="Times New Roman"/>
-          <w:lang/>
-        </w:rPr>
-        <w:t xml:space="preserve">насоки, съвети и упътвания, за да може той безгрижно да се </w:t>
-      </w:r>
-      <w:r>
-        <w:rPr>
-          <w:rFonts w:ascii="Times New Roman" w:hAnsi="Times New Roman" w:cs="Times New Roman"/>
-          <w:lang/>
-        </w:rPr>
-        <w:t>наслади на пътуването си.</w:t>
+        </w:rPr>
+        <w:t>насоки, съвети и упътвания, за да може той безгрижно да се наслади на пътуването си.</w:t>
       </w:r>
     </w:p>
     <w:p>
@@ -1638,7 +1472,6 @@
           <w:rFonts w:ascii="Times New Roman" w:hAnsi="Times New Roman" w:cs="Times New Roman"/>
           <w:sz w:val="32"/>
           <w:szCs w:val="32"/>
-          <w:lang/>
         </w:rPr>
       </w:pPr>
       <w:bookmarkStart w:id="4" w:name="ЗаинтересованиЛица"/>
@@ -1649,7 +1482,6 @@
           <w:bCs/>
           <w:sz w:val="32"/>
           <w:szCs w:val="32"/>
-          <w:lang/>
         </w:rPr>
         <w:t>Заинтересовани лица</w:t>
       </w:r>
@@ -1659,27 +1491,66 @@
       <w:pPr>
         <w:rPr>
           <w:rFonts w:ascii="Times New Roman" w:hAnsi="Times New Roman" w:cs="Times New Roman"/>
+        </w:rPr>
+      </w:pPr>
+      <w:r>
+        <w:rPr>
+          <w:rFonts w:ascii="Times New Roman" w:hAnsi="Times New Roman" w:cs="Times New Roman"/>
+          <w:noProof/>
           <w:sz w:val="26"/>
           <w:szCs w:val="26"/>
-          <w:lang/>
-        </w:rPr>
-      </w:pPr>
-      <w:r>
-        <w:rPr>
-          <w:rFonts w:ascii="Times New Roman" w:hAnsi="Times New Roman" w:cs="Times New Roman"/>
-          <w:sz w:val="26"/>
-          <w:szCs w:val="26"/>
-          <w:lang/>
-        </w:rPr>
-        <w:t>Chart here</w:t>
-      </w:r>
-    </w:p>
-    <w:p>
-      <w:pPr>
-        <w:rPr>
-          <w:rFonts w:ascii="Times New Roman" w:hAnsi="Times New Roman" w:cs="Times New Roman"/>
-        </w:rPr>
-      </w:pPr>
+        </w:rPr>
+        <w:drawing>
+          <wp:inline distT="0" distB="0" distL="0" distR="0">
+            <wp:extent cx="5344886" cy="4783565"/>
+            <wp:effectExtent l="0" t="0" r="0" b="0"/>
+            <wp:docPr id="1" name="Picture 1" descr="C:\Users\i333859\AppData\Local\Microsoft\Windows\INetCache\Content.Word\StakeholdersDiagram.bmp"/>
+            <wp:cNvGraphicFramePr>
+              <a:graphicFrameLocks xmlns:a="http://schemas.openxmlformats.org/drawingml/2006/main" noChangeAspect="1"/>
+            </wp:cNvGraphicFramePr>
+            <a:graphic xmlns:a="http://schemas.openxmlformats.org/drawingml/2006/main">
+              <a:graphicData uri="http://schemas.openxmlformats.org/drawingml/2006/picture">
+                <pic:pic xmlns:pic="http://schemas.openxmlformats.org/drawingml/2006/picture">
+                  <pic:nvPicPr>
+                    <pic:cNvPr id="0" name="Picture 1" descr="C:\Users\i333859\AppData\Local\Microsoft\Windows\INetCache\Content.Word\StakeholdersDiagram.bmp"/>
+                    <pic:cNvPicPr>
+                      <a:picLocks noChangeAspect="1" noChangeArrowheads="1"/>
+                    </pic:cNvPicPr>
+                  </pic:nvPicPr>
+                  <pic:blipFill>
+                    <a:blip r:embed="rId6">
+                      <a:extLst>
+                        <a:ext uri="{28A0092B-C50C-407E-A947-70E740481C1C}">
+                          <a14:useLocalDpi xmlns:a14="http://schemas.microsoft.com/office/drawing/2010/main" val="0"/>
+                        </a:ext>
+                      </a:extLst>
+                    </a:blip>
+                    <a:srcRect/>
+                    <a:stretch>
+                      <a:fillRect/>
+                    </a:stretch>
+                  </pic:blipFill>
+                  <pic:spPr bwMode="auto">
+                    <a:xfrm>
+                      <a:off x="0" y="0"/>
+                      <a:ext cx="5372230" cy="4808038"/>
+                    </a:xfrm>
+                    <a:prstGeom prst="rect">
+                      <a:avLst/>
+                    </a:prstGeom>
+                    <a:noFill/>
+                    <a:ln>
+                      <a:noFill/>
+                    </a:ln>
+                  </pic:spPr>
+                </pic:pic>
+              </a:graphicData>
+            </a:graphic>
+          </wp:inline>
+        </w:drawing>
+      </w:r>
+      <w:bookmarkStart w:id="5" w:name="_GoBack"/>
+      <w:bookmarkEnd w:id="5"/>
     </w:p>
     <w:p>
       <w:pPr>
@@ -1692,7 +1563,6 @@
           <w:rFonts w:ascii="Times New Roman" w:hAnsi="Times New Roman" w:cs="Times New Roman"/>
           <w:sz w:val="26"/>
           <w:szCs w:val="26"/>
-          <w:lang/>
         </w:rPr>
       </w:pPr>
       <w:r>
@@ -1702,8 +1572,8 @@
           <w:bCs/>
           <w:sz w:val="26"/>
           <w:szCs w:val="26"/>
-          <w:lang/>
-        </w:rPr>
+        </w:rPr>
+        <w:lastRenderedPageBreak/>
         <w:t>Крайни потребители</w:t>
       </w:r>
     </w:p>
@@ -1729,7 +1599,6 @@
         </w:pBdr>
         <w:rPr>
           <w:rFonts w:ascii="Times New Roman" w:hAnsi="Times New Roman" w:cs="Times New Roman"/>
-          <w:lang/>
         </w:rPr>
       </w:pPr>
     </w:p>
@@ -1750,7 +1619,6 @@
       <w:r>
         <w:rPr>
           <w:rFonts w:ascii="Times New Roman" w:hAnsi="Times New Roman" w:cs="Times New Roman"/>
-          <w:lang/>
         </w:rPr>
         <w:t>ай-важни</w:t>
       </w:r>
@@ -1764,16 +1632,8 @@
       <w:r>
         <w:rPr>
           <w:rFonts w:ascii="Times New Roman" w:hAnsi="Times New Roman" w:cs="Times New Roman"/>
-          <w:lang/>
-        </w:rPr>
-        <w:t xml:space="preserve"> заинтересован</w:t>
-      </w:r>
-      <w:r>
-        <w:rPr>
-          <w:rFonts w:ascii="Times New Roman" w:hAnsi="Times New Roman" w:cs="Times New Roman"/>
-          <w:lang/>
-        </w:rPr>
-        <w:t xml:space="preserve">и лица за </w:t>
+        </w:rPr>
+        <w:t xml:space="preserve"> заинтересовани лица за </w:t>
       </w:r>
       <w:r>
         <w:rPr>
@@ -1785,7 +1645,6 @@
       <w:r>
         <w:rPr>
           <w:rFonts w:ascii="Times New Roman" w:hAnsi="Times New Roman" w:cs="Times New Roman"/>
-          <w:lang/>
         </w:rPr>
         <w:t xml:space="preserve">,  хора които пътуват и им се налага </w:t>
       </w:r>
@@ -1822,7 +1681,6 @@
       <w:r>
         <w:rPr>
           <w:rFonts w:ascii="Times New Roman" w:hAnsi="Times New Roman" w:cs="Times New Roman"/>
-          <w:lang/>
         </w:rPr>
         <w:t xml:space="preserve">. </w:t>
       </w:r>
@@ -1836,7 +1694,6 @@
       <w:r>
         <w:rPr>
           <w:rFonts w:ascii="Times New Roman" w:hAnsi="Times New Roman" w:cs="Times New Roman"/>
-          <w:lang/>
         </w:rPr>
         <w:t xml:space="preserve">QR code </w:t>
       </w:r>
@@ -1861,7 +1718,6 @@
           <w:rFonts w:ascii="Times New Roman" w:hAnsi="Times New Roman" w:cs="Times New Roman"/>
           <w:sz w:val="26"/>
           <w:szCs w:val="26"/>
-          <w:lang/>
         </w:rPr>
       </w:pPr>
     </w:p>
@@ -1883,7 +1739,6 @@
           <w:bCs/>
           <w:sz w:val="26"/>
           <w:szCs w:val="26"/>
-          <w:lang/>
         </w:rPr>
         <w:t>Доставчици на услуги</w:t>
       </w:r>
@@ -1898,7 +1753,6 @@
       <w:r>
         <w:rPr>
           <w:rFonts w:ascii="Times New Roman" w:hAnsi="Times New Roman" w:cs="Times New Roman"/>
-          <w:lang/>
         </w:rPr>
         <w:t xml:space="preserve">на </w:t>
       </w:r>
@@ -1919,7 +1773,6 @@
       <w:r>
         <w:rPr>
           <w:rFonts w:ascii="Times New Roman" w:hAnsi="Times New Roman" w:cs="Times New Roman"/>
-          <w:lang/>
         </w:rPr>
         <w:t>на застраховки</w:t>
       </w:r>
@@ -1934,7 +1787,6 @@
       <w:r>
         <w:rPr>
           <w:rFonts w:ascii="Times New Roman" w:hAnsi="Times New Roman" w:cs="Times New Roman"/>
-          <w:lang/>
         </w:rPr>
         <w:t>на билети</w:t>
       </w:r>
@@ -1959,7 +1811,6 @@
       <w:r>
         <w:rPr>
           <w:rFonts w:ascii="Times New Roman" w:hAnsi="Times New Roman" w:cs="Times New Roman"/>
-          <w:lang/>
         </w:rPr>
         <w:t xml:space="preserve">на </w:t>
       </w:r>
@@ -1999,7 +1850,6 @@
       <w:r>
         <w:rPr>
           <w:rFonts w:ascii="Times New Roman" w:hAnsi="Times New Roman" w:cs="Times New Roman"/>
-          <w:lang/>
         </w:rPr>
         <w:t xml:space="preserve">Доставчици на услуги са </w:t>
       </w:r>
@@ -2013,16 +1863,8 @@
       <w:r>
         <w:rPr>
           <w:rFonts w:ascii="Times New Roman" w:hAnsi="Times New Roman" w:cs="Times New Roman"/>
-          <w:lang/>
-        </w:rPr>
-        <w:t xml:space="preserve">. </w:t>
-      </w:r>
-      <w:r>
-        <w:rPr>
-          <w:rFonts w:ascii="Times New Roman" w:hAnsi="Times New Roman" w:cs="Times New Roman"/>
-          <w:lang/>
-        </w:rPr>
-        <w:t xml:space="preserve">Те могат да предоставят </w:t>
+        </w:rPr>
+        <w:t xml:space="preserve">. Те могат да предоставят </w:t>
       </w:r>
       <w:r>
         <w:rPr>
@@ -2034,14 +1876,12 @@
       <w:r>
         <w:rPr>
           <w:rFonts w:ascii="Times New Roman" w:hAnsi="Times New Roman" w:cs="Times New Roman"/>
-          <w:lang/>
         </w:rPr>
         <w:t>услуги за к</w:t>
       </w:r>
       <w:r>
         <w:rPr>
           <w:rFonts w:ascii="Times New Roman" w:hAnsi="Times New Roman" w:cs="Times New Roman"/>
-          <w:lang/>
         </w:rPr>
         <w:t>райни</w:t>
       </w:r>
@@ -2055,7 +1895,6 @@
       <w:r>
         <w:rPr>
           <w:rFonts w:ascii="Times New Roman" w:hAnsi="Times New Roman" w:cs="Times New Roman"/>
-          <w:lang/>
         </w:rPr>
         <w:t xml:space="preserve"> потребители</w:t>
       </w:r>
@@ -2085,7 +1924,6 @@
           <w:bCs/>
           <w:sz w:val="26"/>
           <w:szCs w:val="26"/>
-          <w:lang/>
         </w:rPr>
         <w:t>Конкуренти</w:t>
       </w:r>
@@ -2096,27 +1934,13 @@
           <w:rFonts w:ascii="Times New Roman" w:hAnsi="Times New Roman" w:cs="Times New Roman"/>
         </w:rPr>
       </w:pPr>
-      <w:hyperlink r:id="rId6" w:anchor="/" w:history="1">
+      <w:hyperlink r:id="rId7" w:anchor="/" w:history="1">
         <w:r>
           <w:rPr>
             <w:rStyle w:val="InternetLink"/>
             <w:rFonts w:ascii="Times New Roman" w:hAnsi="Times New Roman" w:cs="Times New Roman"/>
           </w:rPr>
-          <w:t>https://transportnsw</w:t>
-        </w:r>
-        <w:r>
-          <w:rPr>
-            <w:rStyle w:val="InternetLink"/>
-            <w:rFonts w:ascii="Times New Roman" w:hAnsi="Times New Roman" w:cs="Times New Roman"/>
-          </w:rPr>
-          <w:t>.</w:t>
-        </w:r>
-        <w:r>
-          <w:rPr>
-            <w:rStyle w:val="InternetLink"/>
-            <w:rFonts w:ascii="Times New Roman" w:hAnsi="Times New Roman" w:cs="Times New Roman"/>
-          </w:rPr>
-          <w:t>info/trip#/</w:t>
+          <w:t>https://transportnsw.info/trip#/</w:t>
         </w:r>
       </w:hyperlink>
     </w:p>
@@ -2126,7 +1950,7 @@
           <w:rFonts w:ascii="Times New Roman" w:hAnsi="Times New Roman" w:cs="Times New Roman"/>
         </w:rPr>
       </w:pPr>
-      <w:hyperlink r:id="rId7">
+      <w:hyperlink r:id="rId8">
         <w:r>
           <w:rPr>
             <w:rStyle w:val="InternetLink"/>
@@ -2148,7 +1972,7 @@
           <w:rFonts w:ascii="Times New Roman" w:hAnsi="Times New Roman" w:cs="Times New Roman"/>
         </w:rPr>
       </w:pPr>
-      <w:hyperlink r:id="rId8">
+      <w:hyperlink r:id="rId9">
         <w:r>
           <w:rPr>
             <w:rStyle w:val="InternetLink"/>
@@ -2164,7 +1988,7 @@
           <w:rFonts w:ascii="Times New Roman" w:hAnsi="Times New Roman" w:cs="Times New Roman"/>
         </w:rPr>
       </w:pPr>
-      <w:hyperlink r:id="rId9">
+      <w:hyperlink r:id="rId10">
         <w:r>
           <w:rPr>
             <w:rStyle w:val="InternetLink"/>
@@ -2173,8 +1997,6 @@
           <w:t>https://www.triphobo.com/tripplanner</w:t>
         </w:r>
       </w:hyperlink>
-      <w:bookmarkStart w:id="5" w:name="_GoBack"/>
-      <w:bookmarkEnd w:id="5"/>
     </w:p>
     <w:p>
       <w:pPr>
@@ -2185,7 +2007,7 @@
           <w:rFonts w:ascii="Times New Roman" w:hAnsi="Times New Roman" w:cs="Times New Roman"/>
         </w:rPr>
       </w:pPr>
-      <w:hyperlink r:id="rId10">
+      <w:hyperlink r:id="rId11">
         <w:r>
           <w:rPr>
             <w:rStyle w:val="InternetLink"/>
@@ -2231,7 +2053,6 @@
           <w:rFonts w:ascii="Times New Roman" w:hAnsi="Times New Roman" w:cs="Times New Roman"/>
           <w:sz w:val="26"/>
           <w:szCs w:val="26"/>
-          <w:lang/>
         </w:rPr>
       </w:pPr>
     </w:p>
@@ -2242,7 +2063,6 @@
           <w:rFonts w:ascii="Times New Roman" w:hAnsi="Times New Roman" w:cs="Times New Roman"/>
           <w:sz w:val="32"/>
           <w:szCs w:val="32"/>
-          <w:lang/>
         </w:rPr>
       </w:pPr>
       <w:bookmarkStart w:id="6" w:name="ТехникиЗаИзвличанеНаИзискванията"/>
@@ -2253,7 +2073,6 @@
           <w:bCs/>
           <w:sz w:val="32"/>
           <w:szCs w:val="32"/>
-          <w:lang/>
         </w:rPr>
         <w:t>Техники за извличане на изискванията</w:t>
       </w:r>
@@ -2263,13 +2082,11 @@
       <w:pPr>
         <w:rPr>
           <w:rFonts w:ascii="Times New Roman" w:hAnsi="Times New Roman" w:cs="Times New Roman"/>
-          <w:lang/>
-        </w:rPr>
-      </w:pPr>
-      <w:r>
-        <w:rPr>
-          <w:rFonts w:ascii="Times New Roman" w:hAnsi="Times New Roman" w:cs="Times New Roman"/>
-          <w:lang/>
+        </w:rPr>
+      </w:pPr>
+      <w:r>
+        <w:rPr>
+          <w:rFonts w:ascii="Times New Roman" w:hAnsi="Times New Roman" w:cs="Times New Roman"/>
         </w:rPr>
         <w:t>ттт</w:t>
       </w:r>
@@ -2283,7 +2100,6 @@
         </w:numPr>
         <w:rPr>
           <w:rFonts w:ascii="Times New Roman" w:hAnsi="Times New Roman" w:cs="Times New Roman"/>
-          <w:lang/>
         </w:rPr>
       </w:pPr>
       <w:bookmarkStart w:id="7" w:name="МозъчнаАтака"/>
@@ -2294,7 +2110,6 @@
           <w:bCs/>
           <w:sz w:val="26"/>
           <w:szCs w:val="26"/>
-          <w:lang/>
         </w:rPr>
         <w:t>Мозъчна атака</w:t>
       </w:r>
@@ -2304,13 +2119,11 @@
       <w:pPr>
         <w:rPr>
           <w:rFonts w:ascii="Times New Roman" w:hAnsi="Times New Roman" w:cs="Times New Roman"/>
-          <w:lang/>
-        </w:rPr>
-      </w:pPr>
-      <w:r>
-        <w:rPr>
-          <w:rFonts w:ascii="Times New Roman" w:hAnsi="Times New Roman" w:cs="Times New Roman"/>
-          <w:lang/>
+        </w:rPr>
+      </w:pPr>
+      <w:r>
+        <w:rPr>
+          <w:rFonts w:ascii="Times New Roman" w:hAnsi="Times New Roman" w:cs="Times New Roman"/>
         </w:rPr>
         <w:t>описание ма</w:t>
       </w:r>
@@ -2324,7 +2137,6 @@
         </w:numPr>
         <w:rPr>
           <w:rFonts w:ascii="Times New Roman" w:hAnsi="Times New Roman" w:cs="Times New Roman"/>
-          <w:lang/>
         </w:rPr>
       </w:pPr>
       <w:bookmarkStart w:id="8" w:name="СПЧА"/>
@@ -2335,7 +2147,6 @@
           <w:bCs/>
           <w:sz w:val="26"/>
           <w:szCs w:val="26"/>
-          <w:lang/>
         </w:rPr>
         <w:t>Социално проучване чрез анкета</w:t>
       </w:r>
@@ -2345,13 +2156,11 @@
       <w:pPr>
         <w:rPr>
           <w:rFonts w:ascii="Times New Roman" w:hAnsi="Times New Roman" w:cs="Times New Roman"/>
-          <w:lang/>
-        </w:rPr>
-      </w:pPr>
-      <w:r>
-        <w:rPr>
-          <w:rFonts w:ascii="Times New Roman" w:hAnsi="Times New Roman" w:cs="Times New Roman"/>
-          <w:lang/>
+        </w:rPr>
+      </w:pPr>
+      <w:r>
+        <w:rPr>
+          <w:rFonts w:ascii="Times New Roman" w:hAnsi="Times New Roman" w:cs="Times New Roman"/>
         </w:rPr>
         <w:t>спча</w:t>
       </w:r>
@@ -2365,7 +2174,6 @@
         </w:numPr>
         <w:rPr>
           <w:rFonts w:ascii="Times New Roman" w:hAnsi="Times New Roman" w:cs="Times New Roman"/>
-          <w:lang/>
         </w:rPr>
       </w:pPr>
       <w:bookmarkStart w:id="9" w:name="Интервюта"/>
@@ -2376,7 +2184,6 @@
           <w:bCs/>
           <w:sz w:val="26"/>
           <w:szCs w:val="26"/>
-          <w:lang/>
         </w:rPr>
         <w:t>Интервюта</w:t>
       </w:r>
@@ -2386,13 +2193,11 @@
       <w:pPr>
         <w:rPr>
           <w:rFonts w:ascii="Times New Roman" w:hAnsi="Times New Roman" w:cs="Times New Roman"/>
-          <w:lang/>
-        </w:rPr>
-      </w:pPr>
-      <w:r>
-        <w:rPr>
-          <w:rFonts w:ascii="Times New Roman" w:hAnsi="Times New Roman" w:cs="Times New Roman"/>
-          <w:lang/>
+        </w:rPr>
+      </w:pPr>
+      <w:r>
+        <w:rPr>
+          <w:rFonts w:ascii="Times New Roman" w:hAnsi="Times New Roman" w:cs="Times New Roman"/>
         </w:rPr>
         <w:t>описание интервюта</w:t>
       </w:r>
@@ -2405,7 +2210,6 @@
           <w:bCs/>
           <w:sz w:val="26"/>
           <w:szCs w:val="26"/>
-          <w:lang/>
         </w:rPr>
       </w:pPr>
     </w:p>
@@ -2418,7 +2222,6 @@
           <w:bCs/>
           <w:sz w:val="32"/>
           <w:szCs w:val="32"/>
-          <w:lang/>
         </w:rPr>
       </w:pPr>
       <w:bookmarkStart w:id="10" w:name="ИзвлечениИзисквания"/>
@@ -2429,45 +2232,30 @@
           <w:bCs/>
           <w:sz w:val="32"/>
           <w:szCs w:val="32"/>
-          <w:lang/>
-        </w:rPr>
-        <w:t>Извл</w:t>
-      </w:r>
-      <w:r>
-        <w:rPr>
-          <w:rFonts w:ascii="Times New Roman" w:hAnsi="Times New Roman" w:cs="Times New Roman"/>
-          <w:b/>
-          <w:bCs/>
+        </w:rPr>
+        <w:t>Извлечени изисквания</w:t>
+      </w:r>
+    </w:p>
+    <w:bookmarkEnd w:id="10"/>
+    <w:p>
+      <w:pPr>
+        <w:ind w:firstLine="709"/>
+        <w:rPr>
+          <w:rFonts w:ascii="Times New Roman" w:hAnsi="Times New Roman" w:cs="Times New Roman"/>
           <w:sz w:val="32"/>
           <w:szCs w:val="32"/>
-          <w:lang/>
-        </w:rPr>
-        <w:t>ечени изисквания</w:t>
-      </w:r>
-    </w:p>
-    <w:bookmarkEnd w:id="10"/>
-    <w:p>
-      <w:pPr>
-        <w:ind w:firstLine="709"/>
-        <w:rPr>
-          <w:rFonts w:ascii="Times New Roman" w:hAnsi="Times New Roman" w:cs="Times New Roman"/>
-          <w:sz w:val="32"/>
-          <w:szCs w:val="32"/>
-          <w:lang/>
-        </w:rPr>
-      </w:pPr>
-    </w:p>
-    <w:p>
-      <w:pPr>
-        <w:rPr>
-          <w:rFonts w:ascii="Times New Roman" w:hAnsi="Times New Roman" w:cs="Times New Roman"/>
-          <w:lang/>
-        </w:rPr>
-      </w:pPr>
-      <w:r>
-        <w:rPr>
-          <w:rFonts w:ascii="Times New Roman" w:hAnsi="Times New Roman" w:cs="Times New Roman"/>
-          <w:lang/>
+        </w:rPr>
+      </w:pPr>
+    </w:p>
+    <w:p>
+      <w:pPr>
+        <w:rPr>
+          <w:rFonts w:ascii="Times New Roman" w:hAnsi="Times New Roman" w:cs="Times New Roman"/>
+        </w:rPr>
+      </w:pPr>
+      <w:r>
+        <w:rPr>
+          <w:rFonts w:ascii="Times New Roman" w:hAnsi="Times New Roman" w:cs="Times New Roman"/>
         </w:rPr>
         <w:t>описание</w:t>
       </w:r>
@@ -2481,7 +2269,6 @@
         </w:numPr>
         <w:rPr>
           <w:rFonts w:ascii="Times New Roman" w:hAnsi="Times New Roman" w:cs="Times New Roman"/>
-          <w:lang/>
         </w:rPr>
       </w:pPr>
       <w:bookmarkStart w:id="11" w:name="Функционални"/>
@@ -2492,7 +2279,6 @@
           <w:bCs/>
           <w:sz w:val="26"/>
           <w:szCs w:val="26"/>
-          <w:lang/>
         </w:rPr>
         <w:t>Функционални</w:t>
       </w:r>
@@ -2506,13 +2292,11 @@
         </w:numPr>
         <w:rPr>
           <w:rFonts w:ascii="Times New Roman" w:hAnsi="Times New Roman" w:cs="Times New Roman"/>
-          <w:lang/>
-        </w:rPr>
-      </w:pPr>
-      <w:r>
-        <w:rPr>
-          <w:rFonts w:ascii="Times New Roman" w:hAnsi="Times New Roman" w:cs="Times New Roman"/>
-          <w:lang/>
+        </w:rPr>
+      </w:pPr>
+      <w:r>
+        <w:rPr>
+          <w:rFonts w:ascii="Times New Roman" w:hAnsi="Times New Roman" w:cs="Times New Roman"/>
         </w:rPr>
         <w:t>из1</w:t>
       </w:r>
@@ -2525,13 +2309,11 @@
         </w:numPr>
         <w:rPr>
           <w:rFonts w:ascii="Times New Roman" w:hAnsi="Times New Roman" w:cs="Times New Roman"/>
-          <w:lang/>
-        </w:rPr>
-      </w:pPr>
-      <w:r>
-        <w:rPr>
-          <w:rFonts w:ascii="Times New Roman" w:hAnsi="Times New Roman" w:cs="Times New Roman"/>
-          <w:lang/>
+        </w:rPr>
+      </w:pPr>
+      <w:r>
+        <w:rPr>
+          <w:rFonts w:ascii="Times New Roman" w:hAnsi="Times New Roman" w:cs="Times New Roman"/>
         </w:rPr>
         <w:t>из2</w:t>
       </w:r>
@@ -2544,13 +2326,11 @@
         </w:numPr>
         <w:rPr>
           <w:rFonts w:ascii="Times New Roman" w:hAnsi="Times New Roman" w:cs="Times New Roman"/>
-          <w:lang/>
-        </w:rPr>
-      </w:pPr>
-      <w:r>
-        <w:rPr>
-          <w:rFonts w:ascii="Times New Roman" w:hAnsi="Times New Roman" w:cs="Times New Roman"/>
-          <w:lang/>
+        </w:rPr>
+      </w:pPr>
+      <w:r>
+        <w:rPr>
+          <w:rFonts w:ascii="Times New Roman" w:hAnsi="Times New Roman" w:cs="Times New Roman"/>
         </w:rPr>
         <w:t>из3</w:t>
       </w:r>
@@ -2563,7 +2343,6 @@
         </w:numPr>
         <w:rPr>
           <w:rFonts w:ascii="Times New Roman" w:hAnsi="Times New Roman" w:cs="Times New Roman"/>
-          <w:lang/>
         </w:rPr>
       </w:pPr>
       <w:bookmarkStart w:id="12" w:name="__DdeLink__282_751364137"/>
@@ -2571,7 +2350,6 @@
       <w:r>
         <w:rPr>
           <w:rFonts w:ascii="Times New Roman" w:hAnsi="Times New Roman" w:cs="Times New Roman"/>
-          <w:lang/>
         </w:rPr>
         <w:t>из4</w:t>
       </w:r>
@@ -2585,7 +2363,6 @@
         </w:numPr>
         <w:rPr>
           <w:rFonts w:ascii="Times New Roman" w:hAnsi="Times New Roman" w:cs="Times New Roman"/>
-          <w:lang/>
         </w:rPr>
       </w:pPr>
       <w:bookmarkStart w:id="13" w:name="Нефункционални"/>
@@ -2596,7 +2373,6 @@
           <w:bCs/>
           <w:sz w:val="26"/>
           <w:szCs w:val="26"/>
-          <w:lang/>
         </w:rPr>
         <w:t>Нефункционални</w:t>
       </w:r>
@@ -2610,14 +2386,13 @@
         </w:numPr>
         <w:rPr>
           <w:rFonts w:ascii="Times New Roman" w:hAnsi="Times New Roman" w:cs="Times New Roman"/>
-          <w:lang/>
-        </w:rPr>
-      </w:pPr>
-      <w:r>
-        <w:rPr>
-          <w:rFonts w:ascii="Times New Roman" w:hAnsi="Times New Roman" w:cs="Times New Roman"/>
-          <w:lang/>
-        </w:rPr>
+        </w:rPr>
+      </w:pPr>
+      <w:r>
+        <w:rPr>
+          <w:rFonts w:ascii="Times New Roman" w:hAnsi="Times New Roman" w:cs="Times New Roman"/>
+        </w:rPr>
+        <w:lastRenderedPageBreak/>
         <w:t>из1</w:t>
       </w:r>
     </w:p>
@@ -2629,13 +2404,11 @@
         </w:numPr>
         <w:rPr>
           <w:rFonts w:ascii="Times New Roman" w:hAnsi="Times New Roman" w:cs="Times New Roman"/>
-          <w:lang/>
-        </w:rPr>
-      </w:pPr>
-      <w:r>
-        <w:rPr>
-          <w:rFonts w:ascii="Times New Roman" w:hAnsi="Times New Roman" w:cs="Times New Roman"/>
-          <w:lang/>
+        </w:rPr>
+      </w:pPr>
+      <w:r>
+        <w:rPr>
+          <w:rFonts w:ascii="Times New Roman" w:hAnsi="Times New Roman" w:cs="Times New Roman"/>
         </w:rPr>
         <w:t>из2</w:t>
       </w:r>
@@ -2648,13 +2421,11 @@
         </w:numPr>
         <w:rPr>
           <w:rFonts w:ascii="Times New Roman" w:hAnsi="Times New Roman" w:cs="Times New Roman"/>
-          <w:lang/>
-        </w:rPr>
-      </w:pPr>
-      <w:r>
-        <w:rPr>
-          <w:rFonts w:ascii="Times New Roman" w:hAnsi="Times New Roman" w:cs="Times New Roman"/>
-          <w:lang/>
+        </w:rPr>
+      </w:pPr>
+      <w:r>
+        <w:rPr>
+          <w:rFonts w:ascii="Times New Roman" w:hAnsi="Times New Roman" w:cs="Times New Roman"/>
         </w:rPr>
         <w:t>из3</w:t>
       </w:r>
@@ -2668,7 +2439,6 @@
         </w:numPr>
         <w:rPr>
           <w:rFonts w:ascii="Times New Roman" w:hAnsi="Times New Roman" w:cs="Times New Roman"/>
-          <w:lang/>
         </w:rPr>
       </w:pPr>
       <w:bookmarkStart w:id="14" w:name="ПроизтичащиОтПриложнаОбласт"/>
@@ -2679,7 +2449,6 @@
           <w:bCs/>
           <w:sz w:val="26"/>
           <w:szCs w:val="26"/>
-          <w:lang/>
         </w:rPr>
         <w:t>Произтичащи от приложна област</w:t>
       </w:r>
@@ -2693,13 +2462,11 @@
         </w:numPr>
         <w:rPr>
           <w:rFonts w:ascii="Times New Roman" w:hAnsi="Times New Roman" w:cs="Times New Roman"/>
-          <w:lang/>
-        </w:rPr>
-      </w:pPr>
-      <w:r>
-        <w:rPr>
-          <w:rFonts w:ascii="Times New Roman" w:hAnsi="Times New Roman" w:cs="Times New Roman"/>
-          <w:lang/>
+        </w:rPr>
+      </w:pPr>
+      <w:r>
+        <w:rPr>
+          <w:rFonts w:ascii="Times New Roman" w:hAnsi="Times New Roman" w:cs="Times New Roman"/>
         </w:rPr>
         <w:t>из1</w:t>
       </w:r>
@@ -2717,7 +2484,6 @@
       <w:r>
         <w:rPr>
           <w:rFonts w:ascii="Times New Roman" w:hAnsi="Times New Roman" w:cs="Times New Roman"/>
-          <w:lang/>
         </w:rPr>
         <w:t>из2</w:t>
       </w:r>
@@ -4964,7 +4730,6 @@
     <w:rPr>
       <w:color w:val="000080"/>
       <w:u w:val="single"/>
-      <w:lang/>
     </w:rPr>
   </w:style>
   <w:style w:type="character" w:customStyle="1" w:styleId="ListLabel82">
@@ -5575,7 +5340,7 @@
 </file>
 
 <file path=customXml/itemProps1.xml><?xml version="1.0" encoding="utf-8"?>
-<ds:datastoreItem xmlns:ds="http://schemas.openxmlformats.org/officeDocument/2006/customXml" ds:itemID="{79CC7F59-BCE9-4311-88C8-5BE1FFDA0285}">
+<ds:datastoreItem xmlns:ds="http://schemas.openxmlformats.org/officeDocument/2006/customXml" ds:itemID="{200F5275-4F72-4C60-8E00-87043DE067CA}">
   <ds:schemaRefs>
     <ds:schemaRef ds:uri="http://schemas.openxmlformats.org/officeDocument/2006/bibliography"/>
   </ds:schemaRefs>

</xml_diff>

<commit_message>
added interview with Kamen, software engineer
</commit_message>
<xml_diff>
--- a/hw2/requirements_elicitation.docx
+++ b/hw2/requirements_elicitation.docx
@@ -582,8 +582,7 @@
       </w:tblPr>
       <w:tblGrid>
         <w:gridCol w:w="1589"/>
-        <w:gridCol w:w="1402"/>
-        <w:gridCol w:w="1801"/>
+        <w:gridCol w:w="3203"/>
         <w:gridCol w:w="1801"/>
         <w:gridCol w:w="1715"/>
         <w:gridCol w:w="1880"/>
@@ -591,7 +590,7 @@
       <w:tr>
         <w:tc>
           <w:tcPr>
-            <w:tcW w:w="2037" w:type="dxa"/>
+            <w:tcW w:w="1589" w:type="dxa"/>
           </w:tcPr>
           <w:bookmarkEnd w:id="2"/>
           <w:p>
@@ -612,8 +611,7 @@
         </w:tc>
         <w:tc>
           <w:tcPr>
-            <w:tcW w:w="2037" w:type="dxa"/>
-            <w:gridSpan w:val="2"/>
+            <w:tcW w:w="3203" w:type="dxa"/>
           </w:tcPr>
           <w:p>
             <w:pPr>
@@ -633,7 +631,7 @@
         </w:tc>
         <w:tc>
           <w:tcPr>
-            <w:tcW w:w="2038" w:type="dxa"/>
+            <w:tcW w:w="1801" w:type="dxa"/>
           </w:tcPr>
           <w:p>
             <w:pPr>
@@ -653,7 +651,7 @@
         </w:tc>
         <w:tc>
           <w:tcPr>
-            <w:tcW w:w="2038" w:type="dxa"/>
+            <w:tcW w:w="1715" w:type="dxa"/>
           </w:tcPr>
           <w:p>
             <w:pPr>
@@ -673,7 +671,7 @@
         </w:tc>
         <w:tc>
           <w:tcPr>
-            <w:tcW w:w="2038" w:type="dxa"/>
+            <w:tcW w:w="1880" w:type="dxa"/>
           </w:tcPr>
           <w:p>
             <w:pPr>
@@ -695,7 +693,7 @@
       <w:tr>
         <w:tc>
           <w:tcPr>
-            <w:tcW w:w="2037" w:type="dxa"/>
+            <w:tcW w:w="1589" w:type="dxa"/>
           </w:tcPr>
           <w:p>
             <w:pPr>
@@ -715,8 +713,7 @@
         </w:tc>
         <w:tc>
           <w:tcPr>
-            <w:tcW w:w="2037" w:type="dxa"/>
-            <w:gridSpan w:val="2"/>
+            <w:tcW w:w="3203" w:type="dxa"/>
           </w:tcPr>
           <w:p>
             <w:pPr>
@@ -736,7 +733,7 @@
         </w:tc>
         <w:tc>
           <w:tcPr>
-            <w:tcW w:w="2038" w:type="dxa"/>
+            <w:tcW w:w="1801" w:type="dxa"/>
           </w:tcPr>
           <w:p>
             <w:pPr>
@@ -756,7 +753,7 @@
         </w:tc>
         <w:tc>
           <w:tcPr>
-            <w:tcW w:w="2038" w:type="dxa"/>
+            <w:tcW w:w="1715" w:type="dxa"/>
           </w:tcPr>
           <w:p>
             <w:pPr>
@@ -776,7 +773,7 @@
         </w:tc>
         <w:tc>
           <w:tcPr>
-            <w:tcW w:w="2038" w:type="dxa"/>
+            <w:tcW w:w="1880" w:type="dxa"/>
           </w:tcPr>
           <w:p>
             <w:pPr>
@@ -798,7 +795,7 @@
       <w:tr>
         <w:tc>
           <w:tcPr>
-            <w:tcW w:w="2037" w:type="dxa"/>
+            <w:tcW w:w="1589" w:type="dxa"/>
           </w:tcPr>
           <w:p>
             <w:pPr>
@@ -818,8 +815,7 @@
         </w:tc>
         <w:tc>
           <w:tcPr>
-            <w:tcW w:w="2037" w:type="dxa"/>
-            <w:gridSpan w:val="2"/>
+            <w:tcW w:w="3203" w:type="dxa"/>
           </w:tcPr>
           <w:p>
             <w:pPr>
@@ -839,7 +835,7 @@
         </w:tc>
         <w:tc>
           <w:tcPr>
-            <w:tcW w:w="2038" w:type="dxa"/>
+            <w:tcW w:w="1801" w:type="dxa"/>
           </w:tcPr>
           <w:p>
             <w:pPr>
@@ -858,7 +854,7 @@
         </w:tc>
         <w:tc>
           <w:tcPr>
-            <w:tcW w:w="2038" w:type="dxa"/>
+            <w:tcW w:w="1715" w:type="dxa"/>
           </w:tcPr>
           <w:p>
             <w:pPr>
@@ -877,7 +873,7 @@
         </w:tc>
         <w:tc>
           <w:tcPr>
-            <w:tcW w:w="2038" w:type="dxa"/>
+            <w:tcW w:w="1880" w:type="dxa"/>
           </w:tcPr>
           <w:p>
             <w:pPr>
@@ -912,7 +908,7 @@
       <w:tr>
         <w:tc>
           <w:tcPr>
-            <w:tcW w:w="2037" w:type="dxa"/>
+            <w:tcW w:w="1589" w:type="dxa"/>
           </w:tcPr>
           <w:p>
             <w:pPr>
@@ -924,8 +920,7 @@
         </w:tc>
         <w:tc>
           <w:tcPr>
-            <w:tcW w:w="2037" w:type="dxa"/>
-            <w:gridSpan w:val="2"/>
+            <w:tcW w:w="3203" w:type="dxa"/>
           </w:tcPr>
           <w:p>
             <w:pPr>
@@ -937,7 +932,7 @@
         </w:tc>
         <w:tc>
           <w:tcPr>
-            <w:tcW w:w="2038" w:type="dxa"/>
+            <w:tcW w:w="1801" w:type="dxa"/>
           </w:tcPr>
           <w:p>
             <w:pPr>
@@ -956,7 +951,7 @@
         </w:tc>
         <w:tc>
           <w:tcPr>
-            <w:tcW w:w="2038" w:type="dxa"/>
+            <w:tcW w:w="1715" w:type="dxa"/>
           </w:tcPr>
           <w:p>
             <w:pPr>
@@ -968,7 +963,7 @@
         </w:tc>
         <w:tc>
           <w:tcPr>
-            <w:tcW w:w="2038" w:type="dxa"/>
+            <w:tcW w:w="1880" w:type="dxa"/>
           </w:tcPr>
           <w:p>
             <w:pPr>
@@ -982,7 +977,7 @@
       <w:tr>
         <w:tc>
           <w:tcPr>
-            <w:tcW w:w="2037" w:type="dxa"/>
+            <w:tcW w:w="1589" w:type="dxa"/>
           </w:tcPr>
           <w:p>
             <w:pPr>
@@ -994,8 +989,7 @@
         </w:tc>
         <w:tc>
           <w:tcPr>
-            <w:tcW w:w="2037" w:type="dxa"/>
-            <w:gridSpan w:val="2"/>
+            <w:tcW w:w="3203" w:type="dxa"/>
           </w:tcPr>
           <w:p>
             <w:pPr>
@@ -1007,7 +1001,7 @@
         </w:tc>
         <w:tc>
           <w:tcPr>
-            <w:tcW w:w="2038" w:type="dxa"/>
+            <w:tcW w:w="1801" w:type="dxa"/>
           </w:tcPr>
           <w:p>
             <w:pPr>
@@ -1026,7 +1020,7 @@
         </w:tc>
         <w:tc>
           <w:tcPr>
-            <w:tcW w:w="2038" w:type="dxa"/>
+            <w:tcW w:w="1715" w:type="dxa"/>
           </w:tcPr>
           <w:p>
             <w:pPr>
@@ -1038,7 +1032,7 @@
         </w:tc>
         <w:tc>
           <w:tcPr>
-            <w:tcW w:w="2038" w:type="dxa"/>
+            <w:tcW w:w="1880" w:type="dxa"/>
           </w:tcPr>
           <w:p>
             <w:pPr>
@@ -1052,7 +1046,7 @@
       <w:tr>
         <w:tc>
           <w:tcPr>
-            <w:tcW w:w="2037" w:type="dxa"/>
+            <w:tcW w:w="1589" w:type="dxa"/>
           </w:tcPr>
           <w:p>
             <w:pPr>
@@ -1064,8 +1058,7 @@
         </w:tc>
         <w:tc>
           <w:tcPr>
-            <w:tcW w:w="2037" w:type="dxa"/>
-            <w:gridSpan w:val="2"/>
+            <w:tcW w:w="3203" w:type="dxa"/>
           </w:tcPr>
           <w:p>
             <w:pPr>
@@ -1077,7 +1070,7 @@
         </w:tc>
         <w:tc>
           <w:tcPr>
-            <w:tcW w:w="2038" w:type="dxa"/>
+            <w:tcW w:w="1801" w:type="dxa"/>
           </w:tcPr>
           <w:p>
             <w:pPr>
@@ -1104,7 +1097,7 @@
         </w:tc>
         <w:tc>
           <w:tcPr>
-            <w:tcW w:w="2038" w:type="dxa"/>
+            <w:tcW w:w="1715" w:type="dxa"/>
           </w:tcPr>
           <w:p>
             <w:pPr>
@@ -1116,7 +1109,7 @@
         </w:tc>
         <w:tc>
           <w:tcPr>
-            <w:tcW w:w="2038" w:type="dxa"/>
+            <w:tcW w:w="1880" w:type="dxa"/>
           </w:tcPr>
           <w:p>
             <w:pPr>
@@ -1130,7 +1123,7 @@
       <w:tr>
         <w:tc>
           <w:tcPr>
-            <w:tcW w:w="2037" w:type="dxa"/>
+            <w:tcW w:w="1589" w:type="dxa"/>
           </w:tcPr>
           <w:p>
             <w:pPr>
@@ -1142,8 +1135,7 @@
         </w:tc>
         <w:tc>
           <w:tcPr>
-            <w:tcW w:w="2037" w:type="dxa"/>
-            <w:gridSpan w:val="2"/>
+            <w:tcW w:w="3203" w:type="dxa"/>
           </w:tcPr>
           <w:p>
             <w:pPr>
@@ -1155,7 +1147,7 @@
         </w:tc>
         <w:tc>
           <w:tcPr>
-            <w:tcW w:w="2038" w:type="dxa"/>
+            <w:tcW w:w="1801" w:type="dxa"/>
           </w:tcPr>
           <w:p>
             <w:pPr>
@@ -1174,7 +1166,7 @@
         </w:tc>
         <w:tc>
           <w:tcPr>
-            <w:tcW w:w="2038" w:type="dxa"/>
+            <w:tcW w:w="1715" w:type="dxa"/>
           </w:tcPr>
           <w:p>
             <w:pPr>
@@ -1186,77 +1178,7 @@
         </w:tc>
         <w:tc>
           <w:tcPr>
-            <w:tcW w:w="2038" w:type="dxa"/>
-          </w:tcPr>
-          <w:p>
-            <w:pPr>
-              <w:rPr>
-                <w:rFonts w:ascii="Times New Roman" w:hAnsi="Times New Roman" w:cs="Times New Roman"/>
-              </w:rPr>
-            </w:pPr>
-          </w:p>
-        </w:tc>
-      </w:tr>
-      <w:tr>
-        <w:tc>
-          <w:tcPr>
-            <w:tcW w:w="2037" w:type="dxa"/>
-          </w:tcPr>
-          <w:p>
-            <w:pPr>
-              <w:rPr>
-                <w:rFonts w:ascii="Times New Roman" w:hAnsi="Times New Roman" w:cs="Times New Roman"/>
-              </w:rPr>
-            </w:pPr>
-          </w:p>
-        </w:tc>
-        <w:tc>
-          <w:tcPr>
-            <w:tcW w:w="2037" w:type="dxa"/>
-          </w:tcPr>
-          <w:p>
-            <w:pPr>
-              <w:rPr>
-                <w:rFonts w:ascii="Times New Roman" w:hAnsi="Times New Roman" w:cs="Times New Roman"/>
-              </w:rPr>
-            </w:pPr>
-          </w:p>
-        </w:tc>
-        <w:tc>
-          <w:tcPr>
-            <w:tcW w:w="2038" w:type="dxa"/>
-          </w:tcPr>
-          <w:p>
-            <w:pPr>
-              <w:rPr>
-                <w:rFonts w:ascii="Times New Roman" w:hAnsi="Times New Roman" w:cs="Times New Roman"/>
-              </w:rPr>
-            </w:pPr>
-            <w:r>
-              <w:rPr>
-                <w:rFonts w:ascii="Times New Roman" w:hAnsi="Times New Roman" w:cs="Times New Roman"/>
-                <w:lang w:val="bg-BG"/>
-              </w:rPr>
-              <w:t>Цветелин, Владислав, Даниел</w:t>
-            </w:r>
-          </w:p>
-        </w:tc>
-        <w:tc>
-          <w:tcPr>
-            <w:tcW w:w="2038" w:type="dxa"/>
-          </w:tcPr>
-          <w:p>
-            <w:pPr>
-              <w:rPr>
-                <w:rFonts w:ascii="Times New Roman" w:hAnsi="Times New Roman" w:cs="Times New Roman"/>
-              </w:rPr>
-            </w:pPr>
-          </w:p>
-        </w:tc>
-        <w:tc>
-          <w:tcPr>
-            <w:tcW w:w="2038" w:type="dxa"/>
-            <w:gridSpan w:val="2"/>
+            <w:tcW w:w="1880" w:type="dxa"/>
           </w:tcPr>
           <w:p>
             <w:pPr>
@@ -1549,8 +1471,6 @@
           </wp:inline>
         </w:drawing>
       </w:r>
-      <w:bookmarkStart w:id="5" w:name="_GoBack"/>
-      <w:bookmarkEnd w:id="5"/>
     </w:p>
     <w:p>
       <w:pPr>
@@ -1573,7 +1493,6 @@
           <w:sz w:val="26"/>
           <w:szCs w:val="26"/>
         </w:rPr>
-        <w:lastRenderedPageBreak/>
         <w:t>Крайни потребители</w:t>
       </w:r>
     </w:p>
@@ -2065,7 +1984,7 @@
           <w:szCs w:val="32"/>
         </w:rPr>
       </w:pPr>
-      <w:bookmarkStart w:id="6" w:name="ТехникиЗаИзвличанеНаИзискванията"/>
+      <w:bookmarkStart w:id="5" w:name="ТехникиЗаИзвличанеНаИзискванията"/>
       <w:r>
         <w:rPr>
           <w:rFonts w:ascii="Times New Roman" w:hAnsi="Times New Roman" w:cs="Times New Roman"/>
@@ -2077,7 +1996,7 @@
         <w:t>Техники за извличане на изискванията</w:t>
       </w:r>
     </w:p>
-    <w:bookmarkEnd w:id="6"/>
+    <w:bookmarkEnd w:id="5"/>
     <w:p>
       <w:pPr>
         <w:rPr>
@@ -2102,7 +2021,7 @@
           <w:rFonts w:ascii="Times New Roman" w:hAnsi="Times New Roman" w:cs="Times New Roman"/>
         </w:rPr>
       </w:pPr>
-      <w:bookmarkStart w:id="7" w:name="МозъчнаАтака"/>
+      <w:bookmarkStart w:id="6" w:name="МозъчнаАтака"/>
       <w:r>
         <w:rPr>
           <w:rFonts w:ascii="Times New Roman" w:hAnsi="Times New Roman" w:cs="Times New Roman"/>
@@ -2114,7 +2033,7 @@
         <w:t>Мозъчна атака</w:t>
       </w:r>
     </w:p>
-    <w:bookmarkEnd w:id="7"/>
+    <w:bookmarkEnd w:id="6"/>
     <w:p>
       <w:pPr>
         <w:rPr>
@@ -2139,7 +2058,7 @@
           <w:rFonts w:ascii="Times New Roman" w:hAnsi="Times New Roman" w:cs="Times New Roman"/>
         </w:rPr>
       </w:pPr>
-      <w:bookmarkStart w:id="8" w:name="СПЧА"/>
+      <w:bookmarkStart w:id="7" w:name="СПЧА"/>
       <w:r>
         <w:rPr>
           <w:rFonts w:ascii="Times New Roman" w:hAnsi="Times New Roman" w:cs="Times New Roman"/>
@@ -2151,7 +2070,7 @@
         <w:t>Социално проучване чрез анкета</w:t>
       </w:r>
     </w:p>
-    <w:bookmarkEnd w:id="8"/>
+    <w:bookmarkEnd w:id="7"/>
     <w:p>
       <w:pPr>
         <w:rPr>
@@ -2176,7 +2095,8 @@
           <w:rFonts w:ascii="Times New Roman" w:hAnsi="Times New Roman" w:cs="Times New Roman"/>
         </w:rPr>
       </w:pPr>
-      <w:bookmarkStart w:id="9" w:name="Интервюта"/>
+      <w:bookmarkStart w:id="8" w:name="Интервюта"/>
+      <w:proofErr w:type="spellStart"/>
       <w:r>
         <w:rPr>
           <w:rFonts w:ascii="Times New Roman" w:hAnsi="Times New Roman" w:cs="Times New Roman"/>
@@ -2187,21 +2107,361 @@
         </w:rPr>
         <w:t>Интервюта</w:t>
       </w:r>
-    </w:p>
-    <w:bookmarkEnd w:id="9"/>
-    <w:p>
-      <w:pPr>
-        <w:rPr>
-          <w:rFonts w:ascii="Times New Roman" w:hAnsi="Times New Roman" w:cs="Times New Roman"/>
-        </w:rPr>
-      </w:pPr>
-      <w:r>
-        <w:rPr>
-          <w:rFonts w:ascii="Times New Roman" w:hAnsi="Times New Roman" w:cs="Times New Roman"/>
-        </w:rPr>
-        <w:t>описание интервюта</w:t>
-      </w:r>
-    </w:p>
+      <w:proofErr w:type="spellEnd"/>
+    </w:p>
+    <w:p>
+      <w:pPr>
+        <w:pStyle w:val="ListParagraph"/>
+        <w:numPr>
+          <w:ilvl w:val="1"/>
+          <w:numId w:val="8"/>
+        </w:numPr>
+        <w:rPr>
+          <w:rFonts w:ascii="Times New Roman" w:hAnsi="Times New Roman" w:cs="Times New Roman"/>
+        </w:rPr>
+      </w:pPr>
+      <w:r>
+        <w:rPr>
+          <w:rFonts w:ascii="Times New Roman" w:hAnsi="Times New Roman" w:cs="Times New Roman"/>
+          <w:lang w:val="bg-BG"/>
+        </w:rPr>
+        <w:t>С потенциален потребител</w:t>
+      </w:r>
+    </w:p>
+    <w:p>
+      <w:pPr>
+        <w:ind w:left="709"/>
+        <w:rPr>
+          <w:rFonts w:ascii="Times New Roman" w:hAnsi="Times New Roman" w:cs="Times New Roman"/>
+          <w:lang w:val="bg-BG"/>
+        </w:rPr>
+      </w:pPr>
+      <w:r>
+        <w:rPr>
+          <w:rFonts w:ascii="Times New Roman" w:hAnsi="Times New Roman" w:cs="Times New Roman"/>
+          <w:lang w:val="bg-BG"/>
+        </w:rPr>
+        <w:t xml:space="preserve">Екипът ни </w:t>
+      </w:r>
+      <w:proofErr w:type="spellStart"/>
+      <w:r>
+        <w:rPr>
+          <w:rFonts w:ascii="Times New Roman" w:hAnsi="Times New Roman" w:cs="Times New Roman"/>
+          <w:lang w:val="bg-BG"/>
+        </w:rPr>
+        <w:t>интеревюира</w:t>
+      </w:r>
+      <w:proofErr w:type="spellEnd"/>
+      <w:r>
+        <w:rPr>
+          <w:rFonts w:ascii="Times New Roman" w:hAnsi="Times New Roman" w:cs="Times New Roman"/>
+          <w:lang w:val="bg-BG"/>
+        </w:rPr>
+        <w:t xml:space="preserve"> Камен, 28, разработчик в софтуерна компания. </w:t>
+      </w:r>
+      <w:r>
+        <w:rPr>
+          <w:rFonts w:ascii="Times New Roman" w:hAnsi="Times New Roman" w:cs="Times New Roman"/>
+          <w:lang w:val="bg-BG"/>
+        </w:rPr>
+        <w:t>Камен</w:t>
+      </w:r>
+      <w:r>
+        <w:rPr>
+          <w:rFonts w:ascii="Times New Roman" w:hAnsi="Times New Roman" w:cs="Times New Roman"/>
+          <w:lang w:val="bg-BG"/>
+        </w:rPr>
+        <w:t xml:space="preserve"> работи заедно с един от членовете на екипа и интервюто се случи по време на обедната почивка на работен ден. </w:t>
+      </w:r>
+      <w:r>
+        <w:rPr>
+          <w:rFonts w:ascii="Times New Roman" w:hAnsi="Times New Roman" w:cs="Times New Roman"/>
+          <w:lang w:val="bg-BG"/>
+        </w:rPr>
+        <w:t>Камен</w:t>
+      </w:r>
+      <w:r>
+        <w:rPr>
+          <w:rFonts w:ascii="Times New Roman" w:hAnsi="Times New Roman" w:cs="Times New Roman"/>
+          <w:lang w:val="bg-BG"/>
+        </w:rPr>
+        <w:t xml:space="preserve"> бе подходящ кандидат за интервюто, защото обича да пътува(по негови думи почти всяка седмица) и защото е опитно техническо лице и може да ни даде допълнителни насоки. Интервюто с такъв кандидат би ни срещнало с типични проблеми, които потребители срещат при планиране на своето пътуване.</w:t>
+      </w:r>
+    </w:p>
+    <w:p>
+      <w:pPr>
+        <w:ind w:left="709"/>
+        <w:rPr>
+          <w:rFonts w:ascii="Times New Roman" w:hAnsi="Times New Roman" w:cs="Times New Roman"/>
+          <w:lang w:val="bg-BG"/>
+        </w:rPr>
+      </w:pPr>
+    </w:p>
+    <w:p>
+      <w:pPr>
+        <w:ind w:left="709"/>
+        <w:rPr>
+          <w:rFonts w:ascii="Times New Roman" w:hAnsi="Times New Roman" w:cs="Times New Roman"/>
+          <w:lang w:val="bg-BG"/>
+        </w:rPr>
+      </w:pPr>
+      <w:r>
+        <w:rPr>
+          <w:rFonts w:ascii="Times New Roman" w:hAnsi="Times New Roman" w:cs="Times New Roman"/>
+          <w:lang w:val="bg-BG"/>
+        </w:rPr>
+        <w:t>От интервюто излязоха следните опорни точки, по които можем да се водим за изискванията в бъдеще:</w:t>
+      </w:r>
+    </w:p>
+    <w:p>
+      <w:pPr>
+        <w:pStyle w:val="ListParagraph"/>
+        <w:numPr>
+          <w:ilvl w:val="0"/>
+          <w:numId w:val="13"/>
+        </w:numPr>
+        <w:rPr>
+          <w:rFonts w:ascii="Times New Roman" w:hAnsi="Times New Roman" w:cs="Times New Roman"/>
+          <w:lang w:val="bg-BG"/>
+        </w:rPr>
+      </w:pPr>
+      <w:r>
+        <w:rPr>
+          <w:rFonts w:ascii="Times New Roman" w:hAnsi="Times New Roman" w:cs="Times New Roman"/>
+          <w:lang w:val="bg-BG"/>
+        </w:rPr>
+        <w:t>Често хората пътуват като група от приятели, съответно споделяното на определен маршрут за пътуване ще е много полезно</w:t>
+      </w:r>
+    </w:p>
+    <w:p>
+      <w:pPr>
+        <w:pStyle w:val="ListParagraph"/>
+        <w:numPr>
+          <w:ilvl w:val="0"/>
+          <w:numId w:val="13"/>
+        </w:numPr>
+        <w:rPr>
+          <w:rFonts w:ascii="Times New Roman" w:hAnsi="Times New Roman" w:cs="Times New Roman"/>
+          <w:lang w:val="bg-BG"/>
+        </w:rPr>
+      </w:pPr>
+      <w:r>
+        <w:rPr>
+          <w:rFonts w:ascii="Times New Roman" w:hAnsi="Times New Roman" w:cs="Times New Roman"/>
+          <w:lang w:val="bg-BG"/>
+        </w:rPr>
+        <w:t>Освен това всеки от групата трябва да има опцията да конфигурира свои детайли от пътуването като нотификации, различни забележителности и прочие</w:t>
+      </w:r>
+    </w:p>
+    <w:p>
+      <w:pPr>
+        <w:pStyle w:val="ListParagraph"/>
+        <w:numPr>
+          <w:ilvl w:val="0"/>
+          <w:numId w:val="13"/>
+        </w:numPr>
+        <w:rPr>
+          <w:rFonts w:ascii="Times New Roman" w:hAnsi="Times New Roman" w:cs="Times New Roman"/>
+          <w:lang w:val="bg-BG"/>
+        </w:rPr>
+      </w:pPr>
+      <w:r>
+        <w:rPr>
+          <w:rFonts w:ascii="Times New Roman" w:hAnsi="Times New Roman" w:cs="Times New Roman"/>
+          <w:lang w:val="bg-BG"/>
+        </w:rPr>
+        <w:lastRenderedPageBreak/>
+        <w:t>Случва се да има проблеми с конкретни фирми от чиито услуги се възползваме за пътуване. В такъв случай трябва да има лесен достъп до поддръжката на съответната фирма и в случай че тя не е адекватна, това да се отразява в нашата система</w:t>
+      </w:r>
+    </w:p>
+    <w:p>
+      <w:pPr>
+        <w:pStyle w:val="ListParagraph"/>
+        <w:numPr>
+          <w:ilvl w:val="0"/>
+          <w:numId w:val="13"/>
+        </w:numPr>
+        <w:rPr>
+          <w:rFonts w:ascii="Times New Roman" w:hAnsi="Times New Roman" w:cs="Times New Roman"/>
+          <w:lang w:val="bg-BG"/>
+        </w:rPr>
+      </w:pPr>
+      <w:r>
+        <w:rPr>
+          <w:rFonts w:ascii="Times New Roman" w:hAnsi="Times New Roman" w:cs="Times New Roman"/>
+          <w:lang w:val="bg-BG"/>
+        </w:rPr>
+        <w:t xml:space="preserve">Интеграцията със социални мрежи(на преден план се споменава </w:t>
+      </w:r>
+      <w:r>
+        <w:rPr>
+          <w:rFonts w:ascii="Times New Roman" w:hAnsi="Times New Roman" w:cs="Times New Roman"/>
+        </w:rPr>
+        <w:t>Facebook</w:t>
+      </w:r>
+      <w:r>
+        <w:rPr>
+          <w:rFonts w:ascii="Times New Roman" w:hAnsi="Times New Roman" w:cs="Times New Roman"/>
+          <w:lang w:val="bg-BG"/>
+        </w:rPr>
+        <w:t xml:space="preserve">, за по-лесно споделяне с приятели и </w:t>
+      </w:r>
+      <w:r>
+        <w:rPr>
+          <w:rFonts w:ascii="Times New Roman" w:hAnsi="Times New Roman" w:cs="Times New Roman"/>
+        </w:rPr>
+        <w:t>Instagram</w:t>
+      </w:r>
+      <w:r>
+        <w:rPr>
+          <w:rFonts w:ascii="Times New Roman" w:hAnsi="Times New Roman" w:cs="Times New Roman"/>
+        </w:rPr>
+        <w:t xml:space="preserve">, </w:t>
+      </w:r>
+      <w:r>
+        <w:rPr>
+          <w:rFonts w:ascii="Times New Roman" w:hAnsi="Times New Roman" w:cs="Times New Roman"/>
+          <w:lang w:val="bg-BG"/>
+        </w:rPr>
+        <w:t>заради снимки от пътуването) е задължителна</w:t>
+      </w:r>
+    </w:p>
+    <w:p>
+      <w:pPr>
+        <w:pStyle w:val="ListParagraph"/>
+        <w:numPr>
+          <w:ilvl w:val="0"/>
+          <w:numId w:val="13"/>
+        </w:numPr>
+        <w:rPr>
+          <w:rFonts w:ascii="Times New Roman" w:hAnsi="Times New Roman" w:cs="Times New Roman"/>
+          <w:lang w:val="bg-BG"/>
+        </w:rPr>
+      </w:pPr>
+      <w:proofErr w:type="spellStart"/>
+      <w:r>
+        <w:rPr>
+          <w:rFonts w:ascii="Times New Roman" w:hAnsi="Times New Roman" w:cs="Times New Roman"/>
+          <w:lang w:val="bg-BG"/>
+        </w:rPr>
+        <w:t>Хрумка</w:t>
+      </w:r>
+      <w:proofErr w:type="spellEnd"/>
+      <w:r>
+        <w:rPr>
+          <w:rFonts w:ascii="Times New Roman" w:hAnsi="Times New Roman" w:cs="Times New Roman"/>
+          <w:lang w:val="bg-BG"/>
+        </w:rPr>
+        <w:t>: идея за интеграция с изкуствения интелект на някоя от мобилните платформи</w:t>
+      </w:r>
+      <w:r>
+        <w:rPr>
+          <w:rFonts w:ascii="Times New Roman" w:hAnsi="Times New Roman" w:cs="Times New Roman"/>
+        </w:rPr>
+        <w:t>(Google Now, Siri, Cortana)</w:t>
+      </w:r>
+    </w:p>
+    <w:p>
+      <w:pPr>
+        <w:pStyle w:val="ListParagraph"/>
+        <w:numPr>
+          <w:ilvl w:val="0"/>
+          <w:numId w:val="13"/>
+        </w:numPr>
+        <w:rPr>
+          <w:rFonts w:ascii="Times New Roman" w:hAnsi="Times New Roman" w:cs="Times New Roman"/>
+          <w:lang w:val="bg-BG"/>
+        </w:rPr>
+      </w:pPr>
+      <w:r>
+        <w:rPr>
+          <w:rFonts w:ascii="Times New Roman" w:hAnsi="Times New Roman" w:cs="Times New Roman"/>
+          <w:lang w:val="bg-BG"/>
+        </w:rPr>
+        <w:t>Възможност за офлайн съхраняване на билети, резервация и други подобни свързани с пътуването</w:t>
+      </w:r>
+    </w:p>
+    <w:p>
+      <w:pPr>
+        <w:pStyle w:val="ListParagraph"/>
+        <w:numPr>
+          <w:ilvl w:val="0"/>
+          <w:numId w:val="13"/>
+        </w:numPr>
+        <w:rPr>
+          <w:rFonts w:ascii="Times New Roman" w:hAnsi="Times New Roman" w:cs="Times New Roman"/>
+          <w:lang w:val="bg-BG"/>
+        </w:rPr>
+      </w:pPr>
+      <w:r>
+        <w:rPr>
+          <w:rFonts w:ascii="Times New Roman" w:hAnsi="Times New Roman" w:cs="Times New Roman"/>
+          <w:lang w:val="bg-BG"/>
+        </w:rPr>
+        <w:t>Основна пречка при планиране на пътуването и нуждата да се използват множество системи при купуване на билети, резервиране, застраховане и прочие</w:t>
+      </w:r>
+    </w:p>
+    <w:p>
+      <w:pPr>
+        <w:pStyle w:val="ListParagraph"/>
+        <w:numPr>
+          <w:ilvl w:val="0"/>
+          <w:numId w:val="13"/>
+        </w:numPr>
+        <w:rPr>
+          <w:rFonts w:ascii="Times New Roman" w:hAnsi="Times New Roman" w:cs="Times New Roman"/>
+          <w:lang w:val="bg-BG"/>
+        </w:rPr>
+      </w:pPr>
+      <w:r>
+        <w:rPr>
+          <w:rFonts w:ascii="Times New Roman" w:hAnsi="Times New Roman" w:cs="Times New Roman"/>
+          <w:lang w:val="bg-BG"/>
+        </w:rPr>
+        <w:t>Във връзка с горното, използването на множество системи затруднява избирането на най-изгодна оферта</w:t>
+      </w:r>
+    </w:p>
+    <w:p>
+      <w:pPr>
+        <w:pStyle w:val="ListParagraph"/>
+        <w:numPr>
+          <w:ilvl w:val="0"/>
+          <w:numId w:val="13"/>
+        </w:numPr>
+        <w:rPr>
+          <w:rFonts w:ascii="Times New Roman" w:hAnsi="Times New Roman" w:cs="Times New Roman"/>
+          <w:lang w:val="bg-BG"/>
+        </w:rPr>
+      </w:pPr>
+      <w:r>
+        <w:rPr>
+          <w:rFonts w:ascii="Times New Roman" w:hAnsi="Times New Roman" w:cs="Times New Roman"/>
+          <w:lang w:val="bg-BG"/>
+        </w:rPr>
+        <w:t>Трябва да покрием определени стандарти при менажиране на лични данни</w:t>
+      </w:r>
+    </w:p>
+    <w:p>
+      <w:pPr>
+        <w:pStyle w:val="ListParagraph"/>
+        <w:numPr>
+          <w:ilvl w:val="0"/>
+          <w:numId w:val="13"/>
+        </w:numPr>
+        <w:rPr>
+          <w:rFonts w:ascii="Times New Roman" w:hAnsi="Times New Roman" w:cs="Times New Roman"/>
+          <w:lang w:val="bg-BG"/>
+        </w:rPr>
+      </w:pPr>
+      <w:r>
+        <w:rPr>
+          <w:rFonts w:ascii="Times New Roman" w:hAnsi="Times New Roman" w:cs="Times New Roman"/>
+          <w:lang w:val="bg-BG"/>
+        </w:rPr>
+        <w:t>Трябва да използваме сигурни интернет протоколи при боравене с лични данни, както и средства за разплащане</w:t>
+      </w:r>
+    </w:p>
+    <w:bookmarkEnd w:id="8"/>
     <w:p>
       <w:pPr>
         <w:rPr>
@@ -2224,7 +2484,7 @@
           <w:szCs w:val="32"/>
         </w:rPr>
       </w:pPr>
-      <w:bookmarkStart w:id="10" w:name="ИзвлечениИзисквания"/>
+      <w:bookmarkStart w:id="9" w:name="ИзвлечениИзисквания"/>
       <w:r>
         <w:rPr>
           <w:rFonts w:ascii="Times New Roman" w:hAnsi="Times New Roman" w:cs="Times New Roman"/>
@@ -2236,7 +2496,7 @@
         <w:t>Извлечени изисквания</w:t>
       </w:r>
     </w:p>
-    <w:bookmarkEnd w:id="10"/>
+    <w:bookmarkEnd w:id="9"/>
     <w:p>
       <w:pPr>
         <w:ind w:firstLine="709"/>
@@ -2271,7 +2531,7 @@
           <w:rFonts w:ascii="Times New Roman" w:hAnsi="Times New Roman" w:cs="Times New Roman"/>
         </w:rPr>
       </w:pPr>
-      <w:bookmarkStart w:id="11" w:name="Функционални"/>
+      <w:bookmarkStart w:id="10" w:name="Функционални"/>
       <w:r>
         <w:rPr>
           <w:rFonts w:ascii="Times New Roman" w:hAnsi="Times New Roman" w:cs="Times New Roman"/>
@@ -2283,7 +2543,7 @@
         <w:t>Функционални</w:t>
       </w:r>
     </w:p>
-    <w:bookmarkEnd w:id="11"/>
+    <w:bookmarkEnd w:id="10"/>
     <w:p>
       <w:pPr>
         <w:numPr>
@@ -2297,8 +2557,9 @@
       <w:r>
         <w:rPr>
           <w:rFonts w:ascii="Times New Roman" w:hAnsi="Times New Roman" w:cs="Times New Roman"/>
-        </w:rPr>
-        <w:t>из1</w:t>
+          <w:lang w:val="bg-BG"/>
+        </w:rPr>
+        <w:t>Контакт и обратна връзка на потребителите с фирмите, предлагащи услуги</w:t>
       </w:r>
     </w:p>
     <w:p>
@@ -2314,8 +2575,29 @@
       <w:r>
         <w:rPr>
           <w:rFonts w:ascii="Times New Roman" w:hAnsi="Times New Roman" w:cs="Times New Roman"/>
-        </w:rPr>
-        <w:t>из2</w:t>
+          <w:lang w:val="bg-BG"/>
+        </w:rPr>
+        <w:t>Интеграция със социални мрежи</w:t>
+      </w:r>
+      <w:r>
+        <w:rPr>
+          <w:rFonts w:ascii="Times New Roman" w:hAnsi="Times New Roman" w:cs="Times New Roman"/>
+        </w:rPr>
+        <w:t xml:space="preserve">(Facebook, </w:t>
+      </w:r>
+      <w:proofErr w:type="spellStart"/>
+      <w:r>
+        <w:rPr>
+          <w:rFonts w:ascii="Times New Roman" w:hAnsi="Times New Roman" w:cs="Times New Roman"/>
+        </w:rPr>
+        <w:t>Instragram</w:t>
+      </w:r>
+      <w:proofErr w:type="spellEnd"/>
+      <w:r>
+        <w:rPr>
+          <w:rFonts w:ascii="Times New Roman" w:hAnsi="Times New Roman" w:cs="Times New Roman"/>
+        </w:rPr>
+        <w:t>)</w:t>
       </w:r>
     </w:p>
     <w:p>
@@ -2331,8 +2613,9 @@
       <w:r>
         <w:rPr>
           <w:rFonts w:ascii="Times New Roman" w:hAnsi="Times New Roman" w:cs="Times New Roman"/>
-        </w:rPr>
-        <w:t>из3</w:t>
+          <w:lang w:val="bg-BG"/>
+        </w:rPr>
+        <w:t>Общо пътуване за много хора, но то да може да се конфигурира индивидуално за всеки от пътуващите</w:t>
       </w:r>
     </w:p>
     <w:p>
@@ -2345,13 +2628,14 @@
           <w:rFonts w:ascii="Times New Roman" w:hAnsi="Times New Roman" w:cs="Times New Roman"/>
         </w:rPr>
       </w:pPr>
-      <w:bookmarkStart w:id="12" w:name="__DdeLink__282_751364137"/>
-      <w:bookmarkEnd w:id="12"/>
-      <w:r>
-        <w:rPr>
-          <w:rFonts w:ascii="Times New Roman" w:hAnsi="Times New Roman" w:cs="Times New Roman"/>
-        </w:rPr>
-        <w:t>из4</w:t>
+      <w:bookmarkStart w:id="11" w:name="__DdeLink__282_751364137"/>
+      <w:bookmarkEnd w:id="11"/>
+      <w:r>
+        <w:rPr>
+          <w:rFonts w:ascii="Times New Roman" w:hAnsi="Times New Roman" w:cs="Times New Roman"/>
+          <w:lang w:val="bg-BG"/>
+        </w:rPr>
+        <w:t>Съхраняване на билети, резервации без да е нужен достъп до интернет</w:t>
       </w:r>
     </w:p>
     <w:p>
@@ -2365,7 +2649,7 @@
           <w:rFonts w:ascii="Times New Roman" w:hAnsi="Times New Roman" w:cs="Times New Roman"/>
         </w:rPr>
       </w:pPr>
-      <w:bookmarkStart w:id="13" w:name="Нефункционални"/>
+      <w:bookmarkStart w:id="12" w:name="Нефункционални"/>
       <w:r>
         <w:rPr>
           <w:rFonts w:ascii="Times New Roman" w:hAnsi="Times New Roman" w:cs="Times New Roman"/>
@@ -2377,7 +2661,7 @@
         <w:t>Нефункционални</w:t>
       </w:r>
     </w:p>
-    <w:bookmarkEnd w:id="13"/>
+    <w:bookmarkEnd w:id="12"/>
     <w:p>
       <w:pPr>
         <w:numPr>
@@ -2391,9 +2675,30 @@
       <w:r>
         <w:rPr>
           <w:rFonts w:ascii="Times New Roman" w:hAnsi="Times New Roman" w:cs="Times New Roman"/>
-        </w:rPr>
-        <w:lastRenderedPageBreak/>
-        <w:t>из1</w:t>
+          <w:lang w:val="bg-BG"/>
+        </w:rPr>
+        <w:t xml:space="preserve">Използване на </w:t>
+      </w:r>
+      <w:r>
+        <w:rPr>
+          <w:rFonts w:ascii="Times New Roman" w:hAnsi="Times New Roman" w:cs="Times New Roman"/>
+        </w:rPr>
+        <w:t>SSL/TLS</w:t>
+      </w:r>
+      <w:bookmarkStart w:id="13" w:name="_GoBack"/>
+      <w:bookmarkEnd w:id="13"/>
+      <w:r>
+        <w:rPr>
+          <w:rFonts w:ascii="Times New Roman" w:hAnsi="Times New Roman" w:cs="Times New Roman"/>
+        </w:rPr>
+        <w:t xml:space="preserve"> encryption </w:t>
+      </w:r>
+      <w:r>
+        <w:rPr>
+          <w:rFonts w:ascii="Times New Roman" w:hAnsi="Times New Roman" w:cs="Times New Roman"/>
+          <w:lang w:val="bg-BG"/>
+        </w:rPr>
+        <w:t>за цялата система</w:t>
       </w:r>
     </w:p>
     <w:p>
@@ -2467,8 +2772,156 @@
       <w:r>
         <w:rPr>
           <w:rFonts w:ascii="Times New Roman" w:hAnsi="Times New Roman" w:cs="Times New Roman"/>
-        </w:rPr>
-        <w:t>из1</w:t>
+          <w:lang w:val="bg-BG"/>
+        </w:rPr>
+        <w:t xml:space="preserve">Менажиране на лични данни спрямо </w:t>
+      </w:r>
+      <w:proofErr w:type="spellStart"/>
+      <w:r>
+        <w:rPr>
+          <w:rFonts w:ascii="Arial" w:hAnsi="Arial" w:cs="Arial"/>
+          <w:i/>
+          <w:color w:val="545454"/>
+          <w:shd w:val="clear" w:color="auto" w:fill="FFFFFF"/>
+        </w:rPr>
+        <w:t>Общ</w:t>
+      </w:r>
+      <w:proofErr w:type="spellEnd"/>
+      <w:r>
+        <w:rPr>
+          <w:rFonts w:ascii="Arial" w:hAnsi="Arial" w:cs="Arial"/>
+          <w:i/>
+          <w:color w:val="545454"/>
+          <w:shd w:val="clear" w:color="auto" w:fill="FFFFFF"/>
+        </w:rPr>
+        <w:t xml:space="preserve"> </w:t>
+      </w:r>
+      <w:proofErr w:type="spellStart"/>
+      <w:r>
+        <w:rPr>
+          <w:rFonts w:ascii="Arial" w:hAnsi="Arial" w:cs="Arial"/>
+          <w:i/>
+          <w:color w:val="545454"/>
+          <w:shd w:val="clear" w:color="auto" w:fill="FFFFFF"/>
+        </w:rPr>
+        <w:t>регламент</w:t>
+      </w:r>
+      <w:proofErr w:type="spellEnd"/>
+      <w:r>
+        <w:rPr>
+          <w:rFonts w:ascii="Arial" w:hAnsi="Arial" w:cs="Arial"/>
+          <w:i/>
+          <w:color w:val="545454"/>
+          <w:shd w:val="clear" w:color="auto" w:fill="FFFFFF"/>
+        </w:rPr>
+        <w:t xml:space="preserve"> </w:t>
+      </w:r>
+      <w:proofErr w:type="spellStart"/>
+      <w:r>
+        <w:rPr>
+          <w:rFonts w:ascii="Arial" w:hAnsi="Arial" w:cs="Arial"/>
+          <w:i/>
+          <w:color w:val="545454"/>
+          <w:shd w:val="clear" w:color="auto" w:fill="FFFFFF"/>
+        </w:rPr>
+        <w:t>за</w:t>
+      </w:r>
+      <w:proofErr w:type="spellEnd"/>
+      <w:r>
+        <w:rPr>
+          <w:rFonts w:ascii="Arial" w:hAnsi="Arial" w:cs="Arial"/>
+          <w:i/>
+          <w:color w:val="545454"/>
+          <w:shd w:val="clear" w:color="auto" w:fill="FFFFFF"/>
+        </w:rPr>
+        <w:t xml:space="preserve"> </w:t>
+      </w:r>
+      <w:proofErr w:type="spellStart"/>
+      <w:r>
+        <w:rPr>
+          <w:rFonts w:ascii="Arial" w:hAnsi="Arial" w:cs="Arial"/>
+          <w:i/>
+          <w:color w:val="545454"/>
+          <w:shd w:val="clear" w:color="auto" w:fill="FFFFFF"/>
+        </w:rPr>
+        <w:t>защита</w:t>
+      </w:r>
+      <w:proofErr w:type="spellEnd"/>
+      <w:r>
+        <w:rPr>
+          <w:rFonts w:ascii="Arial" w:hAnsi="Arial" w:cs="Arial"/>
+          <w:i/>
+          <w:color w:val="545454"/>
+          <w:shd w:val="clear" w:color="auto" w:fill="FFFFFF"/>
+        </w:rPr>
+        <w:t xml:space="preserve"> </w:t>
+      </w:r>
+      <w:proofErr w:type="spellStart"/>
+      <w:r>
+        <w:rPr>
+          <w:rFonts w:ascii="Arial" w:hAnsi="Arial" w:cs="Arial"/>
+          <w:i/>
+          <w:color w:val="545454"/>
+          <w:shd w:val="clear" w:color="auto" w:fill="FFFFFF"/>
+        </w:rPr>
+        <w:t>на</w:t>
+      </w:r>
+      <w:proofErr w:type="spellEnd"/>
+      <w:r>
+        <w:rPr>
+          <w:rFonts w:ascii="Arial" w:hAnsi="Arial" w:cs="Arial"/>
+          <w:i/>
+          <w:color w:val="545454"/>
+          <w:shd w:val="clear" w:color="auto" w:fill="FFFFFF"/>
+        </w:rPr>
+        <w:t xml:space="preserve"> </w:t>
+      </w:r>
+      <w:proofErr w:type="spellStart"/>
+      <w:r>
+        <w:rPr>
+          <w:rFonts w:ascii="Arial" w:hAnsi="Arial" w:cs="Arial"/>
+          <w:i/>
+          <w:color w:val="545454"/>
+          <w:shd w:val="clear" w:color="auto" w:fill="FFFFFF"/>
+        </w:rPr>
+        <w:t>личните</w:t>
+      </w:r>
+      <w:proofErr w:type="spellEnd"/>
+      <w:r>
+        <w:rPr>
+          <w:rFonts w:ascii="Arial" w:hAnsi="Arial" w:cs="Arial"/>
+          <w:i/>
+          <w:color w:val="545454"/>
+          <w:shd w:val="clear" w:color="auto" w:fill="FFFFFF"/>
+        </w:rPr>
+        <w:t xml:space="preserve"> </w:t>
+      </w:r>
+      <w:proofErr w:type="spellStart"/>
+      <w:r>
+        <w:rPr>
+          <w:rFonts w:ascii="Arial" w:hAnsi="Arial" w:cs="Arial"/>
+          <w:i/>
+          <w:color w:val="545454"/>
+          <w:shd w:val="clear" w:color="auto" w:fill="FFFFFF"/>
+        </w:rPr>
+        <w:t>данни</w:t>
+      </w:r>
+      <w:proofErr w:type="spellEnd"/>
+      <w:r>
+        <w:rPr>
+          <w:rFonts w:ascii="Arial" w:hAnsi="Arial" w:cs="Arial"/>
+          <w:color w:val="545454"/>
+          <w:shd w:val="clear" w:color="auto" w:fill="FFFFFF"/>
+        </w:rPr>
+        <w:t> </w:t>
+      </w:r>
+      <w:r>
+        <w:rPr>
+          <w:rFonts w:ascii="Arial" w:hAnsi="Arial" w:cs="Arial"/>
+          <w:color w:val="545454"/>
+          <w:shd w:val="clear" w:color="auto" w:fill="FFFFFF"/>
+        </w:rPr>
+        <w:t>(GDPR)</w:t>
       </w:r>
     </w:p>
     <w:p>
@@ -3356,6 +3809,92 @@
     </w:lvl>
   </w:abstractNum>
   <w:abstractNum w:abstractNumId="8" w15:restartNumberingAfterBreak="0">
+    <w:nsid w:val="4E252151"/>
+    <w:multiLevelType w:val="hybridMultilevel"/>
+    <w:tmpl w:val="9C62F66C"/>
+    <w:lvl w:ilvl="0" w:tplc="04090013">
+      <w:start w:val="1"/>
+      <w:numFmt w:val="upperRoman"/>
+      <w:lvlText w:val="%1."/>
+      <w:lvlJc w:val="right"/>
+      <w:pPr>
+        <w:ind w:left="1431" w:hanging="360"/>
+      </w:pPr>
+    </w:lvl>
+    <w:lvl w:ilvl="1" w:tplc="04090019" w:tentative="1">
+      <w:start w:val="1"/>
+      <w:numFmt w:val="lowerLetter"/>
+      <w:lvlText w:val="%2."/>
+      <w:lvlJc w:val="left"/>
+      <w:pPr>
+        <w:ind w:left="2151" w:hanging="360"/>
+      </w:pPr>
+    </w:lvl>
+    <w:lvl w:ilvl="2" w:tplc="0409001B" w:tentative="1">
+      <w:start w:val="1"/>
+      <w:numFmt w:val="lowerRoman"/>
+      <w:lvlText w:val="%3."/>
+      <w:lvlJc w:val="right"/>
+      <w:pPr>
+        <w:ind w:left="2871" w:hanging="180"/>
+      </w:pPr>
+    </w:lvl>
+    <w:lvl w:ilvl="3" w:tplc="0409000F" w:tentative="1">
+      <w:start w:val="1"/>
+      <w:numFmt w:val="decimal"/>
+      <w:lvlText w:val="%4."/>
+      <w:lvlJc w:val="left"/>
+      <w:pPr>
+        <w:ind w:left="3591" w:hanging="360"/>
+      </w:pPr>
+    </w:lvl>
+    <w:lvl w:ilvl="4" w:tplc="04090019" w:tentative="1">
+      <w:start w:val="1"/>
+      <w:numFmt w:val="lowerLetter"/>
+      <w:lvlText w:val="%5."/>
+      <w:lvlJc w:val="left"/>
+      <w:pPr>
+        <w:ind w:left="4311" w:hanging="360"/>
+      </w:pPr>
+    </w:lvl>
+    <w:lvl w:ilvl="5" w:tplc="0409001B" w:tentative="1">
+      <w:start w:val="1"/>
+      <w:numFmt w:val="lowerRoman"/>
+      <w:lvlText w:val="%6."/>
+      <w:lvlJc w:val="right"/>
+      <w:pPr>
+        <w:ind w:left="5031" w:hanging="180"/>
+      </w:pPr>
+    </w:lvl>
+    <w:lvl w:ilvl="6" w:tplc="0409000F" w:tentative="1">
+      <w:start w:val="1"/>
+      <w:numFmt w:val="decimal"/>
+      <w:lvlText w:val="%7."/>
+      <w:lvlJc w:val="left"/>
+      <w:pPr>
+        <w:ind w:left="5751" w:hanging="360"/>
+      </w:pPr>
+    </w:lvl>
+    <w:lvl w:ilvl="7" w:tplc="04090019" w:tentative="1">
+      <w:start w:val="1"/>
+      <w:numFmt w:val="lowerLetter"/>
+      <w:lvlText w:val="%8."/>
+      <w:lvlJc w:val="left"/>
+      <w:pPr>
+        <w:ind w:left="6471" w:hanging="360"/>
+      </w:pPr>
+    </w:lvl>
+    <w:lvl w:ilvl="8" w:tplc="0409001B" w:tentative="1">
+      <w:start w:val="1"/>
+      <w:numFmt w:val="lowerRoman"/>
+      <w:lvlText w:val="%9."/>
+      <w:lvlJc w:val="right"/>
+      <w:pPr>
+        <w:ind w:left="7191" w:hanging="180"/>
+      </w:pPr>
+    </w:lvl>
+  </w:abstractNum>
+  <w:abstractNum w:abstractNumId="9" w15:restartNumberingAfterBreak="0">
     <w:nsid w:val="530941A2"/>
     <w:multiLevelType w:val="multilevel"/>
     <w:tmpl w:val="5262E16C"/>
@@ -3496,7 +4035,7 @@
       </w:rPr>
     </w:lvl>
   </w:abstractNum>
-  <w:abstractNum w:abstractNumId="9" w15:restartNumberingAfterBreak="0">
+  <w:abstractNum w:abstractNumId="10" w15:restartNumberingAfterBreak="0">
     <w:nsid w:val="60F568C3"/>
     <w:multiLevelType w:val="hybridMultilevel"/>
     <w:tmpl w:val="DC46E828"/>
@@ -3586,7 +4125,120 @@
       </w:pPr>
     </w:lvl>
   </w:abstractNum>
-  <w:abstractNum w:abstractNumId="10" w15:restartNumberingAfterBreak="0">
+  <w:abstractNum w:abstractNumId="11" w15:restartNumberingAfterBreak="0">
+    <w:nsid w:val="715D4383"/>
+    <w:multiLevelType w:val="hybridMultilevel"/>
+    <w:tmpl w:val="601ED6A2"/>
+    <w:lvl w:ilvl="0" w:tplc="04090001">
+      <w:start w:val="1"/>
+      <w:numFmt w:val="bullet"/>
+      <w:lvlText w:val=""/>
+      <w:lvlJc w:val="left"/>
+      <w:pPr>
+        <w:ind w:left="1429" w:hanging="360"/>
+      </w:pPr>
+      <w:rPr>
+        <w:rFonts w:ascii="Symbol" w:hAnsi="Symbol" w:hint="default"/>
+      </w:rPr>
+    </w:lvl>
+    <w:lvl w:ilvl="1" w:tplc="04090003" w:tentative="1">
+      <w:start w:val="1"/>
+      <w:numFmt w:val="bullet"/>
+      <w:lvlText w:val="o"/>
+      <w:lvlJc w:val="left"/>
+      <w:pPr>
+        <w:ind w:left="2149" w:hanging="360"/>
+      </w:pPr>
+      <w:rPr>
+        <w:rFonts w:ascii="Courier New" w:hAnsi="Courier New" w:cs="Courier New" w:hint="default"/>
+      </w:rPr>
+    </w:lvl>
+    <w:lvl w:ilvl="2" w:tplc="04090005" w:tentative="1">
+      <w:start w:val="1"/>
+      <w:numFmt w:val="bullet"/>
+      <w:lvlText w:val=""/>
+      <w:lvlJc w:val="left"/>
+      <w:pPr>
+        <w:ind w:left="2869" w:hanging="360"/>
+      </w:pPr>
+      <w:rPr>
+        <w:rFonts w:ascii="Wingdings" w:hAnsi="Wingdings" w:hint="default"/>
+      </w:rPr>
+    </w:lvl>
+    <w:lvl w:ilvl="3" w:tplc="04090001" w:tentative="1">
+      <w:start w:val="1"/>
+      <w:numFmt w:val="bullet"/>
+      <w:lvlText w:val=""/>
+      <w:lvlJc w:val="left"/>
+      <w:pPr>
+        <w:ind w:left="3589" w:hanging="360"/>
+      </w:pPr>
+      <w:rPr>
+        <w:rFonts w:ascii="Symbol" w:hAnsi="Symbol" w:hint="default"/>
+      </w:rPr>
+    </w:lvl>
+    <w:lvl w:ilvl="4" w:tplc="04090003" w:tentative="1">
+      <w:start w:val="1"/>
+      <w:numFmt w:val="bullet"/>
+      <w:lvlText w:val="o"/>
+      <w:lvlJc w:val="left"/>
+      <w:pPr>
+        <w:ind w:left="4309" w:hanging="360"/>
+      </w:pPr>
+      <w:rPr>
+        <w:rFonts w:ascii="Courier New" w:hAnsi="Courier New" w:cs="Courier New" w:hint="default"/>
+      </w:rPr>
+    </w:lvl>
+    <w:lvl w:ilvl="5" w:tplc="04090005" w:tentative="1">
+      <w:start w:val="1"/>
+      <w:numFmt w:val="bullet"/>
+      <w:lvlText w:val=""/>
+      <w:lvlJc w:val="left"/>
+      <w:pPr>
+        <w:ind w:left="5029" w:hanging="360"/>
+      </w:pPr>
+      <w:rPr>
+        <w:rFonts w:ascii="Wingdings" w:hAnsi="Wingdings" w:hint="default"/>
+      </w:rPr>
+    </w:lvl>
+    <w:lvl w:ilvl="6" w:tplc="04090001" w:tentative="1">
+      <w:start w:val="1"/>
+      <w:numFmt w:val="bullet"/>
+      <w:lvlText w:val=""/>
+      <w:lvlJc w:val="left"/>
+      <w:pPr>
+        <w:ind w:left="5749" w:hanging="360"/>
+      </w:pPr>
+      <w:rPr>
+        <w:rFonts w:ascii="Symbol" w:hAnsi="Symbol" w:hint="default"/>
+      </w:rPr>
+    </w:lvl>
+    <w:lvl w:ilvl="7" w:tplc="04090003" w:tentative="1">
+      <w:start w:val="1"/>
+      <w:numFmt w:val="bullet"/>
+      <w:lvlText w:val="o"/>
+      <w:lvlJc w:val="left"/>
+      <w:pPr>
+        <w:ind w:left="6469" w:hanging="360"/>
+      </w:pPr>
+      <w:rPr>
+        <w:rFonts w:ascii="Courier New" w:hAnsi="Courier New" w:cs="Courier New" w:hint="default"/>
+      </w:rPr>
+    </w:lvl>
+    <w:lvl w:ilvl="8" w:tplc="04090005" w:tentative="1">
+      <w:start w:val="1"/>
+      <w:numFmt w:val="bullet"/>
+      <w:lvlText w:val=""/>
+      <w:lvlJc w:val="left"/>
+      <w:pPr>
+        <w:ind w:left="7189" w:hanging="360"/>
+      </w:pPr>
+      <w:rPr>
+        <w:rFonts w:ascii="Wingdings" w:hAnsi="Wingdings" w:hint="default"/>
+      </w:rPr>
+    </w:lvl>
+  </w:abstractNum>
+  <w:abstractNum w:abstractNumId="12" w15:restartNumberingAfterBreak="0">
     <w:nsid w:val="72DE1043"/>
     <w:multiLevelType w:val="hybridMultilevel"/>
     <w:tmpl w:val="CB2CDA0E"/>
@@ -3681,7 +4333,7 @@
     <w:abstractNumId w:val="6"/>
   </w:num>
   <w:num w:numId="2">
-    <w:abstractNumId w:val="8"/>
+    <w:abstractNumId w:val="9"/>
   </w:num>
   <w:num w:numId="3">
     <w:abstractNumId w:val="7"/>
@@ -3702,13 +4354,19 @@
     <w:abstractNumId w:val="1"/>
   </w:num>
   <w:num w:numId="9">
-    <w:abstractNumId w:val="10"/>
+    <w:abstractNumId w:val="12"/>
   </w:num>
   <w:num w:numId="10">
     <w:abstractNumId w:val="5"/>
   </w:num>
   <w:num w:numId="11">
-    <w:abstractNumId w:val="9"/>
+    <w:abstractNumId w:val="10"/>
+  </w:num>
+  <w:num w:numId="12">
+    <w:abstractNumId w:val="11"/>
+  </w:num>
+  <w:num w:numId="13">
+    <w:abstractNumId w:val="8"/>
   </w:num>
 </w:numbering>
 </file>
@@ -5340,7 +5998,7 @@
 </file>
 
 <file path=customXml/itemProps1.xml><?xml version="1.0" encoding="utf-8"?>
-<ds:datastoreItem xmlns:ds="http://schemas.openxmlformats.org/officeDocument/2006/customXml" ds:itemID="{200F5275-4F72-4C60-8E00-87043DE067CA}">
+<ds:datastoreItem xmlns:ds="http://schemas.openxmlformats.org/officeDocument/2006/customXml" ds:itemID="{16EDF2DB-ADB0-4FDC-A50B-6C827C3C9814}">
   <ds:schemaRefs>
     <ds:schemaRef ds:uri="http://schemas.openxmlformats.org/officeDocument/2006/bibliography"/>
   </ds:schemaRefs>

</xml_diff>

<commit_message>
Add non-functional requrements, services + fix typos
</commit_message>
<xml_diff>
--- a/hw2/requirements_elicitation.docx
+++ b/hw2/requirements_elicitation.docx
@@ -1,6 +1,6 @@
 
 <file path=word/document.xml><?xml version="1.0" encoding="utf-8"?>
-<w:document xmlns:wpc="http://schemas.microsoft.com/office/word/2010/wordprocessingCanvas" xmlns:cx="http://schemas.microsoft.com/office/drawing/2014/chartex" xmlns:cx1="http://schemas.microsoft.com/office/drawing/2015/9/8/chartex" xmlns:cx2="http://schemas.microsoft.com/office/drawing/2015/10/21/chartex" xmlns:cx3="http://schemas.microsoft.com/office/drawing/2016/5/9/chartex" xmlns:cx4="http://schemas.microsoft.com/office/drawing/2016/5/10/chartex" xmlns:cx5="http://schemas.microsoft.com/office/drawing/2016/5/11/chartex" xmlns:cx6="http://schemas.microsoft.com/office/drawing/2016/5/12/chartex" xmlns:cx7="http://schemas.microsoft.com/office/drawing/2016/5/13/chartex" xmlns:cx8="http://schemas.microsoft.com/office/drawing/2016/5/14/chartex" xmlns:mc="http://schemas.openxmlformats.org/markup-compatibility/2006" xmlns:aink="http://schemas.microsoft.com/office/drawing/2016/ink" xmlns:am3d="http://schemas.microsoft.com/office/drawing/2017/model3d" xmlns:o="urn:schemas-microsoft-com:office:office" xmlns:r="http://schemas.openxmlformats.org/officeDocument/2006/relationships" xmlns:m="http://schemas.openxmlformats.org/officeDocument/2006/math" xmlns:v="urn:schemas-microsoft-com:vml" xmlns:wp14="http://schemas.microsoft.com/office/word/2010/wordprocessingDrawing" xmlns:wp="http://schemas.openxmlformats.org/drawingml/2006/wordprocessingDrawing" xmlns:w10="urn:schemas-microsoft-com:office:word" xmlns:w="http://schemas.openxmlformats.org/wordprocessingml/2006/main" xmlns:w14="http://schemas.microsoft.com/office/word/2010/wordml" xmlns:w15="http://schemas.microsoft.com/office/word/2012/wordml" xmlns:w16cid="http://schemas.microsoft.com/office/word/2016/wordml/cid" xmlns:w16se="http://schemas.microsoft.com/office/word/2015/wordml/symex" xmlns:wpg="http://schemas.microsoft.com/office/word/2010/wordprocessingGroup" xmlns:wpi="http://schemas.microsoft.com/office/word/2010/wordprocessingInk" xmlns:wne="http://schemas.microsoft.com/office/word/2006/wordml" xmlns:wps="http://schemas.microsoft.com/office/word/2010/wordprocessingShape" mc:Ignorable="w14 w15 w16se w16cid wp14">
+<w:document xmlns:wpc="http://schemas.microsoft.com/office/word/2010/wordprocessingCanvas" xmlns:mc="http://schemas.openxmlformats.org/markup-compatibility/2006" xmlns:o="urn:schemas-microsoft-com:office:office" xmlns:r="http://schemas.openxmlformats.org/officeDocument/2006/relationships" xmlns:m="http://schemas.openxmlformats.org/officeDocument/2006/math" xmlns:v="urn:schemas-microsoft-com:vml" xmlns:wp14="http://schemas.microsoft.com/office/word/2010/wordprocessingDrawing" xmlns:wp="http://schemas.openxmlformats.org/drawingml/2006/wordprocessingDrawing" xmlns:w10="urn:schemas-microsoft-com:office:word" xmlns:w="http://schemas.openxmlformats.org/wordprocessingml/2006/main" xmlns:w14="http://schemas.microsoft.com/office/word/2010/wordml" xmlns:w15="http://schemas.microsoft.com/office/word/2012/wordml" xmlns:wpg="http://schemas.microsoft.com/office/word/2010/wordprocessingGroup" xmlns:wpi="http://schemas.microsoft.com/office/word/2010/wordprocessingInk" xmlns:wne="http://schemas.microsoft.com/office/word/2006/wordml" xmlns:wps="http://schemas.microsoft.com/office/word/2010/wordprocessingShape" mc:Ignorable="w14 w15 wp14">
   <w:body>
     <w:p>
       <w:pPr>
@@ -1235,6 +1235,7 @@
       <w:pPr>
         <w:rPr>
           <w:rFonts w:ascii="Times New Roman" w:hAnsi="Times New Roman" w:cs="Times New Roman"/>
+          <w:lang w:val="bg-BG"/>
         </w:rPr>
       </w:pPr>
       <w:r>
@@ -1247,6 +1248,7 @@
       <w:r>
         <w:rPr>
           <w:rFonts w:ascii="Times New Roman" w:hAnsi="Times New Roman" w:cs="Times New Roman"/>
+          <w:lang w:val="bg-BG"/>
         </w:rPr>
         <w:t xml:space="preserve"> се налага да пътува</w:t>
       </w:r>
@@ -1260,6 +1262,7 @@
       <w:r>
         <w:rPr>
           <w:rFonts w:ascii="Times New Roman" w:hAnsi="Times New Roman" w:cs="Times New Roman"/>
+          <w:lang w:val="bg-BG"/>
         </w:rPr>
         <w:t xml:space="preserve">заради бизнес </w:t>
       </w:r>
@@ -1280,18 +1283,21 @@
       <w:r>
         <w:rPr>
           <w:rFonts w:ascii="Times New Roman" w:hAnsi="Times New Roman" w:cs="Times New Roman"/>
+          <w:lang w:val="bg-BG"/>
         </w:rPr>
         <w:t>ътуванията са незаменима част от живота. За да протече пътуването ни максимално д</w:t>
       </w:r>
       <w:r>
         <w:rPr>
           <w:rFonts w:ascii="Times New Roman" w:hAnsi="Times New Roman" w:cs="Times New Roman"/>
+          <w:lang w:val="bg-BG"/>
         </w:rPr>
         <w:t>обре и без непредвидени</w:t>
       </w:r>
       <w:r>
         <w:rPr>
           <w:rFonts w:ascii="Times New Roman" w:hAnsi="Times New Roman" w:cs="Times New Roman"/>
+          <w:lang w:val="bg-BG"/>
         </w:rPr>
         <w:t xml:space="preserve"> усложнения</w:t>
       </w:r>
@@ -1305,6 +1311,7 @@
       <w:r>
         <w:rPr>
           <w:rFonts w:ascii="Times New Roman" w:hAnsi="Times New Roman" w:cs="Times New Roman"/>
+          <w:lang w:val="bg-BG"/>
         </w:rPr>
         <w:t xml:space="preserve"> е добре всичко да бъде</w:t>
       </w:r>
@@ -1318,6 +1325,7 @@
       <w:r>
         <w:rPr>
           <w:rFonts w:ascii="Times New Roman" w:hAnsi="Times New Roman" w:cs="Times New Roman"/>
+          <w:lang w:val="bg-BG"/>
         </w:rPr>
         <w:t xml:space="preserve"> планирано. От събирането на багажа и резервирането на стая до преглеждането на маршрути и правенето на застраховка – всяко </w:t>
       </w:r>
@@ -1331,6 +1339,7 @@
       <w:r>
         <w:rPr>
           <w:rFonts w:ascii="Times New Roman" w:hAnsi="Times New Roman" w:cs="Times New Roman"/>
+          <w:lang w:val="bg-BG"/>
         </w:rPr>
         <w:t xml:space="preserve">изисква </w:t>
       </w:r>
@@ -1344,6 +1353,7 @@
       <w:r>
         <w:rPr>
           <w:rFonts w:ascii="Times New Roman" w:hAnsi="Times New Roman" w:cs="Times New Roman"/>
+          <w:lang w:val="bg-BG"/>
         </w:rPr>
         <w:t>.</w:t>
       </w:r>
@@ -1352,17 +1362,32 @@
           <w:rFonts w:ascii="Times New Roman" w:hAnsi="Times New Roman" w:cs="Times New Roman"/>
           <w:lang w:val="bg-BG"/>
         </w:rPr>
-        <w:t xml:space="preserve"> Тук са намесва нашата система, тя</w:t>
-      </w:r>
-      <w:r>
-        <w:rPr>
-          <w:rFonts w:ascii="Times New Roman" w:hAnsi="Times New Roman" w:cs="Times New Roman"/>
+        <w:t xml:space="preserve"> Тук с</w:t>
+      </w:r>
+      <w:r>
+        <w:rPr>
+          <w:rFonts w:ascii="Times New Roman" w:hAnsi="Times New Roman" w:cs="Times New Roman"/>
+        </w:rPr>
+        <w:t>e</w:t>
+      </w:r>
+      <w:r>
+        <w:rPr>
+          <w:rFonts w:ascii="Times New Roman" w:hAnsi="Times New Roman" w:cs="Times New Roman"/>
+          <w:lang w:val="bg-BG"/>
+        </w:rPr>
+        <w:t xml:space="preserve"> намесва нашата система, тя</w:t>
+      </w:r>
+      <w:r>
+        <w:rPr>
+          <w:rFonts w:ascii="Times New Roman" w:hAnsi="Times New Roman" w:cs="Times New Roman"/>
+          <w:lang w:val="bg-BG"/>
         </w:rPr>
         <w:t xml:space="preserve"> помага на всеки пътуващ</w:t>
       </w:r>
       <w:r>
         <w:rPr>
           <w:rFonts w:ascii="Times New Roman" w:hAnsi="Times New Roman" w:cs="Times New Roman"/>
+          <w:lang w:val="bg-BG"/>
         </w:rPr>
         <w:t xml:space="preserve">  да огранизира пътуването си лесно и удобно. Системата ще </w:t>
       </w:r>
@@ -1376,6 +1401,7 @@
       <w:r>
         <w:rPr>
           <w:rFonts w:ascii="Times New Roman" w:hAnsi="Times New Roman" w:cs="Times New Roman"/>
+          <w:lang w:val="bg-BG"/>
         </w:rPr>
         <w:t>насоки, съвети и упътвания, за да може той безгрижно да се наслади на пътуването си.</w:t>
       </w:r>
@@ -1384,6 +1410,7 @@
       <w:pPr>
         <w:rPr>
           <w:rFonts w:ascii="Times New Roman" w:hAnsi="Times New Roman" w:cs="Times New Roman"/>
+          <w:lang w:val="bg-BG"/>
         </w:rPr>
       </w:pPr>
     </w:p>
@@ -1421,6 +1448,7 @@
           <w:noProof/>
           <w:sz w:val="26"/>
           <w:szCs w:val="26"/>
+          <w:lang w:eastAsia="ja-JP" w:bidi="ar-SA"/>
         </w:rPr>
         <w:drawing>
           <wp:inline distT="0" distB="0" distL="0" distR="0">
@@ -1574,21 +1602,12 @@
         </w:rPr>
         <w:t xml:space="preserve">да преминават през цялата </w:t>
       </w:r>
-      <w:proofErr w:type="spellStart"/>
-      <w:r>
-        <w:rPr>
-          <w:rFonts w:ascii="Times New Roman" w:hAnsi="Times New Roman" w:cs="Times New Roman"/>
-          <w:lang w:val="bg-BG"/>
-        </w:rPr>
-        <w:t>турболенция</w:t>
-      </w:r>
-      <w:proofErr w:type="spellEnd"/>
-      <w:r>
-        <w:rPr>
-          <w:rFonts w:ascii="Times New Roman" w:hAnsi="Times New Roman" w:cs="Times New Roman"/>
-          <w:lang w:val="bg-BG"/>
-        </w:rPr>
-        <w:t xml:space="preserve"> </w:t>
+      <w:r>
+        <w:rPr>
+          <w:rFonts w:ascii="Times New Roman" w:hAnsi="Times New Roman" w:cs="Times New Roman"/>
+          <w:lang w:val="bg-BG"/>
+        </w:rPr>
+        <w:t xml:space="preserve">турболенция </w:t>
       </w:r>
       <w:r>
         <w:rPr>
@@ -1756,6 +1775,62 @@
           <w:rFonts w:ascii="Times New Roman" w:hAnsi="Times New Roman" w:cs="Times New Roman"/>
           <w:lang w:val="bg-BG"/>
         </w:rPr>
+        <w:t>таксиметрови компании</w:t>
+      </w:r>
+    </w:p>
+    <w:p>
+      <w:pPr>
+        <w:pBdr>
+          <w:bottom w:val="single" w:sz="2" w:space="2" w:color="000001"/>
+        </w:pBdr>
+        <w:rPr>
+          <w:rFonts w:ascii="Times New Roman" w:hAnsi="Times New Roman" w:cs="Times New Roman"/>
+          <w:lang w:val="bg-BG"/>
+        </w:rPr>
+      </w:pPr>
+      <w:r>
+        <w:rPr>
+          <w:rFonts w:ascii="Times New Roman" w:hAnsi="Times New Roman" w:cs="Times New Roman"/>
+          <w:lang w:val="bg-BG"/>
+        </w:rPr>
+        <w:t>на наемане на екскурзоводи</w:t>
+      </w:r>
+    </w:p>
+    <w:p>
+      <w:pPr>
+        <w:pBdr>
+          <w:bottom w:val="single" w:sz="2" w:space="2" w:color="000001"/>
+        </w:pBdr>
+        <w:rPr>
+          <w:rFonts w:ascii="Times New Roman" w:hAnsi="Times New Roman" w:cs="Times New Roman"/>
+          <w:lang w:val="bg-BG"/>
+        </w:rPr>
+      </w:pPr>
+      <w:r>
+        <w:rPr>
+          <w:rFonts w:ascii="Times New Roman" w:hAnsi="Times New Roman" w:cs="Times New Roman"/>
+          <w:lang w:val="bg-BG"/>
+        </w:rPr>
+        <w:t>на резервиране на ресторанти</w:t>
+      </w:r>
+      <w:bookmarkStart w:id="5" w:name="_GoBack"/>
+      <w:bookmarkEnd w:id="5"/>
+    </w:p>
+    <w:p>
+      <w:pPr>
+        <w:pBdr>
+          <w:bottom w:val="single" w:sz="2" w:space="2" w:color="000001"/>
+        </w:pBdr>
+        <w:rPr>
+          <w:rFonts w:ascii="Times New Roman" w:hAnsi="Times New Roman" w:cs="Times New Roman"/>
+          <w:lang w:val="bg-BG"/>
+        </w:rPr>
+      </w:pPr>
+      <w:r>
+        <w:rPr>
+          <w:rFonts w:ascii="Times New Roman" w:hAnsi="Times New Roman" w:cs="Times New Roman"/>
+          <w:lang w:val="bg-BG"/>
+        </w:rPr>
         <w:t>на …</w:t>
       </w:r>
     </w:p>
@@ -1769,6 +1844,7 @@
       <w:r>
         <w:rPr>
           <w:rFonts w:ascii="Times New Roman" w:hAnsi="Times New Roman" w:cs="Times New Roman"/>
+          <w:lang w:val="bg-BG"/>
         </w:rPr>
         <w:t xml:space="preserve">Доставчици на услуги са </w:t>
       </w:r>
@@ -1782,6 +1858,7 @@
       <w:r>
         <w:rPr>
           <w:rFonts w:ascii="Times New Roman" w:hAnsi="Times New Roman" w:cs="Times New Roman"/>
+          <w:lang w:val="bg-BG"/>
         </w:rPr>
         <w:t xml:space="preserve">. Те могат да предоставят </w:t>
       </w:r>
@@ -1795,12 +1872,14 @@
       <w:r>
         <w:rPr>
           <w:rFonts w:ascii="Times New Roman" w:hAnsi="Times New Roman" w:cs="Times New Roman"/>
+          <w:lang w:val="bg-BG"/>
         </w:rPr>
         <w:t>услуги за к</w:t>
       </w:r>
       <w:r>
         <w:rPr>
           <w:rFonts w:ascii="Times New Roman" w:hAnsi="Times New Roman" w:cs="Times New Roman"/>
+          <w:lang w:val="bg-BG"/>
         </w:rPr>
         <w:t>райни</w:t>
       </w:r>
@@ -1814,6 +1893,7 @@
       <w:r>
         <w:rPr>
           <w:rFonts w:ascii="Times New Roman" w:hAnsi="Times New Roman" w:cs="Times New Roman"/>
+          <w:lang w:val="bg-BG"/>
         </w:rPr>
         <w:t xml:space="preserve"> потребители</w:t>
       </w:r>
@@ -1984,7 +2064,7 @@
           <w:szCs w:val="32"/>
         </w:rPr>
       </w:pPr>
-      <w:bookmarkStart w:id="5" w:name="ТехникиЗаИзвличанеНаИзискванията"/>
+      <w:bookmarkStart w:id="6" w:name="ТехникиЗаИзвличанеНаИзискванията"/>
       <w:r>
         <w:rPr>
           <w:rFonts w:ascii="Times New Roman" w:hAnsi="Times New Roman" w:cs="Times New Roman"/>
@@ -1996,7 +2076,7 @@
         <w:t>Техники за извличане на изискванията</w:t>
       </w:r>
     </w:p>
-    <w:bookmarkEnd w:id="5"/>
+    <w:bookmarkEnd w:id="6"/>
     <w:p>
       <w:pPr>
         <w:rPr>
@@ -2021,7 +2101,7 @@
           <w:rFonts w:ascii="Times New Roman" w:hAnsi="Times New Roman" w:cs="Times New Roman"/>
         </w:rPr>
       </w:pPr>
-      <w:bookmarkStart w:id="6" w:name="МозъчнаАтака"/>
+      <w:bookmarkStart w:id="7" w:name="МозъчнаАтака"/>
       <w:r>
         <w:rPr>
           <w:rFonts w:ascii="Times New Roman" w:hAnsi="Times New Roman" w:cs="Times New Roman"/>
@@ -2033,7 +2113,7 @@
         <w:t>Мозъчна атака</w:t>
       </w:r>
     </w:p>
-    <w:bookmarkEnd w:id="6"/>
+    <w:bookmarkEnd w:id="7"/>
     <w:p>
       <w:pPr>
         <w:rPr>
@@ -2058,7 +2138,7 @@
           <w:rFonts w:ascii="Times New Roman" w:hAnsi="Times New Roman" w:cs="Times New Roman"/>
         </w:rPr>
       </w:pPr>
-      <w:bookmarkStart w:id="7" w:name="СПЧА"/>
+      <w:bookmarkStart w:id="8" w:name="СПЧА"/>
       <w:r>
         <w:rPr>
           <w:rFonts w:ascii="Times New Roman" w:hAnsi="Times New Roman" w:cs="Times New Roman"/>
@@ -2070,7 +2150,7 @@
         <w:t>Социално проучване чрез анкета</w:t>
       </w:r>
     </w:p>
-    <w:bookmarkEnd w:id="7"/>
+    <w:bookmarkEnd w:id="8"/>
     <w:p>
       <w:pPr>
         <w:rPr>
@@ -2095,8 +2175,7 @@
           <w:rFonts w:ascii="Times New Roman" w:hAnsi="Times New Roman" w:cs="Times New Roman"/>
         </w:rPr>
       </w:pPr>
-      <w:bookmarkStart w:id="8" w:name="Интервюта"/>
-      <w:proofErr w:type="spellStart"/>
+      <w:bookmarkStart w:id="9" w:name="Интервюта"/>
       <w:r>
         <w:rPr>
           <w:rFonts w:ascii="Times New Roman" w:hAnsi="Times New Roman" w:cs="Times New Roman"/>
@@ -2107,7 +2186,6 @@
         </w:rPr>
         <w:t>Интервюта</w:t>
       </w:r>
-      <w:proofErr w:type="spellEnd"/>
     </w:p>
     <w:p>
       <w:pPr>
@@ -2141,51 +2219,7 @@
           <w:rFonts w:ascii="Times New Roman" w:hAnsi="Times New Roman" w:cs="Times New Roman"/>
           <w:lang w:val="bg-BG"/>
         </w:rPr>
-        <w:t xml:space="preserve">Екипът ни </w:t>
-      </w:r>
-      <w:proofErr w:type="spellStart"/>
-      <w:r>
-        <w:rPr>
-          <w:rFonts w:ascii="Times New Roman" w:hAnsi="Times New Roman" w:cs="Times New Roman"/>
-          <w:lang w:val="bg-BG"/>
-        </w:rPr>
-        <w:t>интеревюира</w:t>
-      </w:r>
-      <w:proofErr w:type="spellEnd"/>
-      <w:r>
-        <w:rPr>
-          <w:rFonts w:ascii="Times New Roman" w:hAnsi="Times New Roman" w:cs="Times New Roman"/>
-          <w:lang w:val="bg-BG"/>
-        </w:rPr>
-        <w:t xml:space="preserve"> Камен, 28, разработчик в софтуерна компания. </w:t>
-      </w:r>
-      <w:r>
-        <w:rPr>
-          <w:rFonts w:ascii="Times New Roman" w:hAnsi="Times New Roman" w:cs="Times New Roman"/>
-          <w:lang w:val="bg-BG"/>
-        </w:rPr>
-        <w:t>Камен</w:t>
-      </w:r>
-      <w:r>
-        <w:rPr>
-          <w:rFonts w:ascii="Times New Roman" w:hAnsi="Times New Roman" w:cs="Times New Roman"/>
-          <w:lang w:val="bg-BG"/>
-        </w:rPr>
-        <w:t xml:space="preserve"> работи заедно с един от членовете на екипа и интервюто се случи по време на обедната почивка на работен ден. </w:t>
-      </w:r>
-      <w:r>
-        <w:rPr>
-          <w:rFonts w:ascii="Times New Roman" w:hAnsi="Times New Roman" w:cs="Times New Roman"/>
-          <w:lang w:val="bg-BG"/>
-        </w:rPr>
-        <w:t>Камен</w:t>
-      </w:r>
-      <w:r>
-        <w:rPr>
-          <w:rFonts w:ascii="Times New Roman" w:hAnsi="Times New Roman" w:cs="Times New Roman"/>
-          <w:lang w:val="bg-BG"/>
-        </w:rPr>
-        <w:t xml:space="preserve"> бе подходящ кандидат за интервюто, защото обича да пътува(по негови думи почти всяка седмица) и защото е опитно техническо лице и може да ни даде допълнителни насоки. Интервюто с такъв кандидат би ни срещнало с типични проблеми, които потребители срещат при планиране на своето пътуване.</w:t>
+        <w:t>Екипът ни интеревюира Камен, 28, разработчик в софтуерна компания. Камен работи заедно с един от членовете на екипа и интервюто се случи по време на обедната почивка на работен ден. Камен бе подходящ кандидат за интервюто, защото обича да пътува(по негови думи почти всяка седмица) и защото е опитно техническо лице и може да ни даде допълнителни насоки. Интервюто с такъв кандидат би ни срещнало с типични проблеми, които потребители срещат при планиране на своето пътуване.</w:t>
       </w:r>
     </w:p>
     <w:p>
@@ -2230,6 +2264,7 @@
           <w:rFonts w:ascii="Times New Roman" w:hAnsi="Times New Roman" w:cs="Times New Roman"/>
           <w:lang w:val="bg-BG"/>
         </w:rPr>
+        <w:lastRenderedPageBreak/>
         <w:t>Често хората пътуват като група от приятели, съответно споделяното на определен маршрут за пътуване ще е много полезно</w:t>
       </w:r>
     </w:p>
@@ -2270,7 +2305,6 @@
           <w:rFonts w:ascii="Times New Roman" w:hAnsi="Times New Roman" w:cs="Times New Roman"/>
           <w:lang w:val="bg-BG"/>
         </w:rPr>
-        <w:lastRenderedPageBreak/>
         <w:t>Случва се да има проблеми с конкретни фирми от чиито услуги се възползваме за пътуване. В такъв случай трябва да има лесен достъп до поддръжката на съответната фирма и в случай че тя не е адекватна, това да се отразява в нашата система</w:t>
       </w:r>
     </w:p>
@@ -2315,6 +2349,7 @@
       <w:r>
         <w:rPr>
           <w:rFonts w:ascii="Times New Roman" w:hAnsi="Times New Roman" w:cs="Times New Roman"/>
+          <w:lang w:val="bg-BG"/>
         </w:rPr>
         <w:t xml:space="preserve">, </w:t>
       </w:r>
@@ -2338,27 +2373,71 @@
           <w:lang w:val="bg-BG"/>
         </w:rPr>
       </w:pPr>
-      <w:proofErr w:type="spellStart"/>
-      <w:r>
-        <w:rPr>
-          <w:rFonts w:ascii="Times New Roman" w:hAnsi="Times New Roman" w:cs="Times New Roman"/>
-          <w:lang w:val="bg-BG"/>
-        </w:rPr>
-        <w:t>Хрумка</w:t>
-      </w:r>
-      <w:proofErr w:type="spellEnd"/>
-      <w:r>
-        <w:rPr>
-          <w:rFonts w:ascii="Times New Roman" w:hAnsi="Times New Roman" w:cs="Times New Roman"/>
-          <w:lang w:val="bg-BG"/>
-        </w:rPr>
-        <w:t>: идея за интеграция с изкуствения интелект на някоя от мобилните платформи</w:t>
-      </w:r>
-      <w:r>
-        <w:rPr>
-          <w:rFonts w:ascii="Times New Roman" w:hAnsi="Times New Roman" w:cs="Times New Roman"/>
-        </w:rPr>
-        <w:t>(Google Now, Siri, Cortana)</w:t>
+      <w:r>
+        <w:rPr>
+          <w:rFonts w:ascii="Times New Roman" w:hAnsi="Times New Roman" w:cs="Times New Roman"/>
+          <w:lang w:val="bg-BG"/>
+        </w:rPr>
+        <w:t>Хрумка: идея за интеграция с изкуствения интелект на някоя от мобилните платформи</w:t>
+      </w:r>
+      <w:r>
+        <w:rPr>
+          <w:rFonts w:ascii="Times New Roman" w:hAnsi="Times New Roman" w:cs="Times New Roman"/>
+          <w:lang w:val="bg-BG"/>
+        </w:rPr>
+        <w:t>(</w:t>
+      </w:r>
+      <w:r>
+        <w:rPr>
+          <w:rFonts w:ascii="Times New Roman" w:hAnsi="Times New Roman" w:cs="Times New Roman"/>
+        </w:rPr>
+        <w:t>Google</w:t>
+      </w:r>
+      <w:r>
+        <w:rPr>
+          <w:rFonts w:ascii="Times New Roman" w:hAnsi="Times New Roman" w:cs="Times New Roman"/>
+          <w:lang w:val="bg-BG"/>
+        </w:rPr>
+        <w:t xml:space="preserve"> </w:t>
+      </w:r>
+      <w:r>
+        <w:rPr>
+          <w:rFonts w:ascii="Times New Roman" w:hAnsi="Times New Roman" w:cs="Times New Roman"/>
+        </w:rPr>
+        <w:t>Now</w:t>
+      </w:r>
+      <w:r>
+        <w:rPr>
+          <w:rFonts w:ascii="Times New Roman" w:hAnsi="Times New Roman" w:cs="Times New Roman"/>
+          <w:lang w:val="bg-BG"/>
+        </w:rPr>
+        <w:t xml:space="preserve">, </w:t>
+      </w:r>
+      <w:r>
+        <w:rPr>
+          <w:rFonts w:ascii="Times New Roman" w:hAnsi="Times New Roman" w:cs="Times New Roman"/>
+        </w:rPr>
+        <w:t>Siri</w:t>
+      </w:r>
+      <w:r>
+        <w:rPr>
+          <w:rFonts w:ascii="Times New Roman" w:hAnsi="Times New Roman" w:cs="Times New Roman"/>
+          <w:lang w:val="bg-BG"/>
+        </w:rPr>
+        <w:t xml:space="preserve">, </w:t>
+      </w:r>
+      <w:r>
+        <w:rPr>
+          <w:rFonts w:ascii="Times New Roman" w:hAnsi="Times New Roman" w:cs="Times New Roman"/>
+        </w:rPr>
+        <w:t>Cortana</w:t>
+      </w:r>
+      <w:r>
+        <w:rPr>
+          <w:rFonts w:ascii="Times New Roman" w:hAnsi="Times New Roman" w:cs="Times New Roman"/>
+          <w:lang w:val="bg-BG"/>
+        </w:rPr>
+        <w:t>)</w:t>
       </w:r>
     </w:p>
     <w:p>
@@ -2461,7 +2540,7 @@
         <w:t>Трябва да използваме сигурни интернет протоколи при боравене с лични данни, както и средства за разплащане</w:t>
       </w:r>
     </w:p>
-    <w:bookmarkEnd w:id="8"/>
+    <w:bookmarkEnd w:id="9"/>
     <w:p>
       <w:pPr>
         <w:rPr>
@@ -2470,6 +2549,7 @@
           <w:bCs/>
           <w:sz w:val="26"/>
           <w:szCs w:val="26"/>
+          <w:lang w:val="bg-BG"/>
         </w:rPr>
       </w:pPr>
     </w:p>
@@ -2484,7 +2564,7 @@
           <w:szCs w:val="32"/>
         </w:rPr>
       </w:pPr>
-      <w:bookmarkStart w:id="9" w:name="ИзвлечениИзисквания"/>
+      <w:bookmarkStart w:id="10" w:name="ИзвлечениИзисквания"/>
       <w:r>
         <w:rPr>
           <w:rFonts w:ascii="Times New Roman" w:hAnsi="Times New Roman" w:cs="Times New Roman"/>
@@ -2496,7 +2576,7 @@
         <w:t>Извлечени изисквания</w:t>
       </w:r>
     </w:p>
-    <w:bookmarkEnd w:id="9"/>
+    <w:bookmarkEnd w:id="10"/>
     <w:p>
       <w:pPr>
         <w:ind w:firstLine="709"/>
@@ -2531,7 +2611,7 @@
           <w:rFonts w:ascii="Times New Roman" w:hAnsi="Times New Roman" w:cs="Times New Roman"/>
         </w:rPr>
       </w:pPr>
-      <w:bookmarkStart w:id="10" w:name="Функционални"/>
+      <w:bookmarkStart w:id="11" w:name="Функционални"/>
       <w:r>
         <w:rPr>
           <w:rFonts w:ascii="Times New Roman" w:hAnsi="Times New Roman" w:cs="Times New Roman"/>
@@ -2543,7 +2623,7 @@
         <w:t>Функционални</w:t>
       </w:r>
     </w:p>
-    <w:bookmarkEnd w:id="10"/>
+    <w:bookmarkEnd w:id="11"/>
     <w:p>
       <w:pPr>
         <w:numPr>
@@ -2583,21 +2663,7 @@
         <w:rPr>
           <w:rFonts w:ascii="Times New Roman" w:hAnsi="Times New Roman" w:cs="Times New Roman"/>
         </w:rPr>
-        <w:t xml:space="preserve">(Facebook, </w:t>
-      </w:r>
-      <w:proofErr w:type="spellStart"/>
-      <w:r>
-        <w:rPr>
-          <w:rFonts w:ascii="Times New Roman" w:hAnsi="Times New Roman" w:cs="Times New Roman"/>
-        </w:rPr>
-        <w:t>Instragram</w:t>
-      </w:r>
-      <w:proofErr w:type="spellEnd"/>
-      <w:r>
-        <w:rPr>
-          <w:rFonts w:ascii="Times New Roman" w:hAnsi="Times New Roman" w:cs="Times New Roman"/>
-        </w:rPr>
-        <w:t>)</w:t>
+        <w:t>(Facebook, Instragram)</w:t>
       </w:r>
     </w:p>
     <w:p>
@@ -2628,8 +2694,8 @@
           <w:rFonts w:ascii="Times New Roman" w:hAnsi="Times New Roman" w:cs="Times New Roman"/>
         </w:rPr>
       </w:pPr>
-      <w:bookmarkStart w:id="11" w:name="__DdeLink__282_751364137"/>
-      <w:bookmarkEnd w:id="11"/>
+      <w:bookmarkStart w:id="12" w:name="__DdeLink__282_751364137"/>
+      <w:bookmarkEnd w:id="12"/>
       <w:r>
         <w:rPr>
           <w:rFonts w:ascii="Times New Roman" w:hAnsi="Times New Roman" w:cs="Times New Roman"/>
@@ -2649,7 +2715,7 @@
           <w:rFonts w:ascii="Times New Roman" w:hAnsi="Times New Roman" w:cs="Times New Roman"/>
         </w:rPr>
       </w:pPr>
-      <w:bookmarkStart w:id="12" w:name="Нефункционални"/>
+      <w:bookmarkStart w:id="13" w:name="Нефункционални"/>
       <w:r>
         <w:rPr>
           <w:rFonts w:ascii="Times New Roman" w:hAnsi="Times New Roman" w:cs="Times New Roman"/>
@@ -2661,7 +2727,7 @@
         <w:t>Нефункционални</w:t>
       </w:r>
     </w:p>
-    <w:bookmarkEnd w:id="12"/>
+    <w:bookmarkEnd w:id="13"/>
     <w:p>
       <w:pPr>
         <w:numPr>
@@ -2683,15 +2749,7 @@
         <w:rPr>
           <w:rFonts w:ascii="Times New Roman" w:hAnsi="Times New Roman" w:cs="Times New Roman"/>
         </w:rPr>
-        <w:t>SSL/TLS</w:t>
-      </w:r>
-      <w:bookmarkStart w:id="13" w:name="_GoBack"/>
-      <w:bookmarkEnd w:id="13"/>
-      <w:r>
-        <w:rPr>
-          <w:rFonts w:ascii="Times New Roman" w:hAnsi="Times New Roman" w:cs="Times New Roman"/>
-        </w:rPr>
-        <w:t xml:space="preserve"> encryption </w:t>
+        <w:t xml:space="preserve">SSL/TLS encryption </w:t>
       </w:r>
       <w:r>
         <w:rPr>
@@ -2715,7 +2773,7 @@
         <w:rPr>
           <w:rFonts w:ascii="Times New Roman" w:hAnsi="Times New Roman" w:cs="Times New Roman"/>
         </w:rPr>
-        <w:t>из2</w:t>
+        <w:t>Работа с различни видове валути</w:t>
       </w:r>
     </w:p>
     <w:p>
@@ -2731,8 +2789,53 @@
       <w:r>
         <w:rPr>
           <w:rFonts w:ascii="Times New Roman" w:hAnsi="Times New Roman" w:cs="Times New Roman"/>
-        </w:rPr>
-        <w:t>из3</w:t>
+          <w:lang w:val="bg-BG"/>
+        </w:rPr>
+        <w:t>В</w:t>
+      </w:r>
+      <w:r>
+        <w:rPr>
+          <w:rFonts w:ascii="Times New Roman" w:hAnsi="Times New Roman" w:cs="Times New Roman"/>
+        </w:rPr>
+        <w:t>исока степен на достъпност</w:t>
+      </w:r>
+      <w:r>
+        <w:rPr>
+          <w:rFonts w:ascii="Times New Roman" w:hAnsi="Times New Roman" w:cs="Times New Roman"/>
+        </w:rPr>
+        <w:t xml:space="preserve"> – поне 99%</w:t>
+      </w:r>
+    </w:p>
+    <w:p>
+      <w:pPr>
+        <w:numPr>
+          <w:ilvl w:val="0"/>
+          <w:numId w:val="3"/>
+        </w:numPr>
+        <w:rPr>
+          <w:rFonts w:ascii="Times New Roman" w:hAnsi="Times New Roman" w:cs="Times New Roman"/>
+        </w:rPr>
+      </w:pPr>
+      <w:r>
+        <w:rPr>
+          <w:rFonts w:ascii="Times New Roman" w:hAnsi="Times New Roman" w:cs="Times New Roman"/>
+          <w:lang w:val="bg-BG"/>
+        </w:rPr>
+        <w:t xml:space="preserve">Работа с най-разпространените видове банкови карти – </w:t>
+      </w:r>
+      <w:r>
+        <w:rPr>
+          <w:rFonts w:ascii="Times New Roman" w:eastAsia="Yu Mincho" w:hAnsi="Times New Roman" w:cs="Times New Roman" w:hint="eastAsia"/>
+          <w:lang w:val="bg-BG" w:eastAsia="ja-JP"/>
+        </w:rPr>
+        <w:t>Visa,</w:t>
+      </w:r>
+      <w:r>
+        <w:rPr>
+          <w:rFonts w:ascii="Times New Roman" w:eastAsia="Yu Mincho" w:hAnsi="Times New Roman" w:cs="Times New Roman"/>
+          <w:lang w:val="bg-BG" w:eastAsia="ja-JP"/>
+        </w:rPr>
+        <w:t xml:space="preserve"> MasterCard, AmericanExpress</w:t>
       </w:r>
     </w:p>
     <w:p>
@@ -2767,6 +2870,7 @@
         </w:numPr>
         <w:rPr>
           <w:rFonts w:ascii="Times New Roman" w:hAnsi="Times New Roman" w:cs="Times New Roman"/>
+          <w:lang w:val="bg-BG"/>
         </w:rPr>
       </w:pPr>
       <w:r>
@@ -2776,152 +2880,12 @@
         </w:rPr>
         <w:t xml:space="preserve">Менажиране на лични данни спрямо </w:t>
       </w:r>
-      <w:proofErr w:type="spellStart"/>
-      <w:r>
-        <w:rPr>
-          <w:rFonts w:ascii="Arial" w:hAnsi="Arial" w:cs="Arial"/>
-          <w:i/>
-          <w:color w:val="545454"/>
-          <w:shd w:val="clear" w:color="auto" w:fill="FFFFFF"/>
-        </w:rPr>
-        <w:t>Общ</w:t>
-      </w:r>
-      <w:proofErr w:type="spellEnd"/>
-      <w:r>
-        <w:rPr>
-          <w:rFonts w:ascii="Arial" w:hAnsi="Arial" w:cs="Arial"/>
-          <w:i/>
-          <w:color w:val="545454"/>
-          <w:shd w:val="clear" w:color="auto" w:fill="FFFFFF"/>
-        </w:rPr>
-        <w:t xml:space="preserve"> </w:t>
-      </w:r>
-      <w:proofErr w:type="spellStart"/>
-      <w:r>
-        <w:rPr>
-          <w:rFonts w:ascii="Arial" w:hAnsi="Arial" w:cs="Arial"/>
-          <w:i/>
-          <w:color w:val="545454"/>
-          <w:shd w:val="clear" w:color="auto" w:fill="FFFFFF"/>
-        </w:rPr>
-        <w:t>регламент</w:t>
-      </w:r>
-      <w:proofErr w:type="spellEnd"/>
-      <w:r>
-        <w:rPr>
-          <w:rFonts w:ascii="Arial" w:hAnsi="Arial" w:cs="Arial"/>
-          <w:i/>
-          <w:color w:val="545454"/>
-          <w:shd w:val="clear" w:color="auto" w:fill="FFFFFF"/>
-        </w:rPr>
-        <w:t xml:space="preserve"> </w:t>
-      </w:r>
-      <w:proofErr w:type="spellStart"/>
-      <w:r>
-        <w:rPr>
-          <w:rFonts w:ascii="Arial" w:hAnsi="Arial" w:cs="Arial"/>
-          <w:i/>
-          <w:color w:val="545454"/>
-          <w:shd w:val="clear" w:color="auto" w:fill="FFFFFF"/>
-        </w:rPr>
-        <w:t>за</w:t>
-      </w:r>
-      <w:proofErr w:type="spellEnd"/>
-      <w:r>
-        <w:rPr>
-          <w:rFonts w:ascii="Arial" w:hAnsi="Arial" w:cs="Arial"/>
-          <w:i/>
-          <w:color w:val="545454"/>
-          <w:shd w:val="clear" w:color="auto" w:fill="FFFFFF"/>
-        </w:rPr>
-        <w:t xml:space="preserve"> </w:t>
-      </w:r>
-      <w:proofErr w:type="spellStart"/>
-      <w:r>
-        <w:rPr>
-          <w:rFonts w:ascii="Arial" w:hAnsi="Arial" w:cs="Arial"/>
-          <w:i/>
-          <w:color w:val="545454"/>
-          <w:shd w:val="clear" w:color="auto" w:fill="FFFFFF"/>
-        </w:rPr>
-        <w:t>защита</w:t>
-      </w:r>
-      <w:proofErr w:type="spellEnd"/>
-      <w:r>
-        <w:rPr>
-          <w:rFonts w:ascii="Arial" w:hAnsi="Arial" w:cs="Arial"/>
-          <w:i/>
-          <w:color w:val="545454"/>
-          <w:shd w:val="clear" w:color="auto" w:fill="FFFFFF"/>
-        </w:rPr>
-        <w:t xml:space="preserve"> </w:t>
-      </w:r>
-      <w:proofErr w:type="spellStart"/>
-      <w:r>
-        <w:rPr>
-          <w:rFonts w:ascii="Arial" w:hAnsi="Arial" w:cs="Arial"/>
-          <w:i/>
-          <w:color w:val="545454"/>
-          <w:shd w:val="clear" w:color="auto" w:fill="FFFFFF"/>
-        </w:rPr>
-        <w:t>на</w:t>
-      </w:r>
-      <w:proofErr w:type="spellEnd"/>
-      <w:r>
-        <w:rPr>
-          <w:rFonts w:ascii="Arial" w:hAnsi="Arial" w:cs="Arial"/>
-          <w:i/>
-          <w:color w:val="545454"/>
-          <w:shd w:val="clear" w:color="auto" w:fill="FFFFFF"/>
-        </w:rPr>
-        <w:t xml:space="preserve"> </w:t>
-      </w:r>
-      <w:proofErr w:type="spellStart"/>
-      <w:r>
-        <w:rPr>
-          <w:rFonts w:ascii="Arial" w:hAnsi="Arial" w:cs="Arial"/>
-          <w:i/>
-          <w:color w:val="545454"/>
-          <w:shd w:val="clear" w:color="auto" w:fill="FFFFFF"/>
-        </w:rPr>
-        <w:t>личните</w:t>
-      </w:r>
-      <w:proofErr w:type="spellEnd"/>
-      <w:r>
-        <w:rPr>
-          <w:rFonts w:ascii="Arial" w:hAnsi="Arial" w:cs="Arial"/>
-          <w:i/>
-          <w:color w:val="545454"/>
-          <w:shd w:val="clear" w:color="auto" w:fill="FFFFFF"/>
-        </w:rPr>
-        <w:t xml:space="preserve"> </w:t>
-      </w:r>
-      <w:proofErr w:type="spellStart"/>
-      <w:r>
-        <w:rPr>
-          <w:rFonts w:ascii="Arial" w:hAnsi="Arial" w:cs="Arial"/>
-          <w:i/>
-          <w:color w:val="545454"/>
-          <w:shd w:val="clear" w:color="auto" w:fill="FFFFFF"/>
-        </w:rPr>
-        <w:t>данни</w:t>
-      </w:r>
-      <w:proofErr w:type="spellEnd"/>
-      <w:r>
-        <w:rPr>
-          <w:rFonts w:ascii="Arial" w:hAnsi="Arial" w:cs="Arial"/>
-          <w:color w:val="545454"/>
-          <w:shd w:val="clear" w:color="auto" w:fill="FFFFFF"/>
-        </w:rPr>
-        <w:t> </w:t>
-      </w:r>
-      <w:r>
-        <w:rPr>
-          <w:rFonts w:ascii="Arial" w:hAnsi="Arial" w:cs="Arial"/>
-          <w:color w:val="545454"/>
-          <w:shd w:val="clear" w:color="auto" w:fill="FFFFFF"/>
-        </w:rPr>
-        <w:t>(GDPR)</w:t>
+      <w:r>
+        <w:rPr>
+          <w:rFonts w:ascii="Times New Roman" w:hAnsi="Times New Roman" w:cs="Times New Roman"/>
+          <w:lang w:val="bg-BG"/>
+        </w:rPr>
+        <w:t>Общ регламент за защита на личните данни (GDPR)</w:t>
       </w:r>
     </w:p>
     <w:p>
@@ -2937,8 +2901,16 @@
       <w:r>
         <w:rPr>
           <w:rFonts w:ascii="Times New Roman" w:hAnsi="Times New Roman" w:cs="Times New Roman"/>
-        </w:rPr>
-        <w:t>из2</w:t>
+          <w:lang w:val="bg-BG"/>
+        </w:rPr>
+        <w:t>Отговаряне на стандартите за парични транзакции</w:t>
+      </w:r>
+      <w:r>
+        <w:rPr>
+          <w:rFonts w:ascii="Times New Roman" w:hAnsi="Times New Roman" w:cs="Times New Roman"/>
+          <w:lang w:val="bg-BG"/>
+        </w:rPr>
+        <w:t xml:space="preserve"> онлайн</w:t>
       </w:r>
     </w:p>
     <w:sectPr>
@@ -2953,7 +2925,7 @@
 </file>
 
 <file path=word/numbering.xml><?xml version="1.0" encoding="utf-8"?>
-<w:numbering xmlns:wpc="http://schemas.microsoft.com/office/word/2010/wordprocessingCanvas" xmlns:cx="http://schemas.microsoft.com/office/drawing/2014/chartex" xmlns:cx1="http://schemas.microsoft.com/office/drawing/2015/9/8/chartex" xmlns:cx2="http://schemas.microsoft.com/office/drawing/2015/10/21/chartex" xmlns:cx3="http://schemas.microsoft.com/office/drawing/2016/5/9/chartex" xmlns:cx4="http://schemas.microsoft.com/office/drawing/2016/5/10/chartex" xmlns:cx5="http://schemas.microsoft.com/office/drawing/2016/5/11/chartex" xmlns:cx6="http://schemas.microsoft.com/office/drawing/2016/5/12/chartex" xmlns:cx7="http://schemas.microsoft.com/office/drawing/2016/5/13/chartex" xmlns:cx8="http://schemas.microsoft.com/office/drawing/2016/5/14/chartex" xmlns:mc="http://schemas.openxmlformats.org/markup-compatibility/2006" xmlns:aink="http://schemas.microsoft.com/office/drawing/2016/ink" xmlns:am3d="http://schemas.microsoft.com/office/drawing/2017/model3d" xmlns:o="urn:schemas-microsoft-com:office:office" xmlns:r="http://schemas.openxmlformats.org/officeDocument/2006/relationships" xmlns:m="http://schemas.openxmlformats.org/officeDocument/2006/math" xmlns:v="urn:schemas-microsoft-com:vml" xmlns:wp14="http://schemas.microsoft.com/office/word/2010/wordprocessingDrawing" xmlns:wp="http://schemas.openxmlformats.org/drawingml/2006/wordprocessingDrawing" xmlns:w10="urn:schemas-microsoft-com:office:word" xmlns:w="http://schemas.openxmlformats.org/wordprocessingml/2006/main" xmlns:w14="http://schemas.microsoft.com/office/word/2010/wordml" xmlns:w15="http://schemas.microsoft.com/office/word/2012/wordml" xmlns:w16cid="http://schemas.microsoft.com/office/word/2016/wordml/cid" xmlns:w16se="http://schemas.microsoft.com/office/word/2015/wordml/symex" xmlns:wpg="http://schemas.microsoft.com/office/word/2010/wordprocessingGroup" xmlns:wpi="http://schemas.microsoft.com/office/word/2010/wordprocessingInk" xmlns:wne="http://schemas.microsoft.com/office/word/2006/wordml" xmlns:wps="http://schemas.microsoft.com/office/word/2010/wordprocessingShape" mc:Ignorable="w14 w15 w16se w16cid wp14">
+<w:numbering xmlns:wpc="http://schemas.microsoft.com/office/word/2010/wordprocessingCanvas" xmlns:mc="http://schemas.openxmlformats.org/markup-compatibility/2006" xmlns:o="urn:schemas-microsoft-com:office:office" xmlns:r="http://schemas.openxmlformats.org/officeDocument/2006/relationships" xmlns:m="http://schemas.openxmlformats.org/officeDocument/2006/math" xmlns:v="urn:schemas-microsoft-com:vml" xmlns:wp14="http://schemas.microsoft.com/office/word/2010/wordprocessingDrawing" xmlns:wp="http://schemas.openxmlformats.org/drawingml/2006/wordprocessingDrawing" xmlns:w10="urn:schemas-microsoft-com:office:word" xmlns:w="http://schemas.openxmlformats.org/wordprocessingml/2006/main" xmlns:w14="http://schemas.microsoft.com/office/word/2010/wordml" xmlns:w15="http://schemas.microsoft.com/office/word/2012/wordml" xmlns:wpg="http://schemas.microsoft.com/office/word/2010/wordprocessingGroup" xmlns:wpi="http://schemas.microsoft.com/office/word/2010/wordprocessingInk" xmlns:wne="http://schemas.microsoft.com/office/word/2006/wordml" xmlns:wps="http://schemas.microsoft.com/office/word/2010/wordprocessingShape" mc:Ignorable="w14 w15 wp14">
   <w:abstractNum w:abstractNumId="0" w15:restartNumberingAfterBreak="0">
     <w:nsid w:val="003B1748"/>
     <w:multiLevelType w:val="hybridMultilevel"/>
@@ -4372,11 +4344,11 @@
 </file>
 
 <file path=word/styles.xml><?xml version="1.0" encoding="utf-8"?>
-<w:styles xmlns:mc="http://schemas.openxmlformats.org/markup-compatibility/2006" xmlns:r="http://schemas.openxmlformats.org/officeDocument/2006/relationships" xmlns:w="http://schemas.openxmlformats.org/wordprocessingml/2006/main" xmlns:w14="http://schemas.microsoft.com/office/word/2010/wordml" xmlns:w15="http://schemas.microsoft.com/office/word/2012/wordml" xmlns:w16cid="http://schemas.microsoft.com/office/word/2016/wordml/cid" xmlns:w16se="http://schemas.microsoft.com/office/word/2015/wordml/symex" mc:Ignorable="w14 w15 w16se w16cid">
+<w:styles xmlns:mc="http://schemas.openxmlformats.org/markup-compatibility/2006" xmlns:r="http://schemas.openxmlformats.org/officeDocument/2006/relationships" xmlns:w="http://schemas.openxmlformats.org/wordprocessingml/2006/main" xmlns:w14="http://schemas.microsoft.com/office/word/2010/wordml" xmlns:w15="http://schemas.microsoft.com/office/word/2012/wordml" mc:Ignorable="w14 w15">
   <w:docDefaults>
     <w:rPrDefault>
       <w:rPr>
-        <w:rFonts w:ascii="Liberation Serif" w:eastAsia="WenQuanYi Micro Hei" w:hAnsi="Liberation Serif" w:cs="FreeSans"/>
+        <w:rFonts w:ascii="Liberation Serif" w:eastAsia="MS Mincho" w:hAnsi="Liberation Serif" w:cs="FreeSans"/>
         <w:kern w:val="2"/>
         <w:szCs w:val="24"/>
         <w:lang w:val="en-US" w:eastAsia="zh-CN" w:bidi="hi-IN"/>
@@ -4384,7 +4356,7 @@
     </w:rPrDefault>
     <w:pPrDefault/>
   </w:docDefaults>
-  <w:latentStyles w:defLockedState="0" w:defUIPriority="99" w:defSemiHidden="0" w:defUnhideWhenUsed="0" w:defQFormat="0" w:count="375">
+  <w:latentStyles w:defLockedState="0" w:defUIPriority="99" w:defSemiHidden="0" w:defUnhideWhenUsed="0" w:defQFormat="0" w:count="371">
     <w:lsdException w:name="Normal" w:uiPriority="0" w:qFormat="1"/>
     <w:lsdException w:name="heading 1" w:uiPriority="9" w:qFormat="1"/>
     <w:lsdException w:name="heading 2" w:semiHidden="1" w:uiPriority="9" w:unhideWhenUsed="1" w:qFormat="1"/>
@@ -4756,10 +4728,6 @@
     <w:lsdException w:name="List Table 5 Dark Accent 6" w:uiPriority="50"/>
     <w:lsdException w:name="List Table 6 Colorful Accent 6" w:uiPriority="51"/>
     <w:lsdException w:name="List Table 7 Colorful Accent 6" w:uiPriority="52"/>
-    <w:lsdException w:name="Mention" w:semiHidden="1" w:unhideWhenUsed="1"/>
-    <w:lsdException w:name="Smart Hyperlink" w:semiHidden="1" w:unhideWhenUsed="1"/>
-    <w:lsdException w:name="Hashtag" w:semiHidden="1" w:unhideWhenUsed="1"/>
-    <w:lsdException w:name="Unresolved Mention" w:semiHidden="1" w:unhideWhenUsed="1"/>
   </w:latentStyles>
   <w:style w:type="paragraph" w:default="1" w:styleId="Normal">
     <w:name w:val="Normal"/>
@@ -5655,7 +5623,7 @@
       <w:u w:val="single"/>
     </w:rPr>
   </w:style>
-  <w:style w:type="character" w:styleId="UnresolvedMention">
+  <w:style w:type="character" w:customStyle="1" w:styleId="UnresolvedMention">
     <w:name w:val="Unresolved Mention"/>
     <w:basedOn w:val="DefaultParagraphFont"/>
     <w:uiPriority w:val="99"/>
@@ -5998,7 +5966,7 @@
 </file>
 
 <file path=customXml/itemProps1.xml><?xml version="1.0" encoding="utf-8"?>
-<ds:datastoreItem xmlns:ds="http://schemas.openxmlformats.org/officeDocument/2006/customXml" ds:itemID="{16EDF2DB-ADB0-4FDC-A50B-6C827C3C9814}">
+<ds:datastoreItem xmlns:ds="http://schemas.openxmlformats.org/officeDocument/2006/customXml" ds:itemID="{612B0C68-75ED-48D2-892F-E3DFDDB5B4D9}">
   <ds:schemaRefs>
     <ds:schemaRef ds:uri="http://schemas.openxmlformats.org/officeDocument/2006/bibliography"/>
   </ds:schemaRefs>

</xml_diff>

<commit_message>
merged commits for requirments and begging of analysis
</commit_message>
<xml_diff>
--- a/hw2/requirements_elicitation.docx
+++ b/hw2/requirements_elicitation.docx
@@ -1,6 +1,6 @@
 
 <file path=word/document.xml><?xml version="1.0" encoding="utf-8"?>
-<w:document xmlns:wpc="http://schemas.microsoft.com/office/word/2010/wordprocessingCanvas" xmlns:mc="http://schemas.openxmlformats.org/markup-compatibility/2006" xmlns:o="urn:schemas-microsoft-com:office:office" xmlns:r="http://schemas.openxmlformats.org/officeDocument/2006/relationships" xmlns:m="http://schemas.openxmlformats.org/officeDocument/2006/math" xmlns:v="urn:schemas-microsoft-com:vml" xmlns:wp14="http://schemas.microsoft.com/office/word/2010/wordprocessingDrawing" xmlns:wp="http://schemas.openxmlformats.org/drawingml/2006/wordprocessingDrawing" xmlns:w10="urn:schemas-microsoft-com:office:word" xmlns:w="http://schemas.openxmlformats.org/wordprocessingml/2006/main" xmlns:w14="http://schemas.microsoft.com/office/word/2010/wordml" xmlns:w15="http://schemas.microsoft.com/office/word/2012/wordml" xmlns:wpg="http://schemas.microsoft.com/office/word/2010/wordprocessingGroup" xmlns:wpi="http://schemas.microsoft.com/office/word/2010/wordprocessingInk" xmlns:wne="http://schemas.microsoft.com/office/word/2006/wordml" xmlns:wps="http://schemas.microsoft.com/office/word/2010/wordprocessingShape" mc:Ignorable="w14 w15 wp14">
+<w:document xmlns:wpc="http://schemas.microsoft.com/office/word/2010/wordprocessingCanvas" xmlns:cx="http://schemas.microsoft.com/office/drawing/2014/chartex" xmlns:cx1="http://schemas.microsoft.com/office/drawing/2015/9/8/chartex" xmlns:cx2="http://schemas.microsoft.com/office/drawing/2015/10/21/chartex" xmlns:cx3="http://schemas.microsoft.com/office/drawing/2016/5/9/chartex" xmlns:cx4="http://schemas.microsoft.com/office/drawing/2016/5/10/chartex" xmlns:cx5="http://schemas.microsoft.com/office/drawing/2016/5/11/chartex" xmlns:cx6="http://schemas.microsoft.com/office/drawing/2016/5/12/chartex" xmlns:cx7="http://schemas.microsoft.com/office/drawing/2016/5/13/chartex" xmlns:cx8="http://schemas.microsoft.com/office/drawing/2016/5/14/chartex" xmlns:mc="http://schemas.openxmlformats.org/markup-compatibility/2006" xmlns:aink="http://schemas.microsoft.com/office/drawing/2016/ink" xmlns:am3d="http://schemas.microsoft.com/office/drawing/2017/model3d" xmlns:o="urn:schemas-microsoft-com:office:office" xmlns:r="http://schemas.openxmlformats.org/officeDocument/2006/relationships" xmlns:m="http://schemas.openxmlformats.org/officeDocument/2006/math" xmlns:v="urn:schemas-microsoft-com:vml" xmlns:wp14="http://schemas.microsoft.com/office/word/2010/wordprocessingDrawing" xmlns:wp="http://schemas.openxmlformats.org/drawingml/2006/wordprocessingDrawing" xmlns:w10="urn:schemas-microsoft-com:office:word" xmlns:w="http://schemas.openxmlformats.org/wordprocessingml/2006/main" xmlns:w14="http://schemas.microsoft.com/office/word/2010/wordml" xmlns:w15="http://schemas.microsoft.com/office/word/2012/wordml" xmlns:w16cid="http://schemas.microsoft.com/office/word/2016/wordml/cid" xmlns:w16se="http://schemas.microsoft.com/office/word/2015/wordml/symex" xmlns:wpg="http://schemas.microsoft.com/office/word/2010/wordprocessingGroup" xmlns:wpi="http://schemas.microsoft.com/office/word/2010/wordprocessingInk" xmlns:wne="http://schemas.microsoft.com/office/word/2006/wordml" xmlns:wps="http://schemas.microsoft.com/office/word/2010/wordprocessingShape" mc:Ignorable="w14 w15 w16se w16cid wp14">
   <w:body>
     <w:p>
       <w:pPr>
@@ -14,6 +14,7 @@
       </w:pPr>
       <w:bookmarkStart w:id="0" w:name="Съдържание"/>
       <w:bookmarkEnd w:id="0"/>
+      <w:proofErr w:type="spellStart"/>
       <w:r>
         <w:rPr>
           <w:rFonts w:ascii="Times New Roman" w:hAnsi="Times New Roman" w:cs="Times New Roman"/>
@@ -23,6 +24,7 @@
         </w:rPr>
         <w:t>Съдържание</w:t>
       </w:r>
+      <w:proofErr w:type="spellEnd"/>
     </w:p>
     <w:p>
       <w:pPr>
@@ -204,16 +206,7 @@
             <w:szCs w:val="24"/>
             <w:lang w:val="bg-BG"/>
           </w:rPr>
-          <w:t>Социално проучване чрез анкет</w:t>
-        </w:r>
-        <w:r>
-          <w:rPr>
-            <w:rStyle w:val="InternetLink"/>
-            <w:rFonts w:ascii="Times New Roman" w:hAnsi="Times New Roman" w:cs="Times New Roman"/>
-            <w:szCs w:val="24"/>
-            <w:lang w:val="bg-BG"/>
-          </w:rPr>
-          <w:t>а</w:t>
+          <w:t>Социално проучване чрез анкета</w:t>
         </w:r>
       </w:hyperlink>
     </w:p>
@@ -353,6 +346,7 @@
       </w:pPr>
       <w:bookmarkStart w:id="1" w:name="Задание"/>
       <w:bookmarkEnd w:id="1"/>
+      <w:proofErr w:type="spellStart"/>
       <w:r>
         <w:rPr>
           <w:rFonts w:ascii="Times New Roman" w:hAnsi="Times New Roman" w:cs="Times New Roman"/>
@@ -363,122 +357,959 @@
         </w:rPr>
         <w:t>Задание</w:t>
       </w:r>
-    </w:p>
-    <w:p>
-      <w:pPr>
-        <w:rPr>
-          <w:rFonts w:ascii="Times New Roman" w:hAnsi="Times New Roman" w:cs="Times New Roman"/>
-        </w:rPr>
-      </w:pPr>
-      <w:r>
-        <w:rPr>
-          <w:rFonts w:ascii="Times New Roman" w:hAnsi="Times New Roman" w:cs="Times New Roman"/>
-        </w:rPr>
-        <w:t>Кратко описание на идеята за проект.</w:t>
-      </w:r>
-    </w:p>
-    <w:p>
-      <w:pPr>
-        <w:rPr>
-          <w:rFonts w:ascii="Times New Roman" w:hAnsi="Times New Roman" w:cs="Times New Roman"/>
-        </w:rPr>
-      </w:pPr>
-      <w:r>
-        <w:rPr>
-          <w:rFonts w:ascii="Times New Roman" w:hAnsi="Times New Roman" w:cs="Times New Roman"/>
-        </w:rPr>
-        <w:t>Описание на заинтересованите лица/организации и тяхната връзка с разработваната система</w:t>
-      </w:r>
-    </w:p>
-    <w:p>
-      <w:pPr>
-        <w:rPr>
-          <w:rFonts w:ascii="Times New Roman" w:hAnsi="Times New Roman" w:cs="Times New Roman"/>
-        </w:rPr>
-      </w:pPr>
-      <w:r>
-        <w:rPr>
-          <w:rFonts w:ascii="Times New Roman" w:hAnsi="Times New Roman" w:cs="Times New Roman"/>
-        </w:rPr>
-        <w:t>Описание на всички приложени техники за извличане на изискванията на зададената система,</w:t>
-      </w:r>
-      <w:r>
-        <w:rPr>
-          <w:rFonts w:ascii="Times New Roman" w:hAnsi="Times New Roman" w:cs="Times New Roman"/>
-        </w:rPr>
-        <w:t xml:space="preserve"> както и съответните създадени материали:</w:t>
-      </w:r>
-    </w:p>
-    <w:p>
-      <w:pPr>
-        <w:rPr>
-          <w:rFonts w:ascii="Times New Roman" w:hAnsi="Times New Roman" w:cs="Times New Roman"/>
-        </w:rPr>
-      </w:pPr>
-      <w:r>
-        <w:rPr>
-          <w:rFonts w:ascii="Times New Roman" w:hAnsi="Times New Roman" w:cs="Times New Roman"/>
-        </w:rPr>
-        <w:t xml:space="preserve"> -         Мозъчна атака (brainstorm):  протокол;</w:t>
-      </w:r>
-    </w:p>
-    <w:p>
-      <w:pPr>
-        <w:rPr>
-          <w:rFonts w:ascii="Times New Roman" w:hAnsi="Times New Roman" w:cs="Times New Roman"/>
-        </w:rPr>
-      </w:pPr>
-      <w:r>
-        <w:rPr>
-          <w:rFonts w:ascii="Times New Roman" w:hAnsi="Times New Roman" w:cs="Times New Roman"/>
-        </w:rPr>
-        <w:t>-          Интервюта: въпросник и събраните отговори на въпросника; описание на заинтересованите лица, които са интервюирани;</w:t>
-      </w:r>
-    </w:p>
-    <w:p>
-      <w:pPr>
-        <w:rPr>
-          <w:rFonts w:ascii="Times New Roman" w:hAnsi="Times New Roman" w:cs="Times New Roman"/>
-        </w:rPr>
-      </w:pPr>
-      <w:r>
-        <w:rPr>
-          <w:rFonts w:ascii="Times New Roman" w:hAnsi="Times New Roman" w:cs="Times New Roman"/>
-        </w:rPr>
-        <w:t>-          Работни срещи: протокол;</w:t>
-      </w:r>
-    </w:p>
-    <w:p>
-      <w:pPr>
-        <w:rPr>
-          <w:rFonts w:ascii="Times New Roman" w:hAnsi="Times New Roman" w:cs="Times New Roman"/>
-        </w:rPr>
-      </w:pPr>
-      <w:r>
-        <w:rPr>
-          <w:rFonts w:ascii="Times New Roman" w:hAnsi="Times New Roman" w:cs="Times New Roman"/>
-        </w:rPr>
-        <w:t xml:space="preserve">- </w:t>
-      </w:r>
-      <w:r>
-        <w:rPr>
-          <w:rFonts w:ascii="Times New Roman" w:hAnsi="Times New Roman" w:cs="Times New Roman"/>
-        </w:rPr>
-        <w:t xml:space="preserve">         Етнография: описание на наблюдението</w:t>
-      </w:r>
-    </w:p>
-    <w:p>
-      <w:pPr>
-        <w:rPr>
-          <w:rFonts w:ascii="Times New Roman" w:hAnsi="Times New Roman" w:cs="Times New Roman"/>
-        </w:rPr>
-      </w:pPr>
-      <w:r>
-        <w:rPr>
-          <w:rFonts w:ascii="Times New Roman" w:hAnsi="Times New Roman" w:cs="Times New Roman"/>
-        </w:rPr>
-        <w:t>-          Други използвани техники (ако има такива).като прототипи и сценарии</w:t>
-      </w:r>
+      <w:proofErr w:type="spellEnd"/>
+    </w:p>
+    <w:p>
+      <w:pPr>
+        <w:rPr>
+          <w:rFonts w:ascii="Times New Roman" w:hAnsi="Times New Roman" w:cs="Times New Roman"/>
+        </w:rPr>
+      </w:pPr>
+      <w:proofErr w:type="spellStart"/>
+      <w:r>
+        <w:rPr>
+          <w:rFonts w:ascii="Times New Roman" w:hAnsi="Times New Roman" w:cs="Times New Roman"/>
+        </w:rPr>
+        <w:t>Кратко</w:t>
+      </w:r>
+      <w:proofErr w:type="spellEnd"/>
+      <w:r>
+        <w:rPr>
+          <w:rFonts w:ascii="Times New Roman" w:hAnsi="Times New Roman" w:cs="Times New Roman"/>
+        </w:rPr>
+        <w:t xml:space="preserve"> </w:t>
+      </w:r>
+      <w:proofErr w:type="spellStart"/>
+      <w:r>
+        <w:rPr>
+          <w:rFonts w:ascii="Times New Roman" w:hAnsi="Times New Roman" w:cs="Times New Roman"/>
+        </w:rPr>
+        <w:t>описание</w:t>
+      </w:r>
+      <w:proofErr w:type="spellEnd"/>
+      <w:r>
+        <w:rPr>
+          <w:rFonts w:ascii="Times New Roman" w:hAnsi="Times New Roman" w:cs="Times New Roman"/>
+        </w:rPr>
+        <w:t xml:space="preserve"> </w:t>
+      </w:r>
+      <w:proofErr w:type="spellStart"/>
+      <w:r>
+        <w:rPr>
+          <w:rFonts w:ascii="Times New Roman" w:hAnsi="Times New Roman" w:cs="Times New Roman"/>
+        </w:rPr>
+        <w:t>на</w:t>
+      </w:r>
+      <w:proofErr w:type="spellEnd"/>
+      <w:r>
+        <w:rPr>
+          <w:rFonts w:ascii="Times New Roman" w:hAnsi="Times New Roman" w:cs="Times New Roman"/>
+        </w:rPr>
+        <w:t xml:space="preserve"> </w:t>
+      </w:r>
+      <w:proofErr w:type="spellStart"/>
+      <w:r>
+        <w:rPr>
+          <w:rFonts w:ascii="Times New Roman" w:hAnsi="Times New Roman" w:cs="Times New Roman"/>
+        </w:rPr>
+        <w:t>идеята</w:t>
+      </w:r>
+      <w:proofErr w:type="spellEnd"/>
+      <w:r>
+        <w:rPr>
+          <w:rFonts w:ascii="Times New Roman" w:hAnsi="Times New Roman" w:cs="Times New Roman"/>
+        </w:rPr>
+        <w:t xml:space="preserve"> </w:t>
+      </w:r>
+      <w:proofErr w:type="spellStart"/>
+      <w:r>
+        <w:rPr>
+          <w:rFonts w:ascii="Times New Roman" w:hAnsi="Times New Roman" w:cs="Times New Roman"/>
+        </w:rPr>
+        <w:t>за</w:t>
+      </w:r>
+      <w:proofErr w:type="spellEnd"/>
+      <w:r>
+        <w:rPr>
+          <w:rFonts w:ascii="Times New Roman" w:hAnsi="Times New Roman" w:cs="Times New Roman"/>
+        </w:rPr>
+        <w:t xml:space="preserve"> </w:t>
+      </w:r>
+      <w:proofErr w:type="spellStart"/>
+      <w:r>
+        <w:rPr>
+          <w:rFonts w:ascii="Times New Roman" w:hAnsi="Times New Roman" w:cs="Times New Roman"/>
+        </w:rPr>
+        <w:t>проект</w:t>
+      </w:r>
+      <w:proofErr w:type="spellEnd"/>
+      <w:r>
+        <w:rPr>
+          <w:rFonts w:ascii="Times New Roman" w:hAnsi="Times New Roman" w:cs="Times New Roman"/>
+        </w:rPr>
+        <w:t>.</w:t>
+      </w:r>
+    </w:p>
+    <w:p>
+      <w:pPr>
+        <w:rPr>
+          <w:rFonts w:ascii="Times New Roman" w:hAnsi="Times New Roman" w:cs="Times New Roman"/>
+        </w:rPr>
+      </w:pPr>
+      <w:proofErr w:type="spellStart"/>
+      <w:r>
+        <w:rPr>
+          <w:rFonts w:ascii="Times New Roman" w:hAnsi="Times New Roman" w:cs="Times New Roman"/>
+        </w:rPr>
+        <w:t>Описание</w:t>
+      </w:r>
+      <w:proofErr w:type="spellEnd"/>
+      <w:r>
+        <w:rPr>
+          <w:rFonts w:ascii="Times New Roman" w:hAnsi="Times New Roman" w:cs="Times New Roman"/>
+        </w:rPr>
+        <w:t xml:space="preserve"> </w:t>
+      </w:r>
+      <w:proofErr w:type="spellStart"/>
+      <w:r>
+        <w:rPr>
+          <w:rFonts w:ascii="Times New Roman" w:hAnsi="Times New Roman" w:cs="Times New Roman"/>
+        </w:rPr>
+        <w:t>на</w:t>
+      </w:r>
+      <w:proofErr w:type="spellEnd"/>
+      <w:r>
+        <w:rPr>
+          <w:rFonts w:ascii="Times New Roman" w:hAnsi="Times New Roman" w:cs="Times New Roman"/>
+        </w:rPr>
+        <w:t xml:space="preserve"> </w:t>
+      </w:r>
+      <w:proofErr w:type="spellStart"/>
+      <w:r>
+        <w:rPr>
+          <w:rFonts w:ascii="Times New Roman" w:hAnsi="Times New Roman" w:cs="Times New Roman"/>
+        </w:rPr>
+        <w:t>заинтересованите</w:t>
+      </w:r>
+      <w:proofErr w:type="spellEnd"/>
+      <w:r>
+        <w:rPr>
+          <w:rFonts w:ascii="Times New Roman" w:hAnsi="Times New Roman" w:cs="Times New Roman"/>
+        </w:rPr>
+        <w:t xml:space="preserve"> </w:t>
+      </w:r>
+      <w:proofErr w:type="spellStart"/>
+      <w:r>
+        <w:rPr>
+          <w:rFonts w:ascii="Times New Roman" w:hAnsi="Times New Roman" w:cs="Times New Roman"/>
+        </w:rPr>
+        <w:t>лица</w:t>
+      </w:r>
+      <w:proofErr w:type="spellEnd"/>
+      <w:r>
+        <w:rPr>
+          <w:rFonts w:ascii="Times New Roman" w:hAnsi="Times New Roman" w:cs="Times New Roman"/>
+        </w:rPr>
+        <w:t>/</w:t>
+      </w:r>
+      <w:proofErr w:type="spellStart"/>
+      <w:r>
+        <w:rPr>
+          <w:rFonts w:ascii="Times New Roman" w:hAnsi="Times New Roman" w:cs="Times New Roman"/>
+        </w:rPr>
+        <w:t>организации</w:t>
+      </w:r>
+      <w:proofErr w:type="spellEnd"/>
+      <w:r>
+        <w:rPr>
+          <w:rFonts w:ascii="Times New Roman" w:hAnsi="Times New Roman" w:cs="Times New Roman"/>
+        </w:rPr>
+        <w:t xml:space="preserve"> и </w:t>
+      </w:r>
+      <w:proofErr w:type="spellStart"/>
+      <w:r>
+        <w:rPr>
+          <w:rFonts w:ascii="Times New Roman" w:hAnsi="Times New Roman" w:cs="Times New Roman"/>
+        </w:rPr>
+        <w:t>тяхната</w:t>
+      </w:r>
+      <w:proofErr w:type="spellEnd"/>
+      <w:r>
+        <w:rPr>
+          <w:rFonts w:ascii="Times New Roman" w:hAnsi="Times New Roman" w:cs="Times New Roman"/>
+        </w:rPr>
+        <w:t xml:space="preserve"> </w:t>
+      </w:r>
+      <w:proofErr w:type="spellStart"/>
+      <w:r>
+        <w:rPr>
+          <w:rFonts w:ascii="Times New Roman" w:hAnsi="Times New Roman" w:cs="Times New Roman"/>
+        </w:rPr>
+        <w:t>връзка</w:t>
+      </w:r>
+      <w:proofErr w:type="spellEnd"/>
+      <w:r>
+        <w:rPr>
+          <w:rFonts w:ascii="Times New Roman" w:hAnsi="Times New Roman" w:cs="Times New Roman"/>
+        </w:rPr>
+        <w:t xml:space="preserve"> с </w:t>
+      </w:r>
+      <w:proofErr w:type="spellStart"/>
+      <w:r>
+        <w:rPr>
+          <w:rFonts w:ascii="Times New Roman" w:hAnsi="Times New Roman" w:cs="Times New Roman"/>
+        </w:rPr>
+        <w:t>разработваната</w:t>
+      </w:r>
+      <w:proofErr w:type="spellEnd"/>
+      <w:r>
+        <w:rPr>
+          <w:rFonts w:ascii="Times New Roman" w:hAnsi="Times New Roman" w:cs="Times New Roman"/>
+        </w:rPr>
+        <w:t xml:space="preserve"> </w:t>
+      </w:r>
+      <w:proofErr w:type="spellStart"/>
+      <w:r>
+        <w:rPr>
+          <w:rFonts w:ascii="Times New Roman" w:hAnsi="Times New Roman" w:cs="Times New Roman"/>
+        </w:rPr>
+        <w:t>система</w:t>
+      </w:r>
+      <w:proofErr w:type="spellEnd"/>
+    </w:p>
+    <w:p>
+      <w:pPr>
+        <w:rPr>
+          <w:rFonts w:ascii="Times New Roman" w:hAnsi="Times New Roman" w:cs="Times New Roman"/>
+        </w:rPr>
+      </w:pPr>
+      <w:proofErr w:type="spellStart"/>
+      <w:r>
+        <w:rPr>
+          <w:rFonts w:ascii="Times New Roman" w:hAnsi="Times New Roman" w:cs="Times New Roman"/>
+        </w:rPr>
+        <w:t>Описание</w:t>
+      </w:r>
+      <w:proofErr w:type="spellEnd"/>
+      <w:r>
+        <w:rPr>
+          <w:rFonts w:ascii="Times New Roman" w:hAnsi="Times New Roman" w:cs="Times New Roman"/>
+        </w:rPr>
+        <w:t xml:space="preserve"> </w:t>
+      </w:r>
+      <w:proofErr w:type="spellStart"/>
+      <w:r>
+        <w:rPr>
+          <w:rFonts w:ascii="Times New Roman" w:hAnsi="Times New Roman" w:cs="Times New Roman"/>
+        </w:rPr>
+        <w:t>на</w:t>
+      </w:r>
+      <w:proofErr w:type="spellEnd"/>
+      <w:r>
+        <w:rPr>
+          <w:rFonts w:ascii="Times New Roman" w:hAnsi="Times New Roman" w:cs="Times New Roman"/>
+        </w:rPr>
+        <w:t xml:space="preserve"> </w:t>
+      </w:r>
+      <w:proofErr w:type="spellStart"/>
+      <w:r>
+        <w:rPr>
+          <w:rFonts w:ascii="Times New Roman" w:hAnsi="Times New Roman" w:cs="Times New Roman"/>
+        </w:rPr>
+        <w:t>всички</w:t>
+      </w:r>
+      <w:proofErr w:type="spellEnd"/>
+      <w:r>
+        <w:rPr>
+          <w:rFonts w:ascii="Times New Roman" w:hAnsi="Times New Roman" w:cs="Times New Roman"/>
+        </w:rPr>
+        <w:t xml:space="preserve"> </w:t>
+      </w:r>
+      <w:proofErr w:type="spellStart"/>
+      <w:r>
+        <w:rPr>
+          <w:rFonts w:ascii="Times New Roman" w:hAnsi="Times New Roman" w:cs="Times New Roman"/>
+        </w:rPr>
+        <w:t>приложени</w:t>
+      </w:r>
+      <w:proofErr w:type="spellEnd"/>
+      <w:r>
+        <w:rPr>
+          <w:rFonts w:ascii="Times New Roman" w:hAnsi="Times New Roman" w:cs="Times New Roman"/>
+        </w:rPr>
+        <w:t xml:space="preserve"> </w:t>
+      </w:r>
+      <w:proofErr w:type="spellStart"/>
+      <w:r>
+        <w:rPr>
+          <w:rFonts w:ascii="Times New Roman" w:hAnsi="Times New Roman" w:cs="Times New Roman"/>
+        </w:rPr>
+        <w:t>техники</w:t>
+      </w:r>
+      <w:proofErr w:type="spellEnd"/>
+      <w:r>
+        <w:rPr>
+          <w:rFonts w:ascii="Times New Roman" w:hAnsi="Times New Roman" w:cs="Times New Roman"/>
+        </w:rPr>
+        <w:t xml:space="preserve"> </w:t>
+      </w:r>
+      <w:proofErr w:type="spellStart"/>
+      <w:r>
+        <w:rPr>
+          <w:rFonts w:ascii="Times New Roman" w:hAnsi="Times New Roman" w:cs="Times New Roman"/>
+        </w:rPr>
+        <w:t>за</w:t>
+      </w:r>
+      <w:proofErr w:type="spellEnd"/>
+      <w:r>
+        <w:rPr>
+          <w:rFonts w:ascii="Times New Roman" w:hAnsi="Times New Roman" w:cs="Times New Roman"/>
+        </w:rPr>
+        <w:t xml:space="preserve"> </w:t>
+      </w:r>
+      <w:proofErr w:type="spellStart"/>
+      <w:r>
+        <w:rPr>
+          <w:rFonts w:ascii="Times New Roman" w:hAnsi="Times New Roman" w:cs="Times New Roman"/>
+        </w:rPr>
+        <w:t>извличане</w:t>
+      </w:r>
+      <w:proofErr w:type="spellEnd"/>
+      <w:r>
+        <w:rPr>
+          <w:rFonts w:ascii="Times New Roman" w:hAnsi="Times New Roman" w:cs="Times New Roman"/>
+        </w:rPr>
+        <w:t xml:space="preserve"> </w:t>
+      </w:r>
+      <w:proofErr w:type="spellStart"/>
+      <w:r>
+        <w:rPr>
+          <w:rFonts w:ascii="Times New Roman" w:hAnsi="Times New Roman" w:cs="Times New Roman"/>
+        </w:rPr>
+        <w:t>на</w:t>
+      </w:r>
+      <w:proofErr w:type="spellEnd"/>
+      <w:r>
+        <w:rPr>
+          <w:rFonts w:ascii="Times New Roman" w:hAnsi="Times New Roman" w:cs="Times New Roman"/>
+        </w:rPr>
+        <w:t xml:space="preserve"> </w:t>
+      </w:r>
+      <w:proofErr w:type="spellStart"/>
+      <w:r>
+        <w:rPr>
+          <w:rFonts w:ascii="Times New Roman" w:hAnsi="Times New Roman" w:cs="Times New Roman"/>
+        </w:rPr>
+        <w:t>изискванията</w:t>
+      </w:r>
+      <w:proofErr w:type="spellEnd"/>
+      <w:r>
+        <w:rPr>
+          <w:rFonts w:ascii="Times New Roman" w:hAnsi="Times New Roman" w:cs="Times New Roman"/>
+        </w:rPr>
+        <w:t xml:space="preserve"> </w:t>
+      </w:r>
+      <w:proofErr w:type="spellStart"/>
+      <w:r>
+        <w:rPr>
+          <w:rFonts w:ascii="Times New Roman" w:hAnsi="Times New Roman" w:cs="Times New Roman"/>
+        </w:rPr>
+        <w:t>на</w:t>
+      </w:r>
+      <w:proofErr w:type="spellEnd"/>
+      <w:r>
+        <w:rPr>
+          <w:rFonts w:ascii="Times New Roman" w:hAnsi="Times New Roman" w:cs="Times New Roman"/>
+        </w:rPr>
+        <w:t xml:space="preserve"> </w:t>
+      </w:r>
+      <w:proofErr w:type="spellStart"/>
+      <w:r>
+        <w:rPr>
+          <w:rFonts w:ascii="Times New Roman" w:hAnsi="Times New Roman" w:cs="Times New Roman"/>
+        </w:rPr>
+        <w:t>зададената</w:t>
+      </w:r>
+      <w:proofErr w:type="spellEnd"/>
+      <w:r>
+        <w:rPr>
+          <w:rFonts w:ascii="Times New Roman" w:hAnsi="Times New Roman" w:cs="Times New Roman"/>
+        </w:rPr>
+        <w:t xml:space="preserve"> </w:t>
+      </w:r>
+      <w:proofErr w:type="spellStart"/>
+      <w:r>
+        <w:rPr>
+          <w:rFonts w:ascii="Times New Roman" w:hAnsi="Times New Roman" w:cs="Times New Roman"/>
+        </w:rPr>
+        <w:t>система</w:t>
+      </w:r>
+      <w:proofErr w:type="spellEnd"/>
+      <w:r>
+        <w:rPr>
+          <w:rFonts w:ascii="Times New Roman" w:hAnsi="Times New Roman" w:cs="Times New Roman"/>
+        </w:rPr>
+        <w:t xml:space="preserve">, </w:t>
+      </w:r>
+      <w:proofErr w:type="spellStart"/>
+      <w:r>
+        <w:rPr>
+          <w:rFonts w:ascii="Times New Roman" w:hAnsi="Times New Roman" w:cs="Times New Roman"/>
+        </w:rPr>
+        <w:t>както</w:t>
+      </w:r>
+      <w:proofErr w:type="spellEnd"/>
+      <w:r>
+        <w:rPr>
+          <w:rFonts w:ascii="Times New Roman" w:hAnsi="Times New Roman" w:cs="Times New Roman"/>
+        </w:rPr>
+        <w:t xml:space="preserve"> и </w:t>
+      </w:r>
+      <w:proofErr w:type="spellStart"/>
+      <w:r>
+        <w:rPr>
+          <w:rFonts w:ascii="Times New Roman" w:hAnsi="Times New Roman" w:cs="Times New Roman"/>
+        </w:rPr>
+        <w:t>съответните</w:t>
+      </w:r>
+      <w:proofErr w:type="spellEnd"/>
+      <w:r>
+        <w:rPr>
+          <w:rFonts w:ascii="Times New Roman" w:hAnsi="Times New Roman" w:cs="Times New Roman"/>
+        </w:rPr>
+        <w:t xml:space="preserve"> </w:t>
+      </w:r>
+      <w:proofErr w:type="spellStart"/>
+      <w:r>
+        <w:rPr>
+          <w:rFonts w:ascii="Times New Roman" w:hAnsi="Times New Roman" w:cs="Times New Roman"/>
+        </w:rPr>
+        <w:t>създадени</w:t>
+      </w:r>
+      <w:proofErr w:type="spellEnd"/>
+      <w:r>
+        <w:rPr>
+          <w:rFonts w:ascii="Times New Roman" w:hAnsi="Times New Roman" w:cs="Times New Roman"/>
+        </w:rPr>
+        <w:t xml:space="preserve"> </w:t>
+      </w:r>
+      <w:proofErr w:type="spellStart"/>
+      <w:r>
+        <w:rPr>
+          <w:rFonts w:ascii="Times New Roman" w:hAnsi="Times New Roman" w:cs="Times New Roman"/>
+        </w:rPr>
+        <w:t>материали</w:t>
+      </w:r>
+      <w:proofErr w:type="spellEnd"/>
+      <w:r>
+        <w:rPr>
+          <w:rFonts w:ascii="Times New Roman" w:hAnsi="Times New Roman" w:cs="Times New Roman"/>
+        </w:rPr>
+        <w:t>:</w:t>
+      </w:r>
+    </w:p>
+    <w:p>
+      <w:pPr>
+        <w:rPr>
+          <w:rFonts w:ascii="Times New Roman" w:hAnsi="Times New Roman" w:cs="Times New Roman"/>
+        </w:rPr>
+      </w:pPr>
+      <w:r>
+        <w:rPr>
+          <w:rFonts w:ascii="Times New Roman" w:hAnsi="Times New Roman" w:cs="Times New Roman"/>
+        </w:rPr>
+        <w:t xml:space="preserve"> -         </w:t>
+      </w:r>
+      <w:proofErr w:type="spellStart"/>
+      <w:r>
+        <w:rPr>
+          <w:rFonts w:ascii="Times New Roman" w:hAnsi="Times New Roman" w:cs="Times New Roman"/>
+        </w:rPr>
+        <w:t>Мозъчна</w:t>
+      </w:r>
+      <w:proofErr w:type="spellEnd"/>
+      <w:r>
+        <w:rPr>
+          <w:rFonts w:ascii="Times New Roman" w:hAnsi="Times New Roman" w:cs="Times New Roman"/>
+        </w:rPr>
+        <w:t xml:space="preserve"> </w:t>
+      </w:r>
+      <w:proofErr w:type="spellStart"/>
+      <w:r>
+        <w:rPr>
+          <w:rFonts w:ascii="Times New Roman" w:hAnsi="Times New Roman" w:cs="Times New Roman"/>
+        </w:rPr>
+        <w:t>атака</w:t>
+      </w:r>
+      <w:proofErr w:type="spellEnd"/>
+      <w:r>
+        <w:rPr>
+          <w:rFonts w:ascii="Times New Roman" w:hAnsi="Times New Roman" w:cs="Times New Roman"/>
+        </w:rPr>
+        <w:t xml:space="preserve"> (brainstorm):  </w:t>
+      </w:r>
+      <w:proofErr w:type="spellStart"/>
+      <w:r>
+        <w:rPr>
+          <w:rFonts w:ascii="Times New Roman" w:hAnsi="Times New Roman" w:cs="Times New Roman"/>
+        </w:rPr>
+        <w:t>протокол</w:t>
+      </w:r>
+      <w:proofErr w:type="spellEnd"/>
+      <w:r>
+        <w:rPr>
+          <w:rFonts w:ascii="Times New Roman" w:hAnsi="Times New Roman" w:cs="Times New Roman"/>
+        </w:rPr>
+        <w:t>;</w:t>
+      </w:r>
+    </w:p>
+    <w:p>
+      <w:pPr>
+        <w:rPr>
+          <w:rFonts w:ascii="Times New Roman" w:hAnsi="Times New Roman" w:cs="Times New Roman"/>
+        </w:rPr>
+      </w:pPr>
+      <w:r>
+        <w:rPr>
+          <w:rFonts w:ascii="Times New Roman" w:hAnsi="Times New Roman" w:cs="Times New Roman"/>
+        </w:rPr>
+        <w:t xml:space="preserve">-          </w:t>
+      </w:r>
+      <w:proofErr w:type="spellStart"/>
+      <w:r>
+        <w:rPr>
+          <w:rFonts w:ascii="Times New Roman" w:hAnsi="Times New Roman" w:cs="Times New Roman"/>
+        </w:rPr>
+        <w:t>Интервюта</w:t>
+      </w:r>
+      <w:proofErr w:type="spellEnd"/>
+      <w:r>
+        <w:rPr>
+          <w:rFonts w:ascii="Times New Roman" w:hAnsi="Times New Roman" w:cs="Times New Roman"/>
+        </w:rPr>
+        <w:t xml:space="preserve">: </w:t>
+      </w:r>
+      <w:proofErr w:type="spellStart"/>
+      <w:r>
+        <w:rPr>
+          <w:rFonts w:ascii="Times New Roman" w:hAnsi="Times New Roman" w:cs="Times New Roman"/>
+        </w:rPr>
+        <w:t>въпросник</w:t>
+      </w:r>
+      <w:proofErr w:type="spellEnd"/>
+      <w:r>
+        <w:rPr>
+          <w:rFonts w:ascii="Times New Roman" w:hAnsi="Times New Roman" w:cs="Times New Roman"/>
+        </w:rPr>
+        <w:t xml:space="preserve"> и </w:t>
+      </w:r>
+      <w:proofErr w:type="spellStart"/>
+      <w:r>
+        <w:rPr>
+          <w:rFonts w:ascii="Times New Roman" w:hAnsi="Times New Roman" w:cs="Times New Roman"/>
+        </w:rPr>
+        <w:t>събраните</w:t>
+      </w:r>
+      <w:proofErr w:type="spellEnd"/>
+      <w:r>
+        <w:rPr>
+          <w:rFonts w:ascii="Times New Roman" w:hAnsi="Times New Roman" w:cs="Times New Roman"/>
+        </w:rPr>
+        <w:t xml:space="preserve"> </w:t>
+      </w:r>
+      <w:proofErr w:type="spellStart"/>
+      <w:r>
+        <w:rPr>
+          <w:rFonts w:ascii="Times New Roman" w:hAnsi="Times New Roman" w:cs="Times New Roman"/>
+        </w:rPr>
+        <w:t>отговори</w:t>
+      </w:r>
+      <w:proofErr w:type="spellEnd"/>
+      <w:r>
+        <w:rPr>
+          <w:rFonts w:ascii="Times New Roman" w:hAnsi="Times New Roman" w:cs="Times New Roman"/>
+        </w:rPr>
+        <w:t xml:space="preserve"> </w:t>
+      </w:r>
+      <w:proofErr w:type="spellStart"/>
+      <w:r>
+        <w:rPr>
+          <w:rFonts w:ascii="Times New Roman" w:hAnsi="Times New Roman" w:cs="Times New Roman"/>
+        </w:rPr>
+        <w:t>на</w:t>
+      </w:r>
+      <w:proofErr w:type="spellEnd"/>
+      <w:r>
+        <w:rPr>
+          <w:rFonts w:ascii="Times New Roman" w:hAnsi="Times New Roman" w:cs="Times New Roman"/>
+        </w:rPr>
+        <w:t xml:space="preserve"> </w:t>
+      </w:r>
+      <w:proofErr w:type="spellStart"/>
+      <w:r>
+        <w:rPr>
+          <w:rFonts w:ascii="Times New Roman" w:hAnsi="Times New Roman" w:cs="Times New Roman"/>
+        </w:rPr>
+        <w:t>въпросника</w:t>
+      </w:r>
+      <w:proofErr w:type="spellEnd"/>
+      <w:r>
+        <w:rPr>
+          <w:rFonts w:ascii="Times New Roman" w:hAnsi="Times New Roman" w:cs="Times New Roman"/>
+        </w:rPr>
+        <w:t xml:space="preserve">; </w:t>
+      </w:r>
+      <w:proofErr w:type="spellStart"/>
+      <w:r>
+        <w:rPr>
+          <w:rFonts w:ascii="Times New Roman" w:hAnsi="Times New Roman" w:cs="Times New Roman"/>
+        </w:rPr>
+        <w:t>описание</w:t>
+      </w:r>
+      <w:proofErr w:type="spellEnd"/>
+      <w:r>
+        <w:rPr>
+          <w:rFonts w:ascii="Times New Roman" w:hAnsi="Times New Roman" w:cs="Times New Roman"/>
+        </w:rPr>
+        <w:t xml:space="preserve"> </w:t>
+      </w:r>
+      <w:proofErr w:type="spellStart"/>
+      <w:r>
+        <w:rPr>
+          <w:rFonts w:ascii="Times New Roman" w:hAnsi="Times New Roman" w:cs="Times New Roman"/>
+        </w:rPr>
+        <w:t>на</w:t>
+      </w:r>
+      <w:proofErr w:type="spellEnd"/>
+      <w:r>
+        <w:rPr>
+          <w:rFonts w:ascii="Times New Roman" w:hAnsi="Times New Roman" w:cs="Times New Roman"/>
+        </w:rPr>
+        <w:t xml:space="preserve"> </w:t>
+      </w:r>
+      <w:proofErr w:type="spellStart"/>
+      <w:r>
+        <w:rPr>
+          <w:rFonts w:ascii="Times New Roman" w:hAnsi="Times New Roman" w:cs="Times New Roman"/>
+        </w:rPr>
+        <w:t>заинтересованите</w:t>
+      </w:r>
+      <w:proofErr w:type="spellEnd"/>
+      <w:r>
+        <w:rPr>
+          <w:rFonts w:ascii="Times New Roman" w:hAnsi="Times New Roman" w:cs="Times New Roman"/>
+        </w:rPr>
+        <w:t xml:space="preserve"> </w:t>
+      </w:r>
+      <w:proofErr w:type="spellStart"/>
+      <w:r>
+        <w:rPr>
+          <w:rFonts w:ascii="Times New Roman" w:hAnsi="Times New Roman" w:cs="Times New Roman"/>
+        </w:rPr>
+        <w:t>лица</w:t>
+      </w:r>
+      <w:proofErr w:type="spellEnd"/>
+      <w:r>
+        <w:rPr>
+          <w:rFonts w:ascii="Times New Roman" w:hAnsi="Times New Roman" w:cs="Times New Roman"/>
+        </w:rPr>
+        <w:t xml:space="preserve">, </w:t>
+      </w:r>
+      <w:proofErr w:type="spellStart"/>
+      <w:r>
+        <w:rPr>
+          <w:rFonts w:ascii="Times New Roman" w:hAnsi="Times New Roman" w:cs="Times New Roman"/>
+        </w:rPr>
+        <w:t>които</w:t>
+      </w:r>
+      <w:proofErr w:type="spellEnd"/>
+      <w:r>
+        <w:rPr>
+          <w:rFonts w:ascii="Times New Roman" w:hAnsi="Times New Roman" w:cs="Times New Roman"/>
+        </w:rPr>
+        <w:t xml:space="preserve"> </w:t>
+      </w:r>
+      <w:proofErr w:type="spellStart"/>
+      <w:r>
+        <w:rPr>
+          <w:rFonts w:ascii="Times New Roman" w:hAnsi="Times New Roman" w:cs="Times New Roman"/>
+        </w:rPr>
+        <w:t>са</w:t>
+      </w:r>
+      <w:proofErr w:type="spellEnd"/>
+      <w:r>
+        <w:rPr>
+          <w:rFonts w:ascii="Times New Roman" w:hAnsi="Times New Roman" w:cs="Times New Roman"/>
+        </w:rPr>
+        <w:t xml:space="preserve"> </w:t>
+      </w:r>
+      <w:proofErr w:type="spellStart"/>
+      <w:r>
+        <w:rPr>
+          <w:rFonts w:ascii="Times New Roman" w:hAnsi="Times New Roman" w:cs="Times New Roman"/>
+        </w:rPr>
+        <w:t>интервюирани</w:t>
+      </w:r>
+      <w:proofErr w:type="spellEnd"/>
+      <w:r>
+        <w:rPr>
+          <w:rFonts w:ascii="Times New Roman" w:hAnsi="Times New Roman" w:cs="Times New Roman"/>
+        </w:rPr>
+        <w:t>;</w:t>
+      </w:r>
+    </w:p>
+    <w:p>
+      <w:pPr>
+        <w:rPr>
+          <w:rFonts w:ascii="Times New Roman" w:hAnsi="Times New Roman" w:cs="Times New Roman"/>
+        </w:rPr>
+      </w:pPr>
+      <w:r>
+        <w:rPr>
+          <w:rFonts w:ascii="Times New Roman" w:hAnsi="Times New Roman" w:cs="Times New Roman"/>
+        </w:rPr>
+        <w:t xml:space="preserve">-          </w:t>
+      </w:r>
+      <w:proofErr w:type="spellStart"/>
+      <w:r>
+        <w:rPr>
+          <w:rFonts w:ascii="Times New Roman" w:hAnsi="Times New Roman" w:cs="Times New Roman"/>
+        </w:rPr>
+        <w:t>Работни</w:t>
+      </w:r>
+      <w:proofErr w:type="spellEnd"/>
+      <w:r>
+        <w:rPr>
+          <w:rFonts w:ascii="Times New Roman" w:hAnsi="Times New Roman" w:cs="Times New Roman"/>
+        </w:rPr>
+        <w:t xml:space="preserve"> </w:t>
+      </w:r>
+      <w:proofErr w:type="spellStart"/>
+      <w:r>
+        <w:rPr>
+          <w:rFonts w:ascii="Times New Roman" w:hAnsi="Times New Roman" w:cs="Times New Roman"/>
+        </w:rPr>
+        <w:t>срещи</w:t>
+      </w:r>
+      <w:proofErr w:type="spellEnd"/>
+      <w:r>
+        <w:rPr>
+          <w:rFonts w:ascii="Times New Roman" w:hAnsi="Times New Roman" w:cs="Times New Roman"/>
+        </w:rPr>
+        <w:t xml:space="preserve">: </w:t>
+      </w:r>
+      <w:proofErr w:type="spellStart"/>
+      <w:r>
+        <w:rPr>
+          <w:rFonts w:ascii="Times New Roman" w:hAnsi="Times New Roman" w:cs="Times New Roman"/>
+        </w:rPr>
+        <w:t>протокол</w:t>
+      </w:r>
+      <w:proofErr w:type="spellEnd"/>
+      <w:r>
+        <w:rPr>
+          <w:rFonts w:ascii="Times New Roman" w:hAnsi="Times New Roman" w:cs="Times New Roman"/>
+        </w:rPr>
+        <w:t>;</w:t>
+      </w:r>
+    </w:p>
+    <w:p>
+      <w:pPr>
+        <w:rPr>
+          <w:rFonts w:ascii="Times New Roman" w:hAnsi="Times New Roman" w:cs="Times New Roman"/>
+        </w:rPr>
+      </w:pPr>
+      <w:r>
+        <w:rPr>
+          <w:rFonts w:ascii="Times New Roman" w:hAnsi="Times New Roman" w:cs="Times New Roman"/>
+        </w:rPr>
+        <w:t xml:space="preserve">-          </w:t>
+      </w:r>
+      <w:proofErr w:type="spellStart"/>
+      <w:r>
+        <w:rPr>
+          <w:rFonts w:ascii="Times New Roman" w:hAnsi="Times New Roman" w:cs="Times New Roman"/>
+        </w:rPr>
+        <w:t>Етнография</w:t>
+      </w:r>
+      <w:proofErr w:type="spellEnd"/>
+      <w:r>
+        <w:rPr>
+          <w:rFonts w:ascii="Times New Roman" w:hAnsi="Times New Roman" w:cs="Times New Roman"/>
+        </w:rPr>
+        <w:t xml:space="preserve">: </w:t>
+      </w:r>
+      <w:proofErr w:type="spellStart"/>
+      <w:r>
+        <w:rPr>
+          <w:rFonts w:ascii="Times New Roman" w:hAnsi="Times New Roman" w:cs="Times New Roman"/>
+        </w:rPr>
+        <w:t>описание</w:t>
+      </w:r>
+      <w:proofErr w:type="spellEnd"/>
+      <w:r>
+        <w:rPr>
+          <w:rFonts w:ascii="Times New Roman" w:hAnsi="Times New Roman" w:cs="Times New Roman"/>
+        </w:rPr>
+        <w:t xml:space="preserve"> </w:t>
+      </w:r>
+      <w:proofErr w:type="spellStart"/>
+      <w:r>
+        <w:rPr>
+          <w:rFonts w:ascii="Times New Roman" w:hAnsi="Times New Roman" w:cs="Times New Roman"/>
+        </w:rPr>
+        <w:t>на</w:t>
+      </w:r>
+      <w:proofErr w:type="spellEnd"/>
+      <w:r>
+        <w:rPr>
+          <w:rFonts w:ascii="Times New Roman" w:hAnsi="Times New Roman" w:cs="Times New Roman"/>
+        </w:rPr>
+        <w:t xml:space="preserve"> </w:t>
+      </w:r>
+      <w:proofErr w:type="spellStart"/>
+      <w:r>
+        <w:rPr>
+          <w:rFonts w:ascii="Times New Roman" w:hAnsi="Times New Roman" w:cs="Times New Roman"/>
+        </w:rPr>
+        <w:t>наблюдението</w:t>
+      </w:r>
+      <w:proofErr w:type="spellEnd"/>
+    </w:p>
+    <w:p>
+      <w:pPr>
+        <w:rPr>
+          <w:rFonts w:ascii="Times New Roman" w:hAnsi="Times New Roman" w:cs="Times New Roman"/>
+        </w:rPr>
+      </w:pPr>
+      <w:r>
+        <w:rPr>
+          <w:rFonts w:ascii="Times New Roman" w:hAnsi="Times New Roman" w:cs="Times New Roman"/>
+        </w:rPr>
+        <w:t xml:space="preserve">-          </w:t>
+      </w:r>
+      <w:proofErr w:type="spellStart"/>
+      <w:r>
+        <w:rPr>
+          <w:rFonts w:ascii="Times New Roman" w:hAnsi="Times New Roman" w:cs="Times New Roman"/>
+        </w:rPr>
+        <w:t>Други</w:t>
+      </w:r>
+      <w:proofErr w:type="spellEnd"/>
+      <w:r>
+        <w:rPr>
+          <w:rFonts w:ascii="Times New Roman" w:hAnsi="Times New Roman" w:cs="Times New Roman"/>
+        </w:rPr>
+        <w:t xml:space="preserve"> </w:t>
+      </w:r>
+      <w:proofErr w:type="spellStart"/>
+      <w:r>
+        <w:rPr>
+          <w:rFonts w:ascii="Times New Roman" w:hAnsi="Times New Roman" w:cs="Times New Roman"/>
+        </w:rPr>
+        <w:t>използвани</w:t>
+      </w:r>
+      <w:proofErr w:type="spellEnd"/>
+      <w:r>
+        <w:rPr>
+          <w:rFonts w:ascii="Times New Roman" w:hAnsi="Times New Roman" w:cs="Times New Roman"/>
+        </w:rPr>
+        <w:t xml:space="preserve"> </w:t>
+      </w:r>
+      <w:proofErr w:type="spellStart"/>
+      <w:r>
+        <w:rPr>
+          <w:rFonts w:ascii="Times New Roman" w:hAnsi="Times New Roman" w:cs="Times New Roman"/>
+        </w:rPr>
+        <w:t>техники</w:t>
+      </w:r>
+      <w:proofErr w:type="spellEnd"/>
+      <w:r>
+        <w:rPr>
+          <w:rFonts w:ascii="Times New Roman" w:hAnsi="Times New Roman" w:cs="Times New Roman"/>
+        </w:rPr>
+        <w:t xml:space="preserve"> (</w:t>
+      </w:r>
+      <w:proofErr w:type="spellStart"/>
+      <w:r>
+        <w:rPr>
+          <w:rFonts w:ascii="Times New Roman" w:hAnsi="Times New Roman" w:cs="Times New Roman"/>
+        </w:rPr>
+        <w:t>ако</w:t>
+      </w:r>
+      <w:proofErr w:type="spellEnd"/>
+      <w:r>
+        <w:rPr>
+          <w:rFonts w:ascii="Times New Roman" w:hAnsi="Times New Roman" w:cs="Times New Roman"/>
+        </w:rPr>
+        <w:t xml:space="preserve"> </w:t>
+      </w:r>
+      <w:proofErr w:type="spellStart"/>
+      <w:r>
+        <w:rPr>
+          <w:rFonts w:ascii="Times New Roman" w:hAnsi="Times New Roman" w:cs="Times New Roman"/>
+        </w:rPr>
+        <w:t>има</w:t>
+      </w:r>
+      <w:proofErr w:type="spellEnd"/>
+      <w:r>
+        <w:rPr>
+          <w:rFonts w:ascii="Times New Roman" w:hAnsi="Times New Roman" w:cs="Times New Roman"/>
+        </w:rPr>
+        <w:t xml:space="preserve"> </w:t>
+      </w:r>
+      <w:proofErr w:type="spellStart"/>
+      <w:r>
+        <w:rPr>
+          <w:rFonts w:ascii="Times New Roman" w:hAnsi="Times New Roman" w:cs="Times New Roman"/>
+        </w:rPr>
+        <w:t>такива</w:t>
+      </w:r>
+      <w:proofErr w:type="spellEnd"/>
+      <w:proofErr w:type="gramStart"/>
+      <w:r>
+        <w:rPr>
+          <w:rFonts w:ascii="Times New Roman" w:hAnsi="Times New Roman" w:cs="Times New Roman"/>
+        </w:rPr>
+        <w:t>).</w:t>
+      </w:r>
+      <w:proofErr w:type="spellStart"/>
+      <w:r>
+        <w:rPr>
+          <w:rFonts w:ascii="Times New Roman" w:hAnsi="Times New Roman" w:cs="Times New Roman"/>
+        </w:rPr>
+        <w:t>като</w:t>
+      </w:r>
+      <w:proofErr w:type="spellEnd"/>
+      <w:proofErr w:type="gramEnd"/>
+      <w:r>
+        <w:rPr>
+          <w:rFonts w:ascii="Times New Roman" w:hAnsi="Times New Roman" w:cs="Times New Roman"/>
+        </w:rPr>
+        <w:t xml:space="preserve"> </w:t>
+      </w:r>
+      <w:proofErr w:type="spellStart"/>
+      <w:r>
+        <w:rPr>
+          <w:rFonts w:ascii="Times New Roman" w:hAnsi="Times New Roman" w:cs="Times New Roman"/>
+        </w:rPr>
+        <w:t>прототипи</w:t>
+      </w:r>
+      <w:proofErr w:type="spellEnd"/>
+      <w:r>
+        <w:rPr>
+          <w:rFonts w:ascii="Times New Roman" w:hAnsi="Times New Roman" w:cs="Times New Roman"/>
+        </w:rPr>
+        <w:t xml:space="preserve"> и </w:t>
+      </w:r>
+      <w:proofErr w:type="spellStart"/>
+      <w:r>
+        <w:rPr>
+          <w:rFonts w:ascii="Times New Roman" w:hAnsi="Times New Roman" w:cs="Times New Roman"/>
+        </w:rPr>
+        <w:t>сценарии</w:t>
+      </w:r>
+      <w:proofErr w:type="spellEnd"/>
     </w:p>
     <w:p>
       <w:pPr>
@@ -498,6 +1329,7 @@
       </w:pPr>
       <w:bookmarkStart w:id="2" w:name="ГрафикНаДейностите"/>
       <w:bookmarkEnd w:id="2"/>
+      <w:proofErr w:type="spellStart"/>
       <w:r>
         <w:rPr>
           <w:rFonts w:ascii="Times New Roman" w:hAnsi="Times New Roman" w:cs="Times New Roman"/>
@@ -506,8 +1338,53 @@
           <w:sz w:val="32"/>
           <w:szCs w:val="32"/>
         </w:rPr>
-        <w:t>График на дейностите</w:t>
-      </w:r>
+        <w:t>График</w:t>
+      </w:r>
+      <w:proofErr w:type="spellEnd"/>
+      <w:r>
+        <w:rPr>
+          <w:rFonts w:ascii="Times New Roman" w:hAnsi="Times New Roman" w:cs="Times New Roman"/>
+          <w:b/>
+          <w:bCs/>
+          <w:sz w:val="32"/>
+          <w:szCs w:val="32"/>
+        </w:rPr>
+        <w:t xml:space="preserve"> </w:t>
+      </w:r>
+      <w:proofErr w:type="spellStart"/>
+      <w:r>
+        <w:rPr>
+          <w:rFonts w:ascii="Times New Roman" w:hAnsi="Times New Roman" w:cs="Times New Roman"/>
+          <w:b/>
+          <w:bCs/>
+          <w:sz w:val="32"/>
+          <w:szCs w:val="32"/>
+        </w:rPr>
+        <w:t>на</w:t>
+      </w:r>
+      <w:proofErr w:type="spellEnd"/>
+      <w:r>
+        <w:rPr>
+          <w:rFonts w:ascii="Times New Roman" w:hAnsi="Times New Roman" w:cs="Times New Roman"/>
+          <w:b/>
+          <w:bCs/>
+          <w:sz w:val="32"/>
+          <w:szCs w:val="32"/>
+        </w:rPr>
+        <w:t xml:space="preserve"> </w:t>
+      </w:r>
+      <w:proofErr w:type="spellStart"/>
+      <w:r>
+        <w:rPr>
+          <w:rFonts w:ascii="Times New Roman" w:hAnsi="Times New Roman" w:cs="Times New Roman"/>
+          <w:b/>
+          <w:bCs/>
+          <w:sz w:val="32"/>
+          <w:szCs w:val="32"/>
+        </w:rPr>
+        <w:t>дейностите</w:t>
+      </w:r>
+      <w:proofErr w:type="spellEnd"/>
     </w:p>
     <w:tbl>
       <w:tblPr>
@@ -811,7 +1688,7 @@
                 <w:rFonts w:ascii="Times New Roman" w:hAnsi="Times New Roman" w:cs="Times New Roman"/>
                 <w:lang w:val="bg-BG"/>
               </w:rPr>
-              <w:t>1 час</w:t>
+              <w:t>30 минути</w:t>
             </w:r>
           </w:p>
         </w:tc>
@@ -882,6 +1759,480 @@
               </w:rPr>
               <w:t>избор на използваните инструменти за събиране на изисквания</w:t>
             </w:r>
+          </w:p>
+        </w:tc>
+      </w:tr>
+      <w:tr>
+        <w:tc>
+          <w:tcPr>
+            <w:tcW w:w="1589" w:type="dxa"/>
+            <w:shd w:val="clear" w:color="auto" w:fill="auto"/>
+            <w:tcMar>
+              <w:left w:w="108" w:type="dxa"/>
+            </w:tcMar>
+          </w:tcPr>
+          <w:p>
+            <w:pPr>
+              <w:rPr>
+                <w:rFonts w:ascii="Times New Roman" w:hAnsi="Times New Roman" w:cs="Times New Roman"/>
+                <w:lang w:val="bg-BG"/>
+              </w:rPr>
+            </w:pPr>
+            <w:r>
+              <w:rPr>
+                <w:rFonts w:ascii="Times New Roman" w:hAnsi="Times New Roman" w:cs="Times New Roman"/>
+                <w:lang w:val="bg-BG"/>
+              </w:rPr>
+              <w:t>03.04</w:t>
+            </w:r>
+          </w:p>
+        </w:tc>
+        <w:tc>
+          <w:tcPr>
+            <w:tcW w:w="3203" w:type="dxa"/>
+            <w:shd w:val="clear" w:color="auto" w:fill="auto"/>
+            <w:tcMar>
+              <w:left w:w="108" w:type="dxa"/>
+            </w:tcMar>
+          </w:tcPr>
+          <w:p>
+            <w:pPr>
+              <w:rPr>
+                <w:rFonts w:ascii="Times New Roman" w:hAnsi="Times New Roman" w:cs="Times New Roman"/>
+                <w:lang w:val="bg-BG"/>
+              </w:rPr>
+            </w:pPr>
+            <w:r>
+              <w:rPr>
+                <w:rFonts w:ascii="Times New Roman" w:hAnsi="Times New Roman" w:cs="Times New Roman"/>
+                <w:lang w:val="bg-BG"/>
+              </w:rPr>
+              <w:t>1 час</w:t>
+            </w:r>
+          </w:p>
+        </w:tc>
+        <w:tc>
+          <w:tcPr>
+            <w:tcW w:w="1801" w:type="dxa"/>
+            <w:shd w:val="clear" w:color="auto" w:fill="auto"/>
+            <w:tcMar>
+              <w:left w:w="108" w:type="dxa"/>
+            </w:tcMar>
+          </w:tcPr>
+          <w:p>
+            <w:pPr>
+              <w:rPr>
+                <w:rFonts w:ascii="Times New Roman" w:hAnsi="Times New Roman" w:cs="Times New Roman"/>
+              </w:rPr>
+            </w:pPr>
+            <w:r>
+              <w:rPr>
+                <w:rFonts w:ascii="Times New Roman" w:hAnsi="Times New Roman" w:cs="Times New Roman"/>
+                <w:lang w:val="bg-BG"/>
+              </w:rPr>
+              <w:t>Цветелин, Владислав, Даниел</w:t>
+            </w:r>
+          </w:p>
+        </w:tc>
+        <w:tc>
+          <w:tcPr>
+            <w:tcW w:w="1715" w:type="dxa"/>
+            <w:shd w:val="clear" w:color="auto" w:fill="auto"/>
+            <w:tcMar>
+              <w:left w:w="108" w:type="dxa"/>
+            </w:tcMar>
+          </w:tcPr>
+          <w:p>
+            <w:pPr>
+              <w:pStyle w:val="HTMLPreformatted"/>
+              <w:shd w:val="clear" w:color="auto" w:fill="FFFFFF"/>
+              <w:rPr>
+                <w:rFonts w:ascii="Consolas" w:hAnsi="Consolas"/>
+                <w:color w:val="333333"/>
+              </w:rPr>
+            </w:pPr>
+            <w:proofErr w:type="spellStart"/>
+            <w:r>
+              <w:rPr>
+                <w:rStyle w:val="difference"/>
+                <w:rFonts w:ascii="Consolas" w:hAnsi="Consolas"/>
+                <w:color w:val="333333"/>
+                <w:shd w:val="clear" w:color="auto" w:fill="A9D0F5"/>
+              </w:rPr>
+              <w:t>Интервю</w:t>
+            </w:r>
+            <w:proofErr w:type="spellEnd"/>
+            <w:r>
+              <w:rPr>
+                <w:rStyle w:val="difference"/>
+                <w:rFonts w:ascii="Consolas" w:hAnsi="Consolas"/>
+                <w:color w:val="333333"/>
+                <w:shd w:val="clear" w:color="auto" w:fill="A9D0F5"/>
+              </w:rPr>
+              <w:t xml:space="preserve"> с </w:t>
+            </w:r>
+            <w:proofErr w:type="spellStart"/>
+            <w:r>
+              <w:rPr>
+                <w:rStyle w:val="difference"/>
+                <w:rFonts w:ascii="Consolas" w:hAnsi="Consolas"/>
+                <w:color w:val="333333"/>
+                <w:shd w:val="clear" w:color="auto" w:fill="A9D0F5"/>
+              </w:rPr>
+              <w:t>потребител</w:t>
+            </w:r>
+            <w:proofErr w:type="spellEnd"/>
+          </w:p>
+          <w:p>
+            <w:pPr>
+              <w:rPr>
+                <w:rFonts w:ascii="Times New Roman" w:hAnsi="Times New Roman" w:cs="Times New Roman"/>
+              </w:rPr>
+            </w:pPr>
+          </w:p>
+        </w:tc>
+        <w:tc>
+          <w:tcPr>
+            <w:tcW w:w="1880" w:type="dxa"/>
+            <w:shd w:val="clear" w:color="auto" w:fill="auto"/>
+            <w:tcMar>
+              <w:left w:w="108" w:type="dxa"/>
+            </w:tcMar>
+          </w:tcPr>
+          <w:p>
+            <w:pPr>
+              <w:pStyle w:val="HTMLPreformatted"/>
+              <w:shd w:val="clear" w:color="auto" w:fill="FFFFFF"/>
+              <w:rPr>
+                <w:rFonts w:ascii="Consolas" w:hAnsi="Consolas"/>
+                <w:color w:val="333333"/>
+              </w:rPr>
+            </w:pPr>
+            <w:proofErr w:type="spellStart"/>
+            <w:r>
+              <w:rPr>
+                <w:rStyle w:val="difference"/>
+                <w:rFonts w:ascii="Consolas" w:hAnsi="Consolas"/>
+                <w:color w:val="333333"/>
+                <w:shd w:val="clear" w:color="auto" w:fill="A9D0F5"/>
+              </w:rPr>
+              <w:t>Събрани</w:t>
+            </w:r>
+            <w:proofErr w:type="spellEnd"/>
+            <w:r>
+              <w:rPr>
+                <w:rStyle w:val="difference"/>
+                <w:rFonts w:ascii="Consolas" w:hAnsi="Consolas"/>
+                <w:color w:val="333333"/>
+                <w:shd w:val="clear" w:color="auto" w:fill="A9D0F5"/>
+              </w:rPr>
+              <w:t xml:space="preserve"> </w:t>
+            </w:r>
+            <w:proofErr w:type="spellStart"/>
+            <w:r>
+              <w:rPr>
+                <w:rStyle w:val="difference"/>
+                <w:rFonts w:ascii="Consolas" w:hAnsi="Consolas"/>
+                <w:color w:val="333333"/>
+                <w:shd w:val="clear" w:color="auto" w:fill="A9D0F5"/>
+              </w:rPr>
+              <w:t>множество</w:t>
+            </w:r>
+            <w:proofErr w:type="spellEnd"/>
+            <w:r>
+              <w:rPr>
+                <w:rStyle w:val="difference"/>
+                <w:rFonts w:ascii="Consolas" w:hAnsi="Consolas"/>
+                <w:color w:val="333333"/>
+                <w:shd w:val="clear" w:color="auto" w:fill="A9D0F5"/>
+              </w:rPr>
+              <w:t xml:space="preserve"> </w:t>
+            </w:r>
+            <w:proofErr w:type="spellStart"/>
+            <w:r>
+              <w:rPr>
+                <w:rStyle w:val="difference"/>
+                <w:rFonts w:ascii="Consolas" w:hAnsi="Consolas"/>
+                <w:color w:val="333333"/>
+                <w:shd w:val="clear" w:color="auto" w:fill="A9D0F5"/>
+              </w:rPr>
+              <w:t>функционални</w:t>
+            </w:r>
+            <w:proofErr w:type="spellEnd"/>
+            <w:r>
+              <w:rPr>
+                <w:rStyle w:val="difference"/>
+                <w:rFonts w:ascii="Consolas" w:hAnsi="Consolas"/>
+                <w:color w:val="333333"/>
+                <w:shd w:val="clear" w:color="auto" w:fill="A9D0F5"/>
+              </w:rPr>
+              <w:t xml:space="preserve">, </w:t>
+            </w:r>
+            <w:proofErr w:type="spellStart"/>
+            <w:r>
+              <w:rPr>
+                <w:rStyle w:val="difference"/>
+                <w:rFonts w:ascii="Consolas" w:hAnsi="Consolas"/>
+                <w:color w:val="333333"/>
+                <w:shd w:val="clear" w:color="auto" w:fill="A9D0F5"/>
+              </w:rPr>
+              <w:t>нефункционални</w:t>
+            </w:r>
+            <w:proofErr w:type="spellEnd"/>
+            <w:r>
+              <w:rPr>
+                <w:rStyle w:val="difference"/>
+                <w:rFonts w:ascii="Consolas" w:hAnsi="Consolas"/>
+                <w:color w:val="333333"/>
+                <w:shd w:val="clear" w:color="auto" w:fill="A9D0F5"/>
+              </w:rPr>
+              <w:t xml:space="preserve"> </w:t>
+            </w:r>
+            <w:proofErr w:type="spellStart"/>
+            <w:r>
+              <w:rPr>
+                <w:rStyle w:val="difference"/>
+                <w:rFonts w:ascii="Consolas" w:hAnsi="Consolas"/>
+                <w:color w:val="333333"/>
+                <w:shd w:val="clear" w:color="auto" w:fill="A9D0F5"/>
+              </w:rPr>
+              <w:t>произтичащи</w:t>
+            </w:r>
+            <w:proofErr w:type="spellEnd"/>
+            <w:r>
+              <w:rPr>
+                <w:rStyle w:val="difference"/>
+                <w:rFonts w:ascii="Consolas" w:hAnsi="Consolas"/>
+                <w:color w:val="333333"/>
+                <w:shd w:val="clear" w:color="auto" w:fill="A9D0F5"/>
+              </w:rPr>
+              <w:t xml:space="preserve"> </w:t>
+            </w:r>
+            <w:proofErr w:type="spellStart"/>
+            <w:r>
+              <w:rPr>
+                <w:rStyle w:val="difference"/>
+                <w:rFonts w:ascii="Consolas" w:hAnsi="Consolas"/>
+                <w:color w:val="333333"/>
+                <w:shd w:val="clear" w:color="auto" w:fill="A9D0F5"/>
+              </w:rPr>
+              <w:t>от</w:t>
+            </w:r>
+            <w:proofErr w:type="spellEnd"/>
+            <w:r>
+              <w:rPr>
+                <w:rStyle w:val="difference"/>
+                <w:rFonts w:ascii="Consolas" w:hAnsi="Consolas"/>
+                <w:color w:val="333333"/>
+                <w:shd w:val="clear" w:color="auto" w:fill="A9D0F5"/>
+              </w:rPr>
+              <w:t xml:space="preserve"> </w:t>
+            </w:r>
+            <w:proofErr w:type="spellStart"/>
+            <w:r>
+              <w:rPr>
+                <w:rStyle w:val="difference"/>
+                <w:rFonts w:ascii="Consolas" w:hAnsi="Consolas"/>
+                <w:color w:val="333333"/>
+                <w:shd w:val="clear" w:color="auto" w:fill="A9D0F5"/>
+              </w:rPr>
+              <w:t>приложната</w:t>
+            </w:r>
+            <w:proofErr w:type="spellEnd"/>
+            <w:r>
+              <w:rPr>
+                <w:rStyle w:val="difference"/>
+                <w:rFonts w:ascii="Consolas" w:hAnsi="Consolas"/>
+                <w:color w:val="333333"/>
+                <w:shd w:val="clear" w:color="auto" w:fill="A9D0F5"/>
+              </w:rPr>
+              <w:t xml:space="preserve"> </w:t>
+            </w:r>
+            <w:proofErr w:type="spellStart"/>
+            <w:r>
+              <w:rPr>
+                <w:rStyle w:val="difference"/>
+                <w:rFonts w:ascii="Consolas" w:hAnsi="Consolas"/>
+                <w:color w:val="333333"/>
+                <w:shd w:val="clear" w:color="auto" w:fill="A9D0F5"/>
+              </w:rPr>
+              <w:t>области</w:t>
+            </w:r>
+            <w:proofErr w:type="spellEnd"/>
+            <w:r>
+              <w:rPr>
+                <w:rStyle w:val="difference"/>
+                <w:rFonts w:ascii="Consolas" w:hAnsi="Consolas"/>
+                <w:color w:val="333333"/>
+                <w:shd w:val="clear" w:color="auto" w:fill="A9D0F5"/>
+              </w:rPr>
+              <w:t xml:space="preserve"> </w:t>
+            </w:r>
+            <w:proofErr w:type="spellStart"/>
+            <w:r>
+              <w:rPr>
+                <w:rStyle w:val="difference"/>
+                <w:rFonts w:ascii="Consolas" w:hAnsi="Consolas"/>
+                <w:color w:val="333333"/>
+                <w:shd w:val="clear" w:color="auto" w:fill="A9D0F5"/>
+              </w:rPr>
+              <w:t>изисквания</w:t>
+            </w:r>
+            <w:proofErr w:type="spellEnd"/>
+          </w:p>
+          <w:p>
+            <w:pPr>
+              <w:rPr>
+                <w:rFonts w:ascii="Times New Roman" w:hAnsi="Times New Roman" w:cs="Times New Roman"/>
+              </w:rPr>
+            </w:pPr>
+          </w:p>
+        </w:tc>
+      </w:tr>
+      <w:tr>
+        <w:tc>
+          <w:tcPr>
+            <w:tcW w:w="1589" w:type="dxa"/>
+            <w:shd w:val="clear" w:color="auto" w:fill="auto"/>
+            <w:tcMar>
+              <w:left w:w="108" w:type="dxa"/>
+            </w:tcMar>
+          </w:tcPr>
+          <w:p>
+            <w:pPr>
+              <w:rPr>
+                <w:rFonts w:ascii="Times New Roman" w:hAnsi="Times New Roman" w:cs="Times New Roman"/>
+                <w:lang w:val="bg-BG"/>
+              </w:rPr>
+            </w:pPr>
+            <w:r>
+              <w:rPr>
+                <w:rFonts w:ascii="Times New Roman" w:hAnsi="Times New Roman" w:cs="Times New Roman"/>
+                <w:lang w:val="bg-BG"/>
+              </w:rPr>
+              <w:lastRenderedPageBreak/>
+              <w:t>10.04</w:t>
+            </w:r>
+          </w:p>
+        </w:tc>
+        <w:tc>
+          <w:tcPr>
+            <w:tcW w:w="3203" w:type="dxa"/>
+            <w:shd w:val="clear" w:color="auto" w:fill="auto"/>
+            <w:tcMar>
+              <w:left w:w="108" w:type="dxa"/>
+            </w:tcMar>
+          </w:tcPr>
+          <w:p>
+            <w:pPr>
+              <w:rPr>
+                <w:rFonts w:ascii="Times New Roman" w:hAnsi="Times New Roman" w:cs="Times New Roman"/>
+                <w:lang w:val="bg-BG"/>
+              </w:rPr>
+            </w:pPr>
+            <w:r>
+              <w:rPr>
+                <w:rFonts w:ascii="Times New Roman" w:hAnsi="Times New Roman" w:cs="Times New Roman"/>
+                <w:lang w:val="bg-BG"/>
+              </w:rPr>
+              <w:t>30 минути</w:t>
+            </w:r>
+          </w:p>
+        </w:tc>
+        <w:tc>
+          <w:tcPr>
+            <w:tcW w:w="1801" w:type="dxa"/>
+            <w:shd w:val="clear" w:color="auto" w:fill="auto"/>
+            <w:tcMar>
+              <w:left w:w="108" w:type="dxa"/>
+            </w:tcMar>
+          </w:tcPr>
+          <w:p>
+            <w:pPr>
+              <w:rPr>
+                <w:rFonts w:ascii="Times New Roman" w:hAnsi="Times New Roman" w:cs="Times New Roman"/>
+              </w:rPr>
+            </w:pPr>
+            <w:r>
+              <w:rPr>
+                <w:rFonts w:ascii="Times New Roman" w:hAnsi="Times New Roman" w:cs="Times New Roman"/>
+                <w:lang w:val="bg-BG"/>
+              </w:rPr>
+              <w:t>Цветелин, Владислав, Даниел</w:t>
+            </w:r>
+          </w:p>
+        </w:tc>
+        <w:tc>
+          <w:tcPr>
+            <w:tcW w:w="1715" w:type="dxa"/>
+            <w:shd w:val="clear" w:color="auto" w:fill="auto"/>
+            <w:tcMar>
+              <w:left w:w="108" w:type="dxa"/>
+            </w:tcMar>
+          </w:tcPr>
+          <w:p>
+            <w:pPr>
+              <w:pStyle w:val="HTMLPreformatted"/>
+              <w:shd w:val="clear" w:color="auto" w:fill="FFFFFF"/>
+              <w:rPr>
+                <w:rFonts w:ascii="Consolas" w:hAnsi="Consolas"/>
+                <w:color w:val="333333"/>
+              </w:rPr>
+            </w:pPr>
+            <w:proofErr w:type="spellStart"/>
+            <w:r>
+              <w:rPr>
+                <w:rStyle w:val="difference"/>
+                <w:rFonts w:ascii="Consolas" w:hAnsi="Consolas"/>
+                <w:color w:val="333333"/>
+                <w:shd w:val="clear" w:color="auto" w:fill="A9D0F5"/>
+              </w:rPr>
+              <w:t>Интервю</w:t>
+            </w:r>
+            <w:proofErr w:type="spellEnd"/>
+            <w:r>
+              <w:rPr>
+                <w:rStyle w:val="difference"/>
+                <w:rFonts w:ascii="Consolas" w:hAnsi="Consolas"/>
+                <w:color w:val="333333"/>
+                <w:shd w:val="clear" w:color="auto" w:fill="A9D0F5"/>
+              </w:rPr>
+              <w:t xml:space="preserve"> с </w:t>
+            </w:r>
+            <w:proofErr w:type="spellStart"/>
+            <w:r>
+              <w:rPr>
+                <w:rStyle w:val="difference"/>
+                <w:rFonts w:ascii="Consolas" w:hAnsi="Consolas"/>
+                <w:color w:val="333333"/>
+                <w:shd w:val="clear" w:color="auto" w:fill="A9D0F5"/>
+              </w:rPr>
+              <w:t>конкурент</w:t>
+            </w:r>
+            <w:proofErr w:type="spellEnd"/>
+          </w:p>
+          <w:p>
+            <w:pPr>
+              <w:rPr>
+                <w:rFonts w:ascii="Times New Roman" w:hAnsi="Times New Roman" w:cs="Times New Roman"/>
+              </w:rPr>
+            </w:pPr>
+          </w:p>
+        </w:tc>
+        <w:tc>
+          <w:tcPr>
+            <w:tcW w:w="1880" w:type="dxa"/>
+            <w:shd w:val="clear" w:color="auto" w:fill="auto"/>
+            <w:tcMar>
+              <w:left w:w="108" w:type="dxa"/>
+            </w:tcMar>
+          </w:tcPr>
+          <w:p>
+            <w:pPr>
+              <w:rPr>
+                <w:rFonts w:ascii="Times New Roman" w:hAnsi="Times New Roman" w:cs="Times New Roman"/>
+              </w:rPr>
+            </w:pPr>
           </w:p>
         </w:tc>
       </w:tr>
@@ -1063,192 +2414,6 @@
           </w:p>
         </w:tc>
       </w:tr>
-      <w:tr>
-        <w:tc>
-          <w:tcPr>
-            <w:tcW w:w="1589" w:type="dxa"/>
-            <w:shd w:val="clear" w:color="auto" w:fill="auto"/>
-            <w:tcMar>
-              <w:left w:w="108" w:type="dxa"/>
-            </w:tcMar>
-          </w:tcPr>
-          <w:p>
-            <w:pPr>
-              <w:rPr>
-                <w:rFonts w:ascii="Times New Roman" w:hAnsi="Times New Roman" w:cs="Times New Roman"/>
-              </w:rPr>
-            </w:pPr>
-          </w:p>
-        </w:tc>
-        <w:tc>
-          <w:tcPr>
-            <w:tcW w:w="3203" w:type="dxa"/>
-            <w:shd w:val="clear" w:color="auto" w:fill="auto"/>
-            <w:tcMar>
-              <w:left w:w="108" w:type="dxa"/>
-            </w:tcMar>
-          </w:tcPr>
-          <w:p>
-            <w:pPr>
-              <w:rPr>
-                <w:rFonts w:ascii="Times New Roman" w:hAnsi="Times New Roman" w:cs="Times New Roman"/>
-              </w:rPr>
-            </w:pPr>
-          </w:p>
-        </w:tc>
-        <w:tc>
-          <w:tcPr>
-            <w:tcW w:w="1801" w:type="dxa"/>
-            <w:shd w:val="clear" w:color="auto" w:fill="auto"/>
-            <w:tcMar>
-              <w:left w:w="108" w:type="dxa"/>
-            </w:tcMar>
-          </w:tcPr>
-          <w:p>
-            <w:pPr>
-              <w:rPr>
-                <w:rFonts w:ascii="Times New Roman" w:hAnsi="Times New Roman" w:cs="Times New Roman"/>
-              </w:rPr>
-            </w:pPr>
-            <w:r>
-              <w:rPr>
-                <w:rFonts w:ascii="Times New Roman" w:hAnsi="Times New Roman" w:cs="Times New Roman"/>
-                <w:lang w:val="bg-BG"/>
-              </w:rPr>
-              <w:t xml:space="preserve">Цветелин, Владислав, </w:t>
-            </w:r>
-            <w:r>
-              <w:rPr>
-                <w:rFonts w:ascii="Times New Roman" w:hAnsi="Times New Roman" w:cs="Times New Roman"/>
-                <w:lang w:val="bg-BG"/>
-              </w:rPr>
-              <w:lastRenderedPageBreak/>
-              <w:t>Даниел</w:t>
-            </w:r>
-          </w:p>
-        </w:tc>
-        <w:tc>
-          <w:tcPr>
-            <w:tcW w:w="1715" w:type="dxa"/>
-            <w:shd w:val="clear" w:color="auto" w:fill="auto"/>
-            <w:tcMar>
-              <w:left w:w="108" w:type="dxa"/>
-            </w:tcMar>
-          </w:tcPr>
-          <w:p>
-            <w:pPr>
-              <w:rPr>
-                <w:rFonts w:ascii="Times New Roman" w:hAnsi="Times New Roman" w:cs="Times New Roman"/>
-              </w:rPr>
-            </w:pPr>
-          </w:p>
-        </w:tc>
-        <w:tc>
-          <w:tcPr>
-            <w:tcW w:w="1880" w:type="dxa"/>
-            <w:shd w:val="clear" w:color="auto" w:fill="auto"/>
-            <w:tcMar>
-              <w:left w:w="108" w:type="dxa"/>
-            </w:tcMar>
-          </w:tcPr>
-          <w:p>
-            <w:pPr>
-              <w:rPr>
-                <w:rFonts w:ascii="Times New Roman" w:hAnsi="Times New Roman" w:cs="Times New Roman"/>
-              </w:rPr>
-            </w:pPr>
-          </w:p>
-        </w:tc>
-      </w:tr>
-      <w:tr>
-        <w:tc>
-          <w:tcPr>
-            <w:tcW w:w="1589" w:type="dxa"/>
-            <w:shd w:val="clear" w:color="auto" w:fill="auto"/>
-            <w:tcMar>
-              <w:left w:w="108" w:type="dxa"/>
-            </w:tcMar>
-          </w:tcPr>
-          <w:p>
-            <w:pPr>
-              <w:rPr>
-                <w:rFonts w:ascii="Times New Roman" w:hAnsi="Times New Roman" w:cs="Times New Roman"/>
-              </w:rPr>
-            </w:pPr>
-          </w:p>
-        </w:tc>
-        <w:tc>
-          <w:tcPr>
-            <w:tcW w:w="3203" w:type="dxa"/>
-            <w:shd w:val="clear" w:color="auto" w:fill="auto"/>
-            <w:tcMar>
-              <w:left w:w="108" w:type="dxa"/>
-            </w:tcMar>
-          </w:tcPr>
-          <w:p>
-            <w:pPr>
-              <w:rPr>
-                <w:rFonts w:ascii="Times New Roman" w:hAnsi="Times New Roman" w:cs="Times New Roman"/>
-              </w:rPr>
-            </w:pPr>
-          </w:p>
-        </w:tc>
-        <w:tc>
-          <w:tcPr>
-            <w:tcW w:w="1801" w:type="dxa"/>
-            <w:shd w:val="clear" w:color="auto" w:fill="auto"/>
-            <w:tcMar>
-              <w:left w:w="108" w:type="dxa"/>
-            </w:tcMar>
-          </w:tcPr>
-          <w:p>
-            <w:pPr>
-              <w:rPr>
-                <w:rFonts w:ascii="Times New Roman" w:hAnsi="Times New Roman" w:cs="Times New Roman"/>
-              </w:rPr>
-            </w:pPr>
-            <w:r>
-              <w:rPr>
-                <w:rFonts w:ascii="Times New Roman" w:hAnsi="Times New Roman" w:cs="Times New Roman"/>
-                <w:lang w:val="bg-BG"/>
-              </w:rPr>
-              <w:t>Цветелин, Владислав, Даниел</w:t>
-            </w:r>
-          </w:p>
-        </w:tc>
-        <w:tc>
-          <w:tcPr>
-            <w:tcW w:w="1715" w:type="dxa"/>
-            <w:shd w:val="clear" w:color="auto" w:fill="auto"/>
-            <w:tcMar>
-              <w:left w:w="108" w:type="dxa"/>
-            </w:tcMar>
-          </w:tcPr>
-          <w:p>
-            <w:pPr>
-              <w:rPr>
-                <w:rFonts w:ascii="Times New Roman" w:hAnsi="Times New Roman" w:cs="Times New Roman"/>
-              </w:rPr>
-            </w:pPr>
-          </w:p>
-        </w:tc>
-        <w:tc>
-          <w:tcPr>
-            <w:tcW w:w="1880" w:type="dxa"/>
-            <w:shd w:val="clear" w:color="auto" w:fill="auto"/>
-            <w:tcMar>
-              <w:left w:w="108" w:type="dxa"/>
-            </w:tcMar>
-          </w:tcPr>
-          <w:p>
-            <w:pPr>
-              <w:rPr>
-                <w:rFonts w:ascii="Times New Roman" w:hAnsi="Times New Roman" w:cs="Times New Roman"/>
-              </w:rPr>
-            </w:pPr>
-          </w:p>
-        </w:tc>
-      </w:tr>
     </w:tbl>
     <w:p>
       <w:pPr>
@@ -1270,6 +2435,7 @@
       </w:pPr>
       <w:bookmarkStart w:id="3" w:name="ОписаниеНаИдеятаЗаПроект"/>
       <w:bookmarkEnd w:id="3"/>
+      <w:proofErr w:type="spellStart"/>
       <w:r>
         <w:rPr>
           <w:rFonts w:ascii="Times New Roman" w:hAnsi="Times New Roman" w:cs="Times New Roman"/>
@@ -1278,77 +2444,9 @@
           <w:sz w:val="32"/>
           <w:szCs w:val="32"/>
         </w:rPr>
-        <w:t>Описание на идеята за проект</w:t>
-      </w:r>
-    </w:p>
-    <w:p>
-      <w:pPr>
-        <w:rPr>
-          <w:rFonts w:ascii="Times New Roman" w:hAnsi="Times New Roman" w:cs="Times New Roman"/>
-          <w:lang w:val="bg-BG"/>
-        </w:rPr>
-      </w:pPr>
-      <w:r>
-        <w:rPr>
-          <w:rFonts w:ascii="Times New Roman" w:hAnsi="Times New Roman" w:cs="Times New Roman"/>
-          <w:lang w:val="bg-BG"/>
-        </w:rPr>
-        <w:t>В днешно време всеки желае да посети множество кътчета на света, да избяга от забързано ежедневие, да изпита магията на чуждестранната култура или дори само да се</w:t>
-      </w:r>
-      <w:r>
-        <w:rPr>
-          <w:rFonts w:ascii="Times New Roman" w:hAnsi="Times New Roman" w:cs="Times New Roman"/>
-          <w:lang w:val="bg-BG"/>
-        </w:rPr>
-        <w:t xml:space="preserve"> пренесе от смразяващата зима към по-топлите части на планета. Освен това на много хора се налага да пътуват заради бизнес или кариера. Пътуванията са незаменима част от живота. За да протече пътуването ни максимално добре и без непредвидени усложнения оба</w:t>
-      </w:r>
-      <w:r>
-        <w:rPr>
-          <w:rFonts w:ascii="Times New Roman" w:hAnsi="Times New Roman" w:cs="Times New Roman"/>
-          <w:lang w:val="bg-BG"/>
-        </w:rPr>
-        <w:t>че, е добре всичко да бъде добре планирано. От събирането на багажа и резервирането на стая до преглеждането на маршрути и правенето на застраховка – всяко една стъпка от приготовленията изисква време и усилия. Тук с</w:t>
-      </w:r>
-      <w:r>
-        <w:rPr>
-          <w:rFonts w:ascii="Times New Roman" w:hAnsi="Times New Roman" w:cs="Times New Roman"/>
-        </w:rPr>
-        <w:t>e</w:t>
-      </w:r>
-      <w:r>
-        <w:rPr>
-          <w:rFonts w:ascii="Times New Roman" w:hAnsi="Times New Roman" w:cs="Times New Roman"/>
-          <w:lang w:val="bg-BG"/>
-        </w:rPr>
-        <w:t xml:space="preserve"> намесва нашата система, тя помага на в</w:t>
-      </w:r>
-      <w:r>
-        <w:rPr>
-          <w:rFonts w:ascii="Times New Roman" w:hAnsi="Times New Roman" w:cs="Times New Roman"/>
-          <w:lang w:val="bg-BG"/>
-        </w:rPr>
-        <w:t>секи пътуващ  да огранизира пътуването си лесно и удобно. Системата ще дава насоки, съвети и упътвания, за да може той безгрижно да се наслади на пътуването си.</w:t>
-      </w:r>
-    </w:p>
-    <w:p>
-      <w:pPr>
-        <w:rPr>
-          <w:rFonts w:ascii="Times New Roman" w:hAnsi="Times New Roman" w:cs="Times New Roman"/>
-          <w:lang w:val="bg-BG"/>
-        </w:rPr>
-      </w:pPr>
-    </w:p>
-    <w:p>
-      <w:pPr>
-        <w:ind w:left="720"/>
-        <w:rPr>
-          <w:rFonts w:ascii="Times New Roman" w:hAnsi="Times New Roman" w:cs="Times New Roman"/>
-          <w:sz w:val="32"/>
-          <w:szCs w:val="32"/>
-        </w:rPr>
-      </w:pPr>
-      <w:bookmarkStart w:id="4" w:name="ЗаинтересованиЛица"/>
-      <w:bookmarkEnd w:id="4"/>
+        <w:t>Описание</w:t>
+      </w:r>
+      <w:proofErr w:type="spellEnd"/>
       <w:r>
         <w:rPr>
           <w:rFonts w:ascii="Times New Roman" w:hAnsi="Times New Roman" w:cs="Times New Roman"/>
@@ -1357,8 +2455,184 @@
           <w:sz w:val="32"/>
           <w:szCs w:val="32"/>
         </w:rPr>
-        <w:t>Заинтересовани лица</w:t>
-      </w:r>
+        <w:t xml:space="preserve"> </w:t>
+      </w:r>
+      <w:proofErr w:type="spellStart"/>
+      <w:r>
+        <w:rPr>
+          <w:rFonts w:ascii="Times New Roman" w:hAnsi="Times New Roman" w:cs="Times New Roman"/>
+          <w:b/>
+          <w:bCs/>
+          <w:sz w:val="32"/>
+          <w:szCs w:val="32"/>
+        </w:rPr>
+        <w:t>на</w:t>
+      </w:r>
+      <w:proofErr w:type="spellEnd"/>
+      <w:r>
+        <w:rPr>
+          <w:rFonts w:ascii="Times New Roman" w:hAnsi="Times New Roman" w:cs="Times New Roman"/>
+          <w:b/>
+          <w:bCs/>
+          <w:sz w:val="32"/>
+          <w:szCs w:val="32"/>
+        </w:rPr>
+        <w:t xml:space="preserve"> </w:t>
+      </w:r>
+      <w:proofErr w:type="spellStart"/>
+      <w:r>
+        <w:rPr>
+          <w:rFonts w:ascii="Times New Roman" w:hAnsi="Times New Roman" w:cs="Times New Roman"/>
+          <w:b/>
+          <w:bCs/>
+          <w:sz w:val="32"/>
+          <w:szCs w:val="32"/>
+        </w:rPr>
+        <w:t>идеята</w:t>
+      </w:r>
+      <w:proofErr w:type="spellEnd"/>
+      <w:r>
+        <w:rPr>
+          <w:rFonts w:ascii="Times New Roman" w:hAnsi="Times New Roman" w:cs="Times New Roman"/>
+          <w:b/>
+          <w:bCs/>
+          <w:sz w:val="32"/>
+          <w:szCs w:val="32"/>
+        </w:rPr>
+        <w:t xml:space="preserve"> </w:t>
+      </w:r>
+      <w:proofErr w:type="spellStart"/>
+      <w:r>
+        <w:rPr>
+          <w:rFonts w:ascii="Times New Roman" w:hAnsi="Times New Roman" w:cs="Times New Roman"/>
+          <w:b/>
+          <w:bCs/>
+          <w:sz w:val="32"/>
+          <w:szCs w:val="32"/>
+        </w:rPr>
+        <w:t>за</w:t>
+      </w:r>
+      <w:proofErr w:type="spellEnd"/>
+      <w:r>
+        <w:rPr>
+          <w:rFonts w:ascii="Times New Roman" w:hAnsi="Times New Roman" w:cs="Times New Roman"/>
+          <w:b/>
+          <w:bCs/>
+          <w:sz w:val="32"/>
+          <w:szCs w:val="32"/>
+        </w:rPr>
+        <w:t xml:space="preserve"> </w:t>
+      </w:r>
+      <w:proofErr w:type="spellStart"/>
+      <w:r>
+        <w:rPr>
+          <w:rFonts w:ascii="Times New Roman" w:hAnsi="Times New Roman" w:cs="Times New Roman"/>
+          <w:b/>
+          <w:bCs/>
+          <w:sz w:val="32"/>
+          <w:szCs w:val="32"/>
+        </w:rPr>
+        <w:t>проект</w:t>
+      </w:r>
+      <w:proofErr w:type="spellEnd"/>
+    </w:p>
+    <w:p>
+      <w:pPr>
+        <w:rPr>
+          <w:rFonts w:ascii="Times New Roman" w:hAnsi="Times New Roman" w:cs="Times New Roman"/>
+          <w:lang w:val="bg-BG"/>
+        </w:rPr>
+      </w:pPr>
+      <w:r>
+        <w:rPr>
+          <w:rFonts w:ascii="Times New Roman" w:hAnsi="Times New Roman" w:cs="Times New Roman"/>
+          <w:lang w:val="bg-BG"/>
+        </w:rPr>
+        <w:t>В днешно време всеки желае да посети множество кътчета на света, да избяга от забързано ежедневие, да изпита магията на чуждестранната култура или дори само да се пренесе от смразяващата зима към по-топлите части на планета. Освен това на много хора се налага да пътуват заради бизнес или кариера. Пътуванията са незаменима част от живота. За да протече пътуването ни максимално добре и без непредвидени усложнения обаче, е добре всичко да бъде добре планирано. От събирането на багажа и резервирането на стая до преглеждането на маршрути и правенето на застраховка – всяко една стъпка от приготовленията изисква време и усилия. Тук с</w:t>
+      </w:r>
+      <w:r>
+        <w:rPr>
+          <w:rFonts w:ascii="Times New Roman" w:hAnsi="Times New Roman" w:cs="Times New Roman"/>
+        </w:rPr>
+        <w:t>e</w:t>
+      </w:r>
+      <w:r>
+        <w:rPr>
+          <w:rFonts w:ascii="Times New Roman" w:hAnsi="Times New Roman" w:cs="Times New Roman"/>
+          <w:lang w:val="bg-BG"/>
+        </w:rPr>
+        <w:t xml:space="preserve"> намесва нашата система, тя помага на всеки пътуващ  да </w:t>
+      </w:r>
+      <w:r>
+        <w:rPr>
+          <w:rFonts w:ascii="Times New Roman" w:hAnsi="Times New Roman" w:cs="Times New Roman"/>
+          <w:lang w:val="bg-BG"/>
+        </w:rPr>
+        <w:t>организира</w:t>
+      </w:r>
+      <w:bookmarkStart w:id="4" w:name="_GoBack"/>
+      <w:bookmarkEnd w:id="4"/>
+      <w:r>
+        <w:rPr>
+          <w:rFonts w:ascii="Times New Roman" w:hAnsi="Times New Roman" w:cs="Times New Roman"/>
+          <w:lang w:val="bg-BG"/>
+        </w:rPr>
+        <w:t xml:space="preserve"> пътуването си лесно и удобно. Системата ще дава насоки, съвети и упътвания, за да може той безгрижно да се наслади на пътуването си.</w:t>
+      </w:r>
+    </w:p>
+    <w:p>
+      <w:pPr>
+        <w:rPr>
+          <w:rFonts w:ascii="Times New Roman" w:hAnsi="Times New Roman" w:cs="Times New Roman"/>
+          <w:lang w:val="bg-BG"/>
+        </w:rPr>
+      </w:pPr>
+    </w:p>
+    <w:p>
+      <w:pPr>
+        <w:ind w:left="720"/>
+        <w:rPr>
+          <w:rFonts w:ascii="Times New Roman" w:hAnsi="Times New Roman" w:cs="Times New Roman"/>
+          <w:sz w:val="32"/>
+          <w:szCs w:val="32"/>
+        </w:rPr>
+      </w:pPr>
+      <w:bookmarkStart w:id="5" w:name="ЗаинтересованиЛица"/>
+      <w:bookmarkEnd w:id="5"/>
+      <w:proofErr w:type="spellStart"/>
+      <w:r>
+        <w:rPr>
+          <w:rFonts w:ascii="Times New Roman" w:hAnsi="Times New Roman" w:cs="Times New Roman"/>
+          <w:b/>
+          <w:bCs/>
+          <w:sz w:val="32"/>
+          <w:szCs w:val="32"/>
+        </w:rPr>
+        <w:t>Заинтересовани</w:t>
+      </w:r>
+      <w:proofErr w:type="spellEnd"/>
+      <w:r>
+        <w:rPr>
+          <w:rFonts w:ascii="Times New Roman" w:hAnsi="Times New Roman" w:cs="Times New Roman"/>
+          <w:b/>
+          <w:bCs/>
+          <w:sz w:val="32"/>
+          <w:szCs w:val="32"/>
+        </w:rPr>
+        <w:t xml:space="preserve"> </w:t>
+      </w:r>
+      <w:proofErr w:type="spellStart"/>
+      <w:r>
+        <w:rPr>
+          <w:rFonts w:ascii="Times New Roman" w:hAnsi="Times New Roman" w:cs="Times New Roman"/>
+          <w:b/>
+          <w:bCs/>
+          <w:sz w:val="32"/>
+          <w:szCs w:val="32"/>
+        </w:rPr>
+        <w:t>лица</w:t>
+      </w:r>
+      <w:proofErr w:type="spellEnd"/>
     </w:p>
     <w:p>
       <w:pPr>
@@ -1371,6 +2645,7 @@
           <w:noProof/>
           <w:lang w:eastAsia="ja-JP" w:bidi="ar-SA"/>
         </w:rPr>
+        <w:lastRenderedPageBreak/>
         <w:drawing>
           <wp:inline distT="0" distB="0" distL="0" distR="0">
             <wp:extent cx="5344795" cy="4783455"/>
@@ -1417,10 +2692,8 @@
           <w:ilvl w:val="0"/>
           <w:numId w:val="7"/>
         </w:numPr>
-        <w:rPr>
-          <w:rFonts w:hint="eastAsia"/>
-        </w:rPr>
-      </w:pPr>
+      </w:pPr>
+      <w:proofErr w:type="spellStart"/>
       <w:r>
         <w:rPr>
           <w:rFonts w:ascii="Times New Roman" w:hAnsi="Times New Roman" w:cs="Times New Roman"/>
@@ -1429,15 +2702,250 @@
           <w:sz w:val="26"/>
           <w:szCs w:val="26"/>
         </w:rPr>
-        <w:t>Крайни потребители</w:t>
-      </w:r>
-    </w:p>
-    <w:p>
-      <w:pPr>
+        <w:t>Крайни</w:t>
+      </w:r>
+      <w:proofErr w:type="spellEnd"/>
+      <w:r>
+        <w:rPr>
+          <w:rFonts w:ascii="Times New Roman" w:hAnsi="Times New Roman" w:cs="Times New Roman"/>
+          <w:b/>
+          <w:bCs/>
+          <w:sz w:val="26"/>
+          <w:szCs w:val="26"/>
+        </w:rPr>
+        <w:t xml:space="preserve"> </w:t>
+      </w:r>
+      <w:proofErr w:type="spellStart"/>
+      <w:r>
+        <w:rPr>
+          <w:rFonts w:ascii="Times New Roman" w:hAnsi="Times New Roman" w:cs="Times New Roman"/>
+          <w:b/>
+          <w:bCs/>
+          <w:sz w:val="26"/>
+          <w:szCs w:val="26"/>
+        </w:rPr>
+        <w:t>потребители</w:t>
+      </w:r>
+      <w:proofErr w:type="spellEnd"/>
+    </w:p>
+    <w:p>
+      <w:pPr>
+        <w:pStyle w:val="ListParagraph"/>
+        <w:shd w:val="clear" w:color="auto" w:fill="FFFFFF"/>
+        <w:tabs>
+          <w:tab w:val="left" w:pos="916"/>
+          <w:tab w:val="left" w:pos="1832"/>
+          <w:tab w:val="left" w:pos="2748"/>
+          <w:tab w:val="left" w:pos="3664"/>
+          <w:tab w:val="left" w:pos="4580"/>
+          <w:tab w:val="left" w:pos="5496"/>
+          <w:tab w:val="left" w:pos="6412"/>
+          <w:tab w:val="left" w:pos="7328"/>
+          <w:tab w:val="left" w:pos="8244"/>
+          <w:tab w:val="left" w:pos="9160"/>
+          <w:tab w:val="left" w:pos="10076"/>
+          <w:tab w:val="left" w:pos="10992"/>
+          <w:tab w:val="left" w:pos="11908"/>
+          <w:tab w:val="left" w:pos="12824"/>
+          <w:tab w:val="left" w:pos="13740"/>
+          <w:tab w:val="left" w:pos="14656"/>
+        </w:tabs>
+        <w:ind w:left="1069"/>
+        <w:rPr>
+          <w:rFonts w:ascii="Consolas" w:eastAsia="Times New Roman" w:hAnsi="Consolas" w:cs="Courier New"/>
+          <w:color w:val="333333"/>
+          <w:kern w:val="0"/>
+          <w:sz w:val="20"/>
+          <w:szCs w:val="20"/>
+          <w:lang w:eastAsia="en-US" w:bidi="ar-SA"/>
+        </w:rPr>
+      </w:pPr>
+      <w:proofErr w:type="spellStart"/>
+      <w:r>
+        <w:rPr>
+          <w:rFonts w:ascii="Consolas" w:eastAsia="Times New Roman" w:hAnsi="Consolas" w:cs="Courier New"/>
+          <w:color w:val="333333"/>
+          <w:kern w:val="0"/>
+          <w:sz w:val="20"/>
+          <w:szCs w:val="20"/>
+          <w:shd w:val="clear" w:color="auto" w:fill="A9D0F5"/>
+          <w:lang w:eastAsia="en-US" w:bidi="ar-SA"/>
+        </w:rPr>
+        <w:t>използващи</w:t>
+      </w:r>
+      <w:proofErr w:type="spellEnd"/>
+      <w:r>
+        <w:rPr>
+          <w:rFonts w:ascii="Consolas" w:eastAsia="Times New Roman" w:hAnsi="Consolas" w:cs="Courier New"/>
+          <w:color w:val="333333"/>
+          <w:kern w:val="0"/>
+          <w:sz w:val="20"/>
+          <w:szCs w:val="20"/>
+          <w:shd w:val="clear" w:color="auto" w:fill="A9D0F5"/>
+          <w:lang w:eastAsia="en-US" w:bidi="ar-SA"/>
+        </w:rPr>
+        <w:t xml:space="preserve"> </w:t>
+      </w:r>
+      <w:proofErr w:type="spellStart"/>
+      <w:r>
+        <w:rPr>
+          <w:rFonts w:ascii="Consolas" w:eastAsia="Times New Roman" w:hAnsi="Consolas" w:cs="Courier New"/>
+          <w:color w:val="333333"/>
+          <w:kern w:val="0"/>
+          <w:sz w:val="20"/>
+          <w:szCs w:val="20"/>
+          <w:shd w:val="clear" w:color="auto" w:fill="A9D0F5"/>
+          <w:lang w:eastAsia="en-US" w:bidi="ar-SA"/>
+        </w:rPr>
+        <w:t>системата</w:t>
+      </w:r>
+      <w:proofErr w:type="spellEnd"/>
+      <w:r>
+        <w:rPr>
+          <w:rFonts w:ascii="Consolas" w:eastAsia="Times New Roman" w:hAnsi="Consolas" w:cs="Courier New"/>
+          <w:color w:val="333333"/>
+          <w:kern w:val="0"/>
+          <w:sz w:val="20"/>
+          <w:szCs w:val="20"/>
+          <w:shd w:val="clear" w:color="auto" w:fill="A9D0F5"/>
+          <w:lang w:eastAsia="en-US" w:bidi="ar-SA"/>
+        </w:rPr>
+        <w:t xml:space="preserve"> </w:t>
+      </w:r>
+      <w:proofErr w:type="spellStart"/>
+      <w:r>
+        <w:rPr>
+          <w:rFonts w:ascii="Consolas" w:eastAsia="Times New Roman" w:hAnsi="Consolas" w:cs="Courier New"/>
+          <w:color w:val="333333"/>
+          <w:kern w:val="0"/>
+          <w:sz w:val="20"/>
+          <w:szCs w:val="20"/>
+          <w:shd w:val="clear" w:color="auto" w:fill="A9D0F5"/>
+          <w:lang w:eastAsia="en-US" w:bidi="ar-SA"/>
+        </w:rPr>
+        <w:t>за</w:t>
+      </w:r>
+      <w:proofErr w:type="spellEnd"/>
+      <w:r>
+        <w:rPr>
+          <w:rFonts w:ascii="Consolas" w:eastAsia="Times New Roman" w:hAnsi="Consolas" w:cs="Courier New"/>
+          <w:color w:val="333333"/>
+          <w:kern w:val="0"/>
+          <w:sz w:val="20"/>
+          <w:szCs w:val="20"/>
+          <w:shd w:val="clear" w:color="auto" w:fill="A9D0F5"/>
+          <w:lang w:eastAsia="en-US" w:bidi="ar-SA"/>
+        </w:rPr>
+        <w:t xml:space="preserve"> </w:t>
+      </w:r>
+      <w:proofErr w:type="spellStart"/>
+      <w:r>
+        <w:rPr>
+          <w:rFonts w:ascii="Consolas" w:eastAsia="Times New Roman" w:hAnsi="Consolas" w:cs="Courier New"/>
+          <w:color w:val="333333"/>
+          <w:kern w:val="0"/>
+          <w:sz w:val="20"/>
+          <w:szCs w:val="20"/>
+          <w:shd w:val="clear" w:color="auto" w:fill="A9D0F5"/>
+          <w:lang w:eastAsia="en-US" w:bidi="ar-SA"/>
+        </w:rPr>
+        <w:t>да</w:t>
+      </w:r>
+      <w:proofErr w:type="spellEnd"/>
+      <w:r>
+        <w:rPr>
+          <w:rFonts w:ascii="Consolas" w:eastAsia="Times New Roman" w:hAnsi="Consolas" w:cs="Courier New"/>
+          <w:color w:val="333333"/>
+          <w:kern w:val="0"/>
+          <w:sz w:val="20"/>
+          <w:szCs w:val="20"/>
+          <w:shd w:val="clear" w:color="auto" w:fill="A9D0F5"/>
+          <w:lang w:eastAsia="en-US" w:bidi="ar-SA"/>
+        </w:rPr>
+        <w:t xml:space="preserve"> </w:t>
+      </w:r>
+      <w:proofErr w:type="spellStart"/>
+      <w:r>
+        <w:rPr>
+          <w:rFonts w:ascii="Consolas" w:eastAsia="Times New Roman" w:hAnsi="Consolas" w:cs="Courier New"/>
+          <w:color w:val="333333"/>
+          <w:kern w:val="0"/>
+          <w:sz w:val="20"/>
+          <w:szCs w:val="20"/>
+          <w:shd w:val="clear" w:color="auto" w:fill="A9D0F5"/>
+          <w:lang w:eastAsia="en-US" w:bidi="ar-SA"/>
+        </w:rPr>
+        <w:t>планират</w:t>
+      </w:r>
+      <w:proofErr w:type="spellEnd"/>
+      <w:r>
+        <w:rPr>
+          <w:rFonts w:ascii="Consolas" w:eastAsia="Times New Roman" w:hAnsi="Consolas" w:cs="Courier New"/>
+          <w:color w:val="333333"/>
+          <w:kern w:val="0"/>
+          <w:sz w:val="20"/>
+          <w:szCs w:val="20"/>
+          <w:shd w:val="clear" w:color="auto" w:fill="A9D0F5"/>
+          <w:lang w:eastAsia="en-US" w:bidi="ar-SA"/>
+        </w:rPr>
+        <w:t xml:space="preserve"> </w:t>
+      </w:r>
+      <w:proofErr w:type="spellStart"/>
+      <w:r>
+        <w:rPr>
+          <w:rFonts w:ascii="Consolas" w:eastAsia="Times New Roman" w:hAnsi="Consolas" w:cs="Courier New"/>
+          <w:color w:val="333333"/>
+          <w:kern w:val="0"/>
+          <w:sz w:val="20"/>
+          <w:szCs w:val="20"/>
+          <w:shd w:val="clear" w:color="auto" w:fill="A9D0F5"/>
+          <w:lang w:eastAsia="en-US" w:bidi="ar-SA"/>
+        </w:rPr>
+        <w:t>своите</w:t>
+      </w:r>
+      <w:proofErr w:type="spellEnd"/>
+      <w:r>
+        <w:rPr>
+          <w:rFonts w:ascii="Consolas" w:eastAsia="Times New Roman" w:hAnsi="Consolas" w:cs="Courier New"/>
+          <w:color w:val="333333"/>
+          <w:kern w:val="0"/>
+          <w:sz w:val="20"/>
+          <w:szCs w:val="20"/>
+          <w:shd w:val="clear" w:color="auto" w:fill="A9D0F5"/>
+          <w:lang w:eastAsia="en-US" w:bidi="ar-SA"/>
+        </w:rPr>
+        <w:t xml:space="preserve"> </w:t>
+      </w:r>
+      <w:proofErr w:type="spellStart"/>
+      <w:r>
+        <w:rPr>
+          <w:rFonts w:ascii="Consolas" w:eastAsia="Times New Roman" w:hAnsi="Consolas" w:cs="Courier New"/>
+          <w:color w:val="333333"/>
+          <w:kern w:val="0"/>
+          <w:sz w:val="20"/>
+          <w:szCs w:val="20"/>
+          <w:shd w:val="clear" w:color="auto" w:fill="A9D0F5"/>
+          <w:lang w:eastAsia="en-US" w:bidi="ar-SA"/>
+        </w:rPr>
+        <w:t>пътувания</w:t>
+      </w:r>
+      <w:proofErr w:type="spellEnd"/>
+    </w:p>
+    <w:p>
+      <w:pPr>
+        <w:pStyle w:val="ListParagraph"/>
+        <w:ind w:left="1069"/>
         <w:rPr>
           <w:rFonts w:hint="eastAsia"/>
         </w:rPr>
       </w:pPr>
+    </w:p>
+    <w:p>
+      <w:pPr>
+        <w:rPr>
+          <w:rFonts w:hint="eastAsia"/>
+        </w:rPr>
+      </w:pPr>
       <w:r>
         <w:rPr>
           <w:rFonts w:ascii="Times New Roman" w:hAnsi="Times New Roman" w:cs="Times New Roman"/>
@@ -1445,12 +2953,14 @@
         </w:rPr>
         <w:t>Крайните потребители са н</w:t>
       </w:r>
+      <w:proofErr w:type="spellStart"/>
       <w:r>
         <w:rPr>
           <w:rFonts w:ascii="Times New Roman" w:hAnsi="Times New Roman" w:cs="Times New Roman"/>
         </w:rPr>
         <w:t>ай-важни</w:t>
       </w:r>
+      <w:proofErr w:type="spellEnd"/>
       <w:r>
         <w:rPr>
           <w:rFonts w:ascii="Times New Roman" w:hAnsi="Times New Roman" w:cs="Times New Roman"/>
@@ -1462,13 +2972,49 @@
         <w:rPr>
           <w:rFonts w:ascii="Times New Roman" w:hAnsi="Times New Roman" w:cs="Times New Roman"/>
         </w:rPr>
-        <w:t xml:space="preserve"> заинтересовани ли</w:t>
-      </w:r>
-      <w:r>
-        <w:rPr>
-          <w:rFonts w:ascii="Times New Roman" w:hAnsi="Times New Roman" w:cs="Times New Roman"/>
-        </w:rPr>
-        <w:t xml:space="preserve">ца за </w:t>
+        <w:t xml:space="preserve"> </w:t>
+      </w:r>
+      <w:proofErr w:type="spellStart"/>
+      <w:r>
+        <w:rPr>
+          <w:rFonts w:ascii="Times New Roman" w:hAnsi="Times New Roman" w:cs="Times New Roman"/>
+        </w:rPr>
+        <w:t>заинтересовани</w:t>
+      </w:r>
+      <w:proofErr w:type="spellEnd"/>
+      <w:r>
+        <w:rPr>
+          <w:rFonts w:ascii="Times New Roman" w:hAnsi="Times New Roman" w:cs="Times New Roman"/>
+        </w:rPr>
+        <w:t xml:space="preserve"> </w:t>
+      </w:r>
+      <w:proofErr w:type="spellStart"/>
+      <w:r>
+        <w:rPr>
+          <w:rFonts w:ascii="Times New Roman" w:hAnsi="Times New Roman" w:cs="Times New Roman"/>
+        </w:rPr>
+        <w:t>лица</w:t>
+      </w:r>
+      <w:proofErr w:type="spellEnd"/>
+      <w:r>
+        <w:rPr>
+          <w:rFonts w:ascii="Times New Roman" w:hAnsi="Times New Roman" w:cs="Times New Roman"/>
+        </w:rPr>
+        <w:t xml:space="preserve"> </w:t>
+      </w:r>
+      <w:proofErr w:type="spellStart"/>
+      <w:r>
+        <w:rPr>
+          <w:rFonts w:ascii="Times New Roman" w:hAnsi="Times New Roman" w:cs="Times New Roman"/>
+        </w:rPr>
+        <w:t>за</w:t>
+      </w:r>
+      <w:proofErr w:type="spellEnd"/>
+      <w:r>
+        <w:rPr>
+          <w:rFonts w:ascii="Times New Roman" w:hAnsi="Times New Roman" w:cs="Times New Roman"/>
+        </w:rPr>
+        <w:t xml:space="preserve"> </w:t>
       </w:r>
       <w:r>
         <w:rPr>
@@ -1481,22 +3027,114 @@
         <w:rPr>
           <w:rFonts w:ascii="Times New Roman" w:hAnsi="Times New Roman" w:cs="Times New Roman"/>
         </w:rPr>
-        <w:t xml:space="preserve">,  хора които пътуват и им се налага </w:t>
-      </w:r>
-      <w:r>
-        <w:rPr>
-          <w:rFonts w:ascii="Times New Roman" w:hAnsi="Times New Roman" w:cs="Times New Roman"/>
-          <w:lang w:val="bg-BG"/>
-        </w:rPr>
-        <w:t xml:space="preserve">да преминават през цялата турболенция свързана с организирането на </w:t>
-      </w:r>
-      <w:r>
-        <w:rPr>
-          <w:rFonts w:ascii="Times New Roman" w:hAnsi="Times New Roman" w:cs="Times New Roman"/>
-          <w:lang w:val="bg-BG"/>
-        </w:rPr>
-        <w:lastRenderedPageBreak/>
-        <w:t>пътуването</w:t>
+        <w:t xml:space="preserve">,  </w:t>
+      </w:r>
+      <w:proofErr w:type="spellStart"/>
+      <w:r>
+        <w:rPr>
+          <w:rFonts w:ascii="Times New Roman" w:hAnsi="Times New Roman" w:cs="Times New Roman"/>
+        </w:rPr>
+        <w:t>хора</w:t>
+      </w:r>
+      <w:proofErr w:type="spellEnd"/>
+      <w:r>
+        <w:rPr>
+          <w:rFonts w:ascii="Times New Roman" w:hAnsi="Times New Roman" w:cs="Times New Roman"/>
+        </w:rPr>
+        <w:t xml:space="preserve"> </w:t>
+      </w:r>
+      <w:proofErr w:type="spellStart"/>
+      <w:r>
+        <w:rPr>
+          <w:rFonts w:ascii="Times New Roman" w:hAnsi="Times New Roman" w:cs="Times New Roman"/>
+        </w:rPr>
+        <w:t>които</w:t>
+      </w:r>
+      <w:proofErr w:type="spellEnd"/>
+      <w:r>
+        <w:rPr>
+          <w:rFonts w:ascii="Times New Roman" w:hAnsi="Times New Roman" w:cs="Times New Roman"/>
+        </w:rPr>
+        <w:t xml:space="preserve"> </w:t>
+      </w:r>
+      <w:proofErr w:type="spellStart"/>
+      <w:r>
+        <w:rPr>
+          <w:rFonts w:ascii="Times New Roman" w:hAnsi="Times New Roman" w:cs="Times New Roman"/>
+        </w:rPr>
+        <w:t>пътуват</w:t>
+      </w:r>
+      <w:proofErr w:type="spellEnd"/>
+      <w:r>
+        <w:rPr>
+          <w:rFonts w:ascii="Times New Roman" w:hAnsi="Times New Roman" w:cs="Times New Roman"/>
+        </w:rPr>
+        <w:t xml:space="preserve"> и </w:t>
+      </w:r>
+      <w:proofErr w:type="spellStart"/>
+      <w:r>
+        <w:rPr>
+          <w:rFonts w:ascii="Times New Roman" w:hAnsi="Times New Roman" w:cs="Times New Roman"/>
+        </w:rPr>
+        <w:t>им</w:t>
+      </w:r>
+      <w:proofErr w:type="spellEnd"/>
+      <w:r>
+        <w:rPr>
+          <w:rFonts w:ascii="Times New Roman" w:hAnsi="Times New Roman" w:cs="Times New Roman"/>
+        </w:rPr>
+        <w:t xml:space="preserve"> </w:t>
+      </w:r>
+      <w:proofErr w:type="spellStart"/>
+      <w:r>
+        <w:rPr>
+          <w:rFonts w:ascii="Times New Roman" w:hAnsi="Times New Roman" w:cs="Times New Roman"/>
+        </w:rPr>
+        <w:t>се</w:t>
+      </w:r>
+      <w:proofErr w:type="spellEnd"/>
+      <w:r>
+        <w:rPr>
+          <w:rFonts w:ascii="Times New Roman" w:hAnsi="Times New Roman" w:cs="Times New Roman"/>
+        </w:rPr>
+        <w:t xml:space="preserve"> </w:t>
+      </w:r>
+      <w:proofErr w:type="spellStart"/>
+      <w:r>
+        <w:rPr>
+          <w:rFonts w:ascii="Times New Roman" w:hAnsi="Times New Roman" w:cs="Times New Roman"/>
+        </w:rPr>
+        <w:t>налага</w:t>
+      </w:r>
+      <w:proofErr w:type="spellEnd"/>
+      <w:r>
+        <w:rPr>
+          <w:rFonts w:ascii="Times New Roman" w:hAnsi="Times New Roman" w:cs="Times New Roman"/>
+        </w:rPr>
+        <w:t xml:space="preserve"> </w:t>
+      </w:r>
+      <w:r>
+        <w:rPr>
+          <w:rFonts w:ascii="Times New Roman" w:hAnsi="Times New Roman" w:cs="Times New Roman"/>
+          <w:lang w:val="bg-BG"/>
+        </w:rPr>
+        <w:t xml:space="preserve">да преминават през цялата </w:t>
+      </w:r>
+      <w:proofErr w:type="spellStart"/>
+      <w:r>
+        <w:rPr>
+          <w:rFonts w:ascii="Times New Roman" w:hAnsi="Times New Roman" w:cs="Times New Roman"/>
+          <w:lang w:val="bg-BG"/>
+        </w:rPr>
+        <w:t>турболенция</w:t>
+      </w:r>
+      <w:proofErr w:type="spellEnd"/>
+      <w:r>
+        <w:rPr>
+          <w:rFonts w:ascii="Times New Roman" w:hAnsi="Times New Roman" w:cs="Times New Roman"/>
+          <w:lang w:val="bg-BG"/>
+        </w:rPr>
+        <w:t xml:space="preserve"> свързана с организирането на пътуването</w:t>
       </w:r>
       <w:r>
         <w:rPr>
@@ -1509,14 +3147,7 @@
           <w:rFonts w:ascii="Times New Roman" w:hAnsi="Times New Roman" w:cs="Times New Roman"/>
           <w:lang w:val="bg-BG"/>
         </w:rPr>
-        <w:t>Те трябва да имат достъп до интернет, за да достъпват пълните функционалности на системата, но могат и да използват мобил</w:t>
-      </w:r>
-      <w:r>
-        <w:rPr>
-          <w:rFonts w:ascii="Times New Roman" w:hAnsi="Times New Roman" w:cs="Times New Roman"/>
-          <w:lang w:val="bg-BG"/>
-        </w:rPr>
-        <w:t xml:space="preserve">ното приложение, което предоставя определени функционалности и без връзка към мрежата(например свалени билети за сканиране от </w:t>
+        <w:t xml:space="preserve">Те трябва да имат достъп до интернет, за да достъпват пълните функционалности на системата, но могат и да използват мобилното приложение, което предоставя определени функционалности и без връзка към мрежата(например свалени билети за сканиране от </w:t>
       </w:r>
       <w:r>
         <w:rPr>
@@ -1552,6 +3183,7 @@
           <w:rFonts w:hint="eastAsia"/>
         </w:rPr>
       </w:pPr>
+      <w:proofErr w:type="spellStart"/>
       <w:r>
         <w:rPr>
           <w:rFonts w:ascii="Times New Roman" w:hAnsi="Times New Roman" w:cs="Times New Roman"/>
@@ -1560,8 +3192,53 @@
           <w:sz w:val="26"/>
           <w:szCs w:val="26"/>
         </w:rPr>
-        <w:t>Доставчици на услуги</w:t>
-      </w:r>
+        <w:t>Доставчици</w:t>
+      </w:r>
+      <w:proofErr w:type="spellEnd"/>
+      <w:r>
+        <w:rPr>
+          <w:rFonts w:ascii="Times New Roman" w:hAnsi="Times New Roman" w:cs="Times New Roman"/>
+          <w:b/>
+          <w:bCs/>
+          <w:sz w:val="26"/>
+          <w:szCs w:val="26"/>
+        </w:rPr>
+        <w:t xml:space="preserve"> </w:t>
+      </w:r>
+      <w:proofErr w:type="spellStart"/>
+      <w:r>
+        <w:rPr>
+          <w:rFonts w:ascii="Times New Roman" w:hAnsi="Times New Roman" w:cs="Times New Roman"/>
+          <w:b/>
+          <w:bCs/>
+          <w:sz w:val="26"/>
+          <w:szCs w:val="26"/>
+        </w:rPr>
+        <w:t>на</w:t>
+      </w:r>
+      <w:proofErr w:type="spellEnd"/>
+      <w:r>
+        <w:rPr>
+          <w:rFonts w:ascii="Times New Roman" w:hAnsi="Times New Roman" w:cs="Times New Roman"/>
+          <w:b/>
+          <w:bCs/>
+          <w:sz w:val="26"/>
+          <w:szCs w:val="26"/>
+        </w:rPr>
+        <w:t xml:space="preserve"> </w:t>
+      </w:r>
+      <w:proofErr w:type="spellStart"/>
+      <w:r>
+        <w:rPr>
+          <w:rFonts w:ascii="Times New Roman" w:hAnsi="Times New Roman" w:cs="Times New Roman"/>
+          <w:b/>
+          <w:bCs/>
+          <w:sz w:val="26"/>
+          <w:szCs w:val="26"/>
+        </w:rPr>
+        <w:t>услуги</w:t>
+      </w:r>
+      <w:proofErr w:type="spellEnd"/>
     </w:p>
     <w:p>
       <w:pPr>
@@ -1575,14 +3252,7 @@
           <w:rFonts w:ascii="Times New Roman" w:hAnsi="Times New Roman" w:cs="Times New Roman"/>
           <w:lang w:val="bg-BG"/>
         </w:rPr>
-        <w:t>Доставчици на услуги са другите важни заинтересовани лица в нашата система. Те могат да предоставят своите услуги за крайните потребители стига тези услуги да отговарят на условията за услуги, които нашата система ще предостави(например трябва да се легалн</w:t>
-      </w:r>
-      <w:r>
-        <w:rPr>
-          <w:rFonts w:ascii="Times New Roman" w:hAnsi="Times New Roman" w:cs="Times New Roman"/>
-          <w:lang w:val="bg-BG"/>
-        </w:rPr>
-        <w:t>и). За да видим колко важна част от ЗИ са нека да дадем няколко примери:</w:t>
+        <w:t>Доставчици на услуги са другите важни заинтересовани лица в нашата система. Те могат да предоставят своите услуги за крайните потребители стига тези услуги да отговарят на условията за услуги, които нашата система ще предостави(например трябва да се легални). За да видим колко важна част от ЗИ са нека да дадем няколко примери:</w:t>
       </w:r>
     </w:p>
     <w:p>
@@ -1595,11 +3265,19 @@
           <w:rFonts w:hint="eastAsia"/>
         </w:rPr>
       </w:pPr>
-      <w:r>
-        <w:rPr>
-          <w:rFonts w:ascii="Times New Roman" w:hAnsi="Times New Roman" w:cs="Times New Roman"/>
-        </w:rPr>
-        <w:t xml:space="preserve">на </w:t>
+      <w:proofErr w:type="spellStart"/>
+      <w:r>
+        <w:rPr>
+          <w:rFonts w:ascii="Times New Roman" w:hAnsi="Times New Roman" w:cs="Times New Roman"/>
+        </w:rPr>
+        <w:t>на</w:t>
+      </w:r>
+      <w:proofErr w:type="spellEnd"/>
+      <w:r>
+        <w:rPr>
+          <w:rFonts w:ascii="Times New Roman" w:hAnsi="Times New Roman" w:cs="Times New Roman"/>
+        </w:rPr>
+        <w:t xml:space="preserve"> </w:t>
       </w:r>
       <w:r>
         <w:rPr>
@@ -1619,12 +3297,28 @@
           <w:rFonts w:hint="eastAsia"/>
         </w:rPr>
       </w:pPr>
-      <w:r>
-        <w:rPr>
-          <w:rFonts w:ascii="Times New Roman" w:hAnsi="Times New Roman" w:cs="Times New Roman"/>
-        </w:rPr>
-        <w:t>на застраховк</w:t>
-      </w:r>
+      <w:proofErr w:type="spellStart"/>
+      <w:r>
+        <w:rPr>
+          <w:rFonts w:ascii="Times New Roman" w:hAnsi="Times New Roman" w:cs="Times New Roman"/>
+        </w:rPr>
+        <w:t>на</w:t>
+      </w:r>
+      <w:proofErr w:type="spellEnd"/>
+      <w:r>
+        <w:rPr>
+          <w:rFonts w:ascii="Times New Roman" w:hAnsi="Times New Roman" w:cs="Times New Roman"/>
+        </w:rPr>
+        <w:t xml:space="preserve"> </w:t>
+      </w:r>
+      <w:proofErr w:type="spellStart"/>
+      <w:r>
+        <w:rPr>
+          <w:rFonts w:ascii="Times New Roman" w:hAnsi="Times New Roman" w:cs="Times New Roman"/>
+        </w:rPr>
+        <w:t>застраховк</w:t>
+      </w:r>
+      <w:proofErr w:type="spellEnd"/>
     </w:p>
     <w:p>
       <w:pPr>
@@ -1636,12 +3330,28 @@
           <w:rFonts w:hint="eastAsia"/>
         </w:rPr>
       </w:pPr>
-      <w:r>
-        <w:rPr>
-          <w:rFonts w:ascii="Times New Roman" w:hAnsi="Times New Roman" w:cs="Times New Roman"/>
-        </w:rPr>
-        <w:t>на билети</w:t>
-      </w:r>
+      <w:proofErr w:type="spellStart"/>
+      <w:r>
+        <w:rPr>
+          <w:rFonts w:ascii="Times New Roman" w:hAnsi="Times New Roman" w:cs="Times New Roman"/>
+        </w:rPr>
+        <w:t>на</w:t>
+      </w:r>
+      <w:proofErr w:type="spellEnd"/>
+      <w:r>
+        <w:rPr>
+          <w:rFonts w:ascii="Times New Roman" w:hAnsi="Times New Roman" w:cs="Times New Roman"/>
+        </w:rPr>
+        <w:t xml:space="preserve"> </w:t>
+      </w:r>
+      <w:proofErr w:type="spellStart"/>
+      <w:r>
+        <w:rPr>
+          <w:rFonts w:ascii="Times New Roman" w:hAnsi="Times New Roman" w:cs="Times New Roman"/>
+        </w:rPr>
+        <w:t>билети</w:t>
+      </w:r>
+      <w:proofErr w:type="spellEnd"/>
       <w:r>
         <w:rPr>
           <w:rFonts w:ascii="Times New Roman" w:hAnsi="Times New Roman" w:cs="Times New Roman"/>
@@ -1660,11 +3370,19 @@
           <w:rFonts w:hint="eastAsia"/>
         </w:rPr>
       </w:pPr>
-      <w:r>
-        <w:rPr>
-          <w:rFonts w:ascii="Times New Roman" w:hAnsi="Times New Roman" w:cs="Times New Roman"/>
-        </w:rPr>
-        <w:t xml:space="preserve">на </w:t>
+      <w:proofErr w:type="spellStart"/>
+      <w:r>
+        <w:rPr>
+          <w:rFonts w:ascii="Times New Roman" w:hAnsi="Times New Roman" w:cs="Times New Roman"/>
+        </w:rPr>
+        <w:t>на</w:t>
+      </w:r>
+      <w:proofErr w:type="spellEnd"/>
+      <w:r>
+        <w:rPr>
+          <w:rFonts w:ascii="Times New Roman" w:hAnsi="Times New Roman" w:cs="Times New Roman"/>
+        </w:rPr>
+        <w:t xml:space="preserve"> </w:t>
       </w:r>
       <w:r>
         <w:rPr>
@@ -1725,6 +3443,7 @@
           <w:rFonts w:ascii="Times New Roman" w:hAnsi="Times New Roman" w:cs="Times New Roman"/>
           <w:lang w:val="bg-BG"/>
         </w:rPr>
+        <w:lastRenderedPageBreak/>
         <w:t>на резервиране на ресторанти</w:t>
       </w:r>
     </w:p>
@@ -1739,6 +3458,7 @@
           <w:rFonts w:hint="eastAsia"/>
         </w:rPr>
       </w:pPr>
+      <w:proofErr w:type="spellStart"/>
       <w:r>
         <w:rPr>
           <w:rFonts w:ascii="Times New Roman" w:hAnsi="Times New Roman" w:cs="Times New Roman"/>
@@ -1749,6 +3469,7 @@
         </w:rPr>
         <w:t>Конкуренти</w:t>
       </w:r>
+      <w:proofErr w:type="spellEnd"/>
     </w:p>
     <w:p>
       <w:pPr>
@@ -1761,14 +3482,7 @@
           <w:rFonts w:ascii="Times New Roman" w:hAnsi="Times New Roman" w:cs="Times New Roman"/>
           <w:lang w:val="bg-BG"/>
         </w:rPr>
-        <w:t>Комуникирайки с конкурентни системи за пътувания, искаме да преценим дали маркетинговата ниша, която нашата система цели да попълни, е вече заета.</w:t>
-      </w:r>
-      <w:r>
-        <w:rPr>
-          <w:rFonts w:ascii="Times New Roman" w:hAnsi="Times New Roman" w:cs="Times New Roman"/>
-          <w:lang w:val="bg-BG"/>
-        </w:rPr>
-        <w:t xml:space="preserve"> Няколко конкуренти са:</w:t>
+        <w:t>Комуникирайки с конкурентни системи за пътувания, искаме да преценим дали маркетинговата ниша, която нашата система цели да попълни, е вече заета. Няколко конкуренти са:</w:t>
       </w:r>
     </w:p>
     <w:p>
@@ -1903,8 +3617,9 @@
           <w:szCs w:val="32"/>
         </w:rPr>
       </w:pPr>
-      <w:bookmarkStart w:id="5" w:name="ТехникиЗаИзвличанеНаИзискванията"/>
-      <w:bookmarkEnd w:id="5"/>
+      <w:bookmarkStart w:id="6" w:name="ТехникиЗаИзвличанеНаИзискванията"/>
+      <w:bookmarkEnd w:id="6"/>
+      <w:proofErr w:type="spellStart"/>
       <w:r>
         <w:rPr>
           <w:rFonts w:ascii="Times New Roman" w:hAnsi="Times New Roman" w:cs="Times New Roman"/>
@@ -1913,8 +3628,97 @@
           <w:sz w:val="32"/>
           <w:szCs w:val="32"/>
         </w:rPr>
-        <w:t>Техники за извличане на изискванията</w:t>
-      </w:r>
+        <w:t>Техники</w:t>
+      </w:r>
+      <w:proofErr w:type="spellEnd"/>
+      <w:r>
+        <w:rPr>
+          <w:rFonts w:ascii="Times New Roman" w:hAnsi="Times New Roman" w:cs="Times New Roman"/>
+          <w:b/>
+          <w:bCs/>
+          <w:sz w:val="32"/>
+          <w:szCs w:val="32"/>
+        </w:rPr>
+        <w:t xml:space="preserve"> </w:t>
+      </w:r>
+      <w:proofErr w:type="spellStart"/>
+      <w:r>
+        <w:rPr>
+          <w:rFonts w:ascii="Times New Roman" w:hAnsi="Times New Roman" w:cs="Times New Roman"/>
+          <w:b/>
+          <w:bCs/>
+          <w:sz w:val="32"/>
+          <w:szCs w:val="32"/>
+        </w:rPr>
+        <w:t>за</w:t>
+      </w:r>
+      <w:proofErr w:type="spellEnd"/>
+      <w:r>
+        <w:rPr>
+          <w:rFonts w:ascii="Times New Roman" w:hAnsi="Times New Roman" w:cs="Times New Roman"/>
+          <w:b/>
+          <w:bCs/>
+          <w:sz w:val="32"/>
+          <w:szCs w:val="32"/>
+        </w:rPr>
+        <w:t xml:space="preserve"> </w:t>
+      </w:r>
+      <w:proofErr w:type="spellStart"/>
+      <w:r>
+        <w:rPr>
+          <w:rFonts w:ascii="Times New Roman" w:hAnsi="Times New Roman" w:cs="Times New Roman"/>
+          <w:b/>
+          <w:bCs/>
+          <w:sz w:val="32"/>
+          <w:szCs w:val="32"/>
+        </w:rPr>
+        <w:t>извличане</w:t>
+      </w:r>
+      <w:proofErr w:type="spellEnd"/>
+      <w:r>
+        <w:rPr>
+          <w:rFonts w:ascii="Times New Roman" w:hAnsi="Times New Roman" w:cs="Times New Roman"/>
+          <w:b/>
+          <w:bCs/>
+          <w:sz w:val="32"/>
+          <w:szCs w:val="32"/>
+        </w:rPr>
+        <w:t xml:space="preserve"> </w:t>
+      </w:r>
+      <w:proofErr w:type="spellStart"/>
+      <w:r>
+        <w:rPr>
+          <w:rFonts w:ascii="Times New Roman" w:hAnsi="Times New Roman" w:cs="Times New Roman"/>
+          <w:b/>
+          <w:bCs/>
+          <w:sz w:val="32"/>
+          <w:szCs w:val="32"/>
+        </w:rPr>
+        <w:t>на</w:t>
+      </w:r>
+      <w:proofErr w:type="spellEnd"/>
+      <w:r>
+        <w:rPr>
+          <w:rFonts w:ascii="Times New Roman" w:hAnsi="Times New Roman" w:cs="Times New Roman"/>
+          <w:b/>
+          <w:bCs/>
+          <w:sz w:val="32"/>
+          <w:szCs w:val="32"/>
+        </w:rPr>
+        <w:t xml:space="preserve"> </w:t>
+      </w:r>
+      <w:proofErr w:type="spellStart"/>
+      <w:r>
+        <w:rPr>
+          <w:rFonts w:ascii="Times New Roman" w:hAnsi="Times New Roman" w:cs="Times New Roman"/>
+          <w:b/>
+          <w:bCs/>
+          <w:sz w:val="32"/>
+          <w:szCs w:val="32"/>
+        </w:rPr>
+        <w:t>изискванията</w:t>
+      </w:r>
+      <w:proofErr w:type="spellEnd"/>
     </w:p>
     <w:p>
       <w:pPr>
@@ -1922,11 +3726,47 @@
           <w:rFonts w:hint="eastAsia"/>
         </w:rPr>
       </w:pPr>
-      <w:r>
-        <w:rPr>
-          <w:rFonts w:ascii="Times New Roman" w:hAnsi="Times New Roman" w:cs="Times New Roman"/>
-        </w:rPr>
-        <w:t>Анализ на конкуренти?</w:t>
+      <w:proofErr w:type="spellStart"/>
+      <w:r>
+        <w:rPr>
+          <w:rFonts w:ascii="Times New Roman" w:hAnsi="Times New Roman" w:cs="Times New Roman"/>
+        </w:rPr>
+        <w:t>Анализ</w:t>
+      </w:r>
+      <w:proofErr w:type="spellEnd"/>
+      <w:r>
+        <w:rPr>
+          <w:rFonts w:ascii="Times New Roman" w:hAnsi="Times New Roman" w:cs="Times New Roman"/>
+        </w:rPr>
+        <w:t xml:space="preserve"> </w:t>
+      </w:r>
+      <w:proofErr w:type="spellStart"/>
+      <w:r>
+        <w:rPr>
+          <w:rFonts w:ascii="Times New Roman" w:hAnsi="Times New Roman" w:cs="Times New Roman"/>
+        </w:rPr>
+        <w:t>на</w:t>
+      </w:r>
+      <w:proofErr w:type="spellEnd"/>
+      <w:r>
+        <w:rPr>
+          <w:rFonts w:ascii="Times New Roman" w:hAnsi="Times New Roman" w:cs="Times New Roman"/>
+        </w:rPr>
+        <w:t xml:space="preserve"> </w:t>
+      </w:r>
+      <w:proofErr w:type="spellStart"/>
+      <w:r>
+        <w:rPr>
+          <w:rFonts w:ascii="Times New Roman" w:hAnsi="Times New Roman" w:cs="Times New Roman"/>
+        </w:rPr>
+        <w:t>конкуренти</w:t>
+      </w:r>
+      <w:proofErr w:type="spellEnd"/>
+      <w:r>
+        <w:rPr>
+          <w:rFonts w:ascii="Times New Roman" w:hAnsi="Times New Roman" w:cs="Times New Roman"/>
+        </w:rPr>
+        <w:t>?</w:t>
       </w:r>
     </w:p>
     <w:p>
@@ -1940,8 +3780,9 @@
           <w:rFonts w:ascii="Times New Roman" w:hAnsi="Times New Roman" w:cs="Times New Roman"/>
         </w:rPr>
       </w:pPr>
-      <w:bookmarkStart w:id="6" w:name="МозъчнаАтака"/>
-      <w:bookmarkEnd w:id="6"/>
+      <w:bookmarkStart w:id="7" w:name="МозъчнаАтака"/>
+      <w:bookmarkEnd w:id="7"/>
+      <w:proofErr w:type="spellStart"/>
       <w:r>
         <w:rPr>
           <w:rFonts w:ascii="Times New Roman" w:hAnsi="Times New Roman" w:cs="Times New Roman"/>
@@ -1950,21 +3791,60 @@
           <w:sz w:val="26"/>
           <w:szCs w:val="26"/>
         </w:rPr>
-        <w:t>Мозъчна атака</w:t>
-      </w:r>
-    </w:p>
-    <w:p>
-      <w:pPr>
-        <w:rPr>
-          <w:rFonts w:ascii="Times New Roman" w:hAnsi="Times New Roman" w:cs="Times New Roman"/>
-        </w:rPr>
-      </w:pPr>
-      <w:r>
-        <w:rPr>
-          <w:rFonts w:ascii="Times New Roman" w:hAnsi="Times New Roman" w:cs="Times New Roman"/>
-        </w:rPr>
-        <w:t>описание ма</w:t>
-      </w:r>
+        <w:t>Мозъчна</w:t>
+      </w:r>
+      <w:proofErr w:type="spellEnd"/>
+      <w:r>
+        <w:rPr>
+          <w:rFonts w:ascii="Times New Roman" w:hAnsi="Times New Roman" w:cs="Times New Roman"/>
+          <w:b/>
+          <w:bCs/>
+          <w:sz w:val="26"/>
+          <w:szCs w:val="26"/>
+        </w:rPr>
+        <w:t xml:space="preserve"> </w:t>
+      </w:r>
+      <w:proofErr w:type="spellStart"/>
+      <w:r>
+        <w:rPr>
+          <w:rFonts w:ascii="Times New Roman" w:hAnsi="Times New Roman" w:cs="Times New Roman"/>
+          <w:b/>
+          <w:bCs/>
+          <w:sz w:val="26"/>
+          <w:szCs w:val="26"/>
+        </w:rPr>
+        <w:t>атака</w:t>
+      </w:r>
+      <w:proofErr w:type="spellEnd"/>
+    </w:p>
+    <w:p>
+      <w:pPr>
+        <w:rPr>
+          <w:rFonts w:ascii="Times New Roman" w:hAnsi="Times New Roman" w:cs="Times New Roman"/>
+        </w:rPr>
+      </w:pPr>
+      <w:proofErr w:type="spellStart"/>
+      <w:r>
+        <w:rPr>
+          <w:rFonts w:ascii="Times New Roman" w:hAnsi="Times New Roman" w:cs="Times New Roman"/>
+        </w:rPr>
+        <w:t>описание</w:t>
+      </w:r>
+      <w:proofErr w:type="spellEnd"/>
+      <w:r>
+        <w:rPr>
+          <w:rFonts w:ascii="Times New Roman" w:hAnsi="Times New Roman" w:cs="Times New Roman"/>
+        </w:rPr>
+        <w:t xml:space="preserve"> </w:t>
+      </w:r>
+      <w:proofErr w:type="spellStart"/>
+      <w:r>
+        <w:rPr>
+          <w:rFonts w:ascii="Times New Roman" w:hAnsi="Times New Roman" w:cs="Times New Roman"/>
+        </w:rPr>
+        <w:t>ма</w:t>
+      </w:r>
+      <w:proofErr w:type="spellEnd"/>
     </w:p>
     <w:p>
       <w:pPr>
@@ -1977,8 +3857,9 @@
           <w:rFonts w:ascii="Times New Roman" w:hAnsi="Times New Roman" w:cs="Times New Roman"/>
         </w:rPr>
       </w:pPr>
-      <w:bookmarkStart w:id="7" w:name="СПЧА"/>
-      <w:bookmarkEnd w:id="7"/>
+      <w:bookmarkStart w:id="8" w:name="СПЧА"/>
+      <w:bookmarkEnd w:id="8"/>
+      <w:proofErr w:type="spellStart"/>
       <w:r>
         <w:rPr>
           <w:rFonts w:ascii="Times New Roman" w:hAnsi="Times New Roman" w:cs="Times New Roman"/>
@@ -1987,21 +3868,90 @@
           <w:sz w:val="26"/>
           <w:szCs w:val="26"/>
         </w:rPr>
-        <w:t>Социално проучване чрез анкета</w:t>
-      </w:r>
-    </w:p>
-    <w:p>
-      <w:pPr>
-        <w:rPr>
-          <w:rFonts w:ascii="Times New Roman" w:hAnsi="Times New Roman" w:cs="Times New Roman"/>
-        </w:rPr>
-      </w:pPr>
+        <w:t>Социално</w:t>
+      </w:r>
+      <w:proofErr w:type="spellEnd"/>
+      <w:r>
+        <w:rPr>
+          <w:rFonts w:ascii="Times New Roman" w:hAnsi="Times New Roman" w:cs="Times New Roman"/>
+          <w:b/>
+          <w:bCs/>
+          <w:sz w:val="26"/>
+          <w:szCs w:val="26"/>
+        </w:rPr>
+        <w:t xml:space="preserve"> </w:t>
+      </w:r>
+      <w:proofErr w:type="spellStart"/>
+      <w:r>
+        <w:rPr>
+          <w:rFonts w:ascii="Times New Roman" w:hAnsi="Times New Roman" w:cs="Times New Roman"/>
+          <w:b/>
+          <w:bCs/>
+          <w:sz w:val="26"/>
+          <w:szCs w:val="26"/>
+        </w:rPr>
+        <w:t>проучване</w:t>
+      </w:r>
+      <w:proofErr w:type="spellEnd"/>
+      <w:r>
+        <w:rPr>
+          <w:rFonts w:ascii="Times New Roman" w:hAnsi="Times New Roman" w:cs="Times New Roman"/>
+          <w:b/>
+          <w:bCs/>
+          <w:sz w:val="26"/>
+          <w:szCs w:val="26"/>
+        </w:rPr>
+        <w:t xml:space="preserve"> </w:t>
+      </w:r>
+      <w:proofErr w:type="spellStart"/>
+      <w:r>
+        <w:rPr>
+          <w:rFonts w:ascii="Times New Roman" w:hAnsi="Times New Roman" w:cs="Times New Roman"/>
+          <w:b/>
+          <w:bCs/>
+          <w:sz w:val="26"/>
+          <w:szCs w:val="26"/>
+        </w:rPr>
+        <w:t>чрез</w:t>
+      </w:r>
+      <w:proofErr w:type="spellEnd"/>
+      <w:r>
+        <w:rPr>
+          <w:rFonts w:ascii="Times New Roman" w:hAnsi="Times New Roman" w:cs="Times New Roman"/>
+          <w:b/>
+          <w:bCs/>
+          <w:sz w:val="26"/>
+          <w:szCs w:val="26"/>
+        </w:rPr>
+        <w:t xml:space="preserve"> </w:t>
+      </w:r>
+      <w:proofErr w:type="spellStart"/>
+      <w:r>
+        <w:rPr>
+          <w:rFonts w:ascii="Times New Roman" w:hAnsi="Times New Roman" w:cs="Times New Roman"/>
+          <w:b/>
+          <w:bCs/>
+          <w:sz w:val="26"/>
+          <w:szCs w:val="26"/>
+        </w:rPr>
+        <w:t>анкета</w:t>
+      </w:r>
+      <w:proofErr w:type="spellEnd"/>
+    </w:p>
+    <w:p>
+      <w:pPr>
+        <w:rPr>
+          <w:rFonts w:ascii="Times New Roman" w:hAnsi="Times New Roman" w:cs="Times New Roman"/>
+        </w:rPr>
+      </w:pPr>
+      <w:proofErr w:type="spellStart"/>
       <w:r>
         <w:rPr>
           <w:rFonts w:ascii="Times New Roman" w:hAnsi="Times New Roman" w:cs="Times New Roman"/>
         </w:rPr>
         <w:t>спча</w:t>
       </w:r>
+      <w:proofErr w:type="spellEnd"/>
     </w:p>
     <w:p>
       <w:pPr>
@@ -2014,6 +3964,7 @@
           <w:rFonts w:ascii="Times New Roman" w:hAnsi="Times New Roman" w:cs="Times New Roman"/>
         </w:rPr>
       </w:pPr>
+      <w:proofErr w:type="spellStart"/>
       <w:r>
         <w:rPr>
           <w:rFonts w:ascii="Times New Roman" w:hAnsi="Times New Roman" w:cs="Times New Roman"/>
@@ -2024,6 +3975,7 @@
         </w:rPr>
         <w:t>Интервюта</w:t>
       </w:r>
+      <w:proofErr w:type="spellEnd"/>
     </w:p>
     <w:p>
       <w:pPr>
@@ -2057,21 +4009,23 @@
           <w:rFonts w:ascii="Times New Roman" w:hAnsi="Times New Roman" w:cs="Times New Roman"/>
           <w:lang w:val="bg-BG"/>
         </w:rPr>
-        <w:t xml:space="preserve">Екипът ни интеревюира Камен, 28, разработчик в </w:t>
-      </w:r>
-      <w:r>
-        <w:rPr>
-          <w:rFonts w:ascii="Times New Roman" w:hAnsi="Times New Roman" w:cs="Times New Roman"/>
-          <w:lang w:val="bg-BG"/>
-        </w:rPr>
-        <w:t>софтуерна компания. Камен работи заедно с един от членовете на екипа и интервюто се случи по време на обедната почивка на работен ден. Камен бе подходящ кандидат за интервюто, защото обича да пътува(по негови думи почти всяка седмица) и защото е опитно тех</w:t>
-      </w:r>
-      <w:r>
-        <w:rPr>
-          <w:rFonts w:ascii="Times New Roman" w:hAnsi="Times New Roman" w:cs="Times New Roman"/>
-          <w:lang w:val="bg-BG"/>
-        </w:rPr>
-        <w:t>ническо лице и може да ни даде допълнителни насоки. Интервюто с такъв кандидат би ни срещнало с типични проблеми, които потребители срещат при планиране на своето пътуване.</w:t>
+        <w:t xml:space="preserve">Екипът ни </w:t>
+      </w:r>
+      <w:proofErr w:type="spellStart"/>
+      <w:r>
+        <w:rPr>
+          <w:rFonts w:ascii="Times New Roman" w:hAnsi="Times New Roman" w:cs="Times New Roman"/>
+          <w:lang w:val="bg-BG"/>
+        </w:rPr>
+        <w:t>интеревюира</w:t>
+      </w:r>
+      <w:proofErr w:type="spellEnd"/>
+      <w:r>
+        <w:rPr>
+          <w:rFonts w:ascii="Times New Roman" w:hAnsi="Times New Roman" w:cs="Times New Roman"/>
+          <w:lang w:val="bg-BG"/>
+        </w:rPr>
+        <w:t xml:space="preserve"> Камен, 28, разработчик в софтуерна компания. Камен работи заедно с един от членовете на екипа и интервюто се случи по време на обедната почивка на работен ден. Камен бе подходящ кандидат за интервюто, защото обича да пътува(по негови думи почти всяка седмица) и защото е опитно техническо лице и може да ни даде допълнителни насоки. Интервюто с такъв кандидат би ни срещнало с типични проблеми, които потребители срещат при планиране на своето пътуване.</w:t>
       </w:r>
     </w:p>
     <w:p>
@@ -2096,14 +4050,7 @@
           <w:rFonts w:ascii="Times New Roman" w:hAnsi="Times New Roman" w:cs="Times New Roman"/>
           <w:lang w:val="bg-BG"/>
         </w:rPr>
-        <w:t>От интервюто излязоха следните опорни точки, по които можем да се водим за изисква</w:t>
-      </w:r>
-      <w:r>
-        <w:rPr>
-          <w:rFonts w:ascii="Times New Roman" w:hAnsi="Times New Roman" w:cs="Times New Roman"/>
-          <w:lang w:val="bg-BG"/>
-        </w:rPr>
-        <w:t>нията в бъдеще:</w:t>
+        <w:t>От интервюто излязоха следните опорни точки, по които можем да се водим за изискванията в бъдеще:</w:t>
       </w:r>
     </w:p>
     <w:p>
@@ -2143,14 +4090,7 @@
           <w:rFonts w:ascii="Times New Roman" w:hAnsi="Times New Roman" w:cs="Times New Roman"/>
           <w:lang w:val="bg-BG"/>
         </w:rPr>
-        <w:t>Освен това всеки от групата трябва да има опцията да конфигурира свои детайли от пътуването като нотификации, различни за</w:t>
-      </w:r>
-      <w:r>
-        <w:rPr>
-          <w:rFonts w:ascii="Times New Roman" w:hAnsi="Times New Roman" w:cs="Times New Roman"/>
-          <w:lang w:val="bg-BG"/>
-        </w:rPr>
-        <w:t>бележителности и прочие</w:t>
+        <w:t>Освен това всеки от групата трябва да има опцията да конфигурира свои детайли от пътуването като нотификации, различни забележителности и прочие</w:t>
       </w:r>
     </w:p>
     <w:p>
@@ -2170,15 +4110,7 @@
           <w:rFonts w:ascii="Times New Roman" w:hAnsi="Times New Roman" w:cs="Times New Roman"/>
           <w:lang w:val="bg-BG"/>
         </w:rPr>
-        <w:lastRenderedPageBreak/>
-        <w:t>Случва се да има проблеми с конкретни фирми от чиито услуги се възползваме за пътуване. В такъв случай трябва да има лесен достъп до поддръжката на съответната фирма и в случай че тя не е адекватна, това да се отразява в нашата сист</w:t>
-      </w:r>
-      <w:r>
-        <w:rPr>
-          <w:rFonts w:ascii="Times New Roman" w:hAnsi="Times New Roman" w:cs="Times New Roman"/>
-          <w:lang w:val="bg-BG"/>
-        </w:rPr>
-        <w:t>ема</w:t>
+        <w:t>Случва се да има проблеми с конкретни фирми от чиито услуги се възползваме за пътуване. В такъв случай трябва да има лесен достъп до поддръжката на съответната фирма и в случай че тя не е адекватна, това да се отразява в нашата система</w:t>
       </w:r>
     </w:p>
     <w:p>
@@ -2239,12 +4171,21 @@
           <w:lang w:val="bg-BG"/>
         </w:rPr>
       </w:pPr>
-      <w:r>
-        <w:rPr>
-          <w:rFonts w:ascii="Times New Roman" w:hAnsi="Times New Roman" w:cs="Times New Roman"/>
-          <w:lang w:val="bg-BG"/>
-        </w:rPr>
-        <w:t>Хрумка: идея за интеграция с изкуствения интелект на някоя от мобилните платформи(</w:t>
+      <w:proofErr w:type="spellStart"/>
+      <w:r>
+        <w:rPr>
+          <w:rFonts w:ascii="Times New Roman" w:hAnsi="Times New Roman" w:cs="Times New Roman"/>
+          <w:lang w:val="bg-BG"/>
+        </w:rPr>
+        <w:t>Хрумка</w:t>
+      </w:r>
+      <w:proofErr w:type="spellEnd"/>
+      <w:r>
+        <w:rPr>
+          <w:rFonts w:ascii="Times New Roman" w:hAnsi="Times New Roman" w:cs="Times New Roman"/>
+          <w:lang w:val="bg-BG"/>
+        </w:rPr>
+        <w:t>: идея за интеграция с изкуствения интелект на някоя от мобилните платформи(</w:t>
       </w:r>
       <w:r>
         <w:rPr>
@@ -2391,32 +4332,46 @@
           <w:lang w:val="bg-BG"/>
         </w:rPr>
       </w:pPr>
-      <w:bookmarkStart w:id="8" w:name="Интервюта"/>
-      <w:bookmarkEnd w:id="8"/>
-      <w:r>
-        <w:rPr>
-          <w:rFonts w:ascii="Times New Roman" w:hAnsi="Times New Roman" w:cs="Times New Roman"/>
-          <w:lang w:val="bg-BG"/>
-        </w:rPr>
-        <w:t>Трябва да използваме сигурни интернет протоколи при боравене с лични данни, както и сре</w:t>
-      </w:r>
-      <w:r>
-        <w:rPr>
-          <w:rFonts w:ascii="Times New Roman" w:hAnsi="Times New Roman" w:cs="Times New Roman"/>
-          <w:lang w:val="bg-BG"/>
-        </w:rPr>
-        <w:t>дства за разплащане</w:t>
-      </w:r>
-    </w:p>
-    <w:p>
-      <w:pPr>
-        <w:rPr>
-          <w:rFonts w:ascii="Times New Roman" w:hAnsi="Times New Roman" w:cs="Times New Roman"/>
-          <w:b/>
+      <w:bookmarkStart w:id="9" w:name="Интервюта"/>
+      <w:bookmarkEnd w:id="9"/>
+      <w:r>
+        <w:rPr>
+          <w:rFonts w:ascii="Times New Roman" w:hAnsi="Times New Roman" w:cs="Times New Roman"/>
+          <w:lang w:val="bg-BG"/>
+        </w:rPr>
+        <w:lastRenderedPageBreak/>
+        <w:t>Трябва да използваме сигурни интернет протоколи при боравене с лични данни, както и средства за разплащане</w:t>
+      </w:r>
+    </w:p>
+    <w:p>
+      <w:pPr>
+        <w:pStyle w:val="ListParagraph"/>
+        <w:numPr>
+          <w:ilvl w:val="1"/>
+          <w:numId w:val="5"/>
+        </w:numPr>
+        <w:rPr>
+          <w:rFonts w:ascii="Times New Roman" w:hAnsi="Times New Roman" w:cs="Times New Roman"/>
           <w:bCs/>
-          <w:sz w:val="26"/>
-          <w:szCs w:val="26"/>
-          <w:lang w:val="bg-BG"/>
+          <w:szCs w:val="24"/>
+        </w:rPr>
+      </w:pPr>
+      <w:r>
+        <w:rPr>
+          <w:rFonts w:ascii="Times New Roman" w:hAnsi="Times New Roman" w:cs="Times New Roman"/>
+          <w:bCs/>
+          <w:szCs w:val="24"/>
+          <w:lang w:val="bg-BG"/>
+        </w:rPr>
+        <w:t>С конкурент</w:t>
+      </w:r>
+    </w:p>
+    <w:p>
+      <w:pPr>
+        <w:ind w:left="1800"/>
+        <w:rPr>
+          <w:rFonts w:ascii="Times New Roman" w:hAnsi="Times New Roman" w:cs="Times New Roman"/>
+          <w:bCs/>
         </w:rPr>
       </w:pPr>
     </w:p>
@@ -2431,8 +4386,9 @@
           <w:szCs w:val="32"/>
         </w:rPr>
       </w:pPr>
-      <w:bookmarkStart w:id="9" w:name="ИзвлечениИзисквания"/>
-      <w:bookmarkEnd w:id="9"/>
+      <w:bookmarkStart w:id="10" w:name="ИзвлечениИзисквания"/>
+      <w:bookmarkEnd w:id="10"/>
+      <w:proofErr w:type="spellStart"/>
       <w:r>
         <w:rPr>
           <w:rFonts w:ascii="Times New Roman" w:hAnsi="Times New Roman" w:cs="Times New Roman"/>
@@ -2441,31 +4397,56 @@
           <w:sz w:val="32"/>
           <w:szCs w:val="32"/>
         </w:rPr>
-        <w:t>Извлечени изисквания</w:t>
-      </w:r>
-    </w:p>
-    <w:p>
-      <w:pPr>
-        <w:ind w:firstLine="709"/>
-        <w:rPr>
-          <w:rFonts w:ascii="Times New Roman" w:hAnsi="Times New Roman" w:cs="Times New Roman"/>
+        <w:t>Извлечени</w:t>
+      </w:r>
+      <w:proofErr w:type="spellEnd"/>
+      <w:r>
+        <w:rPr>
+          <w:rFonts w:ascii="Times New Roman" w:hAnsi="Times New Roman" w:cs="Times New Roman"/>
+          <w:b/>
+          <w:bCs/>
           <w:sz w:val="32"/>
           <w:szCs w:val="32"/>
         </w:rPr>
-      </w:pPr>
-    </w:p>
-    <w:p>
-      <w:pPr>
-        <w:rPr>
-          <w:rFonts w:ascii="Times New Roman" w:hAnsi="Times New Roman" w:cs="Times New Roman"/>
-        </w:rPr>
-      </w:pPr>
+        <w:t xml:space="preserve"> </w:t>
+      </w:r>
+      <w:proofErr w:type="spellStart"/>
+      <w:r>
+        <w:rPr>
+          <w:rFonts w:ascii="Times New Roman" w:hAnsi="Times New Roman" w:cs="Times New Roman"/>
+          <w:b/>
+          <w:bCs/>
+          <w:sz w:val="32"/>
+          <w:szCs w:val="32"/>
+        </w:rPr>
+        <w:t>изисквания</w:t>
+      </w:r>
+      <w:proofErr w:type="spellEnd"/>
+    </w:p>
+    <w:p>
+      <w:pPr>
+        <w:ind w:firstLine="709"/>
+        <w:rPr>
+          <w:rFonts w:ascii="Times New Roman" w:hAnsi="Times New Roman" w:cs="Times New Roman"/>
+          <w:sz w:val="32"/>
+          <w:szCs w:val="32"/>
+        </w:rPr>
+      </w:pPr>
+    </w:p>
+    <w:p>
+      <w:pPr>
+        <w:rPr>
+          <w:rFonts w:ascii="Times New Roman" w:hAnsi="Times New Roman" w:cs="Times New Roman"/>
+        </w:rPr>
+      </w:pPr>
+      <w:proofErr w:type="spellStart"/>
       <w:r>
         <w:rPr>
           <w:rFonts w:ascii="Times New Roman" w:hAnsi="Times New Roman" w:cs="Times New Roman"/>
         </w:rPr>
         <w:t>описание</w:t>
       </w:r>
+      <w:proofErr w:type="spellEnd"/>
     </w:p>
     <w:p>
       <w:pPr>
@@ -2478,8 +4459,9 @@
           <w:rFonts w:ascii="Times New Roman" w:hAnsi="Times New Roman" w:cs="Times New Roman"/>
         </w:rPr>
       </w:pPr>
-      <w:bookmarkStart w:id="10" w:name="Функционални"/>
-      <w:bookmarkEnd w:id="10"/>
+      <w:bookmarkStart w:id="11" w:name="Функционални"/>
+      <w:bookmarkEnd w:id="11"/>
+      <w:proofErr w:type="spellStart"/>
       <w:r>
         <w:rPr>
           <w:rFonts w:ascii="Times New Roman" w:hAnsi="Times New Roman" w:cs="Times New Roman"/>
@@ -2490,6 +4472,7 @@
         </w:rPr>
         <w:t>Функционални</w:t>
       </w:r>
+      <w:proofErr w:type="spellEnd"/>
     </w:p>
     <w:p>
       <w:pPr>
@@ -2530,7 +4513,21 @@
         <w:rPr>
           <w:rFonts w:ascii="Times New Roman" w:hAnsi="Times New Roman" w:cs="Times New Roman"/>
         </w:rPr>
-        <w:t>(Facebook, Instragram)</w:t>
+        <w:t xml:space="preserve">(Facebook, </w:t>
+      </w:r>
+      <w:proofErr w:type="spellStart"/>
+      <w:r>
+        <w:rPr>
+          <w:rFonts w:ascii="Times New Roman" w:hAnsi="Times New Roman" w:cs="Times New Roman"/>
+        </w:rPr>
+        <w:t>Instragram</w:t>
+      </w:r>
+      <w:proofErr w:type="spellEnd"/>
+      <w:r>
+        <w:rPr>
+          <w:rFonts w:ascii="Times New Roman" w:hAnsi="Times New Roman" w:cs="Times New Roman"/>
+        </w:rPr>
+        <w:t>)</w:t>
       </w:r>
     </w:p>
     <w:p>
@@ -2548,14 +4545,7 @@
           <w:rFonts w:ascii="Times New Roman" w:hAnsi="Times New Roman" w:cs="Times New Roman"/>
           <w:lang w:val="bg-BG"/>
         </w:rPr>
-        <w:t xml:space="preserve">Общо пътуване за много хора, но то да може да се конфигурира </w:t>
-      </w:r>
-      <w:r>
-        <w:rPr>
-          <w:rFonts w:ascii="Times New Roman" w:hAnsi="Times New Roman" w:cs="Times New Roman"/>
-          <w:lang w:val="bg-BG"/>
-        </w:rPr>
-        <w:t>индивидуално за всеки от пътуващите</w:t>
+        <w:t>Общо пътуване за много хора, но то да може да се конфигурира индивидуално за всеки от пътуващите</w:t>
       </w:r>
     </w:p>
     <w:p>
@@ -2568,8 +4558,8 @@
           <w:rFonts w:ascii="Times New Roman" w:hAnsi="Times New Roman" w:cs="Times New Roman"/>
         </w:rPr>
       </w:pPr>
-      <w:bookmarkStart w:id="11" w:name="__DdeLink__282_751364137"/>
-      <w:bookmarkEnd w:id="11"/>
+      <w:bookmarkStart w:id="12" w:name="__DdeLink__282_751364137"/>
+      <w:bookmarkEnd w:id="12"/>
       <w:r>
         <w:rPr>
           <w:rFonts w:ascii="Times New Roman" w:hAnsi="Times New Roman" w:cs="Times New Roman"/>
@@ -2646,14 +4636,7 @@
           <w:rFonts w:ascii="Times New Roman" w:hAnsi="Times New Roman" w:cs="Times New Roman"/>
           <w:lang w:val="bg-BG"/>
         </w:rPr>
-        <w:t xml:space="preserve">Регистриран потребител може да </w:t>
-      </w:r>
-      <w:r>
-        <w:rPr>
-          <w:rFonts w:ascii="Times New Roman" w:hAnsi="Times New Roman" w:cs="Times New Roman"/>
-          <w:lang w:val="bg-BG"/>
-        </w:rPr>
-        <w:t>дефинира различни дейности по време на пътуване</w:t>
+        <w:t>Регистриран потребител може да дефинира различни дейности по време на пътуване</w:t>
       </w:r>
     </w:p>
     <w:p>
@@ -2712,14 +4695,7 @@
           <w:rFonts w:ascii="Times New Roman" w:hAnsi="Times New Roman" w:cs="Times New Roman"/>
           <w:lang w:val="bg-BG"/>
         </w:rPr>
-        <w:t xml:space="preserve">Регистриран потребител може да </w:t>
-      </w:r>
-      <w:r>
-        <w:rPr>
-          <w:rFonts w:ascii="Times New Roman" w:hAnsi="Times New Roman" w:cs="Times New Roman"/>
-          <w:lang w:val="bg-BG"/>
-        </w:rPr>
-        <w:t>планира свои публични и лични маршрути за пътуване</w:t>
+        <w:t>Регистриран потребител може да планира свои публични и лични маршрути за пътуване</w:t>
       </w:r>
     </w:p>
     <w:p>
@@ -2764,14 +4740,7 @@
           <w:rFonts w:ascii="Times New Roman" w:hAnsi="Times New Roman" w:cs="Times New Roman"/>
           <w:lang w:val="bg-BG"/>
         </w:rPr>
-        <w:t xml:space="preserve">Регистриран потребител може да </w:t>
-      </w:r>
-      <w:r>
-        <w:rPr>
-          <w:rFonts w:ascii="Times New Roman" w:hAnsi="Times New Roman" w:cs="Times New Roman"/>
-          <w:lang w:val="bg-BG"/>
-        </w:rPr>
-        <w:t>публикува свои сценарии на пътуване</w:t>
+        <w:t>Регистриран потребител може да публикува свои сценарии на пътуване</w:t>
       </w:r>
     </w:p>
     <w:p>
@@ -2790,14 +4759,7 @@
           <w:rFonts w:ascii="Times New Roman" w:hAnsi="Times New Roman" w:cs="Times New Roman"/>
           <w:lang w:val="bg-BG"/>
         </w:rPr>
-        <w:t xml:space="preserve">Регистриран потребител може да </w:t>
-      </w:r>
-      <w:r>
-        <w:rPr>
-          <w:rFonts w:ascii="Times New Roman" w:hAnsi="Times New Roman" w:cs="Times New Roman"/>
-          <w:lang w:val="bg-BG"/>
-        </w:rPr>
-        <w:t>прави копие на сценарии публикувани от други потребители, като те биват добавени при неговите пътувания, където той може да ги променя</w:t>
+        <w:t>Регистриран потребител може да прави копие на сценарии публикувани от други потребители, като те биват добавени при неговите пътувания, където той може да ги променя</w:t>
       </w:r>
     </w:p>
     <w:p>
@@ -2816,14 +4778,7 @@
           <w:rFonts w:ascii="Times New Roman" w:hAnsi="Times New Roman" w:cs="Times New Roman"/>
           <w:lang w:val="bg-BG"/>
         </w:rPr>
-        <w:t xml:space="preserve">Регистриран потребител може да </w:t>
-      </w:r>
-      <w:r>
-        <w:rPr>
-          <w:rFonts w:ascii="Times New Roman" w:hAnsi="Times New Roman" w:cs="Times New Roman"/>
-          <w:lang w:val="bg-BG"/>
-        </w:rPr>
-        <w:t>организира пътуване заедно с други поканени потребители</w:t>
+        <w:t>Регистриран потребител може да организира пътуване заедно с други поканени потребители</w:t>
       </w:r>
     </w:p>
     <w:p>
@@ -2842,7 +4797,23 @@
           <w:rFonts w:ascii="Times New Roman" w:hAnsi="Times New Roman" w:cs="Times New Roman"/>
           <w:lang w:val="bg-BG"/>
         </w:rPr>
-        <w:t>Регистрирани компании могат да пъбликуват услугите, които предоставят</w:t>
+        <w:t xml:space="preserve">Регистрирани компании могат да </w:t>
+      </w:r>
+      <w:proofErr w:type="spellStart"/>
+      <w:r>
+        <w:rPr>
+          <w:rFonts w:ascii="Times New Roman" w:hAnsi="Times New Roman" w:cs="Times New Roman"/>
+          <w:lang w:val="bg-BG"/>
+        </w:rPr>
+        <w:t>пъбликуват</w:t>
+      </w:r>
+      <w:proofErr w:type="spellEnd"/>
+      <w:r>
+        <w:rPr>
+          <w:rFonts w:ascii="Times New Roman" w:hAnsi="Times New Roman" w:cs="Times New Roman"/>
+          <w:lang w:val="bg-BG"/>
+        </w:rPr>
+        <w:t xml:space="preserve"> услугите, които предоставят</w:t>
       </w:r>
     </w:p>
     <w:p>
@@ -2875,8 +4846,9 @@
           <w:rFonts w:ascii="Times New Roman" w:hAnsi="Times New Roman" w:cs="Times New Roman"/>
         </w:rPr>
       </w:pPr>
-      <w:bookmarkStart w:id="12" w:name="Нефункционални"/>
-      <w:bookmarkEnd w:id="12"/>
+      <w:bookmarkStart w:id="13" w:name="Нефункционални"/>
+      <w:bookmarkEnd w:id="13"/>
+      <w:proofErr w:type="spellStart"/>
       <w:r>
         <w:rPr>
           <w:rFonts w:ascii="Times New Roman" w:hAnsi="Times New Roman" w:cs="Times New Roman"/>
@@ -2887,6 +4859,7 @@
         </w:rPr>
         <w:t>Нефункционални</w:t>
       </w:r>
+      <w:proofErr w:type="spellEnd"/>
     </w:p>
     <w:p>
       <w:pPr>
@@ -2929,12 +4902,56 @@
           <w:rFonts w:ascii="Times New Roman" w:hAnsi="Times New Roman" w:cs="Times New Roman"/>
         </w:rPr>
       </w:pPr>
-      <w:r>
-        <w:rPr>
-          <w:rFonts w:ascii="Times New Roman" w:hAnsi="Times New Roman" w:cs="Times New Roman"/>
-        </w:rPr>
-        <w:t>Работа с различни видове валути</w:t>
-      </w:r>
+      <w:proofErr w:type="spellStart"/>
+      <w:r>
+        <w:rPr>
+          <w:rFonts w:ascii="Times New Roman" w:hAnsi="Times New Roman" w:cs="Times New Roman"/>
+        </w:rPr>
+        <w:t>Работа</w:t>
+      </w:r>
+      <w:proofErr w:type="spellEnd"/>
+      <w:r>
+        <w:rPr>
+          <w:rFonts w:ascii="Times New Roman" w:hAnsi="Times New Roman" w:cs="Times New Roman"/>
+        </w:rPr>
+        <w:t xml:space="preserve"> с </w:t>
+      </w:r>
+      <w:proofErr w:type="spellStart"/>
+      <w:r>
+        <w:rPr>
+          <w:rFonts w:ascii="Times New Roman" w:hAnsi="Times New Roman" w:cs="Times New Roman"/>
+        </w:rPr>
+        <w:t>различни</w:t>
+      </w:r>
+      <w:proofErr w:type="spellEnd"/>
+      <w:r>
+        <w:rPr>
+          <w:rFonts w:ascii="Times New Roman" w:hAnsi="Times New Roman" w:cs="Times New Roman"/>
+        </w:rPr>
+        <w:t xml:space="preserve"> </w:t>
+      </w:r>
+      <w:proofErr w:type="spellStart"/>
+      <w:r>
+        <w:rPr>
+          <w:rFonts w:ascii="Times New Roman" w:hAnsi="Times New Roman" w:cs="Times New Roman"/>
+        </w:rPr>
+        <w:t>видове</w:t>
+      </w:r>
+      <w:proofErr w:type="spellEnd"/>
+      <w:r>
+        <w:rPr>
+          <w:rFonts w:ascii="Times New Roman" w:hAnsi="Times New Roman" w:cs="Times New Roman"/>
+        </w:rPr>
+        <w:t xml:space="preserve"> </w:t>
+      </w:r>
+      <w:proofErr w:type="spellStart"/>
+      <w:r>
+        <w:rPr>
+          <w:rFonts w:ascii="Times New Roman" w:hAnsi="Times New Roman" w:cs="Times New Roman"/>
+        </w:rPr>
+        <w:t>валути</w:t>
+      </w:r>
+      <w:proofErr w:type="spellEnd"/>
     </w:p>
     <w:p>
       <w:pPr>
@@ -2951,14 +4968,77 @@
           <w:rFonts w:ascii="Times New Roman" w:hAnsi="Times New Roman" w:cs="Times New Roman"/>
           <w:lang w:val="bg-BG"/>
         </w:rPr>
-        <w:lastRenderedPageBreak/>
         <w:t>В</w:t>
       </w:r>
-      <w:r>
-        <w:rPr>
-          <w:rFonts w:ascii="Times New Roman" w:hAnsi="Times New Roman" w:cs="Times New Roman"/>
-        </w:rPr>
-        <w:t>исока степен на достъпност – поне 99%</w:t>
+      <w:proofErr w:type="spellStart"/>
+      <w:r>
+        <w:rPr>
+          <w:rFonts w:ascii="Times New Roman" w:hAnsi="Times New Roman" w:cs="Times New Roman"/>
+        </w:rPr>
+        <w:t>исока</w:t>
+      </w:r>
+      <w:proofErr w:type="spellEnd"/>
+      <w:r>
+        <w:rPr>
+          <w:rFonts w:ascii="Times New Roman" w:hAnsi="Times New Roman" w:cs="Times New Roman"/>
+        </w:rPr>
+        <w:t xml:space="preserve"> </w:t>
+      </w:r>
+      <w:proofErr w:type="spellStart"/>
+      <w:r>
+        <w:rPr>
+          <w:rFonts w:ascii="Times New Roman" w:hAnsi="Times New Roman" w:cs="Times New Roman"/>
+        </w:rPr>
+        <w:t>степен</w:t>
+      </w:r>
+      <w:proofErr w:type="spellEnd"/>
+      <w:r>
+        <w:rPr>
+          <w:rFonts w:ascii="Times New Roman" w:hAnsi="Times New Roman" w:cs="Times New Roman"/>
+        </w:rPr>
+        <w:t xml:space="preserve"> </w:t>
+      </w:r>
+      <w:proofErr w:type="spellStart"/>
+      <w:r>
+        <w:rPr>
+          <w:rFonts w:ascii="Times New Roman" w:hAnsi="Times New Roman" w:cs="Times New Roman"/>
+        </w:rPr>
+        <w:t>на</w:t>
+      </w:r>
+      <w:proofErr w:type="spellEnd"/>
+      <w:r>
+        <w:rPr>
+          <w:rFonts w:ascii="Times New Roman" w:hAnsi="Times New Roman" w:cs="Times New Roman"/>
+        </w:rPr>
+        <w:t xml:space="preserve"> </w:t>
+      </w:r>
+      <w:proofErr w:type="spellStart"/>
+      <w:r>
+        <w:rPr>
+          <w:rFonts w:ascii="Times New Roman" w:hAnsi="Times New Roman" w:cs="Times New Roman"/>
+        </w:rPr>
+        <w:t>достъпност</w:t>
+      </w:r>
+      <w:proofErr w:type="spellEnd"/>
+      <w:r>
+        <w:rPr>
+          <w:rFonts w:ascii="Times New Roman" w:hAnsi="Times New Roman" w:cs="Times New Roman"/>
+        </w:rPr>
+        <w:t xml:space="preserve"> – </w:t>
+      </w:r>
+      <w:proofErr w:type="spellStart"/>
+      <w:r>
+        <w:rPr>
+          <w:rFonts w:ascii="Times New Roman" w:hAnsi="Times New Roman" w:cs="Times New Roman"/>
+        </w:rPr>
+        <w:t>поне</w:t>
+      </w:r>
+      <w:proofErr w:type="spellEnd"/>
+      <w:r>
+        <w:rPr>
+          <w:rFonts w:ascii="Times New Roman" w:hAnsi="Times New Roman" w:cs="Times New Roman"/>
+        </w:rPr>
+        <w:t xml:space="preserve"> 99%</w:t>
       </w:r>
     </w:p>
     <w:p>
@@ -2978,13 +5058,47 @@
         </w:rPr>
         <w:t xml:space="preserve">Работа с най-разпространените видове банкови карти – </w:t>
       </w:r>
+      <w:proofErr w:type="spellStart"/>
       <w:r>
         <w:rPr>
           <w:rFonts w:ascii="Times New Roman" w:eastAsia="Yu Mincho" w:hAnsi="Times New Roman" w:cs="Times New Roman"/>
           <w:lang w:val="bg-BG" w:eastAsia="ja-JP"/>
         </w:rPr>
-        <w:t>Visa, MasterCard, AmericanExpress</w:t>
-      </w:r>
+        <w:t>Visa</w:t>
+      </w:r>
+      <w:proofErr w:type="spellEnd"/>
+      <w:r>
+        <w:rPr>
+          <w:rFonts w:ascii="Times New Roman" w:eastAsia="Yu Mincho" w:hAnsi="Times New Roman" w:cs="Times New Roman"/>
+          <w:lang w:val="bg-BG" w:eastAsia="ja-JP"/>
+        </w:rPr>
+        <w:t xml:space="preserve">, </w:t>
+      </w:r>
+      <w:proofErr w:type="spellStart"/>
+      <w:r>
+        <w:rPr>
+          <w:rFonts w:ascii="Times New Roman" w:eastAsia="Yu Mincho" w:hAnsi="Times New Roman" w:cs="Times New Roman"/>
+          <w:lang w:val="bg-BG" w:eastAsia="ja-JP"/>
+        </w:rPr>
+        <w:t>MasterCard</w:t>
+      </w:r>
+      <w:proofErr w:type="spellEnd"/>
+      <w:r>
+        <w:rPr>
+          <w:rFonts w:ascii="Times New Roman" w:eastAsia="Yu Mincho" w:hAnsi="Times New Roman" w:cs="Times New Roman"/>
+          <w:lang w:val="bg-BG" w:eastAsia="ja-JP"/>
+        </w:rPr>
+        <w:t xml:space="preserve">, </w:t>
+      </w:r>
+      <w:proofErr w:type="spellStart"/>
+      <w:r>
+        <w:rPr>
+          <w:rFonts w:ascii="Times New Roman" w:eastAsia="Yu Mincho" w:hAnsi="Times New Roman" w:cs="Times New Roman"/>
+          <w:lang w:val="bg-BG" w:eastAsia="ja-JP"/>
+        </w:rPr>
+        <w:t>AmericanExpress</w:t>
+      </w:r>
+      <w:proofErr w:type="spellEnd"/>
     </w:p>
     <w:p>
       <w:pPr>
@@ -3009,8 +5123,65 @@
           <w:rFonts w:ascii="Times New Roman" w:hAnsi="Times New Roman" w:cs="Times New Roman"/>
           <w:lang w:val="bg-BG"/>
         </w:rPr>
-        <w:t xml:space="preserve"> пътуване с google calendar, google maps</w:t>
-      </w:r>
+        <w:t xml:space="preserve"> пътуване с </w:t>
+      </w:r>
+      <w:proofErr w:type="spellStart"/>
+      <w:r>
+        <w:rPr>
+          <w:rFonts w:ascii="Times New Roman" w:hAnsi="Times New Roman" w:cs="Times New Roman"/>
+          <w:lang w:val="bg-BG"/>
+        </w:rPr>
+        <w:t>google</w:t>
+      </w:r>
+      <w:proofErr w:type="spellEnd"/>
+      <w:r>
+        <w:rPr>
+          <w:rFonts w:ascii="Times New Roman" w:hAnsi="Times New Roman" w:cs="Times New Roman"/>
+          <w:lang w:val="bg-BG"/>
+        </w:rPr>
+        <w:t xml:space="preserve"> </w:t>
+      </w:r>
+      <w:proofErr w:type="spellStart"/>
+      <w:r>
+        <w:rPr>
+          <w:rFonts w:ascii="Times New Roman" w:hAnsi="Times New Roman" w:cs="Times New Roman"/>
+          <w:lang w:val="bg-BG"/>
+        </w:rPr>
+        <w:t>calendar</w:t>
+      </w:r>
+      <w:proofErr w:type="spellEnd"/>
+      <w:r>
+        <w:rPr>
+          <w:rFonts w:ascii="Times New Roman" w:hAnsi="Times New Roman" w:cs="Times New Roman"/>
+          <w:lang w:val="bg-BG"/>
+        </w:rPr>
+        <w:t xml:space="preserve">, </w:t>
+      </w:r>
+      <w:proofErr w:type="spellStart"/>
+      <w:r>
+        <w:rPr>
+          <w:rFonts w:ascii="Times New Roman" w:hAnsi="Times New Roman" w:cs="Times New Roman"/>
+          <w:lang w:val="bg-BG"/>
+        </w:rPr>
+        <w:t>google</w:t>
+      </w:r>
+      <w:proofErr w:type="spellEnd"/>
+      <w:r>
+        <w:rPr>
+          <w:rFonts w:ascii="Times New Roman" w:hAnsi="Times New Roman" w:cs="Times New Roman"/>
+          <w:lang w:val="bg-BG"/>
+        </w:rPr>
+        <w:t xml:space="preserve"> </w:t>
+      </w:r>
+      <w:proofErr w:type="spellStart"/>
+      <w:r>
+        <w:rPr>
+          <w:rFonts w:ascii="Times New Roman" w:hAnsi="Times New Roman" w:cs="Times New Roman"/>
+          <w:lang w:val="bg-BG"/>
+        </w:rPr>
+        <w:t>maps</w:t>
+      </w:r>
+      <w:proofErr w:type="spellEnd"/>
     </w:p>
     <w:p>
       <w:pPr>
@@ -3101,8 +5272,6 @@
         </w:rPr>
         <w:t>Системата да бъде налична на няколко езика – английски, руски, български</w:t>
       </w:r>
-      <w:bookmarkStart w:id="13" w:name="_GoBack"/>
-      <w:bookmarkEnd w:id="13"/>
     </w:p>
     <w:p>
       <w:pPr>
@@ -3117,6 +5286,7 @@
       </w:pPr>
       <w:bookmarkStart w:id="14" w:name="ПроизтичащиОтПриложнаОбласт"/>
       <w:bookmarkEnd w:id="14"/>
+      <w:proofErr w:type="spellStart"/>
       <w:r>
         <w:rPr>
           <w:rFonts w:ascii="Times New Roman" w:hAnsi="Times New Roman" w:cs="Times New Roman"/>
@@ -3125,8 +5295,75 @@
           <w:sz w:val="26"/>
           <w:szCs w:val="26"/>
         </w:rPr>
-        <w:t>Произтичащи от приложна област</w:t>
-      </w:r>
+        <w:t>Произтичащи</w:t>
+      </w:r>
+      <w:proofErr w:type="spellEnd"/>
+      <w:r>
+        <w:rPr>
+          <w:rFonts w:ascii="Times New Roman" w:hAnsi="Times New Roman" w:cs="Times New Roman"/>
+          <w:b/>
+          <w:bCs/>
+          <w:sz w:val="26"/>
+          <w:szCs w:val="26"/>
+        </w:rPr>
+        <w:t xml:space="preserve"> </w:t>
+      </w:r>
+      <w:proofErr w:type="spellStart"/>
+      <w:r>
+        <w:rPr>
+          <w:rFonts w:ascii="Times New Roman" w:hAnsi="Times New Roman" w:cs="Times New Roman"/>
+          <w:b/>
+          <w:bCs/>
+          <w:sz w:val="26"/>
+          <w:szCs w:val="26"/>
+        </w:rPr>
+        <w:t>от</w:t>
+      </w:r>
+      <w:proofErr w:type="spellEnd"/>
+      <w:r>
+        <w:rPr>
+          <w:rFonts w:ascii="Times New Roman" w:hAnsi="Times New Roman" w:cs="Times New Roman"/>
+          <w:b/>
+          <w:bCs/>
+          <w:sz w:val="26"/>
+          <w:szCs w:val="26"/>
+        </w:rPr>
+        <w:t xml:space="preserve"> </w:t>
+      </w:r>
+      <w:proofErr w:type="spellStart"/>
+      <w:r>
+        <w:rPr>
+          <w:rFonts w:ascii="Times New Roman" w:hAnsi="Times New Roman" w:cs="Times New Roman"/>
+          <w:b/>
+          <w:bCs/>
+          <w:sz w:val="26"/>
+          <w:szCs w:val="26"/>
+        </w:rPr>
+        <w:t>приложна</w:t>
+      </w:r>
+      <w:proofErr w:type="spellEnd"/>
+      <w:r>
+        <w:rPr>
+          <w:rFonts w:ascii="Times New Roman" w:hAnsi="Times New Roman" w:cs="Times New Roman"/>
+          <w:b/>
+          <w:bCs/>
+          <w:sz w:val="26"/>
+          <w:szCs w:val="26"/>
+        </w:rPr>
+        <w:t xml:space="preserve"> </w:t>
+      </w:r>
+      <w:proofErr w:type="spellStart"/>
+      <w:r>
+        <w:rPr>
+          <w:rFonts w:ascii="Times New Roman" w:hAnsi="Times New Roman" w:cs="Times New Roman"/>
+          <w:b/>
+          <w:bCs/>
+          <w:sz w:val="26"/>
+          <w:szCs w:val="26"/>
+        </w:rPr>
+        <w:t>област</w:t>
+      </w:r>
+      <w:proofErr w:type="spellEnd"/>
     </w:p>
     <w:p>
       <w:pPr>
@@ -3178,7 +5415,7 @@
 </file>
 
 <file path=word/numbering.xml><?xml version="1.0" encoding="utf-8"?>
-<w:numbering xmlns:wpc="http://schemas.microsoft.com/office/word/2010/wordprocessingCanvas" xmlns:mc="http://schemas.openxmlformats.org/markup-compatibility/2006" xmlns:o="urn:schemas-microsoft-com:office:office" xmlns:r="http://schemas.openxmlformats.org/officeDocument/2006/relationships" xmlns:m="http://schemas.openxmlformats.org/officeDocument/2006/math" xmlns:v="urn:schemas-microsoft-com:vml" xmlns:wp14="http://schemas.microsoft.com/office/word/2010/wordprocessingDrawing" xmlns:wp="http://schemas.openxmlformats.org/drawingml/2006/wordprocessingDrawing" xmlns:w10="urn:schemas-microsoft-com:office:word" xmlns:w="http://schemas.openxmlformats.org/wordprocessingml/2006/main" xmlns:w14="http://schemas.microsoft.com/office/word/2010/wordml" xmlns:w15="http://schemas.microsoft.com/office/word/2012/wordml" xmlns:wpg="http://schemas.microsoft.com/office/word/2010/wordprocessingGroup" xmlns:wpi="http://schemas.microsoft.com/office/word/2010/wordprocessingInk" xmlns:wne="http://schemas.microsoft.com/office/word/2006/wordml" xmlns:wps="http://schemas.microsoft.com/office/word/2010/wordprocessingShape" mc:Ignorable="w14 w15 wp14">
+<w:numbering xmlns:wpc="http://schemas.microsoft.com/office/word/2010/wordprocessingCanvas" xmlns:cx="http://schemas.microsoft.com/office/drawing/2014/chartex" xmlns:cx1="http://schemas.microsoft.com/office/drawing/2015/9/8/chartex" xmlns:cx2="http://schemas.microsoft.com/office/drawing/2015/10/21/chartex" xmlns:cx3="http://schemas.microsoft.com/office/drawing/2016/5/9/chartex" xmlns:cx4="http://schemas.microsoft.com/office/drawing/2016/5/10/chartex" xmlns:cx5="http://schemas.microsoft.com/office/drawing/2016/5/11/chartex" xmlns:cx6="http://schemas.microsoft.com/office/drawing/2016/5/12/chartex" xmlns:cx7="http://schemas.microsoft.com/office/drawing/2016/5/13/chartex" xmlns:cx8="http://schemas.microsoft.com/office/drawing/2016/5/14/chartex" xmlns:mc="http://schemas.openxmlformats.org/markup-compatibility/2006" xmlns:aink="http://schemas.microsoft.com/office/drawing/2016/ink" xmlns:am3d="http://schemas.microsoft.com/office/drawing/2017/model3d" xmlns:o="urn:schemas-microsoft-com:office:office" xmlns:r="http://schemas.openxmlformats.org/officeDocument/2006/relationships" xmlns:m="http://schemas.openxmlformats.org/officeDocument/2006/math" xmlns:v="urn:schemas-microsoft-com:vml" xmlns:wp14="http://schemas.microsoft.com/office/word/2010/wordprocessingDrawing" xmlns:wp="http://schemas.openxmlformats.org/drawingml/2006/wordprocessingDrawing" xmlns:w10="urn:schemas-microsoft-com:office:word" xmlns:w="http://schemas.openxmlformats.org/wordprocessingml/2006/main" xmlns:w14="http://schemas.microsoft.com/office/word/2010/wordml" xmlns:w15="http://schemas.microsoft.com/office/word/2012/wordml" xmlns:w16cid="http://schemas.microsoft.com/office/word/2016/wordml/cid" xmlns:w16se="http://schemas.microsoft.com/office/word/2015/wordml/symex" xmlns:wpg="http://schemas.microsoft.com/office/word/2010/wordprocessingGroup" xmlns:wpi="http://schemas.microsoft.com/office/word/2010/wordprocessingInk" xmlns:wne="http://schemas.microsoft.com/office/word/2006/wordml" xmlns:wps="http://schemas.microsoft.com/office/word/2010/wordprocessingShape" mc:Ignorable="w14 w15 w16se w16cid wp14">
   <w:abstractNum w:abstractNumId="0" w15:restartNumberingAfterBreak="0">
     <w:nsid w:val="194B765F"/>
     <w:multiLevelType w:val="multilevel"/>
@@ -4750,7 +6987,7 @@
 </file>
 
 <file path=word/styles.xml><?xml version="1.0" encoding="utf-8"?>
-<w:styles xmlns:mc="http://schemas.openxmlformats.org/markup-compatibility/2006" xmlns:r="http://schemas.openxmlformats.org/officeDocument/2006/relationships" xmlns:w="http://schemas.openxmlformats.org/wordprocessingml/2006/main" xmlns:w14="http://schemas.microsoft.com/office/word/2010/wordml" xmlns:w15="http://schemas.microsoft.com/office/word/2012/wordml" mc:Ignorable="w14 w15">
+<w:styles xmlns:mc="http://schemas.openxmlformats.org/markup-compatibility/2006" xmlns:r="http://schemas.openxmlformats.org/officeDocument/2006/relationships" xmlns:w="http://schemas.openxmlformats.org/wordprocessingml/2006/main" xmlns:w14="http://schemas.microsoft.com/office/word/2010/wordml" xmlns:w15="http://schemas.microsoft.com/office/word/2012/wordml" xmlns:w16cid="http://schemas.microsoft.com/office/word/2016/wordml/cid" xmlns:w16se="http://schemas.microsoft.com/office/word/2015/wordml/symex" mc:Ignorable="w14 w15 w16se w16cid">
   <w:docDefaults>
     <w:rPrDefault>
       <w:rPr>
@@ -4762,7 +6999,7 @@
     </w:rPrDefault>
     <w:pPrDefault/>
   </w:docDefaults>
-  <w:latentStyles w:defLockedState="0" w:defUIPriority="99" w:defSemiHidden="0" w:defUnhideWhenUsed="0" w:defQFormat="0" w:count="371">
+  <w:latentStyles w:defLockedState="0" w:defUIPriority="99" w:defSemiHidden="0" w:defUnhideWhenUsed="0" w:defQFormat="0" w:count="375">
     <w:lsdException w:name="Normal" w:uiPriority="0" w:qFormat="1"/>
     <w:lsdException w:name="heading 1" w:uiPriority="9" w:qFormat="1"/>
     <w:lsdException w:name="heading 2" w:semiHidden="1" w:uiPriority="9" w:unhideWhenUsed="1" w:qFormat="1"/>
@@ -4868,7 +7105,6 @@
     <w:lsdException w:name="HTML Sample" w:semiHidden="1" w:unhideWhenUsed="1"/>
     <w:lsdException w:name="HTML Typewriter" w:semiHidden="1" w:unhideWhenUsed="1"/>
     <w:lsdException w:name="HTML Variable" w:semiHidden="1" w:unhideWhenUsed="1"/>
-    <w:lsdException w:name="Normal Table" w:semiHidden="1" w:unhideWhenUsed="1"/>
     <w:lsdException w:name="annotation subject" w:semiHidden="1" w:unhideWhenUsed="1"/>
     <w:lsdException w:name="No List" w:semiHidden="1" w:unhideWhenUsed="1"/>
     <w:lsdException w:name="Outline List 1" w:semiHidden="1" w:unhideWhenUsed="1"/>
@@ -4912,10 +7148,8 @@
     <w:lsdException w:name="Table Elegant" w:semiHidden="1" w:unhideWhenUsed="1"/>
     <w:lsdException w:name="Table Professional" w:semiHidden="1" w:unhideWhenUsed="1"/>
     <w:lsdException w:name="Table Subtle 1" w:semiHidden="1" w:unhideWhenUsed="1"/>
-    <w:lsdException w:name="Table Subtle 2" w:semiHidden="1" w:unhideWhenUsed="1"/>
     <w:lsdException w:name="Table Web 1" w:semiHidden="1" w:unhideWhenUsed="1"/>
     <w:lsdException w:name="Table Web 2" w:semiHidden="1" w:unhideWhenUsed="1"/>
-    <w:lsdException w:name="Table Web 3" w:semiHidden="1" w:unhideWhenUsed="1"/>
     <w:lsdException w:name="Balloon Text" w:semiHidden="1" w:unhideWhenUsed="1"/>
     <w:lsdException w:name="Table Grid" w:uiPriority="39"/>
     <w:lsdException w:name="Table Theme" w:semiHidden="1" w:unhideWhenUsed="1"/>
@@ -5134,6 +7368,10 @@
     <w:lsdException w:name="List Table 5 Dark Accent 6" w:uiPriority="50"/>
     <w:lsdException w:name="List Table 6 Colorful Accent 6" w:uiPriority="51"/>
     <w:lsdException w:name="List Table 7 Colorful Accent 6" w:uiPriority="52"/>
+    <w:lsdException w:name="Mention" w:semiHidden="1" w:unhideWhenUsed="1"/>
+    <w:lsdException w:name="Smart Hyperlink" w:semiHidden="1" w:unhideWhenUsed="1"/>
+    <w:lsdException w:name="Hashtag" w:semiHidden="1" w:unhideWhenUsed="1"/>
+    <w:lsdException w:name="Unresolved Mention" w:semiHidden="1" w:unhideWhenUsed="1"/>
   </w:latentStyles>
   <w:style w:type="paragraph" w:default="1" w:styleId="Normal">
     <w:name w:val="Normal"/>
@@ -5146,6 +7384,7 @@
   <w:style w:type="character" w:default="1" w:styleId="DefaultParagraphFont">
     <w:name w:val="Default Paragraph Font"/>
     <w:uiPriority w:val="1"/>
+    <w:semiHidden/>
     <w:unhideWhenUsed/>
   </w:style>
   <w:style w:type="table" w:default="1" w:styleId="TableNormal">
@@ -5959,8 +8198,8 @@
       <w:rFonts w:cs="OpenSymbol"/>
     </w:rPr>
   </w:style>
-  <w:style w:type="character" w:customStyle="1" w:styleId="UnresolvedMention">
-    <w:name w:val="Unresolved Mention"/>
+  <w:style w:type="character" w:customStyle="1" w:styleId="UnresolvedMention1">
+    <w:name w:val="Unresolved Mention1"/>
     <w:basedOn w:val="DefaultParagraphFont"/>
     <w:uiPriority w:val="99"/>
     <w:semiHidden/>
@@ -6327,6 +8566,62 @@
         <w:insideV w:val="single" w:sz="4" w:space="0" w:color="auto"/>
       </w:tblBorders>
     </w:tblPr>
+  </w:style>
+  <w:style w:type="paragraph" w:styleId="HTMLPreformatted">
+    <w:name w:val="HTML Preformatted"/>
+    <w:basedOn w:val="Normal"/>
+    <w:link w:val="HTMLPreformattedChar"/>
+    <w:uiPriority w:val="99"/>
+    <w:semiHidden/>
+    <w:unhideWhenUsed/>
+    <w:rsid w:val="00026A2A"/>
+    <w:pPr>
+      <w:tabs>
+        <w:tab w:val="left" w:pos="916"/>
+        <w:tab w:val="left" w:pos="1832"/>
+        <w:tab w:val="left" w:pos="2748"/>
+        <w:tab w:val="left" w:pos="3664"/>
+        <w:tab w:val="left" w:pos="4580"/>
+        <w:tab w:val="left" w:pos="5496"/>
+        <w:tab w:val="left" w:pos="6412"/>
+        <w:tab w:val="left" w:pos="7328"/>
+        <w:tab w:val="left" w:pos="8244"/>
+        <w:tab w:val="left" w:pos="9160"/>
+        <w:tab w:val="left" w:pos="10076"/>
+        <w:tab w:val="left" w:pos="10992"/>
+        <w:tab w:val="left" w:pos="11908"/>
+        <w:tab w:val="left" w:pos="12824"/>
+        <w:tab w:val="left" w:pos="13740"/>
+        <w:tab w:val="left" w:pos="14656"/>
+      </w:tabs>
+    </w:pPr>
+    <w:rPr>
+      <w:rFonts w:ascii="Courier New" w:eastAsia="Times New Roman" w:hAnsi="Courier New" w:cs="Courier New"/>
+      <w:color w:val="auto"/>
+      <w:kern w:val="0"/>
+      <w:sz w:val="20"/>
+      <w:szCs w:val="20"/>
+      <w:lang w:eastAsia="en-US" w:bidi="ar-SA"/>
+    </w:rPr>
+  </w:style>
+  <w:style w:type="character" w:customStyle="1" w:styleId="HTMLPreformattedChar">
+    <w:name w:val="HTML Preformatted Char"/>
+    <w:basedOn w:val="DefaultParagraphFont"/>
+    <w:link w:val="HTMLPreformatted"/>
+    <w:uiPriority w:val="99"/>
+    <w:semiHidden/>
+    <w:rsid w:val="00026A2A"/>
+    <w:rPr>
+      <w:rFonts w:ascii="Courier New" w:eastAsia="Times New Roman" w:hAnsi="Courier New" w:cs="Courier New"/>
+      <w:kern w:val="0"/>
+      <w:szCs w:val="20"/>
+      <w:lang w:eastAsia="en-US" w:bidi="ar-SA"/>
+    </w:rPr>
+  </w:style>
+  <w:style w:type="character" w:customStyle="1" w:styleId="difference">
+    <w:name w:val="difference"/>
+    <w:basedOn w:val="DefaultParagraphFont"/>
+    <w:rsid w:val="00026A2A"/>
   </w:style>
 </w:styles>
 </file>
@@ -6631,7 +8926,7 @@
 </file>
 
 <file path=customXml/itemProps1.xml><?xml version="1.0" encoding="utf-8"?>
-<ds:datastoreItem xmlns:ds="http://schemas.openxmlformats.org/officeDocument/2006/customXml" ds:itemID="{58EB9E36-C0E2-4B78-9D83-DB19B42AA195}">
+<ds:datastoreItem xmlns:ds="http://schemas.openxmlformats.org/officeDocument/2006/customXml" ds:itemID="{A2CE3BA3-0AEC-4BFD-ABDE-7C7FF7B1C56B}">
   <ds:schemaRefs>
     <ds:schemaRef ds:uri="http://schemas.openxmlformats.org/officeDocument/2006/bibliography"/>
   </ds:schemaRefs>

</xml_diff>

<commit_message>
Fix typos, indentaion and extend 'contents' menu
</commit_message>
<xml_diff>
--- a/hw2/requirements_elicitation.docx
+++ b/hw2/requirements_elicitation.docx
@@ -1,6 +1,6 @@
 
 <file path=word/document.xml><?xml version="1.0" encoding="utf-8"?>
-<w:document xmlns:wpc="http://schemas.microsoft.com/office/word/2010/wordprocessingCanvas" xmlns:cx="http://schemas.microsoft.com/office/drawing/2014/chartex" xmlns:cx1="http://schemas.microsoft.com/office/drawing/2015/9/8/chartex" xmlns:cx2="http://schemas.microsoft.com/office/drawing/2015/10/21/chartex" xmlns:cx3="http://schemas.microsoft.com/office/drawing/2016/5/9/chartex" xmlns:cx4="http://schemas.microsoft.com/office/drawing/2016/5/10/chartex" xmlns:cx5="http://schemas.microsoft.com/office/drawing/2016/5/11/chartex" xmlns:cx6="http://schemas.microsoft.com/office/drawing/2016/5/12/chartex" xmlns:cx7="http://schemas.microsoft.com/office/drawing/2016/5/13/chartex" xmlns:cx8="http://schemas.microsoft.com/office/drawing/2016/5/14/chartex" xmlns:mc="http://schemas.openxmlformats.org/markup-compatibility/2006" xmlns:aink="http://schemas.microsoft.com/office/drawing/2016/ink" xmlns:am3d="http://schemas.microsoft.com/office/drawing/2017/model3d" xmlns:o="urn:schemas-microsoft-com:office:office" xmlns:r="http://schemas.openxmlformats.org/officeDocument/2006/relationships" xmlns:m="http://schemas.openxmlformats.org/officeDocument/2006/math" xmlns:v="urn:schemas-microsoft-com:vml" xmlns:wp14="http://schemas.microsoft.com/office/word/2010/wordprocessingDrawing" xmlns:wp="http://schemas.openxmlformats.org/drawingml/2006/wordprocessingDrawing" xmlns:w10="urn:schemas-microsoft-com:office:word" xmlns:w="http://schemas.openxmlformats.org/wordprocessingml/2006/main" xmlns:w14="http://schemas.microsoft.com/office/word/2010/wordml" xmlns:w15="http://schemas.microsoft.com/office/word/2012/wordml" xmlns:w16cid="http://schemas.microsoft.com/office/word/2016/wordml/cid" xmlns:w16se="http://schemas.microsoft.com/office/word/2015/wordml/symex" xmlns:wpg="http://schemas.microsoft.com/office/word/2010/wordprocessingGroup" xmlns:wpi="http://schemas.microsoft.com/office/word/2010/wordprocessingInk" xmlns:wne="http://schemas.microsoft.com/office/word/2006/wordml" xmlns:wps="http://schemas.microsoft.com/office/word/2010/wordprocessingShape" mc:Ignorable="w14 w15 w16se w16cid wp14">
+<w:document xmlns:wpc="http://schemas.microsoft.com/office/word/2010/wordprocessingCanvas" xmlns:mc="http://schemas.openxmlformats.org/markup-compatibility/2006" xmlns:o="urn:schemas-microsoft-com:office:office" xmlns:r="http://schemas.openxmlformats.org/officeDocument/2006/relationships" xmlns:m="http://schemas.openxmlformats.org/officeDocument/2006/math" xmlns:v="urn:schemas-microsoft-com:vml" xmlns:wp14="http://schemas.microsoft.com/office/word/2010/wordprocessingDrawing" xmlns:wp="http://schemas.openxmlformats.org/drawingml/2006/wordprocessingDrawing" xmlns:w10="urn:schemas-microsoft-com:office:word" xmlns:w="http://schemas.openxmlformats.org/wordprocessingml/2006/main" xmlns:w14="http://schemas.microsoft.com/office/word/2010/wordml" xmlns:w15="http://schemas.microsoft.com/office/word/2012/wordml" xmlns:wpg="http://schemas.microsoft.com/office/word/2010/wordprocessingGroup" xmlns:wpi="http://schemas.microsoft.com/office/word/2010/wordprocessingInk" xmlns:wne="http://schemas.microsoft.com/office/word/2006/wordml" xmlns:wps="http://schemas.microsoft.com/office/word/2010/wordprocessingShape" mc:Ignorable="w14 w15 wp14">
   <w:body>
     <w:p>
       <w:pPr>
@@ -14,6 +14,7 @@
       </w:pPr>
       <w:bookmarkStart w:id="0" w:name="Съдържание"/>
       <w:bookmarkEnd w:id="0"/>
+      <w:proofErr w:type="spellStart"/>
       <w:r>
         <w:rPr>
           <w:rFonts w:ascii="Times New Roman" w:hAnsi="Times New Roman" w:cs="Times New Roman"/>
@@ -23,6 +24,7 @@
         </w:rPr>
         <w:t>Съдържание</w:t>
       </w:r>
+      <w:proofErr w:type="spellEnd"/>
     </w:p>
     <w:p>
       <w:pPr>
@@ -124,7 +126,9 @@
           <w:numId w:val="4"/>
         </w:numPr>
         <w:rPr>
-          <w:rFonts w:hint="eastAsia"/>
+          <w:rStyle w:val="InternetLink"/>
+          <w:color w:val="00000A"/>
+          <w:u w:val="none"/>
         </w:rPr>
       </w:pPr>
       <w:hyperlink w:anchor="ЗаинтересованиЛица">
@@ -143,11 +147,177 @@
       <w:pPr>
         <w:pStyle w:val="ListParagraph"/>
         <w:numPr>
+          <w:ilvl w:val="1"/>
+          <w:numId w:val="4"/>
+        </w:numPr>
+        <w:rPr>
+          <w:rStyle w:val="InternetLink"/>
+          <w:rFonts w:ascii="Times New Roman" w:hAnsi="Times New Roman" w:cs="Times New Roman"/>
+          <w:szCs w:val="24"/>
+          <w:lang w:val="bg-BG"/>
+        </w:rPr>
+      </w:pPr>
+      <w:hyperlink w:anchor="крайниПотребители" w:history="1">
+        <w:r>
+          <w:rPr>
+            <w:rStyle w:val="InternetLink"/>
+            <w:lang w:val="bg-BG"/>
+          </w:rPr>
+          <w:t>Кра</w:t>
+        </w:r>
+        <w:r>
+          <w:rPr>
+            <w:rStyle w:val="InternetLink"/>
+            <w:lang w:val="bg-BG"/>
+          </w:rPr>
+          <w:t>й</w:t>
+        </w:r>
+        <w:r>
+          <w:rPr>
+            <w:rStyle w:val="InternetLink"/>
+            <w:lang w:val="bg-BG"/>
+          </w:rPr>
+          <w:t>н</w:t>
+        </w:r>
+        <w:r>
+          <w:rPr>
+            <w:rStyle w:val="InternetLink"/>
+            <w:lang w:val="bg-BG"/>
+          </w:rPr>
+          <w:t>и потребители</w:t>
+        </w:r>
+      </w:hyperlink>
+    </w:p>
+    <w:p>
+      <w:pPr>
+        <w:pStyle w:val="ListParagraph"/>
+        <w:numPr>
+          <w:ilvl w:val="1"/>
+          <w:numId w:val="4"/>
+        </w:numPr>
+        <w:rPr>
+          <w:rStyle w:val="InternetLink"/>
+          <w:rFonts w:ascii="Times New Roman" w:hAnsi="Times New Roman" w:cs="Times New Roman"/>
+          <w:szCs w:val="24"/>
+          <w:lang w:val="bg-BG"/>
+        </w:rPr>
+      </w:pPr>
+      <w:hyperlink w:anchor="доставчициНаУслуги" w:history="1">
+        <w:r>
+          <w:rPr>
+            <w:rStyle w:val="InternetLink"/>
+            <w:lang w:val="bg-BG"/>
+          </w:rPr>
+          <w:t>Д</w:t>
+        </w:r>
+        <w:r>
+          <w:rPr>
+            <w:rStyle w:val="InternetLink"/>
+            <w:lang w:val="bg-BG"/>
+          </w:rPr>
+          <w:t>о</w:t>
+        </w:r>
+        <w:r>
+          <w:rPr>
+            <w:rStyle w:val="InternetLink"/>
+            <w:lang w:val="bg-BG"/>
+          </w:rPr>
+          <w:t xml:space="preserve">ставчици </w:t>
+        </w:r>
+        <w:r>
+          <w:rPr>
+            <w:rStyle w:val="InternetLink"/>
+            <w:lang w:val="bg-BG"/>
+          </w:rPr>
+          <w:t>н</w:t>
+        </w:r>
+        <w:r>
+          <w:rPr>
+            <w:rStyle w:val="InternetLink"/>
+            <w:lang w:val="bg-BG"/>
+          </w:rPr>
+          <w:t>а услу</w:t>
+        </w:r>
+        <w:r>
+          <w:rPr>
+            <w:rStyle w:val="InternetLink"/>
+            <w:lang w:val="bg-BG"/>
+          </w:rPr>
+          <w:t>г</w:t>
+        </w:r>
+        <w:r>
+          <w:rPr>
+            <w:rStyle w:val="InternetLink"/>
+            <w:lang w:val="bg-BG"/>
+          </w:rPr>
+          <w:t>и</w:t>
+        </w:r>
+      </w:hyperlink>
+    </w:p>
+    <w:p>
+      <w:pPr>
+        <w:pStyle w:val="ListParagraph"/>
+        <w:numPr>
+          <w:ilvl w:val="1"/>
+          <w:numId w:val="4"/>
+        </w:numPr>
+        <w:rPr>
+          <w:rStyle w:val="InternetLink"/>
+          <w:rFonts w:ascii="Times New Roman" w:hAnsi="Times New Roman" w:cs="Times New Roman" w:hint="eastAsia"/>
+          <w:szCs w:val="24"/>
+          <w:lang w:val="bg-BG"/>
+        </w:rPr>
+      </w:pPr>
+      <w:hyperlink w:anchor="конкуренти" w:history="1">
+        <w:r>
+          <w:rPr>
+            <w:rStyle w:val="InternetLink"/>
+            <w:lang w:val="bg-BG"/>
+          </w:rPr>
+          <w:t>Ко</w:t>
+        </w:r>
+        <w:r>
+          <w:rPr>
+            <w:rStyle w:val="InternetLink"/>
+            <w:lang w:val="bg-BG"/>
+          </w:rPr>
+          <w:t>н</w:t>
+        </w:r>
+        <w:r>
+          <w:rPr>
+            <w:rStyle w:val="InternetLink"/>
+            <w:lang w:val="bg-BG"/>
+          </w:rPr>
+          <w:t>ку</w:t>
+        </w:r>
+        <w:r>
+          <w:rPr>
+            <w:rStyle w:val="InternetLink"/>
+            <w:lang w:val="bg-BG"/>
+          </w:rPr>
+          <w:t>р</w:t>
+        </w:r>
+        <w:r>
+          <w:rPr>
+            <w:rStyle w:val="InternetLink"/>
+            <w:lang w:val="bg-BG"/>
+          </w:rPr>
+          <w:t>енти</w:t>
+        </w:r>
+      </w:hyperlink>
+      <w:bookmarkStart w:id="1" w:name="_GoBack"/>
+      <w:bookmarkEnd w:id="1"/>
+    </w:p>
+    <w:p>
+      <w:pPr>
+        <w:pStyle w:val="ListParagraph"/>
+        <w:numPr>
           <w:ilvl w:val="0"/>
           <w:numId w:val="4"/>
         </w:numPr>
         <w:rPr>
           <w:rFonts w:hint="eastAsia"/>
+          <w:lang w:val="bg-BG"/>
         </w:rPr>
       </w:pPr>
       <w:hyperlink w:anchor="ТехникиЗаИзвличанеНаИзискванията">
@@ -250,7 +420,25 @@
             <w:szCs w:val="24"/>
             <w:lang w:val="bg-BG"/>
           </w:rPr>
-          <w:t>Извлечени изисквания</w:t>
+          <w:t>Изв</w:t>
+        </w:r>
+        <w:r>
+          <w:rPr>
+            <w:rStyle w:val="InternetLink"/>
+            <w:rFonts w:ascii="Times New Roman" w:hAnsi="Times New Roman" w:cs="Times New Roman"/>
+            <w:szCs w:val="24"/>
+            <w:lang w:val="bg-BG"/>
+          </w:rPr>
+          <w:t>л</w:t>
+        </w:r>
+        <w:r>
+          <w:rPr>
+            <w:rStyle w:val="InternetLink"/>
+            <w:rFonts w:ascii="Times New Roman" w:hAnsi="Times New Roman" w:cs="Times New Roman"/>
+            <w:szCs w:val="24"/>
+            <w:lang w:val="bg-BG"/>
+          </w:rPr>
+          <w:t>ечени изисквания</w:t>
         </w:r>
       </w:hyperlink>
     </w:p>
@@ -342,8 +530,9 @@
           <w:szCs w:val="32"/>
         </w:rPr>
       </w:pPr>
-      <w:bookmarkStart w:id="1" w:name="Задание"/>
-      <w:bookmarkEnd w:id="1"/>
+      <w:bookmarkStart w:id="2" w:name="Задание"/>
+      <w:bookmarkEnd w:id="2"/>
+      <w:proofErr w:type="spellStart"/>
       <w:r>
         <w:rPr>
           <w:rFonts w:ascii="Times New Roman" w:hAnsi="Times New Roman" w:cs="Times New Roman"/>
@@ -354,110 +543,957 @@
         </w:rPr>
         <w:t>Задание</w:t>
       </w:r>
-    </w:p>
-    <w:p>
-      <w:pPr>
-        <w:rPr>
-          <w:rFonts w:ascii="Times New Roman" w:hAnsi="Times New Roman" w:cs="Times New Roman"/>
-        </w:rPr>
-      </w:pPr>
-      <w:r>
-        <w:rPr>
-          <w:rFonts w:ascii="Times New Roman" w:hAnsi="Times New Roman" w:cs="Times New Roman"/>
-        </w:rPr>
-        <w:t>Кратко описание на идеята за проект.</w:t>
-      </w:r>
-    </w:p>
-    <w:p>
-      <w:pPr>
-        <w:rPr>
-          <w:rFonts w:ascii="Times New Roman" w:hAnsi="Times New Roman" w:cs="Times New Roman"/>
-        </w:rPr>
-      </w:pPr>
-      <w:r>
-        <w:rPr>
-          <w:rFonts w:ascii="Times New Roman" w:hAnsi="Times New Roman" w:cs="Times New Roman"/>
-        </w:rPr>
-        <w:t>Описание на заинтересованите лица/организации и тяхната връзка с разработваната система</w:t>
-      </w:r>
-    </w:p>
-    <w:p>
-      <w:pPr>
-        <w:rPr>
-          <w:rFonts w:ascii="Times New Roman" w:hAnsi="Times New Roman" w:cs="Times New Roman"/>
-        </w:rPr>
-      </w:pPr>
-      <w:r>
-        <w:rPr>
-          <w:rFonts w:ascii="Times New Roman" w:hAnsi="Times New Roman" w:cs="Times New Roman"/>
-        </w:rPr>
-        <w:t>Описание на всички приложени техники за извличане на изискванията на зададената система, както и съответните създадени материали:</w:t>
-      </w:r>
-    </w:p>
-    <w:p>
-      <w:pPr>
-        <w:rPr>
-          <w:rFonts w:ascii="Times New Roman" w:hAnsi="Times New Roman" w:cs="Times New Roman"/>
-        </w:rPr>
-      </w:pPr>
-      <w:r>
-        <w:rPr>
-          <w:rFonts w:ascii="Times New Roman" w:hAnsi="Times New Roman" w:cs="Times New Roman"/>
-        </w:rPr>
-        <w:t xml:space="preserve"> -         Мозъчна атака (brainstorm):  протокол;</w:t>
-      </w:r>
-    </w:p>
-    <w:p>
-      <w:pPr>
-        <w:rPr>
-          <w:rFonts w:ascii="Times New Roman" w:hAnsi="Times New Roman" w:cs="Times New Roman"/>
-        </w:rPr>
-      </w:pPr>
-      <w:r>
-        <w:rPr>
-          <w:rFonts w:ascii="Times New Roman" w:hAnsi="Times New Roman" w:cs="Times New Roman"/>
-        </w:rPr>
-        <w:t>-          Интервюта: въпросник и събраните отговори на въпросника; описание на заинтересованите лица, които са интервюирани;</w:t>
-      </w:r>
-    </w:p>
-    <w:p>
-      <w:pPr>
-        <w:rPr>
-          <w:rFonts w:ascii="Times New Roman" w:hAnsi="Times New Roman" w:cs="Times New Roman"/>
-        </w:rPr>
-      </w:pPr>
-      <w:r>
-        <w:rPr>
-          <w:rFonts w:ascii="Times New Roman" w:hAnsi="Times New Roman" w:cs="Times New Roman"/>
-        </w:rPr>
-        <w:t>-          Работни срещи: протокол;</w:t>
-      </w:r>
-    </w:p>
-    <w:p>
-      <w:pPr>
-        <w:rPr>
-          <w:rFonts w:ascii="Times New Roman" w:hAnsi="Times New Roman" w:cs="Times New Roman"/>
-        </w:rPr>
-      </w:pPr>
-      <w:r>
-        <w:rPr>
-          <w:rFonts w:ascii="Times New Roman" w:hAnsi="Times New Roman" w:cs="Times New Roman"/>
-        </w:rPr>
-        <w:t>-          Етнография: описание на наблюдението</w:t>
-      </w:r>
-    </w:p>
-    <w:p>
-      <w:pPr>
-        <w:rPr>
-          <w:rFonts w:ascii="Times New Roman" w:hAnsi="Times New Roman" w:cs="Times New Roman"/>
-        </w:rPr>
-      </w:pPr>
-      <w:r>
-        <w:rPr>
-          <w:rFonts w:ascii="Times New Roman" w:hAnsi="Times New Roman" w:cs="Times New Roman"/>
-        </w:rPr>
-        <w:t>-          Други използвани техники (ако има такива).като прототипи и сценарии</w:t>
-      </w:r>
+      <w:proofErr w:type="spellEnd"/>
+    </w:p>
+    <w:p>
+      <w:pPr>
+        <w:rPr>
+          <w:rFonts w:ascii="Times New Roman" w:hAnsi="Times New Roman" w:cs="Times New Roman"/>
+        </w:rPr>
+      </w:pPr>
+      <w:proofErr w:type="spellStart"/>
+      <w:r>
+        <w:rPr>
+          <w:rFonts w:ascii="Times New Roman" w:hAnsi="Times New Roman" w:cs="Times New Roman"/>
+        </w:rPr>
+        <w:t>Кратко</w:t>
+      </w:r>
+      <w:proofErr w:type="spellEnd"/>
+      <w:r>
+        <w:rPr>
+          <w:rFonts w:ascii="Times New Roman" w:hAnsi="Times New Roman" w:cs="Times New Roman"/>
+        </w:rPr>
+        <w:t xml:space="preserve"> </w:t>
+      </w:r>
+      <w:proofErr w:type="spellStart"/>
+      <w:r>
+        <w:rPr>
+          <w:rFonts w:ascii="Times New Roman" w:hAnsi="Times New Roman" w:cs="Times New Roman"/>
+        </w:rPr>
+        <w:t>описание</w:t>
+      </w:r>
+      <w:proofErr w:type="spellEnd"/>
+      <w:r>
+        <w:rPr>
+          <w:rFonts w:ascii="Times New Roman" w:hAnsi="Times New Roman" w:cs="Times New Roman"/>
+        </w:rPr>
+        <w:t xml:space="preserve"> </w:t>
+      </w:r>
+      <w:proofErr w:type="spellStart"/>
+      <w:r>
+        <w:rPr>
+          <w:rFonts w:ascii="Times New Roman" w:hAnsi="Times New Roman" w:cs="Times New Roman"/>
+        </w:rPr>
+        <w:t>на</w:t>
+      </w:r>
+      <w:proofErr w:type="spellEnd"/>
+      <w:r>
+        <w:rPr>
+          <w:rFonts w:ascii="Times New Roman" w:hAnsi="Times New Roman" w:cs="Times New Roman"/>
+        </w:rPr>
+        <w:t xml:space="preserve"> </w:t>
+      </w:r>
+      <w:proofErr w:type="spellStart"/>
+      <w:r>
+        <w:rPr>
+          <w:rFonts w:ascii="Times New Roman" w:hAnsi="Times New Roman" w:cs="Times New Roman"/>
+        </w:rPr>
+        <w:t>идеята</w:t>
+      </w:r>
+      <w:proofErr w:type="spellEnd"/>
+      <w:r>
+        <w:rPr>
+          <w:rFonts w:ascii="Times New Roman" w:hAnsi="Times New Roman" w:cs="Times New Roman"/>
+        </w:rPr>
+        <w:t xml:space="preserve"> </w:t>
+      </w:r>
+      <w:proofErr w:type="spellStart"/>
+      <w:r>
+        <w:rPr>
+          <w:rFonts w:ascii="Times New Roman" w:hAnsi="Times New Roman" w:cs="Times New Roman"/>
+        </w:rPr>
+        <w:t>за</w:t>
+      </w:r>
+      <w:proofErr w:type="spellEnd"/>
+      <w:r>
+        <w:rPr>
+          <w:rFonts w:ascii="Times New Roman" w:hAnsi="Times New Roman" w:cs="Times New Roman"/>
+        </w:rPr>
+        <w:t xml:space="preserve"> </w:t>
+      </w:r>
+      <w:proofErr w:type="spellStart"/>
+      <w:r>
+        <w:rPr>
+          <w:rFonts w:ascii="Times New Roman" w:hAnsi="Times New Roman" w:cs="Times New Roman"/>
+        </w:rPr>
+        <w:t>проект</w:t>
+      </w:r>
+      <w:proofErr w:type="spellEnd"/>
+      <w:r>
+        <w:rPr>
+          <w:rFonts w:ascii="Times New Roman" w:hAnsi="Times New Roman" w:cs="Times New Roman"/>
+        </w:rPr>
+        <w:t>.</w:t>
+      </w:r>
+    </w:p>
+    <w:p>
+      <w:pPr>
+        <w:rPr>
+          <w:rFonts w:ascii="Times New Roman" w:hAnsi="Times New Roman" w:cs="Times New Roman"/>
+        </w:rPr>
+      </w:pPr>
+      <w:proofErr w:type="spellStart"/>
+      <w:r>
+        <w:rPr>
+          <w:rFonts w:ascii="Times New Roman" w:hAnsi="Times New Roman" w:cs="Times New Roman"/>
+        </w:rPr>
+        <w:t>Описание</w:t>
+      </w:r>
+      <w:proofErr w:type="spellEnd"/>
+      <w:r>
+        <w:rPr>
+          <w:rFonts w:ascii="Times New Roman" w:hAnsi="Times New Roman" w:cs="Times New Roman"/>
+        </w:rPr>
+        <w:t xml:space="preserve"> </w:t>
+      </w:r>
+      <w:proofErr w:type="spellStart"/>
+      <w:r>
+        <w:rPr>
+          <w:rFonts w:ascii="Times New Roman" w:hAnsi="Times New Roman" w:cs="Times New Roman"/>
+        </w:rPr>
+        <w:t>на</w:t>
+      </w:r>
+      <w:proofErr w:type="spellEnd"/>
+      <w:r>
+        <w:rPr>
+          <w:rFonts w:ascii="Times New Roman" w:hAnsi="Times New Roman" w:cs="Times New Roman"/>
+        </w:rPr>
+        <w:t xml:space="preserve"> </w:t>
+      </w:r>
+      <w:proofErr w:type="spellStart"/>
+      <w:r>
+        <w:rPr>
+          <w:rFonts w:ascii="Times New Roman" w:hAnsi="Times New Roman" w:cs="Times New Roman"/>
+        </w:rPr>
+        <w:t>заинтересованите</w:t>
+      </w:r>
+      <w:proofErr w:type="spellEnd"/>
+      <w:r>
+        <w:rPr>
+          <w:rFonts w:ascii="Times New Roman" w:hAnsi="Times New Roman" w:cs="Times New Roman"/>
+        </w:rPr>
+        <w:t xml:space="preserve"> </w:t>
+      </w:r>
+      <w:proofErr w:type="spellStart"/>
+      <w:r>
+        <w:rPr>
+          <w:rFonts w:ascii="Times New Roman" w:hAnsi="Times New Roman" w:cs="Times New Roman"/>
+        </w:rPr>
+        <w:t>лица</w:t>
+      </w:r>
+      <w:proofErr w:type="spellEnd"/>
+      <w:r>
+        <w:rPr>
+          <w:rFonts w:ascii="Times New Roman" w:hAnsi="Times New Roman" w:cs="Times New Roman"/>
+        </w:rPr>
+        <w:t>/</w:t>
+      </w:r>
+      <w:proofErr w:type="spellStart"/>
+      <w:r>
+        <w:rPr>
+          <w:rFonts w:ascii="Times New Roman" w:hAnsi="Times New Roman" w:cs="Times New Roman"/>
+        </w:rPr>
+        <w:t>организации</w:t>
+      </w:r>
+      <w:proofErr w:type="spellEnd"/>
+      <w:r>
+        <w:rPr>
+          <w:rFonts w:ascii="Times New Roman" w:hAnsi="Times New Roman" w:cs="Times New Roman"/>
+        </w:rPr>
+        <w:t xml:space="preserve"> и </w:t>
+      </w:r>
+      <w:proofErr w:type="spellStart"/>
+      <w:r>
+        <w:rPr>
+          <w:rFonts w:ascii="Times New Roman" w:hAnsi="Times New Roman" w:cs="Times New Roman"/>
+        </w:rPr>
+        <w:t>тяхната</w:t>
+      </w:r>
+      <w:proofErr w:type="spellEnd"/>
+      <w:r>
+        <w:rPr>
+          <w:rFonts w:ascii="Times New Roman" w:hAnsi="Times New Roman" w:cs="Times New Roman"/>
+        </w:rPr>
+        <w:t xml:space="preserve"> </w:t>
+      </w:r>
+      <w:proofErr w:type="spellStart"/>
+      <w:r>
+        <w:rPr>
+          <w:rFonts w:ascii="Times New Roman" w:hAnsi="Times New Roman" w:cs="Times New Roman"/>
+        </w:rPr>
+        <w:t>връзка</w:t>
+      </w:r>
+      <w:proofErr w:type="spellEnd"/>
+      <w:r>
+        <w:rPr>
+          <w:rFonts w:ascii="Times New Roman" w:hAnsi="Times New Roman" w:cs="Times New Roman"/>
+        </w:rPr>
+        <w:t xml:space="preserve"> с </w:t>
+      </w:r>
+      <w:proofErr w:type="spellStart"/>
+      <w:r>
+        <w:rPr>
+          <w:rFonts w:ascii="Times New Roman" w:hAnsi="Times New Roman" w:cs="Times New Roman"/>
+        </w:rPr>
+        <w:t>разработваната</w:t>
+      </w:r>
+      <w:proofErr w:type="spellEnd"/>
+      <w:r>
+        <w:rPr>
+          <w:rFonts w:ascii="Times New Roman" w:hAnsi="Times New Roman" w:cs="Times New Roman"/>
+        </w:rPr>
+        <w:t xml:space="preserve"> </w:t>
+      </w:r>
+      <w:proofErr w:type="spellStart"/>
+      <w:r>
+        <w:rPr>
+          <w:rFonts w:ascii="Times New Roman" w:hAnsi="Times New Roman" w:cs="Times New Roman"/>
+        </w:rPr>
+        <w:t>система</w:t>
+      </w:r>
+      <w:proofErr w:type="spellEnd"/>
+    </w:p>
+    <w:p>
+      <w:pPr>
+        <w:rPr>
+          <w:rFonts w:ascii="Times New Roman" w:hAnsi="Times New Roman" w:cs="Times New Roman"/>
+        </w:rPr>
+      </w:pPr>
+      <w:proofErr w:type="spellStart"/>
+      <w:r>
+        <w:rPr>
+          <w:rFonts w:ascii="Times New Roman" w:hAnsi="Times New Roman" w:cs="Times New Roman"/>
+        </w:rPr>
+        <w:t>Описание</w:t>
+      </w:r>
+      <w:proofErr w:type="spellEnd"/>
+      <w:r>
+        <w:rPr>
+          <w:rFonts w:ascii="Times New Roman" w:hAnsi="Times New Roman" w:cs="Times New Roman"/>
+        </w:rPr>
+        <w:t xml:space="preserve"> </w:t>
+      </w:r>
+      <w:proofErr w:type="spellStart"/>
+      <w:r>
+        <w:rPr>
+          <w:rFonts w:ascii="Times New Roman" w:hAnsi="Times New Roman" w:cs="Times New Roman"/>
+        </w:rPr>
+        <w:t>на</w:t>
+      </w:r>
+      <w:proofErr w:type="spellEnd"/>
+      <w:r>
+        <w:rPr>
+          <w:rFonts w:ascii="Times New Roman" w:hAnsi="Times New Roman" w:cs="Times New Roman"/>
+        </w:rPr>
+        <w:t xml:space="preserve"> </w:t>
+      </w:r>
+      <w:proofErr w:type="spellStart"/>
+      <w:r>
+        <w:rPr>
+          <w:rFonts w:ascii="Times New Roman" w:hAnsi="Times New Roman" w:cs="Times New Roman"/>
+        </w:rPr>
+        <w:t>всички</w:t>
+      </w:r>
+      <w:proofErr w:type="spellEnd"/>
+      <w:r>
+        <w:rPr>
+          <w:rFonts w:ascii="Times New Roman" w:hAnsi="Times New Roman" w:cs="Times New Roman"/>
+        </w:rPr>
+        <w:t xml:space="preserve"> </w:t>
+      </w:r>
+      <w:proofErr w:type="spellStart"/>
+      <w:r>
+        <w:rPr>
+          <w:rFonts w:ascii="Times New Roman" w:hAnsi="Times New Roman" w:cs="Times New Roman"/>
+        </w:rPr>
+        <w:t>приложени</w:t>
+      </w:r>
+      <w:proofErr w:type="spellEnd"/>
+      <w:r>
+        <w:rPr>
+          <w:rFonts w:ascii="Times New Roman" w:hAnsi="Times New Roman" w:cs="Times New Roman"/>
+        </w:rPr>
+        <w:t xml:space="preserve"> </w:t>
+      </w:r>
+      <w:proofErr w:type="spellStart"/>
+      <w:r>
+        <w:rPr>
+          <w:rFonts w:ascii="Times New Roman" w:hAnsi="Times New Roman" w:cs="Times New Roman"/>
+        </w:rPr>
+        <w:t>техники</w:t>
+      </w:r>
+      <w:proofErr w:type="spellEnd"/>
+      <w:r>
+        <w:rPr>
+          <w:rFonts w:ascii="Times New Roman" w:hAnsi="Times New Roman" w:cs="Times New Roman"/>
+        </w:rPr>
+        <w:t xml:space="preserve"> </w:t>
+      </w:r>
+      <w:proofErr w:type="spellStart"/>
+      <w:r>
+        <w:rPr>
+          <w:rFonts w:ascii="Times New Roman" w:hAnsi="Times New Roman" w:cs="Times New Roman"/>
+        </w:rPr>
+        <w:t>за</w:t>
+      </w:r>
+      <w:proofErr w:type="spellEnd"/>
+      <w:r>
+        <w:rPr>
+          <w:rFonts w:ascii="Times New Roman" w:hAnsi="Times New Roman" w:cs="Times New Roman"/>
+        </w:rPr>
+        <w:t xml:space="preserve"> </w:t>
+      </w:r>
+      <w:proofErr w:type="spellStart"/>
+      <w:r>
+        <w:rPr>
+          <w:rFonts w:ascii="Times New Roman" w:hAnsi="Times New Roman" w:cs="Times New Roman"/>
+        </w:rPr>
+        <w:t>извличане</w:t>
+      </w:r>
+      <w:proofErr w:type="spellEnd"/>
+      <w:r>
+        <w:rPr>
+          <w:rFonts w:ascii="Times New Roman" w:hAnsi="Times New Roman" w:cs="Times New Roman"/>
+        </w:rPr>
+        <w:t xml:space="preserve"> </w:t>
+      </w:r>
+      <w:proofErr w:type="spellStart"/>
+      <w:r>
+        <w:rPr>
+          <w:rFonts w:ascii="Times New Roman" w:hAnsi="Times New Roman" w:cs="Times New Roman"/>
+        </w:rPr>
+        <w:t>на</w:t>
+      </w:r>
+      <w:proofErr w:type="spellEnd"/>
+      <w:r>
+        <w:rPr>
+          <w:rFonts w:ascii="Times New Roman" w:hAnsi="Times New Roman" w:cs="Times New Roman"/>
+        </w:rPr>
+        <w:t xml:space="preserve"> </w:t>
+      </w:r>
+      <w:proofErr w:type="spellStart"/>
+      <w:r>
+        <w:rPr>
+          <w:rFonts w:ascii="Times New Roman" w:hAnsi="Times New Roman" w:cs="Times New Roman"/>
+        </w:rPr>
+        <w:t>изискванията</w:t>
+      </w:r>
+      <w:proofErr w:type="spellEnd"/>
+      <w:r>
+        <w:rPr>
+          <w:rFonts w:ascii="Times New Roman" w:hAnsi="Times New Roman" w:cs="Times New Roman"/>
+        </w:rPr>
+        <w:t xml:space="preserve"> </w:t>
+      </w:r>
+      <w:proofErr w:type="spellStart"/>
+      <w:r>
+        <w:rPr>
+          <w:rFonts w:ascii="Times New Roman" w:hAnsi="Times New Roman" w:cs="Times New Roman"/>
+        </w:rPr>
+        <w:t>на</w:t>
+      </w:r>
+      <w:proofErr w:type="spellEnd"/>
+      <w:r>
+        <w:rPr>
+          <w:rFonts w:ascii="Times New Roman" w:hAnsi="Times New Roman" w:cs="Times New Roman"/>
+        </w:rPr>
+        <w:t xml:space="preserve"> </w:t>
+      </w:r>
+      <w:proofErr w:type="spellStart"/>
+      <w:r>
+        <w:rPr>
+          <w:rFonts w:ascii="Times New Roman" w:hAnsi="Times New Roman" w:cs="Times New Roman"/>
+        </w:rPr>
+        <w:t>зададената</w:t>
+      </w:r>
+      <w:proofErr w:type="spellEnd"/>
+      <w:r>
+        <w:rPr>
+          <w:rFonts w:ascii="Times New Roman" w:hAnsi="Times New Roman" w:cs="Times New Roman"/>
+        </w:rPr>
+        <w:t xml:space="preserve"> </w:t>
+      </w:r>
+      <w:proofErr w:type="spellStart"/>
+      <w:r>
+        <w:rPr>
+          <w:rFonts w:ascii="Times New Roman" w:hAnsi="Times New Roman" w:cs="Times New Roman"/>
+        </w:rPr>
+        <w:t>система</w:t>
+      </w:r>
+      <w:proofErr w:type="spellEnd"/>
+      <w:r>
+        <w:rPr>
+          <w:rFonts w:ascii="Times New Roman" w:hAnsi="Times New Roman" w:cs="Times New Roman"/>
+        </w:rPr>
+        <w:t xml:space="preserve">, </w:t>
+      </w:r>
+      <w:proofErr w:type="spellStart"/>
+      <w:r>
+        <w:rPr>
+          <w:rFonts w:ascii="Times New Roman" w:hAnsi="Times New Roman" w:cs="Times New Roman"/>
+        </w:rPr>
+        <w:t>както</w:t>
+      </w:r>
+      <w:proofErr w:type="spellEnd"/>
+      <w:r>
+        <w:rPr>
+          <w:rFonts w:ascii="Times New Roman" w:hAnsi="Times New Roman" w:cs="Times New Roman"/>
+        </w:rPr>
+        <w:t xml:space="preserve"> и </w:t>
+      </w:r>
+      <w:proofErr w:type="spellStart"/>
+      <w:r>
+        <w:rPr>
+          <w:rFonts w:ascii="Times New Roman" w:hAnsi="Times New Roman" w:cs="Times New Roman"/>
+        </w:rPr>
+        <w:t>съответните</w:t>
+      </w:r>
+      <w:proofErr w:type="spellEnd"/>
+      <w:r>
+        <w:rPr>
+          <w:rFonts w:ascii="Times New Roman" w:hAnsi="Times New Roman" w:cs="Times New Roman"/>
+        </w:rPr>
+        <w:t xml:space="preserve"> </w:t>
+      </w:r>
+      <w:proofErr w:type="spellStart"/>
+      <w:r>
+        <w:rPr>
+          <w:rFonts w:ascii="Times New Roman" w:hAnsi="Times New Roman" w:cs="Times New Roman"/>
+        </w:rPr>
+        <w:t>създадени</w:t>
+      </w:r>
+      <w:proofErr w:type="spellEnd"/>
+      <w:r>
+        <w:rPr>
+          <w:rFonts w:ascii="Times New Roman" w:hAnsi="Times New Roman" w:cs="Times New Roman"/>
+        </w:rPr>
+        <w:t xml:space="preserve"> </w:t>
+      </w:r>
+      <w:proofErr w:type="spellStart"/>
+      <w:r>
+        <w:rPr>
+          <w:rFonts w:ascii="Times New Roman" w:hAnsi="Times New Roman" w:cs="Times New Roman"/>
+        </w:rPr>
+        <w:t>материали</w:t>
+      </w:r>
+      <w:proofErr w:type="spellEnd"/>
+      <w:r>
+        <w:rPr>
+          <w:rFonts w:ascii="Times New Roman" w:hAnsi="Times New Roman" w:cs="Times New Roman"/>
+        </w:rPr>
+        <w:t>:</w:t>
+      </w:r>
+    </w:p>
+    <w:p>
+      <w:pPr>
+        <w:rPr>
+          <w:rFonts w:ascii="Times New Roman" w:hAnsi="Times New Roman" w:cs="Times New Roman"/>
+        </w:rPr>
+      </w:pPr>
+      <w:r>
+        <w:rPr>
+          <w:rFonts w:ascii="Times New Roman" w:hAnsi="Times New Roman" w:cs="Times New Roman"/>
+        </w:rPr>
+        <w:t xml:space="preserve"> -         </w:t>
+      </w:r>
+      <w:proofErr w:type="spellStart"/>
+      <w:r>
+        <w:rPr>
+          <w:rFonts w:ascii="Times New Roman" w:hAnsi="Times New Roman" w:cs="Times New Roman"/>
+        </w:rPr>
+        <w:t>Мозъчна</w:t>
+      </w:r>
+      <w:proofErr w:type="spellEnd"/>
+      <w:r>
+        <w:rPr>
+          <w:rFonts w:ascii="Times New Roman" w:hAnsi="Times New Roman" w:cs="Times New Roman"/>
+        </w:rPr>
+        <w:t xml:space="preserve"> </w:t>
+      </w:r>
+      <w:proofErr w:type="spellStart"/>
+      <w:r>
+        <w:rPr>
+          <w:rFonts w:ascii="Times New Roman" w:hAnsi="Times New Roman" w:cs="Times New Roman"/>
+        </w:rPr>
+        <w:t>атака</w:t>
+      </w:r>
+      <w:proofErr w:type="spellEnd"/>
+      <w:r>
+        <w:rPr>
+          <w:rFonts w:ascii="Times New Roman" w:hAnsi="Times New Roman" w:cs="Times New Roman"/>
+        </w:rPr>
+        <w:t xml:space="preserve"> (brainstorm):  </w:t>
+      </w:r>
+      <w:proofErr w:type="spellStart"/>
+      <w:r>
+        <w:rPr>
+          <w:rFonts w:ascii="Times New Roman" w:hAnsi="Times New Roman" w:cs="Times New Roman"/>
+        </w:rPr>
+        <w:t>протокол</w:t>
+      </w:r>
+      <w:proofErr w:type="spellEnd"/>
+      <w:r>
+        <w:rPr>
+          <w:rFonts w:ascii="Times New Roman" w:hAnsi="Times New Roman" w:cs="Times New Roman"/>
+        </w:rPr>
+        <w:t>;</w:t>
+      </w:r>
+    </w:p>
+    <w:p>
+      <w:pPr>
+        <w:rPr>
+          <w:rFonts w:ascii="Times New Roman" w:hAnsi="Times New Roman" w:cs="Times New Roman"/>
+        </w:rPr>
+      </w:pPr>
+      <w:r>
+        <w:rPr>
+          <w:rFonts w:ascii="Times New Roman" w:hAnsi="Times New Roman" w:cs="Times New Roman"/>
+        </w:rPr>
+        <w:t xml:space="preserve">-          </w:t>
+      </w:r>
+      <w:proofErr w:type="spellStart"/>
+      <w:r>
+        <w:rPr>
+          <w:rFonts w:ascii="Times New Roman" w:hAnsi="Times New Roman" w:cs="Times New Roman"/>
+        </w:rPr>
+        <w:t>Интервюта</w:t>
+      </w:r>
+      <w:proofErr w:type="spellEnd"/>
+      <w:r>
+        <w:rPr>
+          <w:rFonts w:ascii="Times New Roman" w:hAnsi="Times New Roman" w:cs="Times New Roman"/>
+        </w:rPr>
+        <w:t xml:space="preserve">: </w:t>
+      </w:r>
+      <w:proofErr w:type="spellStart"/>
+      <w:r>
+        <w:rPr>
+          <w:rFonts w:ascii="Times New Roman" w:hAnsi="Times New Roman" w:cs="Times New Roman"/>
+        </w:rPr>
+        <w:t>въпросник</w:t>
+      </w:r>
+      <w:proofErr w:type="spellEnd"/>
+      <w:r>
+        <w:rPr>
+          <w:rFonts w:ascii="Times New Roman" w:hAnsi="Times New Roman" w:cs="Times New Roman"/>
+        </w:rPr>
+        <w:t xml:space="preserve"> и </w:t>
+      </w:r>
+      <w:proofErr w:type="spellStart"/>
+      <w:r>
+        <w:rPr>
+          <w:rFonts w:ascii="Times New Roman" w:hAnsi="Times New Roman" w:cs="Times New Roman"/>
+        </w:rPr>
+        <w:t>събраните</w:t>
+      </w:r>
+      <w:proofErr w:type="spellEnd"/>
+      <w:r>
+        <w:rPr>
+          <w:rFonts w:ascii="Times New Roman" w:hAnsi="Times New Roman" w:cs="Times New Roman"/>
+        </w:rPr>
+        <w:t xml:space="preserve"> </w:t>
+      </w:r>
+      <w:proofErr w:type="spellStart"/>
+      <w:r>
+        <w:rPr>
+          <w:rFonts w:ascii="Times New Roman" w:hAnsi="Times New Roman" w:cs="Times New Roman"/>
+        </w:rPr>
+        <w:t>отговори</w:t>
+      </w:r>
+      <w:proofErr w:type="spellEnd"/>
+      <w:r>
+        <w:rPr>
+          <w:rFonts w:ascii="Times New Roman" w:hAnsi="Times New Roman" w:cs="Times New Roman"/>
+        </w:rPr>
+        <w:t xml:space="preserve"> </w:t>
+      </w:r>
+      <w:proofErr w:type="spellStart"/>
+      <w:r>
+        <w:rPr>
+          <w:rFonts w:ascii="Times New Roman" w:hAnsi="Times New Roman" w:cs="Times New Roman"/>
+        </w:rPr>
+        <w:t>на</w:t>
+      </w:r>
+      <w:proofErr w:type="spellEnd"/>
+      <w:r>
+        <w:rPr>
+          <w:rFonts w:ascii="Times New Roman" w:hAnsi="Times New Roman" w:cs="Times New Roman"/>
+        </w:rPr>
+        <w:t xml:space="preserve"> </w:t>
+      </w:r>
+      <w:proofErr w:type="spellStart"/>
+      <w:r>
+        <w:rPr>
+          <w:rFonts w:ascii="Times New Roman" w:hAnsi="Times New Roman" w:cs="Times New Roman"/>
+        </w:rPr>
+        <w:t>въпросника</w:t>
+      </w:r>
+      <w:proofErr w:type="spellEnd"/>
+      <w:r>
+        <w:rPr>
+          <w:rFonts w:ascii="Times New Roman" w:hAnsi="Times New Roman" w:cs="Times New Roman"/>
+        </w:rPr>
+        <w:t xml:space="preserve">; </w:t>
+      </w:r>
+      <w:proofErr w:type="spellStart"/>
+      <w:r>
+        <w:rPr>
+          <w:rFonts w:ascii="Times New Roman" w:hAnsi="Times New Roman" w:cs="Times New Roman"/>
+        </w:rPr>
+        <w:t>описание</w:t>
+      </w:r>
+      <w:proofErr w:type="spellEnd"/>
+      <w:r>
+        <w:rPr>
+          <w:rFonts w:ascii="Times New Roman" w:hAnsi="Times New Roman" w:cs="Times New Roman"/>
+        </w:rPr>
+        <w:t xml:space="preserve"> </w:t>
+      </w:r>
+      <w:proofErr w:type="spellStart"/>
+      <w:r>
+        <w:rPr>
+          <w:rFonts w:ascii="Times New Roman" w:hAnsi="Times New Roman" w:cs="Times New Roman"/>
+        </w:rPr>
+        <w:t>на</w:t>
+      </w:r>
+      <w:proofErr w:type="spellEnd"/>
+      <w:r>
+        <w:rPr>
+          <w:rFonts w:ascii="Times New Roman" w:hAnsi="Times New Roman" w:cs="Times New Roman"/>
+        </w:rPr>
+        <w:t xml:space="preserve"> </w:t>
+      </w:r>
+      <w:proofErr w:type="spellStart"/>
+      <w:r>
+        <w:rPr>
+          <w:rFonts w:ascii="Times New Roman" w:hAnsi="Times New Roman" w:cs="Times New Roman"/>
+        </w:rPr>
+        <w:t>заинтересованите</w:t>
+      </w:r>
+      <w:proofErr w:type="spellEnd"/>
+      <w:r>
+        <w:rPr>
+          <w:rFonts w:ascii="Times New Roman" w:hAnsi="Times New Roman" w:cs="Times New Roman"/>
+        </w:rPr>
+        <w:t xml:space="preserve"> </w:t>
+      </w:r>
+      <w:proofErr w:type="spellStart"/>
+      <w:r>
+        <w:rPr>
+          <w:rFonts w:ascii="Times New Roman" w:hAnsi="Times New Roman" w:cs="Times New Roman"/>
+        </w:rPr>
+        <w:t>лица</w:t>
+      </w:r>
+      <w:proofErr w:type="spellEnd"/>
+      <w:r>
+        <w:rPr>
+          <w:rFonts w:ascii="Times New Roman" w:hAnsi="Times New Roman" w:cs="Times New Roman"/>
+        </w:rPr>
+        <w:t xml:space="preserve">, </w:t>
+      </w:r>
+      <w:proofErr w:type="spellStart"/>
+      <w:r>
+        <w:rPr>
+          <w:rFonts w:ascii="Times New Roman" w:hAnsi="Times New Roman" w:cs="Times New Roman"/>
+        </w:rPr>
+        <w:t>които</w:t>
+      </w:r>
+      <w:proofErr w:type="spellEnd"/>
+      <w:r>
+        <w:rPr>
+          <w:rFonts w:ascii="Times New Roman" w:hAnsi="Times New Roman" w:cs="Times New Roman"/>
+        </w:rPr>
+        <w:t xml:space="preserve"> </w:t>
+      </w:r>
+      <w:proofErr w:type="spellStart"/>
+      <w:r>
+        <w:rPr>
+          <w:rFonts w:ascii="Times New Roman" w:hAnsi="Times New Roman" w:cs="Times New Roman"/>
+        </w:rPr>
+        <w:t>са</w:t>
+      </w:r>
+      <w:proofErr w:type="spellEnd"/>
+      <w:r>
+        <w:rPr>
+          <w:rFonts w:ascii="Times New Roman" w:hAnsi="Times New Roman" w:cs="Times New Roman"/>
+        </w:rPr>
+        <w:t xml:space="preserve"> </w:t>
+      </w:r>
+      <w:proofErr w:type="spellStart"/>
+      <w:r>
+        <w:rPr>
+          <w:rFonts w:ascii="Times New Roman" w:hAnsi="Times New Roman" w:cs="Times New Roman"/>
+        </w:rPr>
+        <w:t>интервюирани</w:t>
+      </w:r>
+      <w:proofErr w:type="spellEnd"/>
+      <w:r>
+        <w:rPr>
+          <w:rFonts w:ascii="Times New Roman" w:hAnsi="Times New Roman" w:cs="Times New Roman"/>
+        </w:rPr>
+        <w:t>;</w:t>
+      </w:r>
+    </w:p>
+    <w:p>
+      <w:pPr>
+        <w:rPr>
+          <w:rFonts w:ascii="Times New Roman" w:hAnsi="Times New Roman" w:cs="Times New Roman"/>
+        </w:rPr>
+      </w:pPr>
+      <w:r>
+        <w:rPr>
+          <w:rFonts w:ascii="Times New Roman" w:hAnsi="Times New Roman" w:cs="Times New Roman"/>
+        </w:rPr>
+        <w:t xml:space="preserve">-          </w:t>
+      </w:r>
+      <w:proofErr w:type="spellStart"/>
+      <w:r>
+        <w:rPr>
+          <w:rFonts w:ascii="Times New Roman" w:hAnsi="Times New Roman" w:cs="Times New Roman"/>
+        </w:rPr>
+        <w:t>Работни</w:t>
+      </w:r>
+      <w:proofErr w:type="spellEnd"/>
+      <w:r>
+        <w:rPr>
+          <w:rFonts w:ascii="Times New Roman" w:hAnsi="Times New Roman" w:cs="Times New Roman"/>
+        </w:rPr>
+        <w:t xml:space="preserve"> </w:t>
+      </w:r>
+      <w:proofErr w:type="spellStart"/>
+      <w:r>
+        <w:rPr>
+          <w:rFonts w:ascii="Times New Roman" w:hAnsi="Times New Roman" w:cs="Times New Roman"/>
+        </w:rPr>
+        <w:t>срещи</w:t>
+      </w:r>
+      <w:proofErr w:type="spellEnd"/>
+      <w:r>
+        <w:rPr>
+          <w:rFonts w:ascii="Times New Roman" w:hAnsi="Times New Roman" w:cs="Times New Roman"/>
+        </w:rPr>
+        <w:t xml:space="preserve">: </w:t>
+      </w:r>
+      <w:proofErr w:type="spellStart"/>
+      <w:r>
+        <w:rPr>
+          <w:rFonts w:ascii="Times New Roman" w:hAnsi="Times New Roman" w:cs="Times New Roman"/>
+        </w:rPr>
+        <w:t>протокол</w:t>
+      </w:r>
+      <w:proofErr w:type="spellEnd"/>
+      <w:r>
+        <w:rPr>
+          <w:rFonts w:ascii="Times New Roman" w:hAnsi="Times New Roman" w:cs="Times New Roman"/>
+        </w:rPr>
+        <w:t>;</w:t>
+      </w:r>
+    </w:p>
+    <w:p>
+      <w:pPr>
+        <w:rPr>
+          <w:rFonts w:ascii="Times New Roman" w:hAnsi="Times New Roman" w:cs="Times New Roman"/>
+        </w:rPr>
+      </w:pPr>
+      <w:r>
+        <w:rPr>
+          <w:rFonts w:ascii="Times New Roman" w:hAnsi="Times New Roman" w:cs="Times New Roman"/>
+        </w:rPr>
+        <w:t xml:space="preserve">-          </w:t>
+      </w:r>
+      <w:proofErr w:type="spellStart"/>
+      <w:r>
+        <w:rPr>
+          <w:rFonts w:ascii="Times New Roman" w:hAnsi="Times New Roman" w:cs="Times New Roman"/>
+        </w:rPr>
+        <w:t>Етнография</w:t>
+      </w:r>
+      <w:proofErr w:type="spellEnd"/>
+      <w:r>
+        <w:rPr>
+          <w:rFonts w:ascii="Times New Roman" w:hAnsi="Times New Roman" w:cs="Times New Roman"/>
+        </w:rPr>
+        <w:t xml:space="preserve">: </w:t>
+      </w:r>
+      <w:proofErr w:type="spellStart"/>
+      <w:r>
+        <w:rPr>
+          <w:rFonts w:ascii="Times New Roman" w:hAnsi="Times New Roman" w:cs="Times New Roman"/>
+        </w:rPr>
+        <w:t>описание</w:t>
+      </w:r>
+      <w:proofErr w:type="spellEnd"/>
+      <w:r>
+        <w:rPr>
+          <w:rFonts w:ascii="Times New Roman" w:hAnsi="Times New Roman" w:cs="Times New Roman"/>
+        </w:rPr>
+        <w:t xml:space="preserve"> </w:t>
+      </w:r>
+      <w:proofErr w:type="spellStart"/>
+      <w:r>
+        <w:rPr>
+          <w:rFonts w:ascii="Times New Roman" w:hAnsi="Times New Roman" w:cs="Times New Roman"/>
+        </w:rPr>
+        <w:t>на</w:t>
+      </w:r>
+      <w:proofErr w:type="spellEnd"/>
+      <w:r>
+        <w:rPr>
+          <w:rFonts w:ascii="Times New Roman" w:hAnsi="Times New Roman" w:cs="Times New Roman"/>
+        </w:rPr>
+        <w:t xml:space="preserve"> </w:t>
+      </w:r>
+      <w:proofErr w:type="spellStart"/>
+      <w:r>
+        <w:rPr>
+          <w:rFonts w:ascii="Times New Roman" w:hAnsi="Times New Roman" w:cs="Times New Roman"/>
+        </w:rPr>
+        <w:t>наблюдението</w:t>
+      </w:r>
+      <w:proofErr w:type="spellEnd"/>
+    </w:p>
+    <w:p>
+      <w:pPr>
+        <w:rPr>
+          <w:rFonts w:ascii="Times New Roman" w:hAnsi="Times New Roman" w:cs="Times New Roman"/>
+        </w:rPr>
+      </w:pPr>
+      <w:r>
+        <w:rPr>
+          <w:rFonts w:ascii="Times New Roman" w:hAnsi="Times New Roman" w:cs="Times New Roman"/>
+        </w:rPr>
+        <w:t xml:space="preserve">-          </w:t>
+      </w:r>
+      <w:proofErr w:type="spellStart"/>
+      <w:r>
+        <w:rPr>
+          <w:rFonts w:ascii="Times New Roman" w:hAnsi="Times New Roman" w:cs="Times New Roman"/>
+        </w:rPr>
+        <w:t>Други</w:t>
+      </w:r>
+      <w:proofErr w:type="spellEnd"/>
+      <w:r>
+        <w:rPr>
+          <w:rFonts w:ascii="Times New Roman" w:hAnsi="Times New Roman" w:cs="Times New Roman"/>
+        </w:rPr>
+        <w:t xml:space="preserve"> </w:t>
+      </w:r>
+      <w:proofErr w:type="spellStart"/>
+      <w:r>
+        <w:rPr>
+          <w:rFonts w:ascii="Times New Roman" w:hAnsi="Times New Roman" w:cs="Times New Roman"/>
+        </w:rPr>
+        <w:t>използвани</w:t>
+      </w:r>
+      <w:proofErr w:type="spellEnd"/>
+      <w:r>
+        <w:rPr>
+          <w:rFonts w:ascii="Times New Roman" w:hAnsi="Times New Roman" w:cs="Times New Roman"/>
+        </w:rPr>
+        <w:t xml:space="preserve"> </w:t>
+      </w:r>
+      <w:proofErr w:type="spellStart"/>
+      <w:r>
+        <w:rPr>
+          <w:rFonts w:ascii="Times New Roman" w:hAnsi="Times New Roman" w:cs="Times New Roman"/>
+        </w:rPr>
+        <w:t>техники</w:t>
+      </w:r>
+      <w:proofErr w:type="spellEnd"/>
+      <w:r>
+        <w:rPr>
+          <w:rFonts w:ascii="Times New Roman" w:hAnsi="Times New Roman" w:cs="Times New Roman"/>
+        </w:rPr>
+        <w:t xml:space="preserve"> (</w:t>
+      </w:r>
+      <w:proofErr w:type="spellStart"/>
+      <w:r>
+        <w:rPr>
+          <w:rFonts w:ascii="Times New Roman" w:hAnsi="Times New Roman" w:cs="Times New Roman"/>
+        </w:rPr>
+        <w:t>ако</w:t>
+      </w:r>
+      <w:proofErr w:type="spellEnd"/>
+      <w:r>
+        <w:rPr>
+          <w:rFonts w:ascii="Times New Roman" w:hAnsi="Times New Roman" w:cs="Times New Roman"/>
+        </w:rPr>
+        <w:t xml:space="preserve"> </w:t>
+      </w:r>
+      <w:proofErr w:type="spellStart"/>
+      <w:r>
+        <w:rPr>
+          <w:rFonts w:ascii="Times New Roman" w:hAnsi="Times New Roman" w:cs="Times New Roman"/>
+        </w:rPr>
+        <w:t>има</w:t>
+      </w:r>
+      <w:proofErr w:type="spellEnd"/>
+      <w:r>
+        <w:rPr>
+          <w:rFonts w:ascii="Times New Roman" w:hAnsi="Times New Roman" w:cs="Times New Roman"/>
+        </w:rPr>
+        <w:t xml:space="preserve"> </w:t>
+      </w:r>
+      <w:proofErr w:type="spellStart"/>
+      <w:r>
+        <w:rPr>
+          <w:rFonts w:ascii="Times New Roman" w:hAnsi="Times New Roman" w:cs="Times New Roman"/>
+        </w:rPr>
+        <w:t>такива</w:t>
+      </w:r>
+      <w:proofErr w:type="spellEnd"/>
+      <w:r>
+        <w:rPr>
+          <w:rFonts w:ascii="Times New Roman" w:hAnsi="Times New Roman" w:cs="Times New Roman"/>
+        </w:rPr>
+        <w:t>).</w:t>
+      </w:r>
+      <w:proofErr w:type="spellStart"/>
+      <w:r>
+        <w:rPr>
+          <w:rFonts w:ascii="Times New Roman" w:hAnsi="Times New Roman" w:cs="Times New Roman"/>
+        </w:rPr>
+        <w:t>като</w:t>
+      </w:r>
+      <w:proofErr w:type="spellEnd"/>
+      <w:r>
+        <w:rPr>
+          <w:rFonts w:ascii="Times New Roman" w:hAnsi="Times New Roman" w:cs="Times New Roman"/>
+        </w:rPr>
+        <w:t xml:space="preserve"> </w:t>
+      </w:r>
+      <w:proofErr w:type="spellStart"/>
+      <w:r>
+        <w:rPr>
+          <w:rFonts w:ascii="Times New Roman" w:hAnsi="Times New Roman" w:cs="Times New Roman"/>
+        </w:rPr>
+        <w:t>прототипи</w:t>
+      </w:r>
+      <w:proofErr w:type="spellEnd"/>
+      <w:r>
+        <w:rPr>
+          <w:rFonts w:ascii="Times New Roman" w:hAnsi="Times New Roman" w:cs="Times New Roman"/>
+        </w:rPr>
+        <w:t xml:space="preserve"> и </w:t>
+      </w:r>
+      <w:proofErr w:type="spellStart"/>
+      <w:r>
+        <w:rPr>
+          <w:rFonts w:ascii="Times New Roman" w:hAnsi="Times New Roman" w:cs="Times New Roman"/>
+        </w:rPr>
+        <w:t>сценарии</w:t>
+      </w:r>
+      <w:proofErr w:type="spellEnd"/>
     </w:p>
     <w:p>
       <w:pPr>
@@ -475,8 +1511,9 @@
           <w:szCs w:val="32"/>
         </w:rPr>
       </w:pPr>
-      <w:bookmarkStart w:id="2" w:name="ГрафикНаДейностите"/>
-      <w:bookmarkEnd w:id="2"/>
+      <w:bookmarkStart w:id="3" w:name="ГрафикНаДейностите"/>
+      <w:bookmarkEnd w:id="3"/>
+      <w:proofErr w:type="spellStart"/>
       <w:r>
         <w:rPr>
           <w:rFonts w:ascii="Times New Roman" w:hAnsi="Times New Roman" w:cs="Times New Roman"/>
@@ -485,8 +1522,53 @@
           <w:sz w:val="32"/>
           <w:szCs w:val="32"/>
         </w:rPr>
-        <w:t>График на дейностите</w:t>
-      </w:r>
+        <w:t>График</w:t>
+      </w:r>
+      <w:proofErr w:type="spellEnd"/>
+      <w:r>
+        <w:rPr>
+          <w:rFonts w:ascii="Times New Roman" w:hAnsi="Times New Roman" w:cs="Times New Roman"/>
+          <w:b/>
+          <w:bCs/>
+          <w:sz w:val="32"/>
+          <w:szCs w:val="32"/>
+        </w:rPr>
+        <w:t xml:space="preserve"> </w:t>
+      </w:r>
+      <w:proofErr w:type="spellStart"/>
+      <w:r>
+        <w:rPr>
+          <w:rFonts w:ascii="Times New Roman" w:hAnsi="Times New Roman" w:cs="Times New Roman"/>
+          <w:b/>
+          <w:bCs/>
+          <w:sz w:val="32"/>
+          <w:szCs w:val="32"/>
+        </w:rPr>
+        <w:t>на</w:t>
+      </w:r>
+      <w:proofErr w:type="spellEnd"/>
+      <w:r>
+        <w:rPr>
+          <w:rFonts w:ascii="Times New Roman" w:hAnsi="Times New Roman" w:cs="Times New Roman"/>
+          <w:b/>
+          <w:bCs/>
+          <w:sz w:val="32"/>
+          <w:szCs w:val="32"/>
+        </w:rPr>
+        <w:t xml:space="preserve"> </w:t>
+      </w:r>
+      <w:proofErr w:type="spellStart"/>
+      <w:r>
+        <w:rPr>
+          <w:rFonts w:ascii="Times New Roman" w:hAnsi="Times New Roman" w:cs="Times New Roman"/>
+          <w:b/>
+          <w:bCs/>
+          <w:sz w:val="32"/>
+          <w:szCs w:val="32"/>
+        </w:rPr>
+        <w:t>дейностите</w:t>
+      </w:r>
+      <w:proofErr w:type="spellEnd"/>
     </w:p>
     <w:tbl>
       <w:tblPr>
@@ -1066,7 +2148,15 @@
                 <w:rFonts w:ascii="Times New Roman" w:hAnsi="Times New Roman" w:cs="Times New Roman"/>
                 <w:lang w:val="bg-BG"/>
               </w:rPr>
-              <w:t>Цветелин, Владислав, Даниел</w:t>
+              <w:t xml:space="preserve">Цветелин, Владислав, </w:t>
+            </w:r>
+            <w:r>
+              <w:rPr>
+                <w:rFonts w:ascii="Times New Roman" w:hAnsi="Times New Roman" w:cs="Times New Roman"/>
+                <w:lang w:val="bg-BG"/>
+              </w:rPr>
+              <w:lastRenderedPageBreak/>
+              <w:t>Даниел</w:t>
             </w:r>
           </w:p>
         </w:tc>
@@ -1090,6 +2180,7 @@
                 <w:rFonts w:ascii="Times New Roman" w:hAnsi="Times New Roman" w:cs="Times New Roman"/>
                 <w:lang w:val="bg-BG"/>
               </w:rPr>
+              <w:lastRenderedPageBreak/>
               <w:t>Анализ на конкурент</w:t>
             </w:r>
           </w:p>
@@ -1114,7 +2205,7 @@
                 <w:rFonts w:ascii="Times New Roman" w:hAnsi="Times New Roman" w:cs="Times New Roman"/>
                 <w:lang w:val="bg-BG"/>
               </w:rPr>
-              <w:t xml:space="preserve">Идентифицирани проблеми с текущи приложени системи, целящи </w:t>
+              <w:t xml:space="preserve">Идентифицирани проблеми с </w:t>
             </w:r>
             <w:r>
               <w:rPr>
@@ -1122,7 +2213,7 @@
                 <w:lang w:val="bg-BG"/>
               </w:rPr>
               <w:lastRenderedPageBreak/>
-              <w:t>подобни ниши</w:t>
+              <w:t>текущи приложени системи, целящи подобни ниши</w:t>
             </w:r>
           </w:p>
         </w:tc>
@@ -1391,8 +2482,9 @@
           <w:szCs w:val="32"/>
         </w:rPr>
       </w:pPr>
-      <w:bookmarkStart w:id="3" w:name="ОписаниеНаИдеятаЗаПроект"/>
-      <w:bookmarkEnd w:id="3"/>
+      <w:bookmarkStart w:id="4" w:name="ОписаниеНаИдеятаЗаПроект"/>
+      <w:bookmarkEnd w:id="4"/>
+      <w:proofErr w:type="spellStart"/>
       <w:r>
         <w:rPr>
           <w:rFonts w:ascii="Times New Roman" w:hAnsi="Times New Roman" w:cs="Times New Roman"/>
@@ -1401,70 +2493,20 @@
           <w:sz w:val="32"/>
           <w:szCs w:val="32"/>
         </w:rPr>
-        <w:t>Описание на идеята за проект</w:t>
-      </w:r>
-    </w:p>
-    <w:p>
-      <w:pPr>
-        <w:rPr>
-          <w:rFonts w:ascii="Times New Roman" w:hAnsi="Times New Roman" w:cs="Times New Roman"/>
-          <w:lang w:val="bg-BG"/>
-        </w:rPr>
-      </w:pPr>
-      <w:r>
-        <w:rPr>
-          <w:rFonts w:ascii="Times New Roman" w:hAnsi="Times New Roman" w:cs="Times New Roman"/>
-          <w:lang w:val="bg-BG"/>
-        </w:rPr>
-        <w:t>В днешно време всеки желае да посети множество кътчета на света, да избяга от забързано ежедневие, да изпита магията на чуждестранната култура или дори само да се пренесе от смразяващата зима към по-топлите части на планета. Освен това на много хора се налага да пътуват заради бизнес или кариера. Пътуванията са незаменима част от живота. За да протече пътуването ни максимално добре и без непредвидени усложнения обаче, е добре всичко да бъде добре планирано. От събирането на багажа и резервирането на стая до преглеждането на маршрути и правенето на застраховка – всяко една стъпка от приготовленията изисква време и усилия. Тук с</w:t>
-      </w:r>
-      <w:r>
-        <w:rPr>
-          <w:rFonts w:ascii="Times New Roman" w:hAnsi="Times New Roman" w:cs="Times New Roman"/>
-        </w:rPr>
-        <w:t>e</w:t>
-      </w:r>
-      <w:r>
-        <w:rPr>
-          <w:rFonts w:ascii="Times New Roman" w:hAnsi="Times New Roman" w:cs="Times New Roman"/>
-          <w:lang w:val="bg-BG"/>
-        </w:rPr>
-        <w:t xml:space="preserve"> намесва нашата система, тя помага на всеки пътуващ  да </w:t>
-      </w:r>
-      <w:r>
-        <w:rPr>
-          <w:rFonts w:ascii="Times New Roman" w:hAnsi="Times New Roman" w:cs="Times New Roman"/>
-          <w:lang w:val="bg-BG"/>
-        </w:rPr>
-        <w:t>организира</w:t>
-      </w:r>
-      <w:r>
-        <w:rPr>
-          <w:rFonts w:ascii="Times New Roman" w:hAnsi="Times New Roman" w:cs="Times New Roman"/>
-          <w:lang w:val="bg-BG"/>
-        </w:rPr>
-        <w:t xml:space="preserve"> пътуването си лесно и удобно. Системата ще дава насоки, съвети и упътвания, за да може той безгрижно да се наслади на пътуването си.</w:t>
-      </w:r>
-    </w:p>
-    <w:p>
-      <w:pPr>
-        <w:rPr>
-          <w:rFonts w:ascii="Times New Roman" w:hAnsi="Times New Roman" w:cs="Times New Roman"/>
-          <w:lang w:val="bg-BG"/>
-        </w:rPr>
-      </w:pPr>
-    </w:p>
-    <w:p>
-      <w:pPr>
-        <w:ind w:left="720"/>
-        <w:rPr>
-          <w:rFonts w:ascii="Times New Roman" w:hAnsi="Times New Roman" w:cs="Times New Roman"/>
+        <w:t>Описание</w:t>
+      </w:r>
+      <w:proofErr w:type="spellEnd"/>
+      <w:r>
+        <w:rPr>
+          <w:rFonts w:ascii="Times New Roman" w:hAnsi="Times New Roman" w:cs="Times New Roman"/>
+          <w:b/>
+          <w:bCs/>
           <w:sz w:val="32"/>
           <w:szCs w:val="32"/>
         </w:rPr>
-      </w:pPr>
-      <w:bookmarkStart w:id="4" w:name="ЗаинтересованиЛица"/>
-      <w:bookmarkEnd w:id="4"/>
+        <w:t xml:space="preserve"> </w:t>
+      </w:r>
+      <w:proofErr w:type="spellStart"/>
       <w:r>
         <w:rPr>
           <w:rFonts w:ascii="Times New Roman" w:hAnsi="Times New Roman" w:cs="Times New Roman"/>
@@ -1473,8 +2515,171 @@
           <w:sz w:val="32"/>
           <w:szCs w:val="32"/>
         </w:rPr>
-        <w:t>Заинтересовани лица</w:t>
-      </w:r>
+        <w:t>на</w:t>
+      </w:r>
+      <w:proofErr w:type="spellEnd"/>
+      <w:r>
+        <w:rPr>
+          <w:rFonts w:ascii="Times New Roman" w:hAnsi="Times New Roman" w:cs="Times New Roman"/>
+          <w:b/>
+          <w:bCs/>
+          <w:sz w:val="32"/>
+          <w:szCs w:val="32"/>
+        </w:rPr>
+        <w:t xml:space="preserve"> </w:t>
+      </w:r>
+      <w:proofErr w:type="spellStart"/>
+      <w:r>
+        <w:rPr>
+          <w:rFonts w:ascii="Times New Roman" w:hAnsi="Times New Roman" w:cs="Times New Roman"/>
+          <w:b/>
+          <w:bCs/>
+          <w:sz w:val="32"/>
+          <w:szCs w:val="32"/>
+        </w:rPr>
+        <w:t>идеята</w:t>
+      </w:r>
+      <w:proofErr w:type="spellEnd"/>
+      <w:r>
+        <w:rPr>
+          <w:rFonts w:ascii="Times New Roman" w:hAnsi="Times New Roman" w:cs="Times New Roman"/>
+          <w:b/>
+          <w:bCs/>
+          <w:sz w:val="32"/>
+          <w:szCs w:val="32"/>
+        </w:rPr>
+        <w:t xml:space="preserve"> </w:t>
+      </w:r>
+      <w:proofErr w:type="spellStart"/>
+      <w:r>
+        <w:rPr>
+          <w:rFonts w:ascii="Times New Roman" w:hAnsi="Times New Roman" w:cs="Times New Roman"/>
+          <w:b/>
+          <w:bCs/>
+          <w:sz w:val="32"/>
+          <w:szCs w:val="32"/>
+        </w:rPr>
+        <w:t>за</w:t>
+      </w:r>
+      <w:proofErr w:type="spellEnd"/>
+      <w:r>
+        <w:rPr>
+          <w:rFonts w:ascii="Times New Roman" w:hAnsi="Times New Roman" w:cs="Times New Roman"/>
+          <w:b/>
+          <w:bCs/>
+          <w:sz w:val="32"/>
+          <w:szCs w:val="32"/>
+        </w:rPr>
+        <w:t xml:space="preserve"> </w:t>
+      </w:r>
+      <w:proofErr w:type="spellStart"/>
+      <w:r>
+        <w:rPr>
+          <w:rFonts w:ascii="Times New Roman" w:hAnsi="Times New Roman" w:cs="Times New Roman"/>
+          <w:b/>
+          <w:bCs/>
+          <w:sz w:val="32"/>
+          <w:szCs w:val="32"/>
+        </w:rPr>
+        <w:t>проект</w:t>
+      </w:r>
+      <w:proofErr w:type="spellEnd"/>
+    </w:p>
+    <w:p>
+      <w:pPr>
+        <w:rPr>
+          <w:rFonts w:ascii="Times New Roman" w:hAnsi="Times New Roman" w:cs="Times New Roman"/>
+          <w:lang w:val="bg-BG"/>
+        </w:rPr>
+      </w:pPr>
+      <w:r>
+        <w:rPr>
+          <w:rFonts w:ascii="Times New Roman" w:hAnsi="Times New Roman" w:cs="Times New Roman"/>
+          <w:lang w:val="bg-BG"/>
+        </w:rPr>
+        <w:t>В днешно време всеки желае да посети множество кътчета на света, да избяга от забързано ежедневие, да изпита магията на чуждестранната култура или дори само да се пренесе от смразяващата зима към по-топлите части на планета. Освен това на много хора се налага да пътуват заради бизнес или кариера. Пътуванията са незаменима част от живота. За да протече пътуването ни максимално добре и без непредвидени усложнения обаче, е добре всичко да бъде добре планирано. От събирането на багажа и резервирането на стая до преглеждането на маршрути и правенето на застраховка – всяко една стъпка от приготовленията изисква време и усилия. Тук с</w:t>
+      </w:r>
+      <w:r>
+        <w:rPr>
+          <w:rFonts w:ascii="Times New Roman" w:hAnsi="Times New Roman" w:cs="Times New Roman"/>
+        </w:rPr>
+        <w:t>e</w:t>
+      </w:r>
+      <w:r>
+        <w:rPr>
+          <w:rFonts w:ascii="Times New Roman" w:hAnsi="Times New Roman" w:cs="Times New Roman"/>
+          <w:lang w:val="bg-BG"/>
+        </w:rPr>
+        <w:t xml:space="preserve"> намесва нашата система, тя помага на всеки пътуващ  да </w:t>
+      </w:r>
+      <w:r>
+        <w:rPr>
+          <w:rFonts w:ascii="Times New Roman" w:hAnsi="Times New Roman" w:cs="Times New Roman"/>
+          <w:lang w:val="bg-BG"/>
+        </w:rPr>
+        <w:t>организира</w:t>
+      </w:r>
+      <w:r>
+        <w:rPr>
+          <w:rFonts w:ascii="Times New Roman" w:hAnsi="Times New Roman" w:cs="Times New Roman"/>
+          <w:lang w:val="bg-BG"/>
+        </w:rPr>
+        <w:t xml:space="preserve"> пътуването си лесно и удобно. Системата ще дава насоки, съвети и упътвания, за да може той безгрижно да се наслади на пътуването си.</w:t>
+      </w:r>
+    </w:p>
+    <w:p>
+      <w:pPr>
+        <w:rPr>
+          <w:rFonts w:ascii="Times New Roman" w:hAnsi="Times New Roman" w:cs="Times New Roman"/>
+          <w:lang w:val="bg-BG"/>
+        </w:rPr>
+      </w:pPr>
+    </w:p>
+    <w:p>
+      <w:pPr>
+        <w:ind w:left="720"/>
+        <w:rPr>
+          <w:rFonts w:ascii="Times New Roman" w:hAnsi="Times New Roman" w:cs="Times New Roman"/>
+          <w:sz w:val="32"/>
+          <w:szCs w:val="32"/>
+        </w:rPr>
+      </w:pPr>
+      <w:bookmarkStart w:id="5" w:name="ЗаинтересованиЛица"/>
+      <w:bookmarkEnd w:id="5"/>
+      <w:proofErr w:type="spellStart"/>
+      <w:r>
+        <w:rPr>
+          <w:rFonts w:ascii="Times New Roman" w:hAnsi="Times New Roman" w:cs="Times New Roman"/>
+          <w:b/>
+          <w:bCs/>
+          <w:sz w:val="32"/>
+          <w:szCs w:val="32"/>
+        </w:rPr>
+        <w:t>Заинтересовани</w:t>
+      </w:r>
+      <w:proofErr w:type="spellEnd"/>
+      <w:r>
+        <w:rPr>
+          <w:rFonts w:ascii="Times New Roman" w:hAnsi="Times New Roman" w:cs="Times New Roman"/>
+          <w:b/>
+          <w:bCs/>
+          <w:sz w:val="32"/>
+          <w:szCs w:val="32"/>
+        </w:rPr>
+        <w:t xml:space="preserve"> </w:t>
+      </w:r>
+      <w:proofErr w:type="spellStart"/>
+      <w:r>
+        <w:rPr>
+          <w:rFonts w:ascii="Times New Roman" w:hAnsi="Times New Roman" w:cs="Times New Roman"/>
+          <w:b/>
+          <w:bCs/>
+          <w:sz w:val="32"/>
+          <w:szCs w:val="32"/>
+        </w:rPr>
+        <w:t>лица</w:t>
+      </w:r>
+      <w:proofErr w:type="spellEnd"/>
     </w:p>
     <w:p>
       <w:pPr>
@@ -1487,6 +2692,7 @@
           <w:noProof/>
           <w:lang w:eastAsia="ja-JP" w:bidi="ar-SA"/>
         </w:rPr>
+        <w:lastRenderedPageBreak/>
         <w:drawing>
           <wp:inline distT="0" distB="0" distL="0" distR="0">
             <wp:extent cx="5344795" cy="4783455"/>
@@ -1537,6 +2743,7 @@
           <w:rFonts w:hint="eastAsia"/>
         </w:rPr>
       </w:pPr>
+      <w:proofErr w:type="spellStart"/>
       <w:r>
         <w:rPr>
           <w:rFonts w:ascii="Times New Roman" w:hAnsi="Times New Roman" w:cs="Times New Roman"/>
@@ -1545,9 +2752,43 @@
           <w:sz w:val="26"/>
           <w:szCs w:val="26"/>
         </w:rPr>
-        <w:lastRenderedPageBreak/>
-        <w:t>Крайни потребители</w:t>
-      </w:r>
+        <w:t>Кра</w:t>
+      </w:r>
+      <w:bookmarkStart w:id="6" w:name="крайниПотребители"/>
+      <w:bookmarkEnd w:id="6"/>
+      <w:r>
+        <w:rPr>
+          <w:rFonts w:ascii="Times New Roman" w:hAnsi="Times New Roman" w:cs="Times New Roman"/>
+          <w:b/>
+          <w:bCs/>
+          <w:sz w:val="26"/>
+          <w:szCs w:val="26"/>
+        </w:rPr>
+        <w:t>йни</w:t>
+      </w:r>
+      <w:proofErr w:type="spellEnd"/>
+      <w:r>
+        <w:rPr>
+          <w:rFonts w:ascii="Times New Roman" w:hAnsi="Times New Roman" w:cs="Times New Roman"/>
+          <w:b/>
+          <w:bCs/>
+          <w:sz w:val="26"/>
+          <w:szCs w:val="26"/>
+        </w:rPr>
+        <w:t xml:space="preserve"> </w:t>
+      </w:r>
+      <w:proofErr w:type="spellStart"/>
+      <w:r>
+        <w:rPr>
+          <w:rFonts w:ascii="Times New Roman" w:hAnsi="Times New Roman" w:cs="Times New Roman"/>
+          <w:b/>
+          <w:bCs/>
+          <w:sz w:val="26"/>
+          <w:szCs w:val="26"/>
+        </w:rPr>
+        <w:t>потребители</w:t>
+      </w:r>
+      <w:proofErr w:type="spellEnd"/>
     </w:p>
     <w:p>
       <w:pPr>
@@ -1571,12 +2812,14 @@
         </w:rPr>
         <w:t>Крайните потребители са н</w:t>
       </w:r>
+      <w:proofErr w:type="spellStart"/>
       <w:r>
         <w:rPr>
           <w:rFonts w:ascii="Times New Roman" w:hAnsi="Times New Roman" w:cs="Times New Roman"/>
         </w:rPr>
         <w:t>ай-важни</w:t>
       </w:r>
+      <w:proofErr w:type="spellEnd"/>
       <w:r>
         <w:rPr>
           <w:rFonts w:ascii="Times New Roman" w:hAnsi="Times New Roman" w:cs="Times New Roman"/>
@@ -1588,7 +2831,49 @@
         <w:rPr>
           <w:rFonts w:ascii="Times New Roman" w:hAnsi="Times New Roman" w:cs="Times New Roman"/>
         </w:rPr>
-        <w:t xml:space="preserve"> заинтересовани лица за </w:t>
+        <w:t xml:space="preserve"> </w:t>
+      </w:r>
+      <w:proofErr w:type="spellStart"/>
+      <w:r>
+        <w:rPr>
+          <w:rFonts w:ascii="Times New Roman" w:hAnsi="Times New Roman" w:cs="Times New Roman"/>
+        </w:rPr>
+        <w:t>заинтересовани</w:t>
+      </w:r>
+      <w:proofErr w:type="spellEnd"/>
+      <w:r>
+        <w:rPr>
+          <w:rFonts w:ascii="Times New Roman" w:hAnsi="Times New Roman" w:cs="Times New Roman"/>
+        </w:rPr>
+        <w:t xml:space="preserve"> </w:t>
+      </w:r>
+      <w:proofErr w:type="spellStart"/>
+      <w:r>
+        <w:rPr>
+          <w:rFonts w:ascii="Times New Roman" w:hAnsi="Times New Roman" w:cs="Times New Roman"/>
+        </w:rPr>
+        <w:t>лица</w:t>
+      </w:r>
+      <w:proofErr w:type="spellEnd"/>
+      <w:r>
+        <w:rPr>
+          <w:rFonts w:ascii="Times New Roman" w:hAnsi="Times New Roman" w:cs="Times New Roman"/>
+        </w:rPr>
+        <w:t xml:space="preserve"> </w:t>
+      </w:r>
+      <w:proofErr w:type="spellStart"/>
+      <w:r>
+        <w:rPr>
+          <w:rFonts w:ascii="Times New Roman" w:hAnsi="Times New Roman" w:cs="Times New Roman"/>
+        </w:rPr>
+        <w:t>за</w:t>
+      </w:r>
+      <w:proofErr w:type="spellEnd"/>
+      <w:r>
+        <w:rPr>
+          <w:rFonts w:ascii="Times New Roman" w:hAnsi="Times New Roman" w:cs="Times New Roman"/>
+        </w:rPr>
+        <w:t xml:space="preserve"> </w:t>
       </w:r>
       <w:r>
         <w:rPr>
@@ -1601,7 +2886,91 @@
         <w:rPr>
           <w:rFonts w:ascii="Times New Roman" w:hAnsi="Times New Roman" w:cs="Times New Roman"/>
         </w:rPr>
-        <w:t xml:space="preserve">,  хора които пътуват и им се налага </w:t>
+        <w:t xml:space="preserve">,  </w:t>
+      </w:r>
+      <w:proofErr w:type="spellStart"/>
+      <w:r>
+        <w:rPr>
+          <w:rFonts w:ascii="Times New Roman" w:hAnsi="Times New Roman" w:cs="Times New Roman"/>
+        </w:rPr>
+        <w:t>хора</w:t>
+      </w:r>
+      <w:proofErr w:type="spellEnd"/>
+      <w:r>
+        <w:rPr>
+          <w:rFonts w:ascii="Times New Roman" w:hAnsi="Times New Roman" w:cs="Times New Roman"/>
+        </w:rPr>
+        <w:t xml:space="preserve"> </w:t>
+      </w:r>
+      <w:proofErr w:type="spellStart"/>
+      <w:r>
+        <w:rPr>
+          <w:rFonts w:ascii="Times New Roman" w:hAnsi="Times New Roman" w:cs="Times New Roman"/>
+        </w:rPr>
+        <w:t>които</w:t>
+      </w:r>
+      <w:proofErr w:type="spellEnd"/>
+      <w:r>
+        <w:rPr>
+          <w:rFonts w:ascii="Times New Roman" w:hAnsi="Times New Roman" w:cs="Times New Roman"/>
+        </w:rPr>
+        <w:t xml:space="preserve"> </w:t>
+      </w:r>
+      <w:proofErr w:type="spellStart"/>
+      <w:r>
+        <w:rPr>
+          <w:rFonts w:ascii="Times New Roman" w:hAnsi="Times New Roman" w:cs="Times New Roman"/>
+        </w:rPr>
+        <w:t>пътуват</w:t>
+      </w:r>
+      <w:proofErr w:type="spellEnd"/>
+      <w:r>
+        <w:rPr>
+          <w:rFonts w:ascii="Times New Roman" w:hAnsi="Times New Roman" w:cs="Times New Roman"/>
+        </w:rPr>
+        <w:t xml:space="preserve"> и </w:t>
+      </w:r>
+      <w:proofErr w:type="spellStart"/>
+      <w:r>
+        <w:rPr>
+          <w:rFonts w:ascii="Times New Roman" w:hAnsi="Times New Roman" w:cs="Times New Roman"/>
+        </w:rPr>
+        <w:t>им</w:t>
+      </w:r>
+      <w:proofErr w:type="spellEnd"/>
+      <w:r>
+        <w:rPr>
+          <w:rFonts w:ascii="Times New Roman" w:hAnsi="Times New Roman" w:cs="Times New Roman"/>
+        </w:rPr>
+        <w:t xml:space="preserve"> </w:t>
+      </w:r>
+      <w:proofErr w:type="spellStart"/>
+      <w:r>
+        <w:rPr>
+          <w:rFonts w:ascii="Times New Roman" w:hAnsi="Times New Roman" w:cs="Times New Roman"/>
+        </w:rPr>
+        <w:t>се</w:t>
+      </w:r>
+      <w:proofErr w:type="spellEnd"/>
+      <w:r>
+        <w:rPr>
+          <w:rFonts w:ascii="Times New Roman" w:hAnsi="Times New Roman" w:cs="Times New Roman"/>
+        </w:rPr>
+        <w:t xml:space="preserve"> </w:t>
+      </w:r>
+      <w:proofErr w:type="spellStart"/>
+      <w:r>
+        <w:rPr>
+          <w:rFonts w:ascii="Times New Roman" w:hAnsi="Times New Roman" w:cs="Times New Roman"/>
+        </w:rPr>
+        <w:t>налага</w:t>
+      </w:r>
+      <w:proofErr w:type="spellEnd"/>
+      <w:r>
+        <w:rPr>
+          <w:rFonts w:ascii="Times New Roman" w:hAnsi="Times New Roman" w:cs="Times New Roman"/>
+        </w:rPr>
+        <w:t xml:space="preserve"> </w:t>
       </w:r>
       <w:r>
         <w:rPr>
@@ -1657,6 +3026,7 @@
           <w:rFonts w:hint="eastAsia"/>
         </w:rPr>
       </w:pPr>
+      <w:proofErr w:type="spellStart"/>
       <w:r>
         <w:rPr>
           <w:rFonts w:ascii="Times New Roman" w:hAnsi="Times New Roman" w:cs="Times New Roman"/>
@@ -1665,8 +3035,65 @@
           <w:sz w:val="26"/>
           <w:szCs w:val="26"/>
         </w:rPr>
-        <w:t>Доставчици на услуги</w:t>
-      </w:r>
+        <w:t>Доставчи</w:t>
+      </w:r>
+      <w:bookmarkStart w:id="7" w:name="доставчициНаУслуги"/>
+      <w:bookmarkEnd w:id="7"/>
+      <w:r>
+        <w:rPr>
+          <w:rFonts w:ascii="Times New Roman" w:hAnsi="Times New Roman" w:cs="Times New Roman"/>
+          <w:b/>
+          <w:bCs/>
+          <w:sz w:val="26"/>
+          <w:szCs w:val="26"/>
+        </w:rPr>
+        <w:t>ци</w:t>
+      </w:r>
+      <w:proofErr w:type="spellEnd"/>
+      <w:r>
+        <w:rPr>
+          <w:rFonts w:ascii="Times New Roman" w:hAnsi="Times New Roman" w:cs="Times New Roman"/>
+          <w:b/>
+          <w:bCs/>
+          <w:sz w:val="26"/>
+          <w:szCs w:val="26"/>
+        </w:rPr>
+        <w:t xml:space="preserve"> </w:t>
+      </w:r>
+      <w:proofErr w:type="spellStart"/>
+      <w:r>
+        <w:rPr>
+          <w:rFonts w:ascii="Times New Roman" w:hAnsi="Times New Roman" w:cs="Times New Roman"/>
+          <w:b/>
+          <w:bCs/>
+          <w:sz w:val="26"/>
+          <w:szCs w:val="26"/>
+        </w:rPr>
+        <w:t>на</w:t>
+      </w:r>
+      <w:proofErr w:type="spellEnd"/>
+      <w:r>
+        <w:rPr>
+          <w:rFonts w:ascii="Times New Roman" w:hAnsi="Times New Roman" w:cs="Times New Roman"/>
+          <w:b/>
+          <w:bCs/>
+          <w:sz w:val="26"/>
+          <w:szCs w:val="26"/>
+        </w:rPr>
+        <w:t xml:space="preserve"> </w:t>
+      </w:r>
+      <w:proofErr w:type="spellStart"/>
+      <w:r>
+        <w:rPr>
+          <w:rFonts w:ascii="Times New Roman" w:hAnsi="Times New Roman" w:cs="Times New Roman"/>
+          <w:b/>
+          <w:bCs/>
+          <w:sz w:val="26"/>
+          <w:szCs w:val="26"/>
+        </w:rPr>
+        <w:t>услуги</w:t>
+      </w:r>
+      <w:proofErr w:type="spellEnd"/>
     </w:p>
     <w:p>
       <w:pPr>
@@ -1693,11 +3120,19 @@
           <w:rFonts w:hint="eastAsia"/>
         </w:rPr>
       </w:pPr>
-      <w:r>
-        <w:rPr>
-          <w:rFonts w:ascii="Times New Roman" w:hAnsi="Times New Roman" w:cs="Times New Roman"/>
-        </w:rPr>
-        <w:t xml:space="preserve">на </w:t>
+      <w:proofErr w:type="spellStart"/>
+      <w:r>
+        <w:rPr>
+          <w:rFonts w:ascii="Times New Roman" w:hAnsi="Times New Roman" w:cs="Times New Roman"/>
+        </w:rPr>
+        <w:t>на</w:t>
+      </w:r>
+      <w:proofErr w:type="spellEnd"/>
+      <w:r>
+        <w:rPr>
+          <w:rFonts w:ascii="Times New Roman" w:hAnsi="Times New Roman" w:cs="Times New Roman"/>
+        </w:rPr>
+        <w:t xml:space="preserve"> </w:t>
       </w:r>
       <w:r>
         <w:rPr>
@@ -1717,12 +3152,28 @@
           <w:rFonts w:hint="eastAsia"/>
         </w:rPr>
       </w:pPr>
-      <w:r>
-        <w:rPr>
-          <w:rFonts w:ascii="Times New Roman" w:hAnsi="Times New Roman" w:cs="Times New Roman"/>
-        </w:rPr>
-        <w:t>на застраховк</w:t>
-      </w:r>
+      <w:proofErr w:type="spellStart"/>
+      <w:r>
+        <w:rPr>
+          <w:rFonts w:ascii="Times New Roman" w:hAnsi="Times New Roman" w:cs="Times New Roman"/>
+        </w:rPr>
+        <w:t>на</w:t>
+      </w:r>
+      <w:proofErr w:type="spellEnd"/>
+      <w:r>
+        <w:rPr>
+          <w:rFonts w:ascii="Times New Roman" w:hAnsi="Times New Roman" w:cs="Times New Roman"/>
+        </w:rPr>
+        <w:t xml:space="preserve"> </w:t>
+      </w:r>
+      <w:proofErr w:type="spellStart"/>
+      <w:r>
+        <w:rPr>
+          <w:rFonts w:ascii="Times New Roman" w:hAnsi="Times New Roman" w:cs="Times New Roman"/>
+        </w:rPr>
+        <w:t>застраховк</w:t>
+      </w:r>
+      <w:proofErr w:type="spellEnd"/>
       <w:r>
         <w:rPr>
           <w:rFonts w:ascii="Times New Roman" w:hAnsi="Times New Roman" w:cs="Times New Roman"/>
@@ -1741,12 +3192,28 @@
           <w:rFonts w:hint="eastAsia"/>
         </w:rPr>
       </w:pPr>
-      <w:r>
-        <w:rPr>
-          <w:rFonts w:ascii="Times New Roman" w:hAnsi="Times New Roman" w:cs="Times New Roman"/>
-        </w:rPr>
-        <w:t>на билети</w:t>
-      </w:r>
+      <w:proofErr w:type="spellStart"/>
+      <w:r>
+        <w:rPr>
+          <w:rFonts w:ascii="Times New Roman" w:hAnsi="Times New Roman" w:cs="Times New Roman"/>
+        </w:rPr>
+        <w:t>на</w:t>
+      </w:r>
+      <w:proofErr w:type="spellEnd"/>
+      <w:r>
+        <w:rPr>
+          <w:rFonts w:ascii="Times New Roman" w:hAnsi="Times New Roman" w:cs="Times New Roman"/>
+        </w:rPr>
+        <w:t xml:space="preserve"> </w:t>
+      </w:r>
+      <w:proofErr w:type="spellStart"/>
+      <w:r>
+        <w:rPr>
+          <w:rFonts w:ascii="Times New Roman" w:hAnsi="Times New Roman" w:cs="Times New Roman"/>
+        </w:rPr>
+        <w:t>билети</w:t>
+      </w:r>
+      <w:proofErr w:type="spellEnd"/>
       <w:r>
         <w:rPr>
           <w:rFonts w:ascii="Times New Roman" w:hAnsi="Times New Roman" w:cs="Times New Roman"/>
@@ -1765,11 +3232,19 @@
           <w:rFonts w:hint="eastAsia"/>
         </w:rPr>
       </w:pPr>
-      <w:r>
-        <w:rPr>
-          <w:rFonts w:ascii="Times New Roman" w:hAnsi="Times New Roman" w:cs="Times New Roman"/>
-        </w:rPr>
-        <w:t xml:space="preserve">на </w:t>
+      <w:proofErr w:type="spellStart"/>
+      <w:r>
+        <w:rPr>
+          <w:rFonts w:ascii="Times New Roman" w:hAnsi="Times New Roman" w:cs="Times New Roman"/>
+        </w:rPr>
+        <w:t>на</w:t>
+      </w:r>
+      <w:proofErr w:type="spellEnd"/>
+      <w:r>
+        <w:rPr>
+          <w:rFonts w:ascii="Times New Roman" w:hAnsi="Times New Roman" w:cs="Times New Roman"/>
+        </w:rPr>
+        <w:t xml:space="preserve"> </w:t>
       </w:r>
       <w:r>
         <w:rPr>
@@ -1821,17 +3296,21 @@
           <w:ilvl w:val="0"/>
           <w:numId w:val="9"/>
         </w:numPr>
+      </w:pPr>
+      <w:r>
+        <w:rPr>
+          <w:rFonts w:ascii="Times New Roman" w:hAnsi="Times New Roman" w:cs="Times New Roman"/>
+          <w:lang w:val="bg-BG"/>
+        </w:rPr>
+        <w:t>на резервиране на ресторанти</w:t>
+      </w:r>
+    </w:p>
+    <w:p>
+      <w:pPr>
         <w:rPr>
           <w:rFonts w:hint="eastAsia"/>
         </w:rPr>
       </w:pPr>
-      <w:r>
-        <w:rPr>
-          <w:rFonts w:ascii="Times New Roman" w:hAnsi="Times New Roman" w:cs="Times New Roman"/>
-          <w:lang w:val="bg-BG"/>
-        </w:rPr>
-        <w:t>на резервиране на ресторанти</w:t>
-      </w:r>
     </w:p>
     <w:p>
       <w:pPr>
@@ -1844,6 +3323,7 @@
           <w:rFonts w:hint="eastAsia"/>
         </w:rPr>
       </w:pPr>
+      <w:proofErr w:type="spellStart"/>
       <w:r>
         <w:rPr>
           <w:rFonts w:ascii="Times New Roman" w:hAnsi="Times New Roman" w:cs="Times New Roman"/>
@@ -1852,8 +3332,21 @@
           <w:sz w:val="26"/>
           <w:szCs w:val="26"/>
         </w:rPr>
-        <w:t>Конкуренти</w:t>
-      </w:r>
+        <w:t>Конк</w:t>
+      </w:r>
+      <w:bookmarkStart w:id="8" w:name="конкуренти"/>
+      <w:bookmarkEnd w:id="8"/>
+      <w:r>
+        <w:rPr>
+          <w:rFonts w:ascii="Times New Roman" w:hAnsi="Times New Roman" w:cs="Times New Roman"/>
+          <w:b/>
+          <w:bCs/>
+          <w:sz w:val="26"/>
+          <w:szCs w:val="26"/>
+        </w:rPr>
+        <w:t>уренти</w:t>
+      </w:r>
+      <w:proofErr w:type="spellEnd"/>
     </w:p>
     <w:p>
       <w:pPr>
@@ -2003,8 +3496,9 @@
           <w:szCs w:val="32"/>
         </w:rPr>
       </w:pPr>
-      <w:bookmarkStart w:id="5" w:name="ТехникиЗаИзвличанеНаИзискванията"/>
-      <w:bookmarkEnd w:id="5"/>
+      <w:bookmarkStart w:id="9" w:name="ТехникиЗаИзвличанеНаИзискванията"/>
+      <w:bookmarkEnd w:id="9"/>
+      <w:proofErr w:type="spellStart"/>
       <w:r>
         <w:rPr>
           <w:rFonts w:ascii="Times New Roman" w:hAnsi="Times New Roman" w:cs="Times New Roman"/>
@@ -2013,8 +3507,97 @@
           <w:sz w:val="32"/>
           <w:szCs w:val="32"/>
         </w:rPr>
-        <w:t>Техники за извличане на изискванията</w:t>
-      </w:r>
+        <w:t>Техники</w:t>
+      </w:r>
+      <w:proofErr w:type="spellEnd"/>
+      <w:r>
+        <w:rPr>
+          <w:rFonts w:ascii="Times New Roman" w:hAnsi="Times New Roman" w:cs="Times New Roman"/>
+          <w:b/>
+          <w:bCs/>
+          <w:sz w:val="32"/>
+          <w:szCs w:val="32"/>
+        </w:rPr>
+        <w:t xml:space="preserve"> </w:t>
+      </w:r>
+      <w:proofErr w:type="spellStart"/>
+      <w:r>
+        <w:rPr>
+          <w:rFonts w:ascii="Times New Roman" w:hAnsi="Times New Roman" w:cs="Times New Roman"/>
+          <w:b/>
+          <w:bCs/>
+          <w:sz w:val="32"/>
+          <w:szCs w:val="32"/>
+        </w:rPr>
+        <w:t>за</w:t>
+      </w:r>
+      <w:proofErr w:type="spellEnd"/>
+      <w:r>
+        <w:rPr>
+          <w:rFonts w:ascii="Times New Roman" w:hAnsi="Times New Roman" w:cs="Times New Roman"/>
+          <w:b/>
+          <w:bCs/>
+          <w:sz w:val="32"/>
+          <w:szCs w:val="32"/>
+        </w:rPr>
+        <w:t xml:space="preserve"> </w:t>
+      </w:r>
+      <w:proofErr w:type="spellStart"/>
+      <w:r>
+        <w:rPr>
+          <w:rFonts w:ascii="Times New Roman" w:hAnsi="Times New Roman" w:cs="Times New Roman"/>
+          <w:b/>
+          <w:bCs/>
+          <w:sz w:val="32"/>
+          <w:szCs w:val="32"/>
+        </w:rPr>
+        <w:t>извличане</w:t>
+      </w:r>
+      <w:proofErr w:type="spellEnd"/>
+      <w:r>
+        <w:rPr>
+          <w:rFonts w:ascii="Times New Roman" w:hAnsi="Times New Roman" w:cs="Times New Roman"/>
+          <w:b/>
+          <w:bCs/>
+          <w:sz w:val="32"/>
+          <w:szCs w:val="32"/>
+        </w:rPr>
+        <w:t xml:space="preserve"> </w:t>
+      </w:r>
+      <w:proofErr w:type="spellStart"/>
+      <w:r>
+        <w:rPr>
+          <w:rFonts w:ascii="Times New Roman" w:hAnsi="Times New Roman" w:cs="Times New Roman"/>
+          <w:b/>
+          <w:bCs/>
+          <w:sz w:val="32"/>
+          <w:szCs w:val="32"/>
+        </w:rPr>
+        <w:t>на</w:t>
+      </w:r>
+      <w:proofErr w:type="spellEnd"/>
+      <w:r>
+        <w:rPr>
+          <w:rFonts w:ascii="Times New Roman" w:hAnsi="Times New Roman" w:cs="Times New Roman"/>
+          <w:b/>
+          <w:bCs/>
+          <w:sz w:val="32"/>
+          <w:szCs w:val="32"/>
+        </w:rPr>
+        <w:t xml:space="preserve"> </w:t>
+      </w:r>
+      <w:proofErr w:type="spellStart"/>
+      <w:r>
+        <w:rPr>
+          <w:rFonts w:ascii="Times New Roman" w:hAnsi="Times New Roman" w:cs="Times New Roman"/>
+          <w:b/>
+          <w:bCs/>
+          <w:sz w:val="32"/>
+          <w:szCs w:val="32"/>
+        </w:rPr>
+        <w:t>изискванията</w:t>
+      </w:r>
+      <w:proofErr w:type="spellEnd"/>
     </w:p>
     <w:p>
       <w:pPr>
@@ -2032,12 +3615,14 @@
           <w:ilvl w:val="0"/>
           <w:numId w:val="5"/>
         </w:numPr>
-        <w:rPr>
-          <w:rFonts w:ascii="Times New Roman" w:hAnsi="Times New Roman" w:cs="Times New Roman"/>
-        </w:rPr>
-      </w:pPr>
-      <w:bookmarkStart w:id="6" w:name="МозъчнаАтака"/>
-      <w:bookmarkEnd w:id="6"/>
+        <w:ind w:left="1080"/>
+        <w:rPr>
+          <w:rFonts w:ascii="Times New Roman" w:hAnsi="Times New Roman" w:cs="Times New Roman"/>
+        </w:rPr>
+      </w:pPr>
+      <w:bookmarkStart w:id="10" w:name="МозъчнаАтака"/>
+      <w:bookmarkEnd w:id="10"/>
+      <w:proofErr w:type="spellStart"/>
       <w:r>
         <w:rPr>
           <w:rFonts w:ascii="Times New Roman" w:hAnsi="Times New Roman" w:cs="Times New Roman"/>
@@ -2046,12 +3631,35 @@
           <w:sz w:val="26"/>
           <w:szCs w:val="26"/>
         </w:rPr>
-        <w:t>Мозъчна атака</w:t>
-      </w:r>
-    </w:p>
-    <w:p>
-      <w:pPr>
-        <w:ind w:left="709"/>
+        <w:t>Мозъчна</w:t>
+      </w:r>
+      <w:proofErr w:type="spellEnd"/>
+      <w:r>
+        <w:rPr>
+          <w:rFonts w:ascii="Times New Roman" w:hAnsi="Times New Roman" w:cs="Times New Roman"/>
+          <w:b/>
+          <w:bCs/>
+          <w:sz w:val="26"/>
+          <w:szCs w:val="26"/>
+        </w:rPr>
+        <w:t xml:space="preserve"> </w:t>
+      </w:r>
+      <w:proofErr w:type="spellStart"/>
+      <w:r>
+        <w:rPr>
+          <w:rFonts w:ascii="Times New Roman" w:hAnsi="Times New Roman" w:cs="Times New Roman"/>
+          <w:b/>
+          <w:bCs/>
+          <w:sz w:val="26"/>
+          <w:szCs w:val="26"/>
+        </w:rPr>
+        <w:t>атака</w:t>
+      </w:r>
+      <w:proofErr w:type="spellEnd"/>
+    </w:p>
+    <w:p>
+      <w:pPr>
+        <w:ind w:left="349"/>
         <w:rPr>
           <w:rFonts w:ascii="Times New Roman" w:hAnsi="Times New Roman" w:cs="Times New Roman"/>
           <w:lang w:val="bg-BG"/>
@@ -2084,6 +3692,14 @@
         </w:rPr>
         <w:t xml:space="preserve"> в Ст. Град и проведе брейнсторминг сесия, за да определи дали има изисквания, които все още не сме описали. В следствие на това допълнихме таблицата долу с изисквания, които не бяха открити при използване на другите техники.</w:t>
       </w:r>
+    </w:p>
+    <w:p>
+      <w:pPr>
+        <w:rPr>
+          <w:rFonts w:ascii="Times New Roman" w:hAnsi="Times New Roman" w:cs="Times New Roman"/>
+          <w:lang w:val="bg-BG"/>
+        </w:rPr>
+      </w:pPr>
     </w:p>
     <w:p>
       <w:pPr>
@@ -2092,12 +3708,14 @@
           <w:ilvl w:val="0"/>
           <w:numId w:val="5"/>
         </w:numPr>
-        <w:rPr>
-          <w:rFonts w:ascii="Times New Roman" w:hAnsi="Times New Roman" w:cs="Times New Roman"/>
-        </w:rPr>
-      </w:pPr>
-      <w:bookmarkStart w:id="7" w:name="СПЧА"/>
-      <w:bookmarkEnd w:id="7"/>
+        <w:ind w:left="1080"/>
+        <w:rPr>
+          <w:rFonts w:ascii="Times New Roman" w:hAnsi="Times New Roman" w:cs="Times New Roman"/>
+        </w:rPr>
+      </w:pPr>
+      <w:bookmarkStart w:id="11" w:name="СПЧА"/>
+      <w:bookmarkEnd w:id="11"/>
+      <w:proofErr w:type="spellStart"/>
       <w:r>
         <w:rPr>
           <w:rFonts w:ascii="Times New Roman" w:hAnsi="Times New Roman" w:cs="Times New Roman"/>
@@ -2106,7 +3724,152 @@
           <w:sz w:val="26"/>
           <w:szCs w:val="26"/>
         </w:rPr>
-        <w:t>Социално проучване чрез анкета</w:t>
+        <w:t>Социално</w:t>
+      </w:r>
+      <w:proofErr w:type="spellEnd"/>
+      <w:r>
+        <w:rPr>
+          <w:rFonts w:ascii="Times New Roman" w:hAnsi="Times New Roman" w:cs="Times New Roman"/>
+          <w:b/>
+          <w:bCs/>
+          <w:sz w:val="26"/>
+          <w:szCs w:val="26"/>
+        </w:rPr>
+        <w:t xml:space="preserve"> </w:t>
+      </w:r>
+      <w:proofErr w:type="spellStart"/>
+      <w:r>
+        <w:rPr>
+          <w:rFonts w:ascii="Times New Roman" w:hAnsi="Times New Roman" w:cs="Times New Roman"/>
+          <w:b/>
+          <w:bCs/>
+          <w:sz w:val="26"/>
+          <w:szCs w:val="26"/>
+        </w:rPr>
+        <w:t>проучване</w:t>
+      </w:r>
+      <w:proofErr w:type="spellEnd"/>
+      <w:r>
+        <w:rPr>
+          <w:rFonts w:ascii="Times New Roman" w:hAnsi="Times New Roman" w:cs="Times New Roman"/>
+          <w:b/>
+          <w:bCs/>
+          <w:sz w:val="26"/>
+          <w:szCs w:val="26"/>
+        </w:rPr>
+        <w:t xml:space="preserve"> </w:t>
+      </w:r>
+      <w:proofErr w:type="spellStart"/>
+      <w:r>
+        <w:rPr>
+          <w:rFonts w:ascii="Times New Roman" w:hAnsi="Times New Roman" w:cs="Times New Roman"/>
+          <w:b/>
+          <w:bCs/>
+          <w:sz w:val="26"/>
+          <w:szCs w:val="26"/>
+        </w:rPr>
+        <w:t>чрез</w:t>
+      </w:r>
+      <w:proofErr w:type="spellEnd"/>
+      <w:r>
+        <w:rPr>
+          <w:rFonts w:ascii="Times New Roman" w:hAnsi="Times New Roman" w:cs="Times New Roman"/>
+          <w:b/>
+          <w:bCs/>
+          <w:sz w:val="26"/>
+          <w:szCs w:val="26"/>
+        </w:rPr>
+        <w:t xml:space="preserve"> </w:t>
+      </w:r>
+      <w:proofErr w:type="spellStart"/>
+      <w:r>
+        <w:rPr>
+          <w:rFonts w:ascii="Times New Roman" w:hAnsi="Times New Roman" w:cs="Times New Roman"/>
+          <w:b/>
+          <w:bCs/>
+          <w:sz w:val="26"/>
+          <w:szCs w:val="26"/>
+        </w:rPr>
+        <w:t>анкета</w:t>
+      </w:r>
+      <w:proofErr w:type="spellEnd"/>
+    </w:p>
+    <w:p>
+      <w:pPr>
+        <w:ind w:left="349"/>
+        <w:rPr>
+          <w:rFonts w:ascii="Times New Roman" w:hAnsi="Times New Roman" w:cs="Times New Roman"/>
+          <w:lang w:val="bg-BG"/>
+        </w:rPr>
+      </w:pPr>
+      <w:r>
+        <w:rPr>
+          <w:rFonts w:ascii="Times New Roman" w:hAnsi="Times New Roman" w:cs="Times New Roman"/>
+          <w:lang w:val="bg-BG"/>
+        </w:rPr>
+        <w:t xml:space="preserve">Екипът направи социално проучване чрез анкета, използвайте системата </w:t>
+      </w:r>
+      <w:proofErr w:type="spellStart"/>
+      <w:r>
+        <w:rPr>
+          <w:rFonts w:ascii="Times New Roman" w:hAnsi="Times New Roman" w:cs="Times New Roman"/>
+        </w:rPr>
+        <w:t>surveymonkey</w:t>
+      </w:r>
+      <w:proofErr w:type="spellEnd"/>
+      <w:r>
+        <w:rPr>
+          <w:rFonts w:ascii="Times New Roman" w:hAnsi="Times New Roman" w:cs="Times New Roman"/>
+        </w:rPr>
+        <w:t>,</w:t>
+      </w:r>
+      <w:r>
+        <w:rPr>
+          <w:rFonts w:ascii="Times New Roman" w:hAnsi="Times New Roman" w:cs="Times New Roman"/>
+          <w:lang w:val="bg-BG"/>
+        </w:rPr>
+        <w:t xml:space="preserve"> за да придобие по-ясна представа за очакванията на клиентите към системата.</w:t>
+      </w:r>
+    </w:p>
+    <w:p>
+      <w:pPr>
+        <w:ind w:left="349"/>
+        <w:rPr>
+          <w:rFonts w:ascii="Times New Roman" w:hAnsi="Times New Roman" w:cs="Times New Roman"/>
+          <w:lang w:val="bg-BG"/>
+        </w:rPr>
+      </w:pPr>
+      <w:r>
+        <w:rPr>
+          <w:rFonts w:ascii="Times New Roman" w:hAnsi="Times New Roman" w:cs="Times New Roman"/>
+          <w:lang w:val="bg-BG"/>
+        </w:rPr>
+        <w:t>Тук ще представим накратко резултатите от анкетата и заключенията, които можем да направим.</w:t>
+      </w:r>
+    </w:p>
+    <w:p>
+      <w:pPr>
+        <w:ind w:left="349"/>
+        <w:rPr>
+          <w:rFonts w:ascii="Times New Roman" w:hAnsi="Times New Roman" w:cs="Times New Roman"/>
+          <w:lang w:val="bg-BG"/>
+        </w:rPr>
+      </w:pPr>
+    </w:p>
+    <w:p>
+      <w:pPr>
+        <w:ind w:left="349"/>
+        <w:rPr>
+          <w:rFonts w:ascii="Times New Roman" w:hAnsi="Times New Roman" w:cs="Times New Roman"/>
+          <w:lang w:val="bg-BG"/>
+        </w:rPr>
+      </w:pPr>
+      <w:r>
+        <w:rPr>
+          <w:rFonts w:ascii="Times New Roman" w:hAnsi="Times New Roman" w:cs="Times New Roman"/>
+          <w:lang w:val="bg-BG"/>
+        </w:rPr>
+        <w:t>Средна възраст на попълнилите: 22</w:t>
       </w:r>
     </w:p>
     <w:p>
@@ -2114,90 +3877,21 @@
         <w:ind w:left="709"/>
         <w:rPr>
           <w:rFonts w:ascii="Times New Roman" w:hAnsi="Times New Roman" w:cs="Times New Roman"/>
-          <w:lang w:val="bg-BG"/>
-        </w:rPr>
-      </w:pPr>
-      <w:r>
-        <w:rPr>
-          <w:rFonts w:ascii="Times New Roman" w:hAnsi="Times New Roman" w:cs="Times New Roman"/>
-          <w:lang w:val="bg-BG"/>
-        </w:rPr>
-        <w:t xml:space="preserve">Екипът направи социално проучване чрез анкета, използвайте системата </w:t>
-      </w:r>
-      <w:r>
-        <w:rPr>
-          <w:rFonts w:ascii="Times New Roman" w:hAnsi="Times New Roman" w:cs="Times New Roman"/>
-        </w:rPr>
-        <w:t>surveymonkey,</w:t>
-      </w:r>
-      <w:r>
-        <w:rPr>
-          <w:rFonts w:ascii="Times New Roman" w:hAnsi="Times New Roman" w:cs="Times New Roman"/>
-          <w:lang w:val="bg-BG"/>
-        </w:rPr>
-        <w:t xml:space="preserve"> за да придобие по-ясна представа за очакванията на клиентите към системата.</w:t>
-      </w:r>
+        </w:rPr>
+      </w:pPr>
     </w:p>
     <w:p>
       <w:pPr>
         <w:ind w:left="709"/>
         <w:rPr>
           <w:rFonts w:ascii="Times New Roman" w:hAnsi="Times New Roman" w:cs="Times New Roman"/>
-          <w:lang w:val="bg-BG"/>
-        </w:rPr>
-      </w:pPr>
-      <w:r>
-        <w:rPr>
-          <w:rFonts w:ascii="Times New Roman" w:hAnsi="Times New Roman" w:cs="Times New Roman"/>
-          <w:lang w:val="bg-BG"/>
-        </w:rPr>
-        <w:t>Тук ще представим накратко резултатите от анкетата и заключенията, които можем да направим.</w:t>
-      </w:r>
-    </w:p>
-    <w:p>
-      <w:pPr>
-        <w:ind w:left="709"/>
-        <w:rPr>
-          <w:rFonts w:ascii="Times New Roman" w:hAnsi="Times New Roman" w:cs="Times New Roman"/>
-          <w:lang w:val="bg-BG"/>
-        </w:rPr>
-      </w:pPr>
-    </w:p>
-    <w:p>
-      <w:pPr>
-        <w:ind w:left="709"/>
-        <w:rPr>
-          <w:rFonts w:ascii="Times New Roman" w:hAnsi="Times New Roman" w:cs="Times New Roman"/>
-          <w:lang w:val="bg-BG"/>
-        </w:rPr>
-      </w:pPr>
-      <w:r>
-        <w:rPr>
-          <w:rFonts w:ascii="Times New Roman" w:hAnsi="Times New Roman" w:cs="Times New Roman"/>
-          <w:lang w:val="bg-BG"/>
-        </w:rPr>
-        <w:t>Средна възраст на попълнилите: 22</w:t>
-      </w:r>
-    </w:p>
-    <w:p>
-      <w:pPr>
-        <w:ind w:left="709"/>
-        <w:rPr>
-          <w:rFonts w:ascii="Times New Roman" w:hAnsi="Times New Roman" w:cs="Times New Roman"/>
-        </w:rPr>
-      </w:pPr>
-    </w:p>
-    <w:p>
-      <w:pPr>
-        <w:ind w:left="709"/>
-        <w:rPr>
-          <w:rFonts w:ascii="Times New Roman" w:hAnsi="Times New Roman" w:cs="Times New Roman"/>
         </w:rPr>
       </w:pPr>
       <w:r>
         <w:rPr>
           <w:rFonts w:ascii="Times New Roman" w:hAnsi="Times New Roman" w:cs="Times New Roman"/>
           <w:noProof/>
+          <w:lang w:eastAsia="ja-JP" w:bidi="ar-SA"/>
         </w:rPr>
         <w:lastRenderedPageBreak/>
         <w:drawing>
@@ -2253,6 +3947,7 @@
         <w:rPr>
           <w:rFonts w:ascii="Times New Roman" w:hAnsi="Times New Roman" w:cs="Times New Roman"/>
           <w:noProof/>
+          <w:lang w:eastAsia="ja-JP" w:bidi="ar-SA"/>
         </w:rPr>
         <w:drawing>
           <wp:inline distT="0" distB="0" distL="0" distR="0" wp14:anchorId="0B81B2FF" wp14:editId="09BCA952">
@@ -2307,6 +4002,7 @@
         <w:rPr>
           <w:rFonts w:ascii="Times New Roman" w:hAnsi="Times New Roman" w:cs="Times New Roman"/>
           <w:noProof/>
+          <w:lang w:eastAsia="ja-JP" w:bidi="ar-SA"/>
         </w:rPr>
         <w:lastRenderedPageBreak/>
         <w:drawing>
@@ -2362,6 +4058,7 @@
         <w:rPr>
           <w:rFonts w:ascii="Times New Roman" w:hAnsi="Times New Roman" w:cs="Times New Roman"/>
           <w:noProof/>
+          <w:lang w:eastAsia="ja-JP" w:bidi="ar-SA"/>
         </w:rPr>
         <w:drawing>
           <wp:inline distT="0" distB="0" distL="0" distR="0">
@@ -2416,6 +4113,7 @@
         <w:rPr>
           <w:rFonts w:ascii="Times New Roman" w:hAnsi="Times New Roman" w:cs="Times New Roman"/>
           <w:noProof/>
+          <w:lang w:eastAsia="ja-JP" w:bidi="ar-SA"/>
         </w:rPr>
         <w:drawing>
           <wp:inline distT="0" distB="0" distL="0" distR="0">
@@ -2470,6 +4168,7 @@
         <w:rPr>
           <w:rFonts w:ascii="Times New Roman" w:hAnsi="Times New Roman" w:cs="Times New Roman"/>
           <w:noProof/>
+          <w:lang w:eastAsia="ja-JP" w:bidi="ar-SA"/>
         </w:rPr>
         <w:lastRenderedPageBreak/>
         <w:drawing>
@@ -2525,6 +4224,7 @@
         <w:rPr>
           <w:rFonts w:ascii="Times New Roman" w:hAnsi="Times New Roman" w:cs="Times New Roman"/>
           <w:noProof/>
+          <w:lang w:eastAsia="ja-JP" w:bidi="ar-SA"/>
         </w:rPr>
         <w:drawing>
           <wp:inline distT="0" distB="0" distL="0" distR="0">
@@ -2610,11 +4310,26 @@
           <w:rFonts w:ascii="Times New Roman" w:hAnsi="Times New Roman" w:cs="Times New Roman"/>
           <w:lang w:val="bg-BG"/>
         </w:rPr>
-        <w:t xml:space="preserve"> Болшинството от хора предпочитат да пътуват извън страната, където всъщност системата ще им е от най-голяма помощ. Поне половината посочват че срещата трудности при планирането и/или не успяват да намерят най-добрите оферти за своето пътуване, като почти всички са на мнение че може да се подобри</w:t>
-      </w:r>
-      <w:r>
-        <w:rPr>
-          <w:rFonts w:ascii="Times New Roman" w:hAnsi="Times New Roman" w:cs="Times New Roman"/>
+        <w:t xml:space="preserve"> Болшинството от хора предпочитат да пътуват извън страната, където всъщност системата ще им е от най-голяма помощ. Поне половината посочват</w:t>
+      </w:r>
+      <w:r>
+        <w:rPr>
+          <w:rFonts w:ascii="Times New Roman" w:hAnsi="Times New Roman" w:cs="Times New Roman"/>
+          <w:lang w:val="bg-BG"/>
+        </w:rPr>
+        <w:t>,</w:t>
+      </w:r>
+      <w:r>
+        <w:rPr>
+          <w:rFonts w:ascii="Times New Roman" w:hAnsi="Times New Roman" w:cs="Times New Roman"/>
+          <w:lang w:val="bg-BG"/>
+        </w:rPr>
+        <w:t xml:space="preserve"> че срещата трудности при планирането и/или не успяват да намерят най-добрите оферти за своето пътуване, като почти всички са на мнение че може да се подобри</w:t>
+      </w:r>
+      <w:r>
+        <w:rPr>
+          <w:rFonts w:ascii="Times New Roman" w:hAnsi="Times New Roman" w:cs="Times New Roman"/>
+          <w:lang w:val="bg-BG"/>
         </w:rPr>
         <w:t xml:space="preserve"> </w:t>
       </w:r>
@@ -2639,15 +4354,52 @@
           <w:rFonts w:ascii="Times New Roman" w:hAnsi="Times New Roman" w:cs="Times New Roman"/>
           <w:lang w:val="bg-BG"/>
         </w:rPr>
-        <w:t>Една от основните функционалности на системата – планирането от много хора едновременно е широко застъпена при потребителите и системата ще им даде възможността да планират по начина, по който искат.</w:t>
-      </w:r>
-      <w:bookmarkStart w:id="8" w:name="_GoBack"/>
-      <w:bookmarkEnd w:id="8"/>
-    </w:p>
-    <w:p>
-      <w:pPr>
-        <w:rPr>
-          <w:rFonts w:ascii="Times New Roman" w:hAnsi="Times New Roman" w:cs="Times New Roman"/>
+        <w:t>Една от основните функционалности на системата – планирането от много хора едновременно</w:t>
+      </w:r>
+      <w:r>
+        <w:rPr>
+          <w:rFonts w:ascii="Times New Roman" w:hAnsi="Times New Roman" w:cs="Times New Roman"/>
+          <w:lang w:val="bg-BG"/>
+        </w:rPr>
+        <w:t>,</w:t>
+      </w:r>
+      <w:r>
+        <w:rPr>
+          <w:rFonts w:ascii="Times New Roman" w:hAnsi="Times New Roman" w:cs="Times New Roman"/>
+          <w:lang w:val="bg-BG"/>
+        </w:rPr>
+        <w:t xml:space="preserve"> е широко застъпена при потребителите и системата ще им даде възможността да планират по начина, по който искат.</w:t>
+      </w:r>
+    </w:p>
+    <w:p>
+      <w:pPr>
+        <w:rPr>
+          <w:rFonts w:ascii="Times New Roman" w:hAnsi="Times New Roman" w:cs="Times New Roman"/>
+          <w:lang w:val="bg-BG"/>
+        </w:rPr>
+      </w:pPr>
+    </w:p>
+    <w:p>
+      <w:pPr>
+        <w:rPr>
+          <w:rFonts w:ascii="Times New Roman" w:hAnsi="Times New Roman" w:cs="Times New Roman"/>
+          <w:lang w:val="bg-BG"/>
+        </w:rPr>
+      </w:pPr>
+    </w:p>
+    <w:p>
+      <w:pPr>
+        <w:rPr>
+          <w:rFonts w:ascii="Times New Roman" w:hAnsi="Times New Roman" w:cs="Times New Roman"/>
+          <w:lang w:val="bg-BG"/>
+        </w:rPr>
+      </w:pPr>
+    </w:p>
+    <w:p>
+      <w:pPr>
+        <w:rPr>
+          <w:rFonts w:ascii="Times New Roman" w:hAnsi="Times New Roman" w:cs="Times New Roman"/>
+          <w:lang w:val="bg-BG"/>
         </w:rPr>
       </w:pPr>
     </w:p>
@@ -2662,6 +4414,7 @@
           <w:rFonts w:ascii="Times New Roman" w:hAnsi="Times New Roman" w:cs="Times New Roman"/>
         </w:rPr>
       </w:pPr>
+      <w:proofErr w:type="spellStart"/>
       <w:r>
         <w:rPr>
           <w:rFonts w:ascii="Times New Roman" w:hAnsi="Times New Roman" w:cs="Times New Roman"/>
@@ -2670,8 +4423,22 @@
           <w:sz w:val="26"/>
           <w:szCs w:val="26"/>
         </w:rPr>
-        <w:t>Интервюта</w:t>
-      </w:r>
+        <w:lastRenderedPageBreak/>
+        <w:t>Инт</w:t>
+      </w:r>
+      <w:bookmarkStart w:id="12" w:name="Интервюта"/>
+      <w:bookmarkEnd w:id="12"/>
+      <w:r>
+        <w:rPr>
+          <w:rFonts w:ascii="Times New Roman" w:hAnsi="Times New Roman" w:cs="Times New Roman"/>
+          <w:b/>
+          <w:bCs/>
+          <w:sz w:val="26"/>
+          <w:szCs w:val="26"/>
+        </w:rPr>
+        <w:t>ервюта</w:t>
+      </w:r>
+      <w:proofErr w:type="spellEnd"/>
     </w:p>
     <w:p>
       <w:pPr>
@@ -2682,11 +4449,13 @@
         </w:numPr>
         <w:rPr>
           <w:rFonts w:ascii="Times New Roman" w:hAnsi="Times New Roman" w:cs="Times New Roman"/>
-        </w:rPr>
-      </w:pPr>
-      <w:r>
-        <w:rPr>
-          <w:rFonts w:ascii="Times New Roman" w:hAnsi="Times New Roman" w:cs="Times New Roman"/>
+          <w:b/>
+        </w:rPr>
+      </w:pPr>
+      <w:r>
+        <w:rPr>
+          <w:rFonts w:ascii="Times New Roman" w:hAnsi="Times New Roman" w:cs="Times New Roman"/>
+          <w:b/>
           <w:lang w:val="bg-BG"/>
         </w:rPr>
         <w:t>С потенциален потребител</w:t>
@@ -2705,7 +4474,6 @@
           <w:rFonts w:ascii="Times New Roman" w:hAnsi="Times New Roman" w:cs="Times New Roman"/>
           <w:lang w:val="bg-BG"/>
         </w:rPr>
-        <w:lastRenderedPageBreak/>
         <w:t>Екипът ни интеревюира Камен, 28, разработчик в софтуерна компания. Камен работи заедно с един от членовете на екипа и интервюто се случи по време на обедната почивка на работен ден. Камен бе подходящ кандидат за интервюто, защото обича да пътува(по негови думи почти всяка седмица) и защото е опитно техническо лице и може да ни даде допълнителни насоки. Интервюто с такъв кандидат би ни срещнало с типични проблеми, които потребители срещат при планиране на своето пътуване.</w:t>
       </w:r>
     </w:p>
@@ -3004,8 +4772,6 @@
           <w:lang w:val="bg-BG"/>
         </w:rPr>
       </w:pPr>
-      <w:bookmarkStart w:id="9" w:name="Интервюта"/>
-      <w:bookmarkEnd w:id="9"/>
       <w:r>
         <w:rPr>
           <w:rFonts w:ascii="Times New Roman" w:hAnsi="Times New Roman" w:cs="Times New Roman"/>
@@ -3027,15 +4793,12 @@
       <w:pPr>
         <w:pStyle w:val="ListParagraph"/>
         <w:numPr>
-          <w:ilvl w:val="0"/>
+          <w:ilvl w:val="1"/>
           <w:numId w:val="5"/>
         </w:numPr>
         <w:rPr>
           <w:rFonts w:ascii="Times New Roman" w:hAnsi="Times New Roman" w:cs="Times New Roman"/>
           <w:b/>
-          <w:bCs/>
-          <w:sz w:val="26"/>
-          <w:szCs w:val="26"/>
           <w:lang w:val="bg-BG"/>
         </w:rPr>
       </w:pPr>
@@ -3043,9 +4806,6 @@
         <w:rPr>
           <w:rFonts w:ascii="Times New Roman" w:hAnsi="Times New Roman" w:cs="Times New Roman"/>
           <w:b/>
-          <w:bCs/>
-          <w:sz w:val="26"/>
-          <w:szCs w:val="26"/>
           <w:lang w:val="bg-BG"/>
         </w:rPr>
         <w:t>Анализ на конкурент</w:t>
@@ -3054,7 +4814,7 @@
     <w:p>
       <w:pPr>
         <w:pStyle w:val="ListParagraph"/>
-        <w:ind w:left="1778"/>
+        <w:ind w:left="709"/>
         <w:rPr>
           <w:rFonts w:ascii="Times New Roman" w:hAnsi="Times New Roman" w:cs="Times New Roman"/>
           <w:bCs/>
@@ -3077,19 +4837,36 @@
           <w:ilvl w:val="2"/>
           <w:numId w:val="5"/>
         </w:numPr>
-        <w:rPr>
-          <w:rFonts w:ascii="Times New Roman" w:hAnsi="Times New Roman" w:cs="Times New Roman"/>
-          <w:bCs/>
-          <w:lang w:val="bg-BG"/>
-        </w:rPr>
-      </w:pPr>
-      <w:r>
-        <w:rPr>
-          <w:rFonts w:ascii="Times New Roman" w:hAnsi="Times New Roman" w:cs="Times New Roman"/>
-          <w:bCs/>
-          <w:lang w:val="bg-BG"/>
-        </w:rPr>
-        <w:t>Подбиране на системи, предлагащи същите или подобно услуги, като нашата платформа</w:t>
+        <w:ind w:left="1811"/>
+        <w:rPr>
+          <w:rFonts w:ascii="Times New Roman" w:hAnsi="Times New Roman" w:cs="Times New Roman"/>
+          <w:bCs/>
+          <w:lang w:val="bg-BG"/>
+        </w:rPr>
+      </w:pPr>
+      <w:r>
+        <w:rPr>
+          <w:rFonts w:ascii="Times New Roman" w:hAnsi="Times New Roman" w:cs="Times New Roman"/>
+          <w:bCs/>
+          <w:lang w:val="bg-BG"/>
+        </w:rPr>
+        <w:t>Подбиране на систем</w:t>
+      </w:r>
+      <w:r>
+        <w:rPr>
+          <w:rFonts w:ascii="Times New Roman" w:hAnsi="Times New Roman" w:cs="Times New Roman"/>
+          <w:bCs/>
+          <w:lang w:val="bg-BG"/>
+        </w:rPr>
+        <w:t>и, предлагащи същите или подобни</w:t>
+      </w:r>
+      <w:r>
+        <w:rPr>
+          <w:rFonts w:ascii="Times New Roman" w:hAnsi="Times New Roman" w:cs="Times New Roman"/>
+          <w:bCs/>
+          <w:lang w:val="bg-BG"/>
+        </w:rPr>
+        <w:t xml:space="preserve"> услуги, като нашата платформа</w:t>
       </w:r>
     </w:p>
     <w:p>
@@ -3099,6 +4876,7 @@
           <w:ilvl w:val="2"/>
           <w:numId w:val="5"/>
         </w:numPr>
+        <w:ind w:left="1811"/>
         <w:rPr>
           <w:rFonts w:ascii="Times New Roman" w:hAnsi="Times New Roman" w:cs="Times New Roman"/>
           <w:bCs/>
@@ -3121,6 +4899,7 @@
           <w:ilvl w:val="2"/>
           <w:numId w:val="5"/>
         </w:numPr>
+        <w:ind w:left="1811"/>
         <w:rPr>
           <w:rFonts w:ascii="Times New Roman" w:hAnsi="Times New Roman" w:cs="Times New Roman"/>
           <w:bCs/>
@@ -3138,7 +4917,16 @@
     </w:p>
     <w:p>
       <w:pPr>
-        <w:ind w:left="2127"/>
+        <w:rPr>
+          <w:rFonts w:ascii="Times New Roman" w:hAnsi="Times New Roman" w:cs="Times New Roman"/>
+          <w:bCs/>
+          <w:lang w:val="bg-BG"/>
+        </w:rPr>
+      </w:pPr>
+    </w:p>
+    <w:p>
+      <w:pPr>
+        <w:ind w:left="709"/>
         <w:rPr>
           <w:rFonts w:ascii="Times New Roman" w:hAnsi="Times New Roman" w:cs="Times New Roman"/>
           <w:bCs/>
@@ -3153,6 +4941,7 @@
         </w:rPr>
         <w:t xml:space="preserve">От избраните системи, само една се доближава достатъчно до това което ние искаме да предложим, а именно </w:t>
       </w:r>
+      <w:proofErr w:type="spellStart"/>
       <w:r>
         <w:rPr>
           <w:rFonts w:ascii="Times New Roman" w:hAnsi="Times New Roman" w:cs="Times New Roman"/>
@@ -3162,12 +4951,14 @@
         </w:rPr>
         <w:t>inspirock</w:t>
       </w:r>
+      <w:proofErr w:type="spellEnd"/>
       <w:r>
         <w:rPr>
           <w:rFonts w:ascii="Times New Roman" w:hAnsi="Times New Roman" w:cs="Times New Roman"/>
           <w:b/>
           <w:bCs/>
           <w:i/>
+          <w:lang w:val="bg-BG"/>
         </w:rPr>
         <w:t>.</w:t>
       </w:r>
@@ -3197,6 +4988,7 @@
           <w:ilvl w:val="0"/>
           <w:numId w:val="15"/>
         </w:numPr>
+        <w:ind w:left="1778"/>
         <w:rPr>
           <w:rFonts w:ascii="Times New Roman" w:hAnsi="Times New Roman" w:cs="Times New Roman"/>
           <w:bCs/>
@@ -3219,6 +5011,7 @@
           <w:ilvl w:val="0"/>
           <w:numId w:val="15"/>
         </w:numPr>
+        <w:ind w:left="1778"/>
         <w:rPr>
           <w:rFonts w:ascii="Times New Roman" w:hAnsi="Times New Roman" w:cs="Times New Roman"/>
           <w:bCs/>
@@ -3241,6 +5034,7 @@
           <w:ilvl w:val="0"/>
           <w:numId w:val="15"/>
         </w:numPr>
+        <w:ind w:left="1778"/>
         <w:rPr>
           <w:rFonts w:ascii="Times New Roman" w:hAnsi="Times New Roman" w:cs="Times New Roman"/>
           <w:bCs/>
@@ -3261,7 +5055,15 @@
           <w:rFonts w:ascii="Times New Roman" w:hAnsi="Times New Roman" w:cs="Times New Roman"/>
           <w:bCs/>
         </w:rPr>
-        <w:t xml:space="preserve">Airbnb, </w:t>
+        <w:t>Airbnb</w:t>
+      </w:r>
+      <w:r>
+        <w:rPr>
+          <w:rFonts w:ascii="Times New Roman" w:hAnsi="Times New Roman" w:cs="Times New Roman"/>
+          <w:bCs/>
+          <w:lang w:val="bg-BG"/>
+        </w:rPr>
+        <w:t xml:space="preserve">, </w:t>
       </w:r>
       <w:r>
         <w:rPr>
@@ -3279,6 +5081,7 @@
           <w:ilvl w:val="0"/>
           <w:numId w:val="15"/>
         </w:numPr>
+        <w:ind w:left="1778"/>
         <w:rPr>
           <w:rFonts w:ascii="Times New Roman" w:hAnsi="Times New Roman" w:cs="Times New Roman"/>
           <w:bCs/>
@@ -3301,6 +5104,7 @@
           <w:ilvl w:val="0"/>
           <w:numId w:val="15"/>
         </w:numPr>
+        <w:ind w:left="1778"/>
         <w:rPr>
           <w:rFonts w:ascii="Times New Roman" w:hAnsi="Times New Roman" w:cs="Times New Roman"/>
           <w:bCs/>
@@ -3323,6 +5127,7 @@
           <w:ilvl w:val="0"/>
           <w:numId w:val="15"/>
         </w:numPr>
+        <w:ind w:left="1778"/>
         <w:rPr>
           <w:rFonts w:ascii="Times New Roman" w:hAnsi="Times New Roman" w:cs="Times New Roman"/>
           <w:bCs/>
@@ -3345,6 +5150,7 @@
           <w:ilvl w:val="0"/>
           <w:numId w:val="15"/>
         </w:numPr>
+        <w:ind w:left="1778"/>
         <w:rPr>
           <w:rFonts w:ascii="Times New Roman" w:hAnsi="Times New Roman" w:cs="Times New Roman"/>
           <w:bCs/>
@@ -3367,6 +5173,7 @@
           <w:ilvl w:val="0"/>
           <w:numId w:val="15"/>
         </w:numPr>
+        <w:ind w:left="1778"/>
         <w:rPr>
           <w:rFonts w:ascii="Times New Roman" w:hAnsi="Times New Roman" w:cs="Times New Roman"/>
           <w:bCs/>
@@ -3389,6 +5196,7 @@
           <w:ilvl w:val="0"/>
           <w:numId w:val="15"/>
         </w:numPr>
+        <w:ind w:left="1778"/>
         <w:rPr>
           <w:rFonts w:ascii="Times New Roman" w:hAnsi="Times New Roman" w:cs="Times New Roman"/>
           <w:bCs/>
@@ -3407,6 +5215,7 @@
         <w:rPr>
           <w:rFonts w:ascii="Times New Roman" w:hAnsi="Times New Roman" w:cs="Times New Roman"/>
           <w:bCs/>
+          <w:lang w:val="bg-BG"/>
         </w:rPr>
         <w:t xml:space="preserve">, </w:t>
       </w:r>
@@ -3426,6 +5235,7 @@
           <w:ilvl w:val="0"/>
           <w:numId w:val="15"/>
         </w:numPr>
+        <w:ind w:left="1778"/>
         <w:rPr>
           <w:rFonts w:ascii="Times New Roman" w:hAnsi="Times New Roman" w:cs="Times New Roman"/>
           <w:bCs/>
@@ -3448,6 +5258,7 @@
           <w:ilvl w:val="0"/>
           <w:numId w:val="15"/>
         </w:numPr>
+        <w:ind w:left="1778"/>
         <w:rPr>
           <w:rFonts w:ascii="Times New Roman" w:hAnsi="Times New Roman" w:cs="Times New Roman"/>
           <w:bCs/>
@@ -3469,6 +5280,7 @@
         <w:rPr>
           <w:rFonts w:ascii="Times New Roman" w:hAnsi="Times New Roman" w:cs="Times New Roman"/>
           <w:bCs/>
+          <w:lang w:val="bg-BG"/>
         </w:rPr>
       </w:pPr>
     </w:p>
@@ -3483,8 +5295,9 @@
           <w:szCs w:val="32"/>
         </w:rPr>
       </w:pPr>
-      <w:bookmarkStart w:id="10" w:name="ИзвлечениИзисквания"/>
-      <w:bookmarkEnd w:id="10"/>
+      <w:bookmarkStart w:id="13" w:name="ИзвлечениИзисквания"/>
+      <w:bookmarkEnd w:id="13"/>
+      <w:proofErr w:type="spellStart"/>
       <w:r>
         <w:rPr>
           <w:rFonts w:ascii="Times New Roman" w:hAnsi="Times New Roman" w:cs="Times New Roman"/>
@@ -3493,8 +5306,31 @@
           <w:sz w:val="32"/>
           <w:szCs w:val="32"/>
         </w:rPr>
-        <w:t>Извлечени изисквания</w:t>
-      </w:r>
+        <w:t>Извлечени</w:t>
+      </w:r>
+      <w:proofErr w:type="spellEnd"/>
+      <w:r>
+        <w:rPr>
+          <w:rFonts w:ascii="Times New Roman" w:hAnsi="Times New Roman" w:cs="Times New Roman"/>
+          <w:b/>
+          <w:bCs/>
+          <w:sz w:val="32"/>
+          <w:szCs w:val="32"/>
+        </w:rPr>
+        <w:t xml:space="preserve"> </w:t>
+      </w:r>
+      <w:proofErr w:type="spellStart"/>
+      <w:r>
+        <w:rPr>
+          <w:rFonts w:ascii="Times New Roman" w:hAnsi="Times New Roman" w:cs="Times New Roman"/>
+          <w:b/>
+          <w:bCs/>
+          <w:sz w:val="32"/>
+          <w:szCs w:val="32"/>
+        </w:rPr>
+        <w:t>изисквания</w:t>
+      </w:r>
+      <w:proofErr w:type="spellEnd"/>
     </w:p>
     <w:p>
       <w:pPr>
@@ -3514,8 +5350,9 @@
           <w:rFonts w:ascii="Times New Roman" w:hAnsi="Times New Roman" w:cs="Times New Roman"/>
         </w:rPr>
       </w:pPr>
-      <w:bookmarkStart w:id="11" w:name="Функционални"/>
-      <w:bookmarkEnd w:id="11"/>
+      <w:bookmarkStart w:id="14" w:name="Функционални"/>
+      <w:bookmarkEnd w:id="14"/>
+      <w:proofErr w:type="spellStart"/>
       <w:r>
         <w:rPr>
           <w:rFonts w:ascii="Times New Roman" w:hAnsi="Times New Roman" w:cs="Times New Roman"/>
@@ -3526,6 +5363,7 @@
         </w:rPr>
         <w:t>Функционални</w:t>
       </w:r>
+      <w:proofErr w:type="spellEnd"/>
     </w:p>
     <w:p>
       <w:pPr>
@@ -3566,7 +5404,21 @@
         <w:rPr>
           <w:rFonts w:ascii="Times New Roman" w:hAnsi="Times New Roman" w:cs="Times New Roman"/>
         </w:rPr>
-        <w:t>(Facebook, Instragram)</w:t>
+        <w:t xml:space="preserve">(Facebook, </w:t>
+      </w:r>
+      <w:proofErr w:type="spellStart"/>
+      <w:r>
+        <w:rPr>
+          <w:rFonts w:ascii="Times New Roman" w:hAnsi="Times New Roman" w:cs="Times New Roman"/>
+        </w:rPr>
+        <w:t>Instragram</w:t>
+      </w:r>
+      <w:proofErr w:type="spellEnd"/>
+      <w:r>
+        <w:rPr>
+          <w:rFonts w:ascii="Times New Roman" w:hAnsi="Times New Roman" w:cs="Times New Roman"/>
+        </w:rPr>
+        <w:t>)</w:t>
       </w:r>
     </w:p>
     <w:p>
@@ -3597,8 +5449,8 @@
           <w:rFonts w:ascii="Times New Roman" w:hAnsi="Times New Roman" w:cs="Times New Roman"/>
         </w:rPr>
       </w:pPr>
-      <w:bookmarkStart w:id="12" w:name="__DdeLink__282_751364137"/>
-      <w:bookmarkEnd w:id="12"/>
+      <w:bookmarkStart w:id="15" w:name="__DdeLink__282_751364137"/>
+      <w:bookmarkEnd w:id="15"/>
       <w:r>
         <w:rPr>
           <w:rFonts w:ascii="Times New Roman" w:hAnsi="Times New Roman" w:cs="Times New Roman"/>
@@ -3888,6 +5740,7 @@
           <w:rFonts w:ascii="Times New Roman" w:hAnsi="Times New Roman" w:cs="Times New Roman"/>
           <w:lang w:val="bg-BG"/>
         </w:rPr>
+        <w:lastRenderedPageBreak/>
         <w:t xml:space="preserve">Интеграция с </w:t>
       </w:r>
       <w:r>
@@ -3913,7 +5766,6 @@
           <w:rFonts w:ascii="Times New Roman" w:hAnsi="Times New Roman" w:cs="Times New Roman"/>
           <w:lang w:val="bg-BG"/>
         </w:rPr>
-        <w:lastRenderedPageBreak/>
         <w:t>Предложения за дестинации и забележителности базирани на обратна връзка на пътуващи за тях</w:t>
       </w:r>
     </w:p>
@@ -3935,6 +5787,14 @@
         </w:rPr>
         <w:t>Всеки отделен спътник може да има свой миркоплан в рамките на макропланът към който се е присъединил</w:t>
       </w:r>
+    </w:p>
+    <w:p>
+      <w:pPr>
+        <w:rPr>
+          <w:rFonts w:ascii="Times New Roman" w:hAnsi="Times New Roman" w:cs="Times New Roman"/>
+          <w:lang w:val="bg-BG"/>
+        </w:rPr>
+      </w:pPr>
     </w:p>
     <w:p>
       <w:pPr>
@@ -3945,10 +5805,11 @@
         </w:numPr>
         <w:rPr>
           <w:rFonts w:ascii="Times New Roman" w:hAnsi="Times New Roman" w:cs="Times New Roman"/>
-        </w:rPr>
-      </w:pPr>
-      <w:bookmarkStart w:id="13" w:name="Нефункционални"/>
-      <w:bookmarkEnd w:id="13"/>
+          <w:lang w:val="bg-BG"/>
+        </w:rPr>
+      </w:pPr>
+      <w:bookmarkStart w:id="16" w:name="Нефункционални"/>
+      <w:bookmarkEnd w:id="16"/>
       <w:r>
         <w:rPr>
           <w:rFonts w:ascii="Times New Roman" w:hAnsi="Times New Roman" w:cs="Times New Roman"/>
@@ -3956,6 +5817,7 @@
           <w:bCs/>
           <w:sz w:val="26"/>
           <w:szCs w:val="26"/>
+          <w:lang w:val="bg-BG"/>
         </w:rPr>
         <w:t>Нефункционални</w:t>
       </w:r>
@@ -3968,6 +5830,7 @@
         </w:numPr>
         <w:rPr>
           <w:rFonts w:ascii="Times New Roman" w:hAnsi="Times New Roman" w:cs="Times New Roman"/>
+          <w:lang w:val="bg-BG"/>
         </w:rPr>
       </w:pPr>
       <w:r>
@@ -3981,7 +5844,40 @@
         <w:rPr>
           <w:rFonts w:ascii="Times New Roman" w:hAnsi="Times New Roman" w:cs="Times New Roman"/>
         </w:rPr>
-        <w:t xml:space="preserve">SSL/TLS encryption </w:t>
+        <w:t>SSL</w:t>
+      </w:r>
+      <w:r>
+        <w:rPr>
+          <w:rFonts w:ascii="Times New Roman" w:hAnsi="Times New Roman" w:cs="Times New Roman"/>
+          <w:lang w:val="bg-BG"/>
+        </w:rPr>
+        <w:t>/</w:t>
+      </w:r>
+      <w:r>
+        <w:rPr>
+          <w:rFonts w:ascii="Times New Roman" w:hAnsi="Times New Roman" w:cs="Times New Roman"/>
+        </w:rPr>
+        <w:t>TLS</w:t>
+      </w:r>
+      <w:r>
+        <w:rPr>
+          <w:rFonts w:ascii="Times New Roman" w:hAnsi="Times New Roman" w:cs="Times New Roman"/>
+          <w:lang w:val="bg-BG"/>
+        </w:rPr>
+        <w:t xml:space="preserve"> </w:t>
+      </w:r>
+      <w:r>
+        <w:rPr>
+          <w:rFonts w:ascii="Times New Roman" w:hAnsi="Times New Roman" w:cs="Times New Roman"/>
+        </w:rPr>
+        <w:t>encryption</w:t>
+      </w:r>
+      <w:r>
+        <w:rPr>
+          <w:rFonts w:ascii="Times New Roman" w:hAnsi="Times New Roman" w:cs="Times New Roman"/>
+          <w:lang w:val="bg-BG"/>
+        </w:rPr>
+        <w:t xml:space="preserve"> </w:t>
       </w:r>
       <w:r>
         <w:rPr>
@@ -3999,11 +5895,13 @@
         </w:numPr>
         <w:rPr>
           <w:rFonts w:ascii="Times New Roman" w:hAnsi="Times New Roman" w:cs="Times New Roman"/>
-        </w:rPr>
-      </w:pPr>
-      <w:r>
-        <w:rPr>
-          <w:rFonts w:ascii="Times New Roman" w:hAnsi="Times New Roman" w:cs="Times New Roman"/>
+          <w:lang w:val="bg-BG"/>
+        </w:rPr>
+      </w:pPr>
+      <w:r>
+        <w:rPr>
+          <w:rFonts w:ascii="Times New Roman" w:hAnsi="Times New Roman" w:cs="Times New Roman"/>
+          <w:lang w:val="bg-BG"/>
         </w:rPr>
         <w:t>Работа с различни видове валути</w:t>
       </w:r>
@@ -4016,6 +5914,7 @@
         </w:numPr>
         <w:rPr>
           <w:rFonts w:ascii="Times New Roman" w:hAnsi="Times New Roman" w:cs="Times New Roman"/>
+          <w:lang w:val="bg-BG"/>
         </w:rPr>
       </w:pPr>
       <w:r>
@@ -4028,6 +5927,7 @@
       <w:r>
         <w:rPr>
           <w:rFonts w:ascii="Times New Roman" w:hAnsi="Times New Roman" w:cs="Times New Roman"/>
+          <w:lang w:val="bg-BG"/>
         </w:rPr>
         <w:t>исока степен на достъпност – поне 99%</w:t>
       </w:r>
@@ -4224,6 +6124,14 @@
         </w:rPr>
         <w:t>Системата да бъде налична на няколко езика – английски, руски, български</w:t>
       </w:r>
+    </w:p>
+    <w:p>
+      <w:pPr>
+        <w:rPr>
+          <w:rFonts w:ascii="Times New Roman" w:hAnsi="Times New Roman" w:cs="Times New Roman"/>
+          <w:lang w:val="bg-BG"/>
+        </w:rPr>
+      </w:pPr>
     </w:p>
     <w:p>
       <w:pPr>
@@ -4236,8 +6144,9 @@
           <w:rFonts w:ascii="Times New Roman" w:hAnsi="Times New Roman" w:cs="Times New Roman"/>
         </w:rPr>
       </w:pPr>
-      <w:bookmarkStart w:id="14" w:name="ПроизтичащиОтПриложнаОбласт"/>
-      <w:bookmarkEnd w:id="14"/>
+      <w:bookmarkStart w:id="17" w:name="ПроизтичащиОтПриложнаОбласт"/>
+      <w:bookmarkEnd w:id="17"/>
+      <w:proofErr w:type="spellStart"/>
       <w:r>
         <w:rPr>
           <w:rFonts w:ascii="Times New Roman" w:hAnsi="Times New Roman" w:cs="Times New Roman"/>
@@ -4246,8 +6155,75 @@
           <w:sz w:val="26"/>
           <w:szCs w:val="26"/>
         </w:rPr>
-        <w:t>Произтичащи от приложна област</w:t>
-      </w:r>
+        <w:t>Произтичащи</w:t>
+      </w:r>
+      <w:proofErr w:type="spellEnd"/>
+      <w:r>
+        <w:rPr>
+          <w:rFonts w:ascii="Times New Roman" w:hAnsi="Times New Roman" w:cs="Times New Roman"/>
+          <w:b/>
+          <w:bCs/>
+          <w:sz w:val="26"/>
+          <w:szCs w:val="26"/>
+        </w:rPr>
+        <w:t xml:space="preserve"> </w:t>
+      </w:r>
+      <w:proofErr w:type="spellStart"/>
+      <w:r>
+        <w:rPr>
+          <w:rFonts w:ascii="Times New Roman" w:hAnsi="Times New Roman" w:cs="Times New Roman"/>
+          <w:b/>
+          <w:bCs/>
+          <w:sz w:val="26"/>
+          <w:szCs w:val="26"/>
+        </w:rPr>
+        <w:t>от</w:t>
+      </w:r>
+      <w:proofErr w:type="spellEnd"/>
+      <w:r>
+        <w:rPr>
+          <w:rFonts w:ascii="Times New Roman" w:hAnsi="Times New Roman" w:cs="Times New Roman"/>
+          <w:b/>
+          <w:bCs/>
+          <w:sz w:val="26"/>
+          <w:szCs w:val="26"/>
+        </w:rPr>
+        <w:t xml:space="preserve"> </w:t>
+      </w:r>
+      <w:proofErr w:type="spellStart"/>
+      <w:r>
+        <w:rPr>
+          <w:rFonts w:ascii="Times New Roman" w:hAnsi="Times New Roman" w:cs="Times New Roman"/>
+          <w:b/>
+          <w:bCs/>
+          <w:sz w:val="26"/>
+          <w:szCs w:val="26"/>
+        </w:rPr>
+        <w:t>приложна</w:t>
+      </w:r>
+      <w:proofErr w:type="spellEnd"/>
+      <w:r>
+        <w:rPr>
+          <w:rFonts w:ascii="Times New Roman" w:hAnsi="Times New Roman" w:cs="Times New Roman"/>
+          <w:b/>
+          <w:bCs/>
+          <w:sz w:val="26"/>
+          <w:szCs w:val="26"/>
+        </w:rPr>
+        <w:t xml:space="preserve"> </w:t>
+      </w:r>
+      <w:proofErr w:type="spellStart"/>
+      <w:r>
+        <w:rPr>
+          <w:rFonts w:ascii="Times New Roman" w:hAnsi="Times New Roman" w:cs="Times New Roman"/>
+          <w:b/>
+          <w:bCs/>
+          <w:sz w:val="26"/>
+          <w:szCs w:val="26"/>
+        </w:rPr>
+        <w:t>област</w:t>
+      </w:r>
+      <w:proofErr w:type="spellEnd"/>
     </w:p>
     <w:p>
       <w:pPr>
@@ -4275,6 +6251,7 @@
           <w:numId w:val="3"/>
         </w:numPr>
         <w:rPr>
+          <w:rFonts w:hint="eastAsia"/>
           <w:lang w:val="bg-BG"/>
         </w:rPr>
       </w:pPr>
@@ -4317,7 +6294,7 @@
 </file>
 
 <file path=word/numbering.xml><?xml version="1.0" encoding="utf-8"?>
-<w:numbering xmlns:wpc="http://schemas.microsoft.com/office/word/2010/wordprocessingCanvas" xmlns:cx="http://schemas.microsoft.com/office/drawing/2014/chartex" xmlns:cx1="http://schemas.microsoft.com/office/drawing/2015/9/8/chartex" xmlns:cx2="http://schemas.microsoft.com/office/drawing/2015/10/21/chartex" xmlns:cx3="http://schemas.microsoft.com/office/drawing/2016/5/9/chartex" xmlns:cx4="http://schemas.microsoft.com/office/drawing/2016/5/10/chartex" xmlns:cx5="http://schemas.microsoft.com/office/drawing/2016/5/11/chartex" xmlns:cx6="http://schemas.microsoft.com/office/drawing/2016/5/12/chartex" xmlns:cx7="http://schemas.microsoft.com/office/drawing/2016/5/13/chartex" xmlns:cx8="http://schemas.microsoft.com/office/drawing/2016/5/14/chartex" xmlns:mc="http://schemas.openxmlformats.org/markup-compatibility/2006" xmlns:aink="http://schemas.microsoft.com/office/drawing/2016/ink" xmlns:am3d="http://schemas.microsoft.com/office/drawing/2017/model3d" xmlns:o="urn:schemas-microsoft-com:office:office" xmlns:r="http://schemas.openxmlformats.org/officeDocument/2006/relationships" xmlns:m="http://schemas.openxmlformats.org/officeDocument/2006/math" xmlns:v="urn:schemas-microsoft-com:vml" xmlns:wp14="http://schemas.microsoft.com/office/word/2010/wordprocessingDrawing" xmlns:wp="http://schemas.openxmlformats.org/drawingml/2006/wordprocessingDrawing" xmlns:w10="urn:schemas-microsoft-com:office:word" xmlns:w="http://schemas.openxmlformats.org/wordprocessingml/2006/main" xmlns:w14="http://schemas.microsoft.com/office/word/2010/wordml" xmlns:w15="http://schemas.microsoft.com/office/word/2012/wordml" xmlns:w16cid="http://schemas.microsoft.com/office/word/2016/wordml/cid" xmlns:w16se="http://schemas.microsoft.com/office/word/2015/wordml/symex" xmlns:wpg="http://schemas.microsoft.com/office/word/2010/wordprocessingGroup" xmlns:wpi="http://schemas.microsoft.com/office/word/2010/wordprocessingInk" xmlns:wne="http://schemas.microsoft.com/office/word/2006/wordml" xmlns:wps="http://schemas.microsoft.com/office/word/2010/wordprocessingShape" mc:Ignorable="w14 w15 w16se w16cid wp14">
+<w:numbering xmlns:wpc="http://schemas.microsoft.com/office/word/2010/wordprocessingCanvas" xmlns:mc="http://schemas.openxmlformats.org/markup-compatibility/2006" xmlns:o="urn:schemas-microsoft-com:office:office" xmlns:r="http://schemas.openxmlformats.org/officeDocument/2006/relationships" xmlns:m="http://schemas.openxmlformats.org/officeDocument/2006/math" xmlns:v="urn:schemas-microsoft-com:vml" xmlns:wp14="http://schemas.microsoft.com/office/word/2010/wordprocessingDrawing" xmlns:wp="http://schemas.openxmlformats.org/drawingml/2006/wordprocessingDrawing" xmlns:w10="urn:schemas-microsoft-com:office:word" xmlns:w="http://schemas.openxmlformats.org/wordprocessingml/2006/main" xmlns:w14="http://schemas.microsoft.com/office/word/2010/wordml" xmlns:w15="http://schemas.microsoft.com/office/word/2012/wordml" xmlns:wpg="http://schemas.microsoft.com/office/word/2010/wordprocessingGroup" xmlns:wpi="http://schemas.microsoft.com/office/word/2010/wordprocessingInk" xmlns:wne="http://schemas.microsoft.com/office/word/2006/wordml" xmlns:wps="http://schemas.microsoft.com/office/word/2010/wordprocessingShape" mc:Ignorable="w14 w15 wp14">
   <w:abstractNum w:abstractNumId="0" w15:restartNumberingAfterBreak="0">
     <w:nsid w:val="0E2E34D0"/>
     <w:multiLevelType w:val="hybridMultilevel"/>
@@ -4442,9 +6419,9 @@
       <w:lvlJc w:val="left"/>
       <w:pPr>
         <w:tabs>
-          <w:tab w:val="num" w:pos="1069"/>
+          <w:tab w:val="num" w:pos="1778"/>
         </w:tabs>
-        <w:ind w:left="1069" w:hanging="360"/>
+        <w:ind w:left="1778" w:hanging="360"/>
       </w:pPr>
       <w:rPr>
         <w:rFonts w:ascii="Symbol" w:hAnsi="Symbol" w:cs="OpenSymbol" w:hint="default"/>
@@ -4458,9 +6435,9 @@
       <w:lvlJc w:val="left"/>
       <w:pPr>
         <w:tabs>
-          <w:tab w:val="num" w:pos="1429"/>
+          <w:tab w:val="num" w:pos="2138"/>
         </w:tabs>
-        <w:ind w:left="1429" w:hanging="360"/>
+        <w:ind w:left="2138" w:hanging="360"/>
       </w:pPr>
       <w:rPr>
         <w:rFonts w:ascii="OpenSymbol" w:hAnsi="OpenSymbol" w:cs="OpenSymbol" w:hint="default"/>
@@ -4473,9 +6450,9 @@
       <w:lvlJc w:val="left"/>
       <w:pPr>
         <w:tabs>
-          <w:tab w:val="num" w:pos="1789"/>
+          <w:tab w:val="num" w:pos="2498"/>
         </w:tabs>
-        <w:ind w:left="1789" w:hanging="360"/>
+        <w:ind w:left="2498" w:hanging="360"/>
       </w:pPr>
       <w:rPr>
         <w:rFonts w:ascii="OpenSymbol" w:hAnsi="OpenSymbol" w:cs="OpenSymbol" w:hint="default"/>
@@ -4488,9 +6465,9 @@
       <w:lvlJc w:val="left"/>
       <w:pPr>
         <w:tabs>
-          <w:tab w:val="num" w:pos="2149"/>
+          <w:tab w:val="num" w:pos="2858"/>
         </w:tabs>
-        <w:ind w:left="2149" w:hanging="360"/>
+        <w:ind w:left="2858" w:hanging="360"/>
       </w:pPr>
       <w:rPr>
         <w:rFonts w:ascii="Symbol" w:hAnsi="Symbol" w:cs="OpenSymbol" w:hint="default"/>
@@ -4503,9 +6480,9 @@
       <w:lvlJc w:val="left"/>
       <w:pPr>
         <w:tabs>
-          <w:tab w:val="num" w:pos="2509"/>
+          <w:tab w:val="num" w:pos="3218"/>
         </w:tabs>
-        <w:ind w:left="2509" w:hanging="360"/>
+        <w:ind w:left="3218" w:hanging="360"/>
       </w:pPr>
       <w:rPr>
         <w:rFonts w:ascii="OpenSymbol" w:hAnsi="OpenSymbol" w:cs="OpenSymbol" w:hint="default"/>
@@ -4518,9 +6495,9 @@
       <w:lvlJc w:val="left"/>
       <w:pPr>
         <w:tabs>
-          <w:tab w:val="num" w:pos="2869"/>
+          <w:tab w:val="num" w:pos="3578"/>
         </w:tabs>
-        <w:ind w:left="2869" w:hanging="360"/>
+        <w:ind w:left="3578" w:hanging="360"/>
       </w:pPr>
       <w:rPr>
         <w:rFonts w:ascii="OpenSymbol" w:hAnsi="OpenSymbol" w:cs="OpenSymbol" w:hint="default"/>
@@ -4533,9 +6510,9 @@
       <w:lvlJc w:val="left"/>
       <w:pPr>
         <w:tabs>
-          <w:tab w:val="num" w:pos="3229"/>
+          <w:tab w:val="num" w:pos="3938"/>
         </w:tabs>
-        <w:ind w:left="3229" w:hanging="360"/>
+        <w:ind w:left="3938" w:hanging="360"/>
       </w:pPr>
       <w:rPr>
         <w:rFonts w:ascii="Symbol" w:hAnsi="Symbol" w:cs="OpenSymbol" w:hint="default"/>
@@ -4548,9 +6525,9 @@
       <w:lvlJc w:val="left"/>
       <w:pPr>
         <w:tabs>
-          <w:tab w:val="num" w:pos="3589"/>
+          <w:tab w:val="num" w:pos="4298"/>
         </w:tabs>
-        <w:ind w:left="3589" w:hanging="360"/>
+        <w:ind w:left="4298" w:hanging="360"/>
       </w:pPr>
       <w:rPr>
         <w:rFonts w:ascii="OpenSymbol" w:hAnsi="OpenSymbol" w:cs="OpenSymbol" w:hint="default"/>
@@ -4563,9 +6540,9 @@
       <w:lvlJc w:val="left"/>
       <w:pPr>
         <w:tabs>
-          <w:tab w:val="num" w:pos="3949"/>
+          <w:tab w:val="num" w:pos="4658"/>
         </w:tabs>
-        <w:ind w:left="3949" w:hanging="360"/>
+        <w:ind w:left="4658" w:hanging="360"/>
       </w:pPr>
       <w:rPr>
         <w:rFonts w:ascii="OpenSymbol" w:hAnsi="OpenSymbol" w:cs="OpenSymbol" w:hint="default"/>
@@ -5226,7 +7203,7 @@
   <w:abstractNum w:abstractNumId="7" w15:restartNumberingAfterBreak="0">
     <w:nsid w:val="3E7D7E88"/>
     <w:multiLevelType w:val="multilevel"/>
-    <w:tmpl w:val="07BCFE46"/>
+    <w:tmpl w:val="81A4E57C"/>
     <w:lvl w:ilvl="0">
       <w:start w:val="1"/>
       <w:numFmt w:val="lowerLetter"/>
@@ -5249,6 +7226,9 @@
       <w:pPr>
         <w:ind w:left="2160" w:hanging="360"/>
       </w:pPr>
+      <w:rPr>
+        <w:color w:val="auto"/>
+      </w:rPr>
     </w:lvl>
     <w:lvl w:ilvl="2">
       <w:start w:val="1"/>
@@ -5325,9 +7305,9 @@
       <w:lvlJc w:val="left"/>
       <w:pPr>
         <w:tabs>
-          <w:tab w:val="num" w:pos="1069"/>
+          <w:tab w:val="num" w:pos="1778"/>
         </w:tabs>
-        <w:ind w:left="1069" w:hanging="360"/>
+        <w:ind w:left="1778" w:hanging="360"/>
       </w:pPr>
       <w:rPr>
         <w:rFonts w:ascii="Symbol" w:hAnsi="Symbol" w:cs="OpenSymbol" w:hint="default"/>
@@ -5341,9 +7321,9 @@
       <w:lvlJc w:val="left"/>
       <w:pPr>
         <w:tabs>
-          <w:tab w:val="num" w:pos="1429"/>
+          <w:tab w:val="num" w:pos="2138"/>
         </w:tabs>
-        <w:ind w:left="1429" w:hanging="360"/>
+        <w:ind w:left="2138" w:hanging="360"/>
       </w:pPr>
       <w:rPr>
         <w:rFonts w:ascii="OpenSymbol" w:hAnsi="OpenSymbol" w:cs="OpenSymbol" w:hint="default"/>
@@ -5356,9 +7336,9 @@
       <w:lvlJc w:val="left"/>
       <w:pPr>
         <w:tabs>
-          <w:tab w:val="num" w:pos="1789"/>
+          <w:tab w:val="num" w:pos="2498"/>
         </w:tabs>
-        <w:ind w:left="1789" w:hanging="360"/>
+        <w:ind w:left="2498" w:hanging="360"/>
       </w:pPr>
       <w:rPr>
         <w:rFonts w:ascii="OpenSymbol" w:hAnsi="OpenSymbol" w:cs="OpenSymbol" w:hint="default"/>
@@ -5371,9 +7351,9 @@
       <w:lvlJc w:val="left"/>
       <w:pPr>
         <w:tabs>
-          <w:tab w:val="num" w:pos="2149"/>
+          <w:tab w:val="num" w:pos="2858"/>
         </w:tabs>
-        <w:ind w:left="2149" w:hanging="360"/>
+        <w:ind w:left="2858" w:hanging="360"/>
       </w:pPr>
       <w:rPr>
         <w:rFonts w:ascii="Symbol" w:hAnsi="Symbol" w:cs="OpenSymbol" w:hint="default"/>
@@ -5386,9 +7366,9 @@
       <w:lvlJc w:val="left"/>
       <w:pPr>
         <w:tabs>
-          <w:tab w:val="num" w:pos="2509"/>
+          <w:tab w:val="num" w:pos="3218"/>
         </w:tabs>
-        <w:ind w:left="2509" w:hanging="360"/>
+        <w:ind w:left="3218" w:hanging="360"/>
       </w:pPr>
       <w:rPr>
         <w:rFonts w:ascii="OpenSymbol" w:hAnsi="OpenSymbol" w:cs="OpenSymbol" w:hint="default"/>
@@ -5401,9 +7381,9 @@
       <w:lvlJc w:val="left"/>
       <w:pPr>
         <w:tabs>
-          <w:tab w:val="num" w:pos="2869"/>
+          <w:tab w:val="num" w:pos="3578"/>
         </w:tabs>
-        <w:ind w:left="2869" w:hanging="360"/>
+        <w:ind w:left="3578" w:hanging="360"/>
       </w:pPr>
       <w:rPr>
         <w:rFonts w:ascii="OpenSymbol" w:hAnsi="OpenSymbol" w:cs="OpenSymbol" w:hint="default"/>
@@ -5416,9 +7396,9 @@
       <w:lvlJc w:val="left"/>
       <w:pPr>
         <w:tabs>
-          <w:tab w:val="num" w:pos="3229"/>
+          <w:tab w:val="num" w:pos="3938"/>
         </w:tabs>
-        <w:ind w:left="3229" w:hanging="360"/>
+        <w:ind w:left="3938" w:hanging="360"/>
       </w:pPr>
       <w:rPr>
         <w:rFonts w:ascii="Symbol" w:hAnsi="Symbol" w:cs="OpenSymbol" w:hint="default"/>
@@ -5431,9 +7411,9 @@
       <w:lvlJc w:val="left"/>
       <w:pPr>
         <w:tabs>
-          <w:tab w:val="num" w:pos="3589"/>
+          <w:tab w:val="num" w:pos="4298"/>
         </w:tabs>
-        <w:ind w:left="3589" w:hanging="360"/>
+        <w:ind w:left="4298" w:hanging="360"/>
       </w:pPr>
       <w:rPr>
         <w:rFonts w:ascii="OpenSymbol" w:hAnsi="OpenSymbol" w:cs="OpenSymbol" w:hint="default"/>
@@ -5446,9 +7426,9 @@
       <w:lvlJc w:val="left"/>
       <w:pPr>
         <w:tabs>
-          <w:tab w:val="num" w:pos="3949"/>
+          <w:tab w:val="num" w:pos="4658"/>
         </w:tabs>
-        <w:ind w:left="3949" w:hanging="360"/>
+        <w:ind w:left="4658" w:hanging="360"/>
       </w:pPr>
       <w:rPr>
         <w:rFonts w:ascii="OpenSymbol" w:hAnsi="OpenSymbol" w:cs="OpenSymbol" w:hint="default"/>
@@ -5561,9 +7541,9 @@
       <w:lvlJc w:val="left"/>
       <w:pPr>
         <w:tabs>
-          <w:tab w:val="num" w:pos="1069"/>
+          <w:tab w:val="num" w:pos="1778"/>
         </w:tabs>
-        <w:ind w:left="1069" w:hanging="360"/>
+        <w:ind w:left="1778" w:hanging="360"/>
       </w:pPr>
       <w:rPr>
         <w:rFonts w:ascii="Symbol" w:hAnsi="Symbol" w:cs="OpenSymbol" w:hint="default"/>
@@ -5577,9 +7557,9 @@
       <w:lvlJc w:val="left"/>
       <w:pPr>
         <w:tabs>
-          <w:tab w:val="num" w:pos="1429"/>
+          <w:tab w:val="num" w:pos="2138"/>
         </w:tabs>
-        <w:ind w:left="1429" w:hanging="360"/>
+        <w:ind w:left="2138" w:hanging="360"/>
       </w:pPr>
       <w:rPr>
         <w:rFonts w:ascii="OpenSymbol" w:hAnsi="OpenSymbol" w:cs="OpenSymbol" w:hint="default"/>
@@ -5592,9 +7572,9 @@
       <w:lvlJc w:val="left"/>
       <w:pPr>
         <w:tabs>
-          <w:tab w:val="num" w:pos="1789"/>
+          <w:tab w:val="num" w:pos="2498"/>
         </w:tabs>
-        <w:ind w:left="1789" w:hanging="360"/>
+        <w:ind w:left="2498" w:hanging="360"/>
       </w:pPr>
       <w:rPr>
         <w:rFonts w:ascii="OpenSymbol" w:hAnsi="OpenSymbol" w:cs="OpenSymbol" w:hint="default"/>
@@ -5607,9 +7587,9 @@
       <w:lvlJc w:val="left"/>
       <w:pPr>
         <w:tabs>
-          <w:tab w:val="num" w:pos="2149"/>
+          <w:tab w:val="num" w:pos="2858"/>
         </w:tabs>
-        <w:ind w:left="2149" w:hanging="360"/>
+        <w:ind w:left="2858" w:hanging="360"/>
       </w:pPr>
       <w:rPr>
         <w:rFonts w:ascii="Symbol" w:hAnsi="Symbol" w:cs="OpenSymbol" w:hint="default"/>
@@ -5622,9 +7602,9 @@
       <w:lvlJc w:val="left"/>
       <w:pPr>
         <w:tabs>
-          <w:tab w:val="num" w:pos="2509"/>
+          <w:tab w:val="num" w:pos="3218"/>
         </w:tabs>
-        <w:ind w:left="2509" w:hanging="360"/>
+        <w:ind w:left="3218" w:hanging="360"/>
       </w:pPr>
       <w:rPr>
         <w:rFonts w:ascii="OpenSymbol" w:hAnsi="OpenSymbol" w:cs="OpenSymbol" w:hint="default"/>
@@ -5637,9 +7617,9 @@
       <w:lvlJc w:val="left"/>
       <w:pPr>
         <w:tabs>
-          <w:tab w:val="num" w:pos="2869"/>
+          <w:tab w:val="num" w:pos="3578"/>
         </w:tabs>
-        <w:ind w:left="2869" w:hanging="360"/>
+        <w:ind w:left="3578" w:hanging="360"/>
       </w:pPr>
       <w:rPr>
         <w:rFonts w:ascii="OpenSymbol" w:hAnsi="OpenSymbol" w:cs="OpenSymbol" w:hint="default"/>
@@ -5652,9 +7632,9 @@
       <w:lvlJc w:val="left"/>
       <w:pPr>
         <w:tabs>
-          <w:tab w:val="num" w:pos="3229"/>
+          <w:tab w:val="num" w:pos="3938"/>
         </w:tabs>
-        <w:ind w:left="3229" w:hanging="360"/>
+        <w:ind w:left="3938" w:hanging="360"/>
       </w:pPr>
       <w:rPr>
         <w:rFonts w:ascii="Symbol" w:hAnsi="Symbol" w:cs="OpenSymbol" w:hint="default"/>
@@ -5667,9 +7647,9 @@
       <w:lvlJc w:val="left"/>
       <w:pPr>
         <w:tabs>
-          <w:tab w:val="num" w:pos="3589"/>
+          <w:tab w:val="num" w:pos="4298"/>
         </w:tabs>
-        <w:ind w:left="3589" w:hanging="360"/>
+        <w:ind w:left="4298" w:hanging="360"/>
       </w:pPr>
       <w:rPr>
         <w:rFonts w:ascii="OpenSymbol" w:hAnsi="OpenSymbol" w:cs="OpenSymbol" w:hint="default"/>
@@ -5682,9 +7662,9 @@
       <w:lvlJc w:val="left"/>
       <w:pPr>
         <w:tabs>
-          <w:tab w:val="num" w:pos="3949"/>
+          <w:tab w:val="num" w:pos="4658"/>
         </w:tabs>
-        <w:ind w:left="3949" w:hanging="360"/>
+        <w:ind w:left="4658" w:hanging="360"/>
       </w:pPr>
       <w:rPr>
         <w:rFonts w:ascii="OpenSymbol" w:hAnsi="OpenSymbol" w:cs="OpenSymbol" w:hint="default"/>
@@ -5969,7 +7949,7 @@
       <w:lvlText w:val="%1."/>
       <w:lvlJc w:val="left"/>
       <w:pPr>
-        <w:ind w:left="720" w:hanging="360"/>
+        <w:ind w:left="1429" w:hanging="360"/>
       </w:pPr>
       <w:rPr>
         <w:rFonts w:ascii="Times New Roman" w:hAnsi="Times New Roman"/>
@@ -5983,7 +7963,7 @@
       <w:lvlText w:val="%2."/>
       <w:lvlJc w:val="left"/>
       <w:pPr>
-        <w:ind w:left="1440" w:hanging="360"/>
+        <w:ind w:left="2149" w:hanging="360"/>
       </w:pPr>
     </w:lvl>
     <w:lvl w:ilvl="2">
@@ -5992,7 +7972,7 @@
       <w:lvlText w:val="%3."/>
       <w:lvlJc w:val="right"/>
       <w:pPr>
-        <w:ind w:left="2160" w:hanging="180"/>
+        <w:ind w:left="2869" w:hanging="180"/>
       </w:pPr>
     </w:lvl>
     <w:lvl w:ilvl="3">
@@ -6001,7 +7981,7 @@
       <w:lvlText w:val="%4."/>
       <w:lvlJc w:val="left"/>
       <w:pPr>
-        <w:ind w:left="2880" w:hanging="360"/>
+        <w:ind w:left="3589" w:hanging="360"/>
       </w:pPr>
     </w:lvl>
     <w:lvl w:ilvl="4">
@@ -6010,7 +7990,7 @@
       <w:lvlText w:val="%5."/>
       <w:lvlJc w:val="left"/>
       <w:pPr>
-        <w:ind w:left="3600" w:hanging="360"/>
+        <w:ind w:left="4309" w:hanging="360"/>
       </w:pPr>
     </w:lvl>
     <w:lvl w:ilvl="5">
@@ -6019,7 +7999,7 @@
       <w:lvlText w:val="%6."/>
       <w:lvlJc w:val="right"/>
       <w:pPr>
-        <w:ind w:left="4320" w:hanging="180"/>
+        <w:ind w:left="5029" w:hanging="180"/>
       </w:pPr>
     </w:lvl>
     <w:lvl w:ilvl="6">
@@ -6028,7 +8008,7 @@
       <w:lvlText w:val="%7."/>
       <w:lvlJc w:val="left"/>
       <w:pPr>
-        <w:ind w:left="5040" w:hanging="360"/>
+        <w:ind w:left="5749" w:hanging="360"/>
       </w:pPr>
     </w:lvl>
     <w:lvl w:ilvl="7">
@@ -6037,7 +8017,7 @@
       <w:lvlText w:val="%8."/>
       <w:lvlJc w:val="left"/>
       <w:pPr>
-        <w:ind w:left="5760" w:hanging="360"/>
+        <w:ind w:left="6469" w:hanging="360"/>
       </w:pPr>
     </w:lvl>
     <w:lvl w:ilvl="8">
@@ -6046,7 +8026,7 @@
       <w:lvlText w:val="%9."/>
       <w:lvlJc w:val="right"/>
       <w:pPr>
-        <w:ind w:left="6480" w:hanging="180"/>
+        <w:ind w:left="7189" w:hanging="180"/>
       </w:pPr>
     </w:lvl>
   </w:abstractNum>
@@ -6099,7 +8079,7 @@
 </file>
 
 <file path=word/styles.xml><?xml version="1.0" encoding="utf-8"?>
-<w:styles xmlns:mc="http://schemas.openxmlformats.org/markup-compatibility/2006" xmlns:r="http://schemas.openxmlformats.org/officeDocument/2006/relationships" xmlns:w="http://schemas.openxmlformats.org/wordprocessingml/2006/main" xmlns:w14="http://schemas.microsoft.com/office/word/2010/wordml" xmlns:w15="http://schemas.microsoft.com/office/word/2012/wordml" xmlns:w16cid="http://schemas.microsoft.com/office/word/2016/wordml/cid" xmlns:w16se="http://schemas.microsoft.com/office/word/2015/wordml/symex" mc:Ignorable="w14 w15 w16se w16cid">
+<w:styles xmlns:mc="http://schemas.openxmlformats.org/markup-compatibility/2006" xmlns:r="http://schemas.openxmlformats.org/officeDocument/2006/relationships" xmlns:w="http://schemas.openxmlformats.org/wordprocessingml/2006/main" xmlns:w14="http://schemas.microsoft.com/office/word/2010/wordml" xmlns:w15="http://schemas.microsoft.com/office/word/2012/wordml" mc:Ignorable="w14 w15">
   <w:docDefaults>
     <w:rPrDefault>
       <w:rPr>
@@ -6111,7 +8091,7 @@
     </w:rPrDefault>
     <w:pPrDefault/>
   </w:docDefaults>
-  <w:latentStyles w:defLockedState="0" w:defUIPriority="99" w:defSemiHidden="0" w:defUnhideWhenUsed="0" w:defQFormat="0" w:count="375">
+  <w:latentStyles w:defLockedState="0" w:defUIPriority="99" w:defSemiHidden="0" w:defUnhideWhenUsed="0" w:defQFormat="0" w:count="371">
     <w:lsdException w:name="Normal" w:uiPriority="0" w:qFormat="1"/>
     <w:lsdException w:name="heading 1" w:uiPriority="9" w:qFormat="1"/>
     <w:lsdException w:name="heading 2" w:semiHidden="1" w:uiPriority="9" w:unhideWhenUsed="1" w:qFormat="1"/>
@@ -6483,10 +8463,6 @@
     <w:lsdException w:name="List Table 5 Dark Accent 6" w:uiPriority="50"/>
     <w:lsdException w:name="List Table 6 Colorful Accent 6" w:uiPriority="51"/>
     <w:lsdException w:name="List Table 7 Colorful Accent 6" w:uiPriority="52"/>
-    <w:lsdException w:name="Mention" w:semiHidden="1" w:unhideWhenUsed="1"/>
-    <w:lsdException w:name="Smart Hyperlink" w:semiHidden="1" w:unhideWhenUsed="1"/>
-    <w:lsdException w:name="Hashtag" w:semiHidden="1" w:unhideWhenUsed="1"/>
-    <w:lsdException w:name="Unresolved Mention" w:semiHidden="1" w:unhideWhenUsed="1"/>
   </w:latentStyles>
   <w:style w:type="paragraph" w:default="1" w:styleId="Normal">
     <w:name w:val="Normal"/>
@@ -6499,7 +8475,6 @@
   <w:style w:type="character" w:default="1" w:styleId="DefaultParagraphFont">
     <w:name w:val="Default Paragraph Font"/>
     <w:uiPriority w:val="1"/>
-    <w:semiHidden/>
     <w:unhideWhenUsed/>
   </w:style>
   <w:style w:type="table" w:default="1" w:styleId="TableNormal">
@@ -7737,6 +9712,17 @@
     <w:name w:val="difference"/>
     <w:basedOn w:val="DefaultParagraphFont"/>
     <w:rsid w:val="00026A2A"/>
+  </w:style>
+  <w:style w:type="character" w:styleId="Hyperlink">
+    <w:name w:val="Hyperlink"/>
+    <w:basedOn w:val="DefaultParagraphFont"/>
+    <w:uiPriority w:val="99"/>
+    <w:unhideWhenUsed/>
+    <w:rsid w:val="00616AF0"/>
+    <w:rPr>
+      <w:color w:val="0563C1" w:themeColor="hyperlink"/>
+      <w:u w:val="single"/>
+    </w:rPr>
   </w:style>
 </w:styles>
 </file>
@@ -8041,7 +10027,7 @@
 </file>
 
 <file path=customXml/itemProps1.xml><?xml version="1.0" encoding="utf-8"?>
-<ds:datastoreItem xmlns:ds="http://schemas.openxmlformats.org/officeDocument/2006/customXml" ds:itemID="{5DE3F314-A951-4FB2-83A1-B840BA5138AC}">
+<ds:datastoreItem xmlns:ds="http://schemas.openxmlformats.org/officeDocument/2006/customXml" ds:itemID="{1065D0FC-054C-43C0-9952-F31B8F43DA50}">
   <ds:schemaRefs>
     <ds:schemaRef ds:uri="http://schemas.openxmlformats.org/officeDocument/2006/bibliography"/>
   </ds:schemaRefs>

</xml_diff>

<commit_message>
[fix] Move 'competitor analysis' to separate category
</commit_message>
<xml_diff>
--- a/hw2/requirements_elicitation.docx
+++ b/hw2/requirements_elicitation.docx
@@ -127,6 +127,7 @@
         </w:numPr>
         <w:rPr>
           <w:rStyle w:val="InternetLink"/>
+          <w:rFonts w:hint="eastAsia"/>
           <w:color w:val="00000A"/>
           <w:u w:val="none"/>
         </w:rPr>
@@ -163,28 +164,7 @@
             <w:rStyle w:val="InternetLink"/>
             <w:lang w:val="bg-BG"/>
           </w:rPr>
-          <w:t>Кра</w:t>
-        </w:r>
-        <w:r>
-          <w:rPr>
-            <w:rStyle w:val="InternetLink"/>
-            <w:lang w:val="bg-BG"/>
-          </w:rPr>
-          <w:t>й</w:t>
-        </w:r>
-        <w:r>
-          <w:rPr>
-            <w:rStyle w:val="InternetLink"/>
-            <w:lang w:val="bg-BG"/>
-          </w:rPr>
-          <w:t>н</w:t>
-        </w:r>
-        <w:r>
-          <w:rPr>
-            <w:rStyle w:val="InternetLink"/>
-            <w:lang w:val="bg-BG"/>
-          </w:rPr>
-          <w:t>и потребители</w:t>
+          <w:t>Крайни потребители</w:t>
         </w:r>
       </w:hyperlink>
     </w:p>
@@ -208,49 +188,7 @@
             <w:rStyle w:val="InternetLink"/>
             <w:lang w:val="bg-BG"/>
           </w:rPr>
-          <w:t>Д</w:t>
-        </w:r>
-        <w:r>
-          <w:rPr>
-            <w:rStyle w:val="InternetLink"/>
-            <w:lang w:val="bg-BG"/>
-          </w:rPr>
-          <w:t>о</w:t>
-        </w:r>
-        <w:r>
-          <w:rPr>
-            <w:rStyle w:val="InternetLink"/>
-            <w:lang w:val="bg-BG"/>
-          </w:rPr>
-          <w:t xml:space="preserve">ставчици </w:t>
-        </w:r>
-        <w:r>
-          <w:rPr>
-            <w:rStyle w:val="InternetLink"/>
-            <w:lang w:val="bg-BG"/>
-          </w:rPr>
-          <w:t>н</w:t>
-        </w:r>
-        <w:r>
-          <w:rPr>
-            <w:rStyle w:val="InternetLink"/>
-            <w:lang w:val="bg-BG"/>
-          </w:rPr>
-          <w:t>а услу</w:t>
-        </w:r>
-        <w:r>
-          <w:rPr>
-            <w:rStyle w:val="InternetLink"/>
-            <w:lang w:val="bg-BG"/>
-          </w:rPr>
-          <w:t>г</w:t>
-        </w:r>
-        <w:r>
-          <w:rPr>
-            <w:rStyle w:val="InternetLink"/>
-            <w:lang w:val="bg-BG"/>
-          </w:rPr>
-          <w:t>и</w:t>
+          <w:t>Доставчици на услуги</w:t>
         </w:r>
       </w:hyperlink>
     </w:p>
@@ -263,7 +201,7 @@
         </w:numPr>
         <w:rPr>
           <w:rStyle w:val="InternetLink"/>
-          <w:rFonts w:ascii="Times New Roman" w:hAnsi="Times New Roman" w:cs="Times New Roman" w:hint="eastAsia"/>
+          <w:rFonts w:ascii="Times New Roman" w:hAnsi="Times New Roman" w:cs="Times New Roman"/>
           <w:szCs w:val="24"/>
           <w:lang w:val="bg-BG"/>
         </w:rPr>
@@ -274,39 +212,9 @@
             <w:rStyle w:val="InternetLink"/>
             <w:lang w:val="bg-BG"/>
           </w:rPr>
-          <w:t>Ко</w:t>
-        </w:r>
-        <w:r>
-          <w:rPr>
-            <w:rStyle w:val="InternetLink"/>
-            <w:lang w:val="bg-BG"/>
-          </w:rPr>
-          <w:t>н</w:t>
-        </w:r>
-        <w:r>
-          <w:rPr>
-            <w:rStyle w:val="InternetLink"/>
-            <w:lang w:val="bg-BG"/>
-          </w:rPr>
-          <w:t>ку</w:t>
-        </w:r>
-        <w:r>
-          <w:rPr>
-            <w:rStyle w:val="InternetLink"/>
-            <w:lang w:val="bg-BG"/>
-          </w:rPr>
-          <w:t>р</w:t>
-        </w:r>
-        <w:r>
-          <w:rPr>
-            <w:rStyle w:val="InternetLink"/>
-            <w:lang w:val="bg-BG"/>
-          </w:rPr>
-          <w:t>енти</w:t>
+          <w:t>Конкуренти</w:t>
         </w:r>
       </w:hyperlink>
-      <w:bookmarkStart w:id="1" w:name="_GoBack"/>
-      <w:bookmarkEnd w:id="1"/>
     </w:p>
     <w:p>
       <w:pPr>
@@ -386,7 +294,9 @@
           <w:numId w:val="4"/>
         </w:numPr>
         <w:rPr>
-          <w:rFonts w:hint="eastAsia"/>
+          <w:rStyle w:val="InternetLink"/>
+          <w:color w:val="00000A"/>
+          <w:u w:val="none"/>
         </w:rPr>
       </w:pPr>
       <w:hyperlink w:anchor="Интервюта">
@@ -405,6 +315,91 @@
       <w:pPr>
         <w:pStyle w:val="ListParagraph"/>
         <w:numPr>
+          <w:ilvl w:val="1"/>
+          <w:numId w:val="4"/>
+        </w:numPr>
+        <w:rPr>
+          <w:rStyle w:val="InternetLink"/>
+          <w:rFonts w:ascii="Times New Roman" w:hAnsi="Times New Roman" w:cs="Times New Roman" w:hint="eastAsia"/>
+          <w:szCs w:val="24"/>
+          <w:lang w:val="bg-BG"/>
+        </w:rPr>
+      </w:pPr>
+      <w:r>
+        <w:rPr>
+          <w:rStyle w:val="InternetLink"/>
+          <w:rFonts w:ascii="Times New Roman" w:hAnsi="Times New Roman" w:cs="Times New Roman"/>
+          <w:szCs w:val="24"/>
+          <w:lang w:val="bg-BG"/>
+        </w:rPr>
+        <w:fldChar w:fldCharType="begin"/>
+      </w:r>
+      <w:r>
+        <w:rPr>
+          <w:rStyle w:val="InternetLink"/>
+          <w:rFonts w:ascii="Times New Roman" w:hAnsi="Times New Roman" w:cs="Times New Roman"/>
+          <w:szCs w:val="24"/>
+          <w:lang w:val="bg-BG"/>
+        </w:rPr>
+        <w:instrText>HYPERLINK  \l "анализНаКонкурент"</w:instrText>
+      </w:r>
+      <w:r>
+        <w:rPr>
+          <w:rStyle w:val="InternetLink"/>
+          <w:rFonts w:ascii="Times New Roman" w:hAnsi="Times New Roman" w:cs="Times New Roman"/>
+          <w:szCs w:val="24"/>
+          <w:lang w:val="bg-BG"/>
+        </w:rPr>
+      </w:r>
+      <w:r>
+        <w:rPr>
+          <w:rStyle w:val="InternetLink"/>
+          <w:rFonts w:ascii="Times New Roman" w:hAnsi="Times New Roman" w:cs="Times New Roman"/>
+          <w:szCs w:val="24"/>
+          <w:lang w:val="bg-BG"/>
+        </w:rPr>
+        <w:fldChar w:fldCharType="separate"/>
+      </w:r>
+      <w:r>
+        <w:rPr>
+          <w:rStyle w:val="InternetLink"/>
+          <w:lang w:val="bg-BG"/>
+        </w:rPr>
+        <w:t>Анал</w:t>
+      </w:r>
+      <w:r>
+        <w:rPr>
+          <w:rStyle w:val="InternetLink"/>
+          <w:lang w:val="bg-BG"/>
+        </w:rPr>
+        <w:t>и</w:t>
+      </w:r>
+      <w:r>
+        <w:rPr>
+          <w:rStyle w:val="InternetLink"/>
+          <w:lang w:val="bg-BG"/>
+        </w:rPr>
+        <w:t>з</w:t>
+      </w:r>
+      <w:r>
+        <w:rPr>
+          <w:rStyle w:val="InternetLink"/>
+          <w:lang w:val="bg-BG"/>
+        </w:rPr>
+        <w:t xml:space="preserve"> </w:t>
+      </w:r>
+      <w:r>
+        <w:rPr>
+          <w:rStyle w:val="InternetLink"/>
+          <w:lang w:val="bg-BG"/>
+        </w:rPr>
+        <w:t>на конкурент</w:t>
+      </w:r>
+    </w:p>
+    <w:p>
+      <w:pPr>
+        <w:pStyle w:val="ListParagraph"/>
+        <w:numPr>
           <w:ilvl w:val="0"/>
           <w:numId w:val="4"/>
         </w:numPr>
@@ -412,6 +407,15 @@
           <w:rFonts w:hint="eastAsia"/>
         </w:rPr>
       </w:pPr>
+      <w:r>
+        <w:rPr>
+          <w:rStyle w:val="InternetLink"/>
+          <w:rFonts w:ascii="Times New Roman" w:hAnsi="Times New Roman" w:cs="Times New Roman"/>
+          <w:szCs w:val="24"/>
+          <w:lang w:val="bg-BG"/>
+        </w:rPr>
+        <w:fldChar w:fldCharType="end"/>
+      </w:r>
       <w:hyperlink w:anchor="ИзвлечениИзисквания">
         <w:r>
           <w:rPr>
@@ -420,25 +424,7 @@
             <w:szCs w:val="24"/>
             <w:lang w:val="bg-BG"/>
           </w:rPr>
-          <w:t>Изв</w:t>
-        </w:r>
-        <w:r>
-          <w:rPr>
-            <w:rStyle w:val="InternetLink"/>
-            <w:rFonts w:ascii="Times New Roman" w:hAnsi="Times New Roman" w:cs="Times New Roman"/>
-            <w:szCs w:val="24"/>
-            <w:lang w:val="bg-BG"/>
-          </w:rPr>
-          <w:t>л</w:t>
-        </w:r>
-        <w:r>
-          <w:rPr>
-            <w:rStyle w:val="InternetLink"/>
-            <w:rFonts w:ascii="Times New Roman" w:hAnsi="Times New Roman" w:cs="Times New Roman"/>
-            <w:szCs w:val="24"/>
-            <w:lang w:val="bg-BG"/>
-          </w:rPr>
-          <w:t>ечени изисквания</w:t>
+          <w:t>Извлечени изисквания</w:t>
         </w:r>
       </w:hyperlink>
     </w:p>
@@ -530,8 +516,8 @@
           <w:szCs w:val="32"/>
         </w:rPr>
       </w:pPr>
-      <w:bookmarkStart w:id="2" w:name="Задание"/>
-      <w:bookmarkEnd w:id="2"/>
+      <w:bookmarkStart w:id="1" w:name="Задание"/>
+      <w:bookmarkEnd w:id="1"/>
       <w:proofErr w:type="spellStart"/>
       <w:r>
         <w:rPr>
@@ -1511,8 +1497,8 @@
           <w:szCs w:val="32"/>
         </w:rPr>
       </w:pPr>
-      <w:bookmarkStart w:id="3" w:name="ГрафикНаДейностите"/>
-      <w:bookmarkEnd w:id="3"/>
+      <w:bookmarkStart w:id="2" w:name="ГрафикНаДейностите"/>
+      <w:bookmarkEnd w:id="2"/>
       <w:proofErr w:type="spellStart"/>
       <w:r>
         <w:rPr>
@@ -2148,7 +2134,7 @@
                 <w:rFonts w:ascii="Times New Roman" w:hAnsi="Times New Roman" w:cs="Times New Roman"/>
                 <w:lang w:val="bg-BG"/>
               </w:rPr>
-              <w:t xml:space="preserve">Цветелин, Владислав, </w:t>
+              <w:t xml:space="preserve">Цветелин, </w:t>
             </w:r>
             <w:r>
               <w:rPr>
@@ -2156,7 +2142,7 @@
                 <w:lang w:val="bg-BG"/>
               </w:rPr>
               <w:lastRenderedPageBreak/>
-              <w:t>Даниел</w:t>
+              <w:t>Владислав, Даниел</w:t>
             </w:r>
           </w:p>
         </w:tc>
@@ -2181,7 +2167,15 @@
                 <w:lang w:val="bg-BG"/>
               </w:rPr>
               <w:lastRenderedPageBreak/>
-              <w:t>Анализ на конкурент</w:t>
+              <w:t xml:space="preserve">Анализ на </w:t>
+            </w:r>
+            <w:r>
+              <w:rPr>
+                <w:rFonts w:ascii="Times New Roman" w:hAnsi="Times New Roman" w:cs="Times New Roman"/>
+                <w:lang w:val="bg-BG"/>
+              </w:rPr>
+              <w:lastRenderedPageBreak/>
+              <w:t>конкурент</w:t>
             </w:r>
           </w:p>
         </w:tc>
@@ -2205,7 +2199,8 @@
                 <w:rFonts w:ascii="Times New Roman" w:hAnsi="Times New Roman" w:cs="Times New Roman"/>
                 <w:lang w:val="bg-BG"/>
               </w:rPr>
-              <w:t xml:space="preserve">Идентифицирани проблеми с </w:t>
+              <w:lastRenderedPageBreak/>
+              <w:t xml:space="preserve">Идентифицирани </w:t>
             </w:r>
             <w:r>
               <w:rPr>
@@ -2213,7 +2208,7 @@
                 <w:lang w:val="bg-BG"/>
               </w:rPr>
               <w:lastRenderedPageBreak/>
-              <w:t>текущи приложени системи, целящи подобни ниши</w:t>
+              <w:t>проблеми с текущи приложени системи, целящи подобни ниши</w:t>
             </w:r>
           </w:p>
         </w:tc>
@@ -2482,8 +2477,8 @@
           <w:szCs w:val="32"/>
         </w:rPr>
       </w:pPr>
-      <w:bookmarkStart w:id="4" w:name="ОписаниеНаИдеятаЗаПроект"/>
-      <w:bookmarkEnd w:id="4"/>
+      <w:bookmarkStart w:id="3" w:name="ОписаниеНаИдеятаЗаПроект"/>
+      <w:bookmarkEnd w:id="3"/>
       <w:proofErr w:type="spellStart"/>
       <w:r>
         <w:rPr>
@@ -2644,8 +2639,8 @@
           <w:szCs w:val="32"/>
         </w:rPr>
       </w:pPr>
-      <w:bookmarkStart w:id="5" w:name="ЗаинтересованиЛица"/>
-      <w:bookmarkEnd w:id="5"/>
+      <w:bookmarkStart w:id="4" w:name="ЗаинтересованиЛица"/>
+      <w:bookmarkEnd w:id="4"/>
       <w:proofErr w:type="spellStart"/>
       <w:r>
         <w:rPr>
@@ -2754,8 +2749,8 @@
         </w:rPr>
         <w:t>Кра</w:t>
       </w:r>
-      <w:bookmarkStart w:id="6" w:name="крайниПотребители"/>
-      <w:bookmarkEnd w:id="6"/>
+      <w:bookmarkStart w:id="5" w:name="крайниПотребители"/>
+      <w:bookmarkEnd w:id="5"/>
       <w:r>
         <w:rPr>
           <w:rFonts w:ascii="Times New Roman" w:hAnsi="Times New Roman" w:cs="Times New Roman"/>
@@ -3037,8 +3032,8 @@
         </w:rPr>
         <w:t>Доставчи</w:t>
       </w:r>
-      <w:bookmarkStart w:id="7" w:name="доставчициНаУслуги"/>
-      <w:bookmarkEnd w:id="7"/>
+      <w:bookmarkStart w:id="6" w:name="доставчициНаУслуги"/>
+      <w:bookmarkEnd w:id="6"/>
       <w:r>
         <w:rPr>
           <w:rFonts w:ascii="Times New Roman" w:hAnsi="Times New Roman" w:cs="Times New Roman"/>
@@ -3296,6 +3291,9 @@
           <w:ilvl w:val="0"/>
           <w:numId w:val="9"/>
         </w:numPr>
+        <w:rPr>
+          <w:rFonts w:hint="eastAsia"/>
+        </w:rPr>
       </w:pPr>
       <w:r>
         <w:rPr>
@@ -3334,8 +3332,8 @@
         </w:rPr>
         <w:t>Конк</w:t>
       </w:r>
-      <w:bookmarkStart w:id="8" w:name="конкуренти"/>
-      <w:bookmarkEnd w:id="8"/>
+      <w:bookmarkStart w:id="7" w:name="конкуренти"/>
+      <w:bookmarkEnd w:id="7"/>
       <w:r>
         <w:rPr>
           <w:rFonts w:ascii="Times New Roman" w:hAnsi="Times New Roman" w:cs="Times New Roman"/>
@@ -3496,8 +3494,8 @@
           <w:szCs w:val="32"/>
         </w:rPr>
       </w:pPr>
-      <w:bookmarkStart w:id="9" w:name="ТехникиЗаИзвличанеНаИзискванията"/>
-      <w:bookmarkEnd w:id="9"/>
+      <w:bookmarkStart w:id="8" w:name="ТехникиЗаИзвличанеНаИзискванията"/>
+      <w:bookmarkEnd w:id="8"/>
       <w:proofErr w:type="spellStart"/>
       <w:r>
         <w:rPr>
@@ -3620,8 +3618,8 @@
           <w:rFonts w:ascii="Times New Roman" w:hAnsi="Times New Roman" w:cs="Times New Roman"/>
         </w:rPr>
       </w:pPr>
-      <w:bookmarkStart w:id="10" w:name="МозъчнаАтака"/>
-      <w:bookmarkEnd w:id="10"/>
+      <w:bookmarkStart w:id="9" w:name="МозъчнаАтака"/>
+      <w:bookmarkEnd w:id="9"/>
       <w:proofErr w:type="spellStart"/>
       <w:r>
         <w:rPr>
@@ -3713,8 +3711,8 @@
           <w:rFonts w:ascii="Times New Roman" w:hAnsi="Times New Roman" w:cs="Times New Roman"/>
         </w:rPr>
       </w:pPr>
-      <w:bookmarkStart w:id="11" w:name="СПЧА"/>
-      <w:bookmarkEnd w:id="11"/>
+      <w:bookmarkStart w:id="10" w:name="СПЧА"/>
+      <w:bookmarkEnd w:id="10"/>
       <w:proofErr w:type="spellStart"/>
       <w:r>
         <w:rPr>
@@ -4426,8 +4424,8 @@
         <w:lastRenderedPageBreak/>
         <w:t>Инт</w:t>
       </w:r>
-      <w:bookmarkStart w:id="12" w:name="Интервюта"/>
-      <w:bookmarkEnd w:id="12"/>
+      <w:bookmarkStart w:id="11" w:name="Интервюта"/>
+      <w:bookmarkEnd w:id="11"/>
       <w:r>
         <w:rPr>
           <w:rFonts w:ascii="Times New Roman" w:hAnsi="Times New Roman" w:cs="Times New Roman"/>
@@ -4793,22 +4791,40 @@
       <w:pPr>
         <w:pStyle w:val="ListParagraph"/>
         <w:numPr>
-          <w:ilvl w:val="1"/>
+          <w:ilvl w:val="0"/>
           <w:numId w:val="5"/>
         </w:numPr>
         <w:rPr>
           <w:rFonts w:ascii="Times New Roman" w:hAnsi="Times New Roman" w:cs="Times New Roman"/>
           <w:b/>
-          <w:lang w:val="bg-BG"/>
+          <w:bCs/>
+          <w:sz w:val="26"/>
+          <w:szCs w:val="26"/>
         </w:rPr>
       </w:pPr>
       <w:r>
         <w:rPr>
           <w:rFonts w:ascii="Times New Roman" w:hAnsi="Times New Roman" w:cs="Times New Roman"/>
           <w:b/>
-          <w:lang w:val="bg-BG"/>
-        </w:rPr>
-        <w:t>Анализ на конкурент</w:t>
+          <w:bCs/>
+          <w:sz w:val="26"/>
+          <w:szCs w:val="26"/>
+        </w:rPr>
+        <w:t xml:space="preserve">Анализ </w:t>
+      </w:r>
+      <w:bookmarkStart w:id="12" w:name="анализНаКонкурент"/>
+      <w:bookmarkStart w:id="13" w:name="_GoBack"/>
+      <w:bookmarkEnd w:id="12"/>
+      <w:bookmarkEnd w:id="13"/>
+      <w:r>
+        <w:rPr>
+          <w:rFonts w:ascii="Times New Roman" w:hAnsi="Times New Roman" w:cs="Times New Roman"/>
+          <w:b/>
+          <w:bCs/>
+          <w:sz w:val="26"/>
+          <w:szCs w:val="26"/>
+        </w:rPr>
+        <w:t>на конкурент</w:t>
       </w:r>
     </w:p>
     <w:p>
@@ -5295,8 +5311,8 @@
           <w:szCs w:val="32"/>
         </w:rPr>
       </w:pPr>
-      <w:bookmarkStart w:id="13" w:name="ИзвлечениИзисквания"/>
-      <w:bookmarkEnd w:id="13"/>
+      <w:bookmarkStart w:id="14" w:name="ИзвлечениИзисквания"/>
+      <w:bookmarkEnd w:id="14"/>
       <w:proofErr w:type="spellStart"/>
       <w:r>
         <w:rPr>
@@ -5350,8 +5366,8 @@
           <w:rFonts w:ascii="Times New Roman" w:hAnsi="Times New Roman" w:cs="Times New Roman"/>
         </w:rPr>
       </w:pPr>
-      <w:bookmarkStart w:id="14" w:name="Функционални"/>
-      <w:bookmarkEnd w:id="14"/>
+      <w:bookmarkStart w:id="15" w:name="Функционални"/>
+      <w:bookmarkEnd w:id="15"/>
       <w:proofErr w:type="spellStart"/>
       <w:r>
         <w:rPr>
@@ -5449,8 +5465,8 @@
           <w:rFonts w:ascii="Times New Roman" w:hAnsi="Times New Roman" w:cs="Times New Roman"/>
         </w:rPr>
       </w:pPr>
-      <w:bookmarkStart w:id="15" w:name="__DdeLink__282_751364137"/>
-      <w:bookmarkEnd w:id="15"/>
+      <w:bookmarkStart w:id="16" w:name="__DdeLink__282_751364137"/>
+      <w:bookmarkEnd w:id="16"/>
       <w:r>
         <w:rPr>
           <w:rFonts w:ascii="Times New Roman" w:hAnsi="Times New Roman" w:cs="Times New Roman"/>
@@ -5808,8 +5824,8 @@
           <w:lang w:val="bg-BG"/>
         </w:rPr>
       </w:pPr>
-      <w:bookmarkStart w:id="16" w:name="Нефункционални"/>
-      <w:bookmarkEnd w:id="16"/>
+      <w:bookmarkStart w:id="17" w:name="Нефункционални"/>
+      <w:bookmarkEnd w:id="17"/>
       <w:r>
         <w:rPr>
           <w:rFonts w:ascii="Times New Roman" w:hAnsi="Times New Roman" w:cs="Times New Roman"/>
@@ -5940,6 +5956,7 @@
         </w:numPr>
         <w:rPr>
           <w:rFonts w:ascii="Times New Roman" w:hAnsi="Times New Roman" w:cs="Times New Roman"/>
+          <w:lang w:val="bg-BG"/>
         </w:rPr>
       </w:pPr>
       <w:r>
@@ -6144,8 +6161,8 @@
           <w:rFonts w:ascii="Times New Roman" w:hAnsi="Times New Roman" w:cs="Times New Roman"/>
         </w:rPr>
       </w:pPr>
-      <w:bookmarkStart w:id="17" w:name="ПроизтичащиОтПриложнаОбласт"/>
-      <w:bookmarkEnd w:id="17"/>
+      <w:bookmarkStart w:id="18" w:name="ПроизтичащиОтПриложнаОбласт"/>
+      <w:bookmarkEnd w:id="18"/>
       <w:proofErr w:type="spellStart"/>
       <w:r>
         <w:rPr>
@@ -8475,6 +8492,7 @@
   <w:style w:type="character" w:default="1" w:styleId="DefaultParagraphFont">
     <w:name w:val="Default Paragraph Font"/>
     <w:uiPriority w:val="1"/>
+    <w:semiHidden/>
     <w:unhideWhenUsed/>
   </w:style>
   <w:style w:type="table" w:default="1" w:styleId="TableNormal">
@@ -10027,7 +10045,7 @@
 </file>
 
 <file path=customXml/itemProps1.xml><?xml version="1.0" encoding="utf-8"?>
-<ds:datastoreItem xmlns:ds="http://schemas.openxmlformats.org/officeDocument/2006/customXml" ds:itemID="{1065D0FC-054C-43C0-9952-F31B8F43DA50}">
+<ds:datastoreItem xmlns:ds="http://schemas.openxmlformats.org/officeDocument/2006/customXml" ds:itemID="{3A1C89D2-0E01-41FD-AA25-0511AFD30402}">
   <ds:schemaRefs>
     <ds:schemaRef ds:uri="http://schemas.openxmlformats.org/officeDocument/2006/bibliography"/>
   </ds:schemaRefs>

</xml_diff>